<commit_message>
Adding Introduction and TOP 3 Risks in documentation/projman/After midterm deliverables/11 RISK MANAGEMENT PLAN - DEVELOPMENTALITY.docx
</commit_message>
<xml_diff>
--- a/documentation/projman/After midterm deliverables/11 RISK MANAGEMENT PLAN - DEVELOPMENTALITY.docx
+++ b/documentation/projman/After midterm deliverables/11 RISK MANAGEMENT PLAN - DEVELOPMENTALITY.docx
@@ -310,7 +310,7 @@
           <w:tab w:val="right" w:leader="dot" w:pos="9350"/>
         </w:tabs>
         <w:rPr>
-          <w:rFonts w:eastAsia="SimSun" w:asciiTheme="minorHAnsi" w:hAnsiTheme="minorHAnsi" w:cstheme="majorHAnsi"/>
+          <w:rFonts w:asciiTheme="minorHAnsi" w:eastAsia="SimSun" w:hAnsiTheme="minorHAnsi" w:cstheme="majorHAnsi"/>
           <w:noProof/>
           <w:sz w:val="22"/>
           <w:szCs w:val="22"/>
@@ -335,7 +335,7 @@
         </w:rPr>
         <w:fldChar w:fldCharType="separate"/>
       </w:r>
-      <w:hyperlink w:history="1" w:anchor="_Toc332278598">
+      <w:hyperlink w:anchor="_Toc332278598" w:history="1">
         <w:r>
           <w:rPr>
             <w:rStyle w:val="Hyperlink"/>
@@ -409,14 +409,14 @@
           <w:tab w:val="right" w:leader="dot" w:pos="9350"/>
         </w:tabs>
         <w:rPr>
-          <w:rFonts w:eastAsia="SimSun" w:asciiTheme="minorHAnsi" w:hAnsiTheme="minorHAnsi" w:cstheme="majorHAnsi"/>
+          <w:rFonts w:asciiTheme="minorHAnsi" w:eastAsia="SimSun" w:hAnsiTheme="minorHAnsi" w:cstheme="majorHAnsi"/>
           <w:noProof/>
           <w:sz w:val="22"/>
           <w:szCs w:val="22"/>
           <w:lang w:eastAsia="zh-CN"/>
         </w:rPr>
       </w:pPr>
-      <w:hyperlink w:history="1" w:anchor="_Toc332278599">
+      <w:hyperlink w:anchor="_Toc332278599" w:history="1">
         <w:r>
           <w:rPr>
             <w:rStyle w:val="Hyperlink"/>
@@ -490,14 +490,14 @@
           <w:tab w:val="right" w:leader="dot" w:pos="9350"/>
         </w:tabs>
         <w:rPr>
-          <w:rFonts w:eastAsia="SimSun" w:asciiTheme="minorHAnsi" w:hAnsiTheme="minorHAnsi" w:cstheme="majorHAnsi"/>
+          <w:rFonts w:asciiTheme="minorHAnsi" w:eastAsia="SimSun" w:hAnsiTheme="minorHAnsi" w:cstheme="majorHAnsi"/>
           <w:noProof/>
           <w:sz w:val="22"/>
           <w:szCs w:val="22"/>
           <w:lang w:eastAsia="zh-CN"/>
         </w:rPr>
       </w:pPr>
-      <w:hyperlink w:history="1" w:anchor="_Toc332278600">
+      <w:hyperlink w:anchor="_Toc332278600" w:history="1">
         <w:r>
           <w:rPr>
             <w:rStyle w:val="Hyperlink"/>
@@ -571,14 +571,14 @@
           <w:tab w:val="right" w:leader="dot" w:pos="9350"/>
         </w:tabs>
         <w:rPr>
-          <w:rFonts w:eastAsia="SimSun" w:asciiTheme="minorHAnsi" w:hAnsiTheme="minorHAnsi" w:cstheme="majorHAnsi"/>
+          <w:rFonts w:asciiTheme="minorHAnsi" w:eastAsia="SimSun" w:hAnsiTheme="minorHAnsi" w:cstheme="majorHAnsi"/>
           <w:noProof/>
           <w:sz w:val="22"/>
           <w:szCs w:val="22"/>
           <w:lang w:eastAsia="zh-CN"/>
         </w:rPr>
       </w:pPr>
-      <w:hyperlink w:history="1" w:anchor="_Toc332278601">
+      <w:hyperlink w:anchor="_Toc332278601" w:history="1">
         <w:r>
           <w:rPr>
             <w:rStyle w:val="Hyperlink"/>
@@ -652,14 +652,14 @@
           <w:tab w:val="right" w:leader="dot" w:pos="9350"/>
         </w:tabs>
         <w:rPr>
-          <w:rFonts w:eastAsia="SimSun" w:asciiTheme="minorHAnsi" w:hAnsiTheme="minorHAnsi" w:cstheme="majorHAnsi"/>
+          <w:rFonts w:asciiTheme="minorHAnsi" w:eastAsia="SimSun" w:hAnsiTheme="minorHAnsi" w:cstheme="majorHAnsi"/>
           <w:noProof/>
           <w:sz w:val="22"/>
           <w:szCs w:val="22"/>
           <w:lang w:eastAsia="zh-CN"/>
         </w:rPr>
       </w:pPr>
-      <w:hyperlink w:history="1" w:anchor="_Toc332278602">
+      <w:hyperlink w:anchor="_Toc332278602" w:history="1">
         <w:r>
           <w:rPr>
             <w:rStyle w:val="Hyperlink"/>
@@ -733,14 +733,14 @@
           <w:tab w:val="right" w:leader="dot" w:pos="9350"/>
         </w:tabs>
         <w:rPr>
-          <w:rFonts w:eastAsia="SimSun" w:asciiTheme="minorHAnsi" w:hAnsiTheme="minorHAnsi" w:cstheme="majorHAnsi"/>
+          <w:rFonts w:asciiTheme="minorHAnsi" w:eastAsia="SimSun" w:hAnsiTheme="minorHAnsi" w:cstheme="majorHAnsi"/>
           <w:noProof/>
           <w:sz w:val="22"/>
           <w:szCs w:val="22"/>
           <w:lang w:eastAsia="zh-CN"/>
         </w:rPr>
       </w:pPr>
-      <w:hyperlink w:history="1" w:anchor="_Toc332278603">
+      <w:hyperlink w:anchor="_Toc332278603" w:history="1">
         <w:r>
           <w:rPr>
             <w:rStyle w:val="Hyperlink"/>
@@ -814,14 +814,14 @@
           <w:tab w:val="right" w:leader="dot" w:pos="9350"/>
         </w:tabs>
         <w:rPr>
-          <w:rFonts w:eastAsia="SimSun" w:asciiTheme="minorHAnsi" w:hAnsiTheme="minorHAnsi" w:cstheme="majorHAnsi"/>
+          <w:rFonts w:asciiTheme="minorHAnsi" w:eastAsia="SimSun" w:hAnsiTheme="minorHAnsi" w:cstheme="majorHAnsi"/>
           <w:noProof/>
           <w:sz w:val="22"/>
           <w:szCs w:val="22"/>
           <w:lang w:eastAsia="zh-CN"/>
         </w:rPr>
       </w:pPr>
-      <w:hyperlink w:history="1" w:anchor="_Toc332278604">
+      <w:hyperlink w:anchor="_Toc332278604" w:history="1">
         <w:r>
           <w:rPr>
             <w:rStyle w:val="Hyperlink"/>
@@ -941,7 +941,7 @@
         </w:rPr>
         <w:br w:type="page"/>
       </w:r>
-      <w:bookmarkStart w:name="_Toc332278598" w:id="0"/>
+      <w:bookmarkStart w:id="0" w:name="_Toc332278598"/>
       <w:r>
         <w:rPr>
           <w:rFonts w:asciiTheme="minorHAnsi" w:hAnsiTheme="minorHAnsi" w:cstheme="majorHAnsi"/>
@@ -960,7 +960,7 @@
           <w:sz w:val="28"/>
           <w:szCs w:val="28"/>
         </w:rPr>
-        <w:t xml:space="preserve"> (Jake)</w:t>
+        <w:t xml:space="preserve"> </w:t>
       </w:r>
     </w:p>
     <w:p>
@@ -970,13 +970,209 @@
           <w:color w:val="008000"/>
         </w:rPr>
       </w:pPr>
-      <w:r>
-        <w:rPr>
-          <w:rFonts w:cstheme="majorHAnsi"/>
-          <w:color w:val="008000"/>
-        </w:rPr>
-        <w:t xml:space="preserve">This section explains why risks exist and highlights the purpose and importance of the risk management plan.  It provides a general description of why risk management is essential to effectively managing a project and describes what is needed before risk management can begin. </w:t>
-      </w:r>
+    </w:p>
+    <w:p>
+      <w:pPr>
+        <w:jc w:val="both"/>
+        <w:rPr>
+          <w:rFonts w:cstheme="majorHAnsi"/>
+          <w:color w:val="000000" w:themeColor="text1"/>
+        </w:rPr>
+      </w:pPr>
+      <w:r>
+        <w:rPr>
+          <w:rFonts w:cstheme="majorHAnsi"/>
+          <w:color w:val="000000" w:themeColor="text1"/>
+        </w:rPr>
+        <w:t xml:space="preserve">The Barangay South Signal Village Web Application project aims to develop a web application for the Barangay </w:t>
+      </w:r>
+      <w:r>
+        <w:rPr>
+          <w:rFonts w:cstheme="majorHAnsi"/>
+          <w:color w:val="000000" w:themeColor="text1"/>
+        </w:rPr>
+        <w:t>South Signal Village</w:t>
+      </w:r>
+      <w:r>
+        <w:rPr>
+          <w:rFonts w:cstheme="majorHAnsi"/>
+          <w:color w:val="000000" w:themeColor="text1"/>
+        </w:rPr>
+        <w:t xml:space="preserve"> residents that can access online services of the barangay including the online document request and submitting concerns. The web application’s primary goal is to </w:t>
+      </w:r>
+      <w:r>
+        <w:rPr>
+          <w:rFonts w:cstheme="majorHAnsi"/>
+          <w:color w:val="000000" w:themeColor="text1"/>
+        </w:rPr>
+        <w:t>provide</w:t>
+      </w:r>
+      <w:r>
+        <w:rPr>
+          <w:rFonts w:cstheme="majorHAnsi"/>
+          <w:color w:val="000000" w:themeColor="text1"/>
+        </w:rPr>
+        <w:t xml:space="preserve"> information about the barangay and online service/s for their community more efficiently, effectively, and transparently.</w:t>
+      </w:r>
+    </w:p>
+    <w:p>
+      <w:pPr>
+        <w:jc w:val="both"/>
+        <w:rPr>
+          <w:rFonts w:cstheme="majorHAnsi"/>
+          <w:color w:val="000000" w:themeColor="text1"/>
+        </w:rPr>
+      </w:pPr>
+    </w:p>
+    <w:p>
+      <w:pPr>
+        <w:jc w:val="both"/>
+        <w:rPr>
+          <w:rFonts w:cstheme="majorHAnsi"/>
+          <w:color w:val="000000" w:themeColor="text1"/>
+        </w:rPr>
+      </w:pPr>
+      <w:r>
+        <w:rPr>
+          <w:rFonts w:cstheme="majorHAnsi"/>
+          <w:color w:val="000000" w:themeColor="text1"/>
+        </w:rPr>
+        <w:t xml:space="preserve">In an agile project, the risk management plan </w:t>
+      </w:r>
+      <w:r>
+        <w:rPr>
+          <w:rFonts w:cstheme="majorHAnsi"/>
+          <w:color w:val="000000" w:themeColor="text1"/>
+        </w:rPr>
+        <w:t>is</w:t>
+      </w:r>
+      <w:r>
+        <w:rPr>
+          <w:rFonts w:cstheme="majorHAnsi"/>
+          <w:color w:val="000000" w:themeColor="text1"/>
+        </w:rPr>
+        <w:t xml:space="preserve"> required </w:t>
+      </w:r>
+      <w:r>
+        <w:rPr>
+          <w:rFonts w:cstheme="majorHAnsi"/>
+          <w:color w:val="000000" w:themeColor="text1"/>
+        </w:rPr>
+        <w:t xml:space="preserve">to </w:t>
+      </w:r>
+      <w:r>
+        <w:rPr>
+          <w:rFonts w:cstheme="majorHAnsi"/>
+          <w:color w:val="000000" w:themeColor="text1"/>
+        </w:rPr>
+        <w:t xml:space="preserve">incorporate </w:t>
+      </w:r>
+      <w:r>
+        <w:rPr>
+          <w:rFonts w:cstheme="majorHAnsi"/>
+          <w:color w:val="000000" w:themeColor="text1"/>
+        </w:rPr>
+        <w:t xml:space="preserve">by the project team because it aims to </w:t>
+      </w:r>
+      <w:r>
+        <w:rPr>
+          <w:rFonts w:cstheme="majorHAnsi"/>
+          <w:color w:val="000000" w:themeColor="text1"/>
+        </w:rPr>
+        <w:t>aims to detect and evaluate possible risks, as well as develop risk response techniques, as well as risk monitoring and control throughout the project's life cycle</w:t>
+      </w:r>
+      <w:r>
+        <w:rPr>
+          <w:rFonts w:cstheme="majorHAnsi"/>
+          <w:color w:val="000000" w:themeColor="text1"/>
+        </w:rPr>
+        <w:t xml:space="preserve">. </w:t>
+      </w:r>
+      <w:r>
+        <w:rPr>
+          <w:rFonts w:cstheme="majorHAnsi"/>
+          <w:color w:val="000000" w:themeColor="text1"/>
+        </w:rPr>
+        <w:t xml:space="preserve">The strategy will be integrated into the daily operations of the project and evaluated and revised as needed. </w:t>
+      </w:r>
+    </w:p>
+    <w:p>
+      <w:pPr>
+        <w:jc w:val="both"/>
+        <w:rPr>
+          <w:rFonts w:cstheme="majorHAnsi"/>
+          <w:color w:val="000000" w:themeColor="text1"/>
+        </w:rPr>
+      </w:pPr>
+      <w:r>
+        <w:rPr>
+          <w:rFonts w:cstheme="majorHAnsi"/>
+          <w:color w:val="000000" w:themeColor="text1"/>
+        </w:rPr>
+        <w:t xml:space="preserve">The project team may guarantee that risks are </w:t>
+      </w:r>
+      <w:r>
+        <w:rPr>
+          <w:rFonts w:cstheme="majorHAnsi"/>
+          <w:color w:val="000000" w:themeColor="text1"/>
+        </w:rPr>
+        <w:t>mitigated,</w:t>
+      </w:r>
+      <w:r>
+        <w:rPr>
+          <w:rFonts w:cstheme="majorHAnsi"/>
+          <w:color w:val="000000" w:themeColor="text1"/>
+        </w:rPr>
+        <w:t xml:space="preserve"> and the project's objectives are met within the budget and timetable by proactively managing risks.</w:t>
+      </w:r>
+    </w:p>
+    <w:p>
+      <w:pPr>
+        <w:jc w:val="both"/>
+        <w:rPr>
+          <w:rFonts w:cstheme="majorHAnsi"/>
+          <w:color w:val="000000" w:themeColor="text1"/>
+        </w:rPr>
+      </w:pPr>
+    </w:p>
+    <w:p>
+      <w:pPr>
+        <w:jc w:val="both"/>
+        <w:rPr>
+          <w:rFonts w:cstheme="majorHAnsi"/>
+          <w:color w:val="000000" w:themeColor="text1"/>
+        </w:rPr>
+      </w:pPr>
+      <w:r>
+        <w:rPr>
+          <w:rFonts w:cstheme="majorHAnsi"/>
+          <w:color w:val="000000" w:themeColor="text1"/>
+        </w:rPr>
+        <w:t xml:space="preserve">The risk management plan will contain the possible </w:t>
+      </w:r>
+      <w:r>
+        <w:rPr>
+          <w:rFonts w:cstheme="majorHAnsi"/>
+          <w:color w:val="000000" w:themeColor="text1"/>
+        </w:rPr>
+        <w:t>project risks,</w:t>
+      </w:r>
+      <w:r>
+        <w:rPr>
+          <w:rFonts w:cstheme="majorHAnsi"/>
+          <w:color w:val="000000" w:themeColor="text1"/>
+        </w:rPr>
+        <w:t xml:space="preserve"> the approach to managing risks, the process of identifying and evaluating risks, monitoring risks, implementing risk mitigation and avoidance measures, and maintaining a risk register. This management strategy will clearly define the methods for addressing risks and overseeing their progress. The effectiveness of the plan will be assessed based on how promptly risks are identified and resolved, and whether the project's goals are successfully met.</w:t>
+      </w:r>
+    </w:p>
+    <w:p>
+      <w:pPr>
+        <w:jc w:val="both"/>
+        <w:rPr>
+          <w:rFonts w:cstheme="majorHAnsi"/>
+          <w:color w:val="000000" w:themeColor="text1"/>
+        </w:rPr>
+      </w:pPr>
     </w:p>
     <w:p>
       <w:pPr>
@@ -997,7 +1193,7 @@
           <w:szCs w:val="28"/>
         </w:rPr>
       </w:pPr>
-      <w:bookmarkStart w:name="_Toc332278599" w:id="1"/>
+      <w:bookmarkStart w:id="1" w:name="_Toc332278599"/>
       <w:r>
         <w:rPr>
           <w:rFonts w:asciiTheme="minorHAnsi" w:hAnsiTheme="minorHAnsi" w:cstheme="majorHAnsi"/>
@@ -1015,36 +1211,134 @@
           <w:sz w:val="28"/>
           <w:szCs w:val="28"/>
         </w:rPr>
-        <w:t xml:space="preserve"> (Jake)</w:t>
-      </w:r>
-    </w:p>
-    <w:p>
-      <w:pPr>
-        <w:rPr>
-          <w:rFonts w:cstheme="majorHAnsi"/>
-        </w:rPr>
-      </w:pPr>
-      <w:r>
+        <w:t xml:space="preserve"> </w:t>
+      </w:r>
+    </w:p>
+    <w:p>
+      <w:pPr>
         <w:rPr>
           <w:rFonts w:cstheme="majorHAnsi"/>
           <w:color w:val="008000"/>
         </w:rPr>
-        <w:t>It is important to explicitly state the top three risks to the project in the Risk Management Plan.  This will make management aware of the top risks for the project and the nature of the risks.</w:t>
-      </w:r>
-    </w:p>
-    <w:p>
-      <w:pPr>
-        <w:rPr>
-          <w:rFonts w:cstheme="majorHAnsi"/>
-        </w:rPr>
-      </w:pPr>
-    </w:p>
-    <w:p>
-      <w:pPr>
-        <w:rPr>
-          <w:rFonts w:cstheme="majorHAnsi"/>
-        </w:rPr>
-      </w:pPr>
+      </w:pPr>
+    </w:p>
+    <w:p>
+      <w:pPr>
+        <w:pStyle w:val="NoSpacing"/>
+        <w:jc w:val="both"/>
+        <w:rPr>
+          <w:rFonts w:asciiTheme="minorHAnsi" w:hAnsiTheme="minorHAnsi"/>
+          <w:sz w:val="24"/>
+          <w:szCs w:val="24"/>
+        </w:rPr>
+      </w:pPr>
+      <w:r>
+        <w:rPr>
+          <w:rFonts w:asciiTheme="minorHAnsi" w:hAnsiTheme="minorHAnsi"/>
+          <w:sz w:val="24"/>
+          <w:szCs w:val="24"/>
+        </w:rPr>
+        <w:t>The following are the risks for the Barangay South Signal Village Web-Application identified by the team. The project manager will choose and use the proper risk reduction and avoidance measures to reduce the likelihood of these hazards.</w:t>
+      </w:r>
+    </w:p>
+    <w:p>
+      <w:pPr>
+        <w:pStyle w:val="NoSpacing"/>
+        <w:numPr>
+          <w:ilvl w:val="0"/>
+          <w:numId w:val="10"/>
+        </w:numPr>
+        <w:jc w:val="both"/>
+        <w:rPr>
+          <w:rFonts w:asciiTheme="minorHAnsi" w:hAnsiTheme="minorHAnsi"/>
+          <w:sz w:val="24"/>
+          <w:szCs w:val="24"/>
+        </w:rPr>
+      </w:pPr>
+      <w:r>
+        <w:rPr>
+          <w:rFonts w:asciiTheme="minorHAnsi" w:hAnsiTheme="minorHAnsi"/>
+          <w:b/>
+          <w:bCs/>
+          <w:sz w:val="24"/>
+          <w:szCs w:val="24"/>
+        </w:rPr>
+        <w:t>External Security Threats</w:t>
+      </w:r>
+      <w:r>
+        <w:rPr>
+          <w:rFonts w:asciiTheme="minorHAnsi" w:hAnsiTheme="minorHAnsi"/>
+          <w:sz w:val="24"/>
+          <w:szCs w:val="24"/>
+        </w:rPr>
+        <w:t xml:space="preserve"> - External attacks may compromise the web application's security. Malicious assaults, hacking efforts, and unauthorized access to sensitive information are examples of such risks.</w:t>
+      </w:r>
+    </w:p>
+    <w:p>
+      <w:pPr>
+        <w:pStyle w:val="NoSpacing"/>
+        <w:numPr>
+          <w:ilvl w:val="0"/>
+          <w:numId w:val="10"/>
+        </w:numPr>
+        <w:jc w:val="both"/>
+        <w:rPr>
+          <w:rFonts w:asciiTheme="minorHAnsi" w:hAnsiTheme="minorHAnsi"/>
+          <w:sz w:val="24"/>
+          <w:szCs w:val="24"/>
+        </w:rPr>
+      </w:pPr>
+      <w:r>
+        <w:rPr>
+          <w:rFonts w:asciiTheme="minorHAnsi" w:hAnsiTheme="minorHAnsi"/>
+          <w:b/>
+          <w:bCs/>
+          <w:sz w:val="24"/>
+          <w:szCs w:val="24"/>
+        </w:rPr>
+        <w:t>Data Theft or Loss</w:t>
+      </w:r>
+      <w:r>
+        <w:rPr>
+          <w:rFonts w:asciiTheme="minorHAnsi" w:hAnsiTheme="minorHAnsi"/>
+          <w:sz w:val="24"/>
+          <w:szCs w:val="24"/>
+        </w:rPr>
+        <w:t xml:space="preserve"> - Data theft or loss is possible due to potential security breaches. Unauthorized access or security breaches in the web application might compromise or lose sensitive data, such as the residents' and barangay information needed for protection. </w:t>
+      </w:r>
+    </w:p>
+    <w:p>
+      <w:pPr>
+        <w:pStyle w:val="NoSpacing"/>
+        <w:numPr>
+          <w:ilvl w:val="0"/>
+          <w:numId w:val="10"/>
+        </w:numPr>
+        <w:jc w:val="both"/>
+        <w:rPr>
+          <w:rFonts w:asciiTheme="minorHAnsi" w:hAnsiTheme="minorHAnsi"/>
+          <w:sz w:val="24"/>
+          <w:szCs w:val="24"/>
+        </w:rPr>
+      </w:pPr>
+      <w:r>
+        <w:rPr>
+          <w:rFonts w:asciiTheme="minorHAnsi" w:hAnsiTheme="minorHAnsi"/>
+          <w:b/>
+          <w:bCs/>
+          <w:sz w:val="24"/>
+          <w:szCs w:val="24"/>
+        </w:rPr>
+        <w:t>Internet or Power Outages</w:t>
+      </w:r>
+      <w:r>
+        <w:rPr>
+          <w:rFonts w:asciiTheme="minorHAnsi" w:hAnsiTheme="minorHAnsi"/>
+          <w:sz w:val="24"/>
+          <w:szCs w:val="24"/>
+        </w:rPr>
+        <w:t xml:space="preserve"> - The project team is aware of the possibility of a work disruption due to internet or power disruptions. These interruptions may prevent the barangay employee and the resident from using the web application or managing online services.</w:t>
+      </w:r>
     </w:p>
     <w:p>
       <w:pPr>
@@ -1057,7 +1351,7 @@
           <w:szCs w:val="28"/>
         </w:rPr>
       </w:pPr>
-      <w:bookmarkStart w:name="_Toc332278600" w:id="2"/>
+      <w:bookmarkStart w:id="2" w:name="_Toc332278600"/>
       <w:r>
         <w:rPr>
           <w:rFonts w:asciiTheme="minorHAnsi" w:hAnsiTheme="minorHAnsi" w:cstheme="majorHAnsi"/>
@@ -1065,6 +1359,7 @@
           <w:sz w:val="28"/>
           <w:szCs w:val="28"/>
         </w:rPr>
+        <w:lastRenderedPageBreak/>
         <w:t>Risk Management Approach</w:t>
       </w:r>
       <w:bookmarkEnd w:id="2"/>
@@ -1111,7 +1406,7 @@
           <w:szCs w:val="28"/>
         </w:rPr>
       </w:pPr>
-      <w:bookmarkStart w:name="_Toc332278601" w:id="3"/>
+      <w:bookmarkStart w:id="3" w:name="_Toc332278601"/>
       <w:r>
         <w:rPr>
           <w:rFonts w:asciiTheme="minorHAnsi" w:hAnsiTheme="minorHAnsi" w:cstheme="majorHAnsi"/>
@@ -1144,7 +1439,23 @@
           <w:rFonts w:cstheme="majorHAnsi"/>
           <w:color w:val="008000"/>
         </w:rPr>
-        <w:t>This section explains the process by which the risks associated with this project were identified.  It should describe the method(s) for how the project team identified risks, the format in which risks are recorded, and the forum in which this process was conducted.  Typical methods of identifying risks are expert interview, review historical information from similar projects and conducting a risk assessment meeting with the project team and key stakeholders.</w:t>
+        <w:t xml:space="preserve">This section explains the process by which the risks associated with this project were identified.  It should describe the method(s) for how the project team identified risks, the format in which risks are recorded, and the forum in which this process was conducted.  Typical methods of identifying risks are expert </w:t>
+      </w:r>
+      <w:proofErr w:type="gramStart"/>
+      <w:r>
+        <w:rPr>
+          <w:rFonts w:cstheme="majorHAnsi"/>
+          <w:color w:val="008000"/>
+        </w:rPr>
+        <w:t>interview</w:t>
+      </w:r>
+      <w:proofErr w:type="gramEnd"/>
+      <w:r>
+        <w:rPr>
+          <w:rFonts w:cstheme="majorHAnsi"/>
+          <w:color w:val="008000"/>
+        </w:rPr>
+        <w:t>, review historical information from similar projects and conducting a risk assessment meeting with the project team and key stakeholders.</w:t>
       </w:r>
     </w:p>
     <w:p>
@@ -1166,7 +1477,7 @@
           <w:szCs w:val="28"/>
         </w:rPr>
       </w:pPr>
-      <w:bookmarkStart w:name="_Toc332278602" w:id="4"/>
+      <w:bookmarkStart w:id="4" w:name="_Toc332278602"/>
       <w:r>
         <w:rPr>
           <w:rFonts w:asciiTheme="minorHAnsi" w:hAnsiTheme="minorHAnsi" w:cstheme="majorHAnsi"/>
@@ -1273,11 +1584,11 @@
           <w:szCs w:val="28"/>
         </w:rPr>
       </w:pPr>
-      <w:bookmarkStart w:name="_Toc332278603" w:id="5"/>
-      <w:r>
-        <w:rPr>
-          <w:rFonts w:ascii="Calibri" w:hAnsi="Calibri" w:cs="Calibri Light" w:asciiTheme="minorAscii" w:hAnsiTheme="minorAscii" w:cstheme="majorAscii"/>
-          <w:smallCaps w:val="1"/>
+      <w:bookmarkStart w:id="5" w:name="_Toc332278603"/>
+      <w:r>
+        <w:rPr>
+          <w:rFonts w:asciiTheme="minorHAnsi" w:hAnsiTheme="minorHAnsi" w:cstheme="majorBidi"/>
+          <w:smallCaps/>
           <w:sz w:val="28"/>
           <w:szCs w:val="28"/>
         </w:rPr>
@@ -1286,8 +1597,8 @@
       <w:bookmarkEnd w:id="5"/>
       <w:r>
         <w:rPr>
-          <w:rFonts w:ascii="Calibri" w:hAnsi="Calibri" w:cs="Calibri Light" w:asciiTheme="minorAscii" w:hAnsiTheme="minorAscii" w:cstheme="majorAscii"/>
-          <w:smallCaps w:val="1"/>
+          <w:rFonts w:asciiTheme="minorHAnsi" w:hAnsiTheme="minorHAnsi" w:cstheme="majorBidi"/>
+          <w:smallCaps/>
           <w:sz w:val="28"/>
           <w:szCs w:val="28"/>
         </w:rPr>
@@ -1301,11 +1612,7 @@
       </w:pPr>
       <w:r>
         <w:rPr>
-          <w:rFonts w:ascii="Calibri" w:hAnsi="Calibri" w:eastAsia="Calibri" w:cs="Calibri"/>
-          <w:noProof w:val="0"/>
-          <w:sz w:val="24"/>
-          <w:szCs w:val="24"/>
-          <w:lang w:val="en-US"/>
+          <w:rFonts w:ascii="Calibri" w:eastAsia="Calibri" w:hAnsi="Calibri" w:cs="Calibri"/>
         </w:rPr>
         <w:t xml:space="preserve">The Risk Monitoring approach provides active management of risks throughout the project, it is important to maintain continuous monitoring throughout the project's life cycle and comprehensively record the process, including identifying conditions for risks. </w:t>
       </w:r>
@@ -1317,11 +1624,7 @@
       </w:pPr>
       <w:r>
         <w:rPr>
-          <w:rFonts w:ascii="Calibri" w:hAnsi="Calibri" w:eastAsia="Calibri" w:cs="Calibri"/>
-          <w:noProof w:val="0"/>
-          <w:sz w:val="24"/>
-          <w:szCs w:val="24"/>
-          <w:lang w:val="en-US"/>
+          <w:rFonts w:ascii="Calibri" w:eastAsia="Calibri" w:hAnsi="Calibri" w:cs="Calibri"/>
         </w:rPr>
         <w:t xml:space="preserve"> </w:t>
       </w:r>
@@ -1333,11 +1636,7 @@
       </w:pPr>
       <w:r>
         <w:rPr>
-          <w:rFonts w:ascii="Calibri" w:hAnsi="Calibri" w:eastAsia="Calibri" w:cs="Calibri"/>
-          <w:noProof w:val="0"/>
-          <w:sz w:val="24"/>
-          <w:szCs w:val="24"/>
-          <w:lang w:val="en-US"/>
+          <w:rFonts w:ascii="Calibri" w:eastAsia="Calibri" w:hAnsi="Calibri" w:cs="Calibri"/>
         </w:rPr>
         <w:t>According to the plan, the project manager will incorporate scoring risks into the project schedule and assign a dedicated risk manager to oversee their monitoring. This enables the project manager to specify when risks require immediate attention and when the risk manager should provide updates during the weekly team meetings.</w:t>
       </w:r>
@@ -1349,11 +1648,7 @@
       </w:pPr>
       <w:r>
         <w:rPr>
-          <w:rFonts w:ascii="Calibri" w:hAnsi="Calibri" w:eastAsia="Calibri" w:cs="Calibri"/>
-          <w:noProof w:val="0"/>
-          <w:sz w:val="24"/>
-          <w:szCs w:val="24"/>
-          <w:lang w:val="en-US"/>
+          <w:rFonts w:ascii="Calibri" w:eastAsia="Calibri" w:hAnsi="Calibri" w:cs="Calibri"/>
         </w:rPr>
         <w:t xml:space="preserve"> </w:t>
       </w:r>
@@ -1365,11 +1660,7 @@
       </w:pPr>
       <w:r>
         <w:rPr>
-          <w:rFonts w:ascii="Calibri" w:hAnsi="Calibri" w:eastAsia="Calibri" w:cs="Calibri"/>
-          <w:noProof w:val="0"/>
-          <w:sz w:val="24"/>
-          <w:szCs w:val="24"/>
-          <w:lang w:val="en-US"/>
+          <w:rFonts w:ascii="Calibri" w:eastAsia="Calibri" w:hAnsi="Calibri" w:cs="Calibri"/>
         </w:rPr>
         <w:t>During the team meetings, the risk manager will report on the status of identified risks, any new risks found, and the effectiveness of mitigation plans. Any new changes to the Risk Management Plan will be made with the project team.</w:t>
       </w:r>
@@ -1381,11 +1672,7 @@
       </w:pPr>
       <w:r>
         <w:rPr>
-          <w:rFonts w:ascii="Calibri" w:hAnsi="Calibri" w:eastAsia="Calibri" w:cs="Calibri"/>
-          <w:noProof w:val="0"/>
-          <w:sz w:val="24"/>
-          <w:szCs w:val="24"/>
-          <w:lang w:val="en-US"/>
+          <w:rFonts w:ascii="Calibri" w:eastAsia="Calibri" w:hAnsi="Calibri" w:cs="Calibri"/>
         </w:rPr>
         <w:t xml:space="preserve"> </w:t>
       </w:r>
@@ -1397,20 +1684,15 @@
       </w:pPr>
       <w:r>
         <w:rPr>
-          <w:rFonts w:ascii="Calibri" w:hAnsi="Calibri" w:eastAsia="Calibri" w:cs="Calibri"/>
-          <w:noProof w:val="0"/>
-          <w:sz w:val="24"/>
-          <w:szCs w:val="24"/>
-          <w:lang w:val="en-US"/>
+          <w:rFonts w:ascii="Calibri" w:eastAsia="Calibri" w:hAnsi="Calibri" w:cs="Calibri"/>
         </w:rPr>
         <w:t>Overall, the project team will implement an agile risk management methodology that emphasizes continuous progress and flexibility. The effectiveness of the risk management plan will be assessed and adjusted as needed. This ensures that the project passes the quality standards.</w:t>
       </w:r>
     </w:p>
     <w:p>
       <w:pPr>
-        <w:pStyle w:val="Normal"/>
-        <w:rPr>
-          <w:rFonts w:cs="Calibri Light" w:cstheme="majorAscii"/>
+        <w:rPr>
+          <w:rFonts w:cstheme="majorBidi"/>
         </w:rPr>
       </w:pPr>
     </w:p>
@@ -1432,7 +1714,7 @@
           <w:szCs w:val="28"/>
         </w:rPr>
       </w:pPr>
-      <w:bookmarkStart w:name="_Toc332278604" w:id="6"/>
+      <w:bookmarkStart w:id="6" w:name="_Toc332278604"/>
       <w:r>
         <w:rPr>
           <w:rFonts w:asciiTheme="minorHAnsi" w:hAnsiTheme="minorHAnsi" w:cstheme="majorHAnsi"/>
@@ -1667,11 +1949,6 @@
           <w:rFonts w:asciiTheme="minorHAnsi" w:hAnsiTheme="minorHAnsi" w:cstheme="majorHAnsi"/>
         </w:rPr>
         <w:tab/>
-      </w:r>
-      <w:r>
-        <w:rPr>
-          <w:rFonts w:asciiTheme="minorHAnsi" w:hAnsiTheme="minorHAnsi" w:cstheme="majorHAnsi"/>
-        </w:rPr>
         <w:t>Date:</w:t>
       </w:r>
       <w:r>
@@ -1782,7 +2059,7 @@
         </w:rPr>
         <w:t xml:space="preserve">This free Project Risk Management Plan Template is brought to you by </w:t>
       </w:r>
-      <w:hyperlink w:history="1" r:id="rId7">
+      <w:hyperlink r:id="rId10" w:history="1">
         <w:r>
           <w:rPr>
             <w:rStyle w:val="Hyperlink"/>
@@ -1793,9 +2070,9 @@
       </w:hyperlink>
     </w:p>
     <w:sectPr>
-      <w:headerReference w:type="default" r:id="rId8"/>
-      <w:footerReference w:type="default" r:id="rId9"/>
-      <w:pgSz w:w="12240" w:h="15840" w:orient="portrait"/>
+      <w:headerReference w:type="default" r:id="rId11"/>
+      <w:footerReference w:type="default" r:id="rId12"/>
+      <w:pgSz w:w="12240" w:h="15840"/>
       <w:pgMar w:top="2601" w:right="1440" w:bottom="1440" w:left="1440" w:header="720" w:footer="720" w:gutter="0"/>
       <w:cols w:space="720"/>
       <w:docGrid w:linePitch="360"/>
@@ -1824,7 +2101,7 @@
 </file>
 
 <file path=word/footer1.xml><?xml version="1.0" encoding="utf-8"?>
-<w:ftr xmlns:wpc="http://schemas.microsoft.com/office/word/2010/wordprocessingCanvas" xmlns:cx="http://schemas.microsoft.com/office/drawing/2014/chartex" xmlns:cx1="http://schemas.microsoft.com/office/drawing/2015/9/8/chartex" xmlns:cx2="http://schemas.microsoft.com/office/drawing/2015/10/21/chartex" xmlns:cx3="http://schemas.microsoft.com/office/drawing/2016/5/9/chartex" xmlns:cx4="http://schemas.microsoft.com/office/drawing/2016/5/10/chartex" xmlns:cx5="http://schemas.microsoft.com/office/drawing/2016/5/11/chartex" xmlns:cx6="http://schemas.microsoft.com/office/drawing/2016/5/12/chartex" xmlns:cx7="http://schemas.microsoft.com/office/drawing/2016/5/13/chartex" xmlns:cx8="http://schemas.microsoft.com/office/drawing/2016/5/14/chartex" xmlns:mc="http://schemas.openxmlformats.org/markup-compatibility/2006" xmlns:aink="http://schemas.microsoft.com/office/drawing/2016/ink" xmlns:am3d="http://schemas.microsoft.com/office/drawing/2017/model3d" xmlns:o="urn:schemas-microsoft-com:office:office" xmlns:oel="http://schemas.microsoft.com/office/2019/extlst" xmlns:r="http://schemas.openxmlformats.org/officeDocument/2006/relationships" xmlns:m="http://schemas.openxmlformats.org/officeDocument/2006/math" xmlns:v="urn:schemas-microsoft-com:vml" xmlns:wp14="http://schemas.microsoft.com/office/word/2010/wordprocessingDrawing" xmlns:wp="http://schemas.openxmlformats.org/drawingml/2006/wordprocessingDrawing" xmlns:w10="urn:schemas-microsoft-com:office:word" xmlns:w="http://schemas.openxmlformats.org/wordprocessingml/2006/main" xmlns:w14="http://schemas.microsoft.com/office/word/2010/wordml" xmlns:w15="http://schemas.microsoft.com/office/word/2012/wordml" xmlns:w16cex="http://schemas.microsoft.com/office/word/2018/wordml/cex" xmlns:w16cid="http://schemas.microsoft.com/office/word/2016/wordml/cid" xmlns:w16="http://schemas.microsoft.com/office/word/2018/wordml" xmlns:w16du="http://schemas.microsoft.com/office/word/2023/wordml/word16du" xmlns:w16sdtdh="http://schemas.microsoft.com/office/word/2020/wordml/sdtdatahash" xmlns:w16se="http://schemas.microsoft.com/office/word/2015/wordml/symex" xmlns:wpg="http://schemas.microsoft.com/office/word/2010/wordprocessingGroup" xmlns:wpi="http://schemas.microsoft.com/office/word/2010/wordprocessingInk" xmlns:wne="http://schemas.microsoft.com/office/word/2006/wordml" xmlns:wps="http://schemas.microsoft.com/office/word/2010/wordprocessingShape" xmlns:a="http://schemas.openxmlformats.org/drawingml/2006/main" xmlns:pic="http://schemas.openxmlformats.org/drawingml/2006/picture" xmlns:a14="http://schemas.microsoft.com/office/drawing/2010/main" mc:Ignorable="w14 w15 w16se w16cid w16 w16cex w16sdtdh wp14">
+<w:ftr xmlns:wpc="http://schemas.microsoft.com/office/word/2010/wordprocessingCanvas" xmlns:cx="http://schemas.microsoft.com/office/drawing/2014/chartex" xmlns:cx1="http://schemas.microsoft.com/office/drawing/2015/9/8/chartex" xmlns:cx2="http://schemas.microsoft.com/office/drawing/2015/10/21/chartex" xmlns:cx3="http://schemas.microsoft.com/office/drawing/2016/5/9/chartex" xmlns:cx4="http://schemas.microsoft.com/office/drawing/2016/5/10/chartex" xmlns:cx5="http://schemas.microsoft.com/office/drawing/2016/5/11/chartex" xmlns:cx6="http://schemas.microsoft.com/office/drawing/2016/5/12/chartex" xmlns:cx7="http://schemas.microsoft.com/office/drawing/2016/5/13/chartex" xmlns:cx8="http://schemas.microsoft.com/office/drawing/2016/5/14/chartex" xmlns:mc="http://schemas.openxmlformats.org/markup-compatibility/2006" xmlns:aink="http://schemas.microsoft.com/office/drawing/2016/ink" xmlns:am3d="http://schemas.microsoft.com/office/drawing/2017/model3d" xmlns:o="urn:schemas-microsoft-com:office:office" xmlns:oel="http://schemas.microsoft.com/office/2019/extlst" xmlns:r="http://schemas.openxmlformats.org/officeDocument/2006/relationships" xmlns:m="http://schemas.openxmlformats.org/officeDocument/2006/math" xmlns:v="urn:schemas-microsoft-com:vml" xmlns:wp14="http://schemas.microsoft.com/office/word/2010/wordprocessingDrawing" xmlns:wp="http://schemas.openxmlformats.org/drawingml/2006/wordprocessingDrawing" xmlns:w10="urn:schemas-microsoft-com:office:word" xmlns:w="http://schemas.openxmlformats.org/wordprocessingml/2006/main" xmlns:w14="http://schemas.microsoft.com/office/word/2010/wordml" xmlns:w15="http://schemas.microsoft.com/office/word/2012/wordml" xmlns:w16cex="http://schemas.microsoft.com/office/word/2018/wordml/cex" xmlns:w16cid="http://schemas.microsoft.com/office/word/2016/wordml/cid" xmlns:w16="http://schemas.microsoft.com/office/word/2018/wordml" xmlns:w16du="http://schemas.microsoft.com/office/word/2023/wordml/word16du" xmlns:w16sdtdh="http://schemas.microsoft.com/office/word/2020/wordml/sdtdatahash" xmlns:w16se="http://schemas.microsoft.com/office/word/2015/wordml/symex" xmlns:wpg="http://schemas.microsoft.com/office/word/2010/wordprocessingGroup" xmlns:wpi="http://schemas.microsoft.com/office/word/2010/wordprocessingInk" xmlns:wne="http://schemas.microsoft.com/office/word/2006/wordml" xmlns:wps="http://schemas.microsoft.com/office/word/2010/wordprocessingShape" mc:Ignorable="w14 w15 w16se w16cid w16 w16cex w16sdtdh wp14">
   <w:sdt>
     <w:sdtPr>
       <w:id w:val="-822731171"/>
@@ -2001,6 +2278,119 @@
 <file path=word/numbering.xml><?xml version="1.0" encoding="utf-8"?>
 <w:numbering xmlns:wpc="http://schemas.microsoft.com/office/word/2010/wordprocessingCanvas" xmlns:cx="http://schemas.microsoft.com/office/drawing/2014/chartex" xmlns:cx1="http://schemas.microsoft.com/office/drawing/2015/9/8/chartex" xmlns:cx2="http://schemas.microsoft.com/office/drawing/2015/10/21/chartex" xmlns:cx3="http://schemas.microsoft.com/office/drawing/2016/5/9/chartex" xmlns:cx4="http://schemas.microsoft.com/office/drawing/2016/5/10/chartex" xmlns:cx5="http://schemas.microsoft.com/office/drawing/2016/5/11/chartex" xmlns:cx6="http://schemas.microsoft.com/office/drawing/2016/5/12/chartex" xmlns:cx7="http://schemas.microsoft.com/office/drawing/2016/5/13/chartex" xmlns:cx8="http://schemas.microsoft.com/office/drawing/2016/5/14/chartex" xmlns:mc="http://schemas.openxmlformats.org/markup-compatibility/2006" xmlns:aink="http://schemas.microsoft.com/office/drawing/2016/ink" xmlns:am3d="http://schemas.microsoft.com/office/drawing/2017/model3d" xmlns:o="urn:schemas-microsoft-com:office:office" xmlns:oel="http://schemas.microsoft.com/office/2019/extlst" xmlns:r="http://schemas.openxmlformats.org/officeDocument/2006/relationships" xmlns:m="http://schemas.openxmlformats.org/officeDocument/2006/math" xmlns:v="urn:schemas-microsoft-com:vml" xmlns:wp14="http://schemas.microsoft.com/office/word/2010/wordprocessingDrawing" xmlns:wp="http://schemas.openxmlformats.org/drawingml/2006/wordprocessingDrawing" xmlns:w10="urn:schemas-microsoft-com:office:word" xmlns:w="http://schemas.openxmlformats.org/wordprocessingml/2006/main" xmlns:w14="http://schemas.microsoft.com/office/word/2010/wordml" xmlns:w15="http://schemas.microsoft.com/office/word/2012/wordml" xmlns:w16cex="http://schemas.microsoft.com/office/word/2018/wordml/cex" xmlns:w16cid="http://schemas.microsoft.com/office/word/2016/wordml/cid" xmlns:w16="http://schemas.microsoft.com/office/word/2018/wordml" xmlns:w16du="http://schemas.microsoft.com/office/word/2023/wordml/word16du" xmlns:w16sdtdh="http://schemas.microsoft.com/office/word/2020/wordml/sdtdatahash" xmlns:w16se="http://schemas.microsoft.com/office/word/2015/wordml/symex" xmlns:wpg="http://schemas.microsoft.com/office/word/2010/wordprocessingGroup" xmlns:wpi="http://schemas.microsoft.com/office/word/2010/wordprocessingInk" xmlns:wne="http://schemas.microsoft.com/office/word/2006/wordml" xmlns:wps="http://schemas.microsoft.com/office/word/2010/wordprocessingShape" mc:Ignorable="w14 w15 w16se w16cid w16 w16cex w16sdtdh wp14">
   <w:abstractNum w:abstractNumId="0" w15:restartNumberingAfterBreak="0">
+    <w:nsid w:val="048212CC"/>
+    <w:multiLevelType w:val="hybridMultilevel"/>
+    <w:tmpl w:val="5894C0E4"/>
+    <w:lvl w:ilvl="0" w:tplc="3409000F">
+      <w:start w:val="1"/>
+      <w:numFmt w:val="decimal"/>
+      <w:lvlText w:val="%1."/>
+      <w:lvlJc w:val="left"/>
+      <w:pPr>
+        <w:ind w:left="720" w:hanging="360"/>
+      </w:pPr>
+      <w:rPr>
+        <w:rFonts w:hint="default"/>
+      </w:rPr>
+    </w:lvl>
+    <w:lvl w:ilvl="1" w:tplc="FFFFFFFF" w:tentative="1">
+      <w:start w:val="1"/>
+      <w:numFmt w:val="bullet"/>
+      <w:lvlText w:val="o"/>
+      <w:lvlJc w:val="left"/>
+      <w:pPr>
+        <w:ind w:left="1440" w:hanging="360"/>
+      </w:pPr>
+      <w:rPr>
+        <w:rFonts w:ascii="Courier New" w:hAnsi="Courier New" w:cs="Courier New" w:hint="default"/>
+      </w:rPr>
+    </w:lvl>
+    <w:lvl w:ilvl="2" w:tplc="FFFFFFFF" w:tentative="1">
+      <w:start w:val="1"/>
+      <w:numFmt w:val="bullet"/>
+      <w:lvlText w:val=""/>
+      <w:lvlJc w:val="left"/>
+      <w:pPr>
+        <w:ind w:left="2160" w:hanging="360"/>
+      </w:pPr>
+      <w:rPr>
+        <w:rFonts w:ascii="Wingdings" w:hAnsi="Wingdings" w:hint="default"/>
+      </w:rPr>
+    </w:lvl>
+    <w:lvl w:ilvl="3" w:tplc="FFFFFFFF" w:tentative="1">
+      <w:start w:val="1"/>
+      <w:numFmt w:val="bullet"/>
+      <w:lvlText w:val=""/>
+      <w:lvlJc w:val="left"/>
+      <w:pPr>
+        <w:ind w:left="2880" w:hanging="360"/>
+      </w:pPr>
+      <w:rPr>
+        <w:rFonts w:ascii="Symbol" w:hAnsi="Symbol" w:hint="default"/>
+      </w:rPr>
+    </w:lvl>
+    <w:lvl w:ilvl="4" w:tplc="FFFFFFFF" w:tentative="1">
+      <w:start w:val="1"/>
+      <w:numFmt w:val="bullet"/>
+      <w:lvlText w:val="o"/>
+      <w:lvlJc w:val="left"/>
+      <w:pPr>
+        <w:ind w:left="3600" w:hanging="360"/>
+      </w:pPr>
+      <w:rPr>
+        <w:rFonts w:ascii="Courier New" w:hAnsi="Courier New" w:cs="Courier New" w:hint="default"/>
+      </w:rPr>
+    </w:lvl>
+    <w:lvl w:ilvl="5" w:tplc="FFFFFFFF" w:tentative="1">
+      <w:start w:val="1"/>
+      <w:numFmt w:val="bullet"/>
+      <w:lvlText w:val=""/>
+      <w:lvlJc w:val="left"/>
+      <w:pPr>
+        <w:ind w:left="4320" w:hanging="360"/>
+      </w:pPr>
+      <w:rPr>
+        <w:rFonts w:ascii="Wingdings" w:hAnsi="Wingdings" w:hint="default"/>
+      </w:rPr>
+    </w:lvl>
+    <w:lvl w:ilvl="6" w:tplc="FFFFFFFF" w:tentative="1">
+      <w:start w:val="1"/>
+      <w:numFmt w:val="bullet"/>
+      <w:lvlText w:val=""/>
+      <w:lvlJc w:val="left"/>
+      <w:pPr>
+        <w:ind w:left="5040" w:hanging="360"/>
+      </w:pPr>
+      <w:rPr>
+        <w:rFonts w:ascii="Symbol" w:hAnsi="Symbol" w:hint="default"/>
+      </w:rPr>
+    </w:lvl>
+    <w:lvl w:ilvl="7" w:tplc="FFFFFFFF" w:tentative="1">
+      <w:start w:val="1"/>
+      <w:numFmt w:val="bullet"/>
+      <w:lvlText w:val="o"/>
+      <w:lvlJc w:val="left"/>
+      <w:pPr>
+        <w:ind w:left="5760" w:hanging="360"/>
+      </w:pPr>
+      <w:rPr>
+        <w:rFonts w:ascii="Courier New" w:hAnsi="Courier New" w:cs="Courier New" w:hint="default"/>
+      </w:rPr>
+    </w:lvl>
+    <w:lvl w:ilvl="8" w:tplc="FFFFFFFF" w:tentative="1">
+      <w:start w:val="1"/>
+      <w:numFmt w:val="bullet"/>
+      <w:lvlText w:val=""/>
+      <w:lvlJc w:val="left"/>
+      <w:pPr>
+        <w:ind w:left="6480" w:hanging="360"/>
+      </w:pPr>
+      <w:rPr>
+        <w:rFonts w:ascii="Wingdings" w:hAnsi="Wingdings" w:hint="default"/>
+      </w:rPr>
+    </w:lvl>
+  </w:abstractNum>
+  <w:abstractNum w:abstractNumId="1" w15:restartNumberingAfterBreak="0">
     <w:nsid w:val="100D02F6"/>
     <w:multiLevelType w:val="hybridMultilevel"/>
     <w:tmpl w:val="72441A7A"/>
@@ -2016,7 +2406,7 @@
         <w:ind w:left="720" w:hanging="360"/>
       </w:pPr>
       <w:rPr>
-        <w:rFonts w:hint="default" w:ascii="Symbol" w:hAnsi="Symbol"/>
+        <w:rFonts w:ascii="Symbol" w:hAnsi="Symbol" w:hint="default"/>
       </w:rPr>
     </w:lvl>
     <w:lvl w:ilvl="1" w:tplc="04090003">
@@ -2031,7 +2421,7 @@
         <w:ind w:left="1440" w:hanging="360"/>
       </w:pPr>
       <w:rPr>
-        <w:rFonts w:hint="default" w:ascii="Courier New" w:hAnsi="Courier New" w:cs="Arial"/>
+        <w:rFonts w:ascii="Courier New" w:hAnsi="Courier New" w:cs="Arial" w:hint="default"/>
       </w:rPr>
     </w:lvl>
     <w:lvl w:ilvl="2" w:tplc="04090005" w:tentative="1">
@@ -2046,7 +2436,7 @@
         <w:ind w:left="2160" w:hanging="360"/>
       </w:pPr>
       <w:rPr>
-        <w:rFonts w:hint="default" w:ascii="Wingdings" w:hAnsi="Wingdings"/>
+        <w:rFonts w:ascii="Wingdings" w:hAnsi="Wingdings" w:hint="default"/>
       </w:rPr>
     </w:lvl>
     <w:lvl w:ilvl="3" w:tplc="04090001" w:tentative="1">
@@ -2061,7 +2451,7 @@
         <w:ind w:left="2880" w:hanging="360"/>
       </w:pPr>
       <w:rPr>
-        <w:rFonts w:hint="default" w:ascii="Symbol" w:hAnsi="Symbol"/>
+        <w:rFonts w:ascii="Symbol" w:hAnsi="Symbol" w:hint="default"/>
       </w:rPr>
     </w:lvl>
     <w:lvl w:ilvl="4" w:tplc="04090003" w:tentative="1">
@@ -2076,7 +2466,7 @@
         <w:ind w:left="3600" w:hanging="360"/>
       </w:pPr>
       <w:rPr>
-        <w:rFonts w:hint="default" w:ascii="Courier New" w:hAnsi="Courier New" w:cs="Arial"/>
+        <w:rFonts w:ascii="Courier New" w:hAnsi="Courier New" w:cs="Arial" w:hint="default"/>
       </w:rPr>
     </w:lvl>
     <w:lvl w:ilvl="5" w:tplc="04090005" w:tentative="1">
@@ -2091,7 +2481,7 @@
         <w:ind w:left="4320" w:hanging="360"/>
       </w:pPr>
       <w:rPr>
-        <w:rFonts w:hint="default" w:ascii="Wingdings" w:hAnsi="Wingdings"/>
+        <w:rFonts w:ascii="Wingdings" w:hAnsi="Wingdings" w:hint="default"/>
       </w:rPr>
     </w:lvl>
     <w:lvl w:ilvl="6" w:tplc="04090001" w:tentative="1">
@@ -2106,7 +2496,7 @@
         <w:ind w:left="5040" w:hanging="360"/>
       </w:pPr>
       <w:rPr>
-        <w:rFonts w:hint="default" w:ascii="Symbol" w:hAnsi="Symbol"/>
+        <w:rFonts w:ascii="Symbol" w:hAnsi="Symbol" w:hint="default"/>
       </w:rPr>
     </w:lvl>
     <w:lvl w:ilvl="7" w:tplc="04090003" w:tentative="1">
@@ -2121,7 +2511,7 @@
         <w:ind w:left="5760" w:hanging="360"/>
       </w:pPr>
       <w:rPr>
-        <w:rFonts w:hint="default" w:ascii="Courier New" w:hAnsi="Courier New" w:cs="Arial"/>
+        <w:rFonts w:ascii="Courier New" w:hAnsi="Courier New" w:cs="Arial" w:hint="default"/>
       </w:rPr>
     </w:lvl>
     <w:lvl w:ilvl="8" w:tplc="04090005" w:tentative="1">
@@ -2136,11 +2526,124 @@
         <w:ind w:left="6480" w:hanging="360"/>
       </w:pPr>
       <w:rPr>
-        <w:rFonts w:hint="default" w:ascii="Wingdings" w:hAnsi="Wingdings"/>
+        <w:rFonts w:ascii="Wingdings" w:hAnsi="Wingdings" w:hint="default"/>
       </w:rPr>
     </w:lvl>
   </w:abstractNum>
-  <w:abstractNum w:abstractNumId="1" w15:restartNumberingAfterBreak="0">
+  <w:abstractNum w:abstractNumId="2" w15:restartNumberingAfterBreak="0">
+    <w:nsid w:val="18BB780A"/>
+    <w:multiLevelType w:val="hybridMultilevel"/>
+    <w:tmpl w:val="AE58DA14"/>
+    <w:lvl w:ilvl="0" w:tplc="34090001">
+      <w:start w:val="1"/>
+      <w:numFmt w:val="bullet"/>
+      <w:lvlText w:val=""/>
+      <w:lvlJc w:val="left"/>
+      <w:pPr>
+        <w:ind w:left="720" w:hanging="360"/>
+      </w:pPr>
+      <w:rPr>
+        <w:rFonts w:ascii="Symbol" w:hAnsi="Symbol" w:hint="default"/>
+      </w:rPr>
+    </w:lvl>
+    <w:lvl w:ilvl="1" w:tplc="34090003" w:tentative="1">
+      <w:start w:val="1"/>
+      <w:numFmt w:val="bullet"/>
+      <w:lvlText w:val="o"/>
+      <w:lvlJc w:val="left"/>
+      <w:pPr>
+        <w:ind w:left="1440" w:hanging="360"/>
+      </w:pPr>
+      <w:rPr>
+        <w:rFonts w:ascii="Courier New" w:hAnsi="Courier New" w:cs="Courier New" w:hint="default"/>
+      </w:rPr>
+    </w:lvl>
+    <w:lvl w:ilvl="2" w:tplc="34090005" w:tentative="1">
+      <w:start w:val="1"/>
+      <w:numFmt w:val="bullet"/>
+      <w:lvlText w:val=""/>
+      <w:lvlJc w:val="left"/>
+      <w:pPr>
+        <w:ind w:left="2160" w:hanging="360"/>
+      </w:pPr>
+      <w:rPr>
+        <w:rFonts w:ascii="Wingdings" w:hAnsi="Wingdings" w:hint="default"/>
+      </w:rPr>
+    </w:lvl>
+    <w:lvl w:ilvl="3" w:tplc="34090001" w:tentative="1">
+      <w:start w:val="1"/>
+      <w:numFmt w:val="bullet"/>
+      <w:lvlText w:val=""/>
+      <w:lvlJc w:val="left"/>
+      <w:pPr>
+        <w:ind w:left="2880" w:hanging="360"/>
+      </w:pPr>
+      <w:rPr>
+        <w:rFonts w:ascii="Symbol" w:hAnsi="Symbol" w:hint="default"/>
+      </w:rPr>
+    </w:lvl>
+    <w:lvl w:ilvl="4" w:tplc="34090003" w:tentative="1">
+      <w:start w:val="1"/>
+      <w:numFmt w:val="bullet"/>
+      <w:lvlText w:val="o"/>
+      <w:lvlJc w:val="left"/>
+      <w:pPr>
+        <w:ind w:left="3600" w:hanging="360"/>
+      </w:pPr>
+      <w:rPr>
+        <w:rFonts w:ascii="Courier New" w:hAnsi="Courier New" w:cs="Courier New" w:hint="default"/>
+      </w:rPr>
+    </w:lvl>
+    <w:lvl w:ilvl="5" w:tplc="34090005" w:tentative="1">
+      <w:start w:val="1"/>
+      <w:numFmt w:val="bullet"/>
+      <w:lvlText w:val=""/>
+      <w:lvlJc w:val="left"/>
+      <w:pPr>
+        <w:ind w:left="4320" w:hanging="360"/>
+      </w:pPr>
+      <w:rPr>
+        <w:rFonts w:ascii="Wingdings" w:hAnsi="Wingdings" w:hint="default"/>
+      </w:rPr>
+    </w:lvl>
+    <w:lvl w:ilvl="6" w:tplc="34090001" w:tentative="1">
+      <w:start w:val="1"/>
+      <w:numFmt w:val="bullet"/>
+      <w:lvlText w:val=""/>
+      <w:lvlJc w:val="left"/>
+      <w:pPr>
+        <w:ind w:left="5040" w:hanging="360"/>
+      </w:pPr>
+      <w:rPr>
+        <w:rFonts w:ascii="Symbol" w:hAnsi="Symbol" w:hint="default"/>
+      </w:rPr>
+    </w:lvl>
+    <w:lvl w:ilvl="7" w:tplc="34090003" w:tentative="1">
+      <w:start w:val="1"/>
+      <w:numFmt w:val="bullet"/>
+      <w:lvlText w:val="o"/>
+      <w:lvlJc w:val="left"/>
+      <w:pPr>
+        <w:ind w:left="5760" w:hanging="360"/>
+      </w:pPr>
+      <w:rPr>
+        <w:rFonts w:ascii="Courier New" w:hAnsi="Courier New" w:cs="Courier New" w:hint="default"/>
+      </w:rPr>
+    </w:lvl>
+    <w:lvl w:ilvl="8" w:tplc="34090005" w:tentative="1">
+      <w:start w:val="1"/>
+      <w:numFmt w:val="bullet"/>
+      <w:lvlText w:val=""/>
+      <w:lvlJc w:val="left"/>
+      <w:pPr>
+        <w:ind w:left="6480" w:hanging="360"/>
+      </w:pPr>
+      <w:rPr>
+        <w:rFonts w:ascii="Wingdings" w:hAnsi="Wingdings" w:hint="default"/>
+      </w:rPr>
+    </w:lvl>
+  </w:abstractNum>
+  <w:abstractNum w:abstractNumId="3" w15:restartNumberingAfterBreak="0">
     <w:nsid w:val="1C010595"/>
     <w:multiLevelType w:val="hybridMultilevel"/>
     <w:tmpl w:val="BB4E430C"/>
@@ -2156,7 +2659,7 @@
         <w:ind w:left="720" w:hanging="360"/>
       </w:pPr>
       <w:rPr>
-        <w:rFonts w:hint="default" w:ascii="Symbol" w:hAnsi="Symbol"/>
+        <w:rFonts w:ascii="Symbol" w:hAnsi="Symbol" w:hint="default"/>
       </w:rPr>
     </w:lvl>
     <w:lvl w:ilvl="1" w:tplc="04090003" w:tentative="1">
@@ -2171,7 +2674,7 @@
         <w:ind w:left="1440" w:hanging="360"/>
       </w:pPr>
       <w:rPr>
-        <w:rFonts w:hint="default" w:ascii="Courier New" w:hAnsi="Courier New" w:cs="Courier New"/>
+        <w:rFonts w:ascii="Courier New" w:hAnsi="Courier New" w:cs="Courier New" w:hint="default"/>
       </w:rPr>
     </w:lvl>
     <w:lvl w:ilvl="2" w:tplc="04090005" w:tentative="1">
@@ -2186,7 +2689,7 @@
         <w:ind w:left="2160" w:hanging="360"/>
       </w:pPr>
       <w:rPr>
-        <w:rFonts w:hint="default" w:ascii="Wingdings" w:hAnsi="Wingdings"/>
+        <w:rFonts w:ascii="Wingdings" w:hAnsi="Wingdings" w:hint="default"/>
       </w:rPr>
     </w:lvl>
     <w:lvl w:ilvl="3" w:tplc="04090001" w:tentative="1">
@@ -2201,7 +2704,7 @@
         <w:ind w:left="2880" w:hanging="360"/>
       </w:pPr>
       <w:rPr>
-        <w:rFonts w:hint="default" w:ascii="Symbol" w:hAnsi="Symbol"/>
+        <w:rFonts w:ascii="Symbol" w:hAnsi="Symbol" w:hint="default"/>
       </w:rPr>
     </w:lvl>
     <w:lvl w:ilvl="4" w:tplc="04090003" w:tentative="1">
@@ -2216,7 +2719,7 @@
         <w:ind w:left="3600" w:hanging="360"/>
       </w:pPr>
       <w:rPr>
-        <w:rFonts w:hint="default" w:ascii="Courier New" w:hAnsi="Courier New" w:cs="Courier New"/>
+        <w:rFonts w:ascii="Courier New" w:hAnsi="Courier New" w:cs="Courier New" w:hint="default"/>
       </w:rPr>
     </w:lvl>
     <w:lvl w:ilvl="5" w:tplc="04090005" w:tentative="1">
@@ -2231,7 +2734,7 @@
         <w:ind w:left="4320" w:hanging="360"/>
       </w:pPr>
       <w:rPr>
-        <w:rFonts w:hint="default" w:ascii="Wingdings" w:hAnsi="Wingdings"/>
+        <w:rFonts w:ascii="Wingdings" w:hAnsi="Wingdings" w:hint="default"/>
       </w:rPr>
     </w:lvl>
     <w:lvl w:ilvl="6" w:tplc="04090001" w:tentative="1">
@@ -2246,7 +2749,7 @@
         <w:ind w:left="5040" w:hanging="360"/>
       </w:pPr>
       <w:rPr>
-        <w:rFonts w:hint="default" w:ascii="Symbol" w:hAnsi="Symbol"/>
+        <w:rFonts w:ascii="Symbol" w:hAnsi="Symbol" w:hint="default"/>
       </w:rPr>
     </w:lvl>
     <w:lvl w:ilvl="7" w:tplc="04090003" w:tentative="1">
@@ -2261,7 +2764,7 @@
         <w:ind w:left="5760" w:hanging="360"/>
       </w:pPr>
       <w:rPr>
-        <w:rFonts w:hint="default" w:ascii="Courier New" w:hAnsi="Courier New" w:cs="Courier New"/>
+        <w:rFonts w:ascii="Courier New" w:hAnsi="Courier New" w:cs="Courier New" w:hint="default"/>
       </w:rPr>
     </w:lvl>
     <w:lvl w:ilvl="8" w:tplc="04090005" w:tentative="1">
@@ -2276,11 +2779,97 @@
         <w:ind w:left="6480" w:hanging="360"/>
       </w:pPr>
       <w:rPr>
-        <w:rFonts w:hint="default" w:ascii="Wingdings" w:hAnsi="Wingdings"/>
+        <w:rFonts w:ascii="Wingdings" w:hAnsi="Wingdings" w:hint="default"/>
       </w:rPr>
     </w:lvl>
   </w:abstractNum>
-  <w:abstractNum w:abstractNumId="2" w15:restartNumberingAfterBreak="0">
+  <w:abstractNum w:abstractNumId="4" w15:restartNumberingAfterBreak="0">
+    <w:nsid w:val="1F582638"/>
+    <w:multiLevelType w:val="hybridMultilevel"/>
+    <w:tmpl w:val="B858A06A"/>
+    <w:lvl w:ilvl="0" w:tplc="3409000F">
+      <w:start w:val="1"/>
+      <w:numFmt w:val="decimal"/>
+      <w:lvlText w:val="%1."/>
+      <w:lvlJc w:val="left"/>
+      <w:pPr>
+        <w:ind w:left="720" w:hanging="360"/>
+      </w:pPr>
+    </w:lvl>
+    <w:lvl w:ilvl="1" w:tplc="34090019" w:tentative="1">
+      <w:start w:val="1"/>
+      <w:numFmt w:val="lowerLetter"/>
+      <w:lvlText w:val="%2."/>
+      <w:lvlJc w:val="left"/>
+      <w:pPr>
+        <w:ind w:left="1440" w:hanging="360"/>
+      </w:pPr>
+    </w:lvl>
+    <w:lvl w:ilvl="2" w:tplc="3409001B" w:tentative="1">
+      <w:start w:val="1"/>
+      <w:numFmt w:val="lowerRoman"/>
+      <w:lvlText w:val="%3."/>
+      <w:lvlJc w:val="right"/>
+      <w:pPr>
+        <w:ind w:left="2160" w:hanging="180"/>
+      </w:pPr>
+    </w:lvl>
+    <w:lvl w:ilvl="3" w:tplc="3409000F" w:tentative="1">
+      <w:start w:val="1"/>
+      <w:numFmt w:val="decimal"/>
+      <w:lvlText w:val="%4."/>
+      <w:lvlJc w:val="left"/>
+      <w:pPr>
+        <w:ind w:left="2880" w:hanging="360"/>
+      </w:pPr>
+    </w:lvl>
+    <w:lvl w:ilvl="4" w:tplc="34090019" w:tentative="1">
+      <w:start w:val="1"/>
+      <w:numFmt w:val="lowerLetter"/>
+      <w:lvlText w:val="%5."/>
+      <w:lvlJc w:val="left"/>
+      <w:pPr>
+        <w:ind w:left="3600" w:hanging="360"/>
+      </w:pPr>
+    </w:lvl>
+    <w:lvl w:ilvl="5" w:tplc="3409001B" w:tentative="1">
+      <w:start w:val="1"/>
+      <w:numFmt w:val="lowerRoman"/>
+      <w:lvlText w:val="%6."/>
+      <w:lvlJc w:val="right"/>
+      <w:pPr>
+        <w:ind w:left="4320" w:hanging="180"/>
+      </w:pPr>
+    </w:lvl>
+    <w:lvl w:ilvl="6" w:tplc="3409000F" w:tentative="1">
+      <w:start w:val="1"/>
+      <w:numFmt w:val="decimal"/>
+      <w:lvlText w:val="%7."/>
+      <w:lvlJc w:val="left"/>
+      <w:pPr>
+        <w:ind w:left="5040" w:hanging="360"/>
+      </w:pPr>
+    </w:lvl>
+    <w:lvl w:ilvl="7" w:tplc="34090019" w:tentative="1">
+      <w:start w:val="1"/>
+      <w:numFmt w:val="lowerLetter"/>
+      <w:lvlText w:val="%8."/>
+      <w:lvlJc w:val="left"/>
+      <w:pPr>
+        <w:ind w:left="5760" w:hanging="360"/>
+      </w:pPr>
+    </w:lvl>
+    <w:lvl w:ilvl="8" w:tplc="3409001B" w:tentative="1">
+      <w:start w:val="1"/>
+      <w:numFmt w:val="lowerRoman"/>
+      <w:lvlText w:val="%9."/>
+      <w:lvlJc w:val="right"/>
+      <w:pPr>
+        <w:ind w:left="6480" w:hanging="180"/>
+      </w:pPr>
+    </w:lvl>
+  </w:abstractNum>
+  <w:abstractNum w:abstractNumId="5" w15:restartNumberingAfterBreak="0">
     <w:nsid w:val="261E16BC"/>
     <w:multiLevelType w:val="hybridMultilevel"/>
     <w:tmpl w:val="1E9EE7A2"/>
@@ -2296,7 +2885,7 @@
         <w:ind w:left="720" w:hanging="360"/>
       </w:pPr>
       <w:rPr>
-        <w:rFonts w:hint="default" w:ascii="Symbol" w:hAnsi="Symbol"/>
+        <w:rFonts w:ascii="Symbol" w:hAnsi="Symbol" w:hint="default"/>
       </w:rPr>
     </w:lvl>
     <w:lvl w:ilvl="1" w:tplc="04090003">
@@ -2311,7 +2900,7 @@
         <w:ind w:left="1440" w:hanging="360"/>
       </w:pPr>
       <w:rPr>
-        <w:rFonts w:hint="default" w:ascii="Courier New" w:hAnsi="Courier New" w:cs="Courier New"/>
+        <w:rFonts w:ascii="Courier New" w:hAnsi="Courier New" w:cs="Courier New" w:hint="default"/>
       </w:rPr>
     </w:lvl>
     <w:lvl w:ilvl="2" w:tplc="04090001">
@@ -2326,7 +2915,7 @@
         <w:ind w:left="2160" w:hanging="360"/>
       </w:pPr>
       <w:rPr>
-        <w:rFonts w:hint="default" w:ascii="Symbol" w:hAnsi="Symbol"/>
+        <w:rFonts w:ascii="Symbol" w:hAnsi="Symbol" w:hint="default"/>
       </w:rPr>
     </w:lvl>
     <w:lvl w:ilvl="3" w:tplc="04090001" w:tentative="1">
@@ -2341,7 +2930,7 @@
         <w:ind w:left="2880" w:hanging="360"/>
       </w:pPr>
       <w:rPr>
-        <w:rFonts w:hint="default" w:ascii="Symbol" w:hAnsi="Symbol"/>
+        <w:rFonts w:ascii="Symbol" w:hAnsi="Symbol" w:hint="default"/>
       </w:rPr>
     </w:lvl>
     <w:lvl w:ilvl="4" w:tplc="04090003" w:tentative="1">
@@ -2356,7 +2945,7 @@
         <w:ind w:left="3600" w:hanging="360"/>
       </w:pPr>
       <w:rPr>
-        <w:rFonts w:hint="default" w:ascii="Courier New" w:hAnsi="Courier New" w:cs="Courier New"/>
+        <w:rFonts w:ascii="Courier New" w:hAnsi="Courier New" w:cs="Courier New" w:hint="default"/>
       </w:rPr>
     </w:lvl>
     <w:lvl w:ilvl="5" w:tplc="04090005" w:tentative="1">
@@ -2371,7 +2960,7 @@
         <w:ind w:left="4320" w:hanging="360"/>
       </w:pPr>
       <w:rPr>
-        <w:rFonts w:hint="default" w:ascii="Wingdings" w:hAnsi="Wingdings"/>
+        <w:rFonts w:ascii="Wingdings" w:hAnsi="Wingdings" w:hint="default"/>
       </w:rPr>
     </w:lvl>
     <w:lvl w:ilvl="6" w:tplc="04090001" w:tentative="1">
@@ -2386,7 +2975,7 @@
         <w:ind w:left="5040" w:hanging="360"/>
       </w:pPr>
       <w:rPr>
-        <w:rFonts w:hint="default" w:ascii="Symbol" w:hAnsi="Symbol"/>
+        <w:rFonts w:ascii="Symbol" w:hAnsi="Symbol" w:hint="default"/>
       </w:rPr>
     </w:lvl>
     <w:lvl w:ilvl="7" w:tplc="04090003" w:tentative="1">
@@ -2401,7 +2990,7 @@
         <w:ind w:left="5760" w:hanging="360"/>
       </w:pPr>
       <w:rPr>
-        <w:rFonts w:hint="default" w:ascii="Courier New" w:hAnsi="Courier New" w:cs="Courier New"/>
+        <w:rFonts w:ascii="Courier New" w:hAnsi="Courier New" w:cs="Courier New" w:hint="default"/>
       </w:rPr>
     </w:lvl>
     <w:lvl w:ilvl="8" w:tplc="04090005" w:tentative="1">
@@ -2416,11 +3005,124 @@
         <w:ind w:left="6480" w:hanging="360"/>
       </w:pPr>
       <w:rPr>
-        <w:rFonts w:hint="default" w:ascii="Wingdings" w:hAnsi="Wingdings"/>
+        <w:rFonts w:ascii="Wingdings" w:hAnsi="Wingdings" w:hint="default"/>
       </w:rPr>
     </w:lvl>
   </w:abstractNum>
-  <w:abstractNum w:abstractNumId="3" w15:restartNumberingAfterBreak="0">
+  <w:abstractNum w:abstractNumId="6" w15:restartNumberingAfterBreak="0">
+    <w:nsid w:val="4DD705ED"/>
+    <w:multiLevelType w:val="hybridMultilevel"/>
+    <w:tmpl w:val="2D6A8F02"/>
+    <w:lvl w:ilvl="0" w:tplc="FABE10F4">
+      <w:start w:val="1"/>
+      <w:numFmt w:val="bullet"/>
+      <w:lvlText w:val="-"/>
+      <w:lvlJc w:val="left"/>
+      <w:pPr>
+        <w:ind w:left="720" w:hanging="360"/>
+      </w:pPr>
+      <w:rPr>
+        <w:rFonts w:ascii="Calibri" w:eastAsiaTheme="minorHAnsi" w:hAnsi="Calibri" w:cs="Calibri" w:hint="default"/>
+      </w:rPr>
+    </w:lvl>
+    <w:lvl w:ilvl="1" w:tplc="34090003">
+      <w:start w:val="1"/>
+      <w:numFmt w:val="bullet"/>
+      <w:lvlText w:val="o"/>
+      <w:lvlJc w:val="left"/>
+      <w:pPr>
+        <w:ind w:left="1440" w:hanging="360"/>
+      </w:pPr>
+      <w:rPr>
+        <w:rFonts w:ascii="Courier New" w:hAnsi="Courier New" w:cs="Courier New" w:hint="default"/>
+      </w:rPr>
+    </w:lvl>
+    <w:lvl w:ilvl="2" w:tplc="34090005">
+      <w:start w:val="1"/>
+      <w:numFmt w:val="bullet"/>
+      <w:lvlText w:val=""/>
+      <w:lvlJc w:val="left"/>
+      <w:pPr>
+        <w:ind w:left="2160" w:hanging="360"/>
+      </w:pPr>
+      <w:rPr>
+        <w:rFonts w:ascii="Wingdings" w:hAnsi="Wingdings" w:hint="default"/>
+      </w:rPr>
+    </w:lvl>
+    <w:lvl w:ilvl="3" w:tplc="34090001">
+      <w:start w:val="1"/>
+      <w:numFmt w:val="bullet"/>
+      <w:lvlText w:val=""/>
+      <w:lvlJc w:val="left"/>
+      <w:pPr>
+        <w:ind w:left="2880" w:hanging="360"/>
+      </w:pPr>
+      <w:rPr>
+        <w:rFonts w:ascii="Symbol" w:hAnsi="Symbol" w:hint="default"/>
+      </w:rPr>
+    </w:lvl>
+    <w:lvl w:ilvl="4" w:tplc="34090003">
+      <w:start w:val="1"/>
+      <w:numFmt w:val="bullet"/>
+      <w:lvlText w:val="o"/>
+      <w:lvlJc w:val="left"/>
+      <w:pPr>
+        <w:ind w:left="3600" w:hanging="360"/>
+      </w:pPr>
+      <w:rPr>
+        <w:rFonts w:ascii="Courier New" w:hAnsi="Courier New" w:cs="Courier New" w:hint="default"/>
+      </w:rPr>
+    </w:lvl>
+    <w:lvl w:ilvl="5" w:tplc="34090005">
+      <w:start w:val="1"/>
+      <w:numFmt w:val="bullet"/>
+      <w:lvlText w:val=""/>
+      <w:lvlJc w:val="left"/>
+      <w:pPr>
+        <w:ind w:left="4320" w:hanging="360"/>
+      </w:pPr>
+      <w:rPr>
+        <w:rFonts w:ascii="Wingdings" w:hAnsi="Wingdings" w:hint="default"/>
+      </w:rPr>
+    </w:lvl>
+    <w:lvl w:ilvl="6" w:tplc="34090001">
+      <w:start w:val="1"/>
+      <w:numFmt w:val="bullet"/>
+      <w:lvlText w:val=""/>
+      <w:lvlJc w:val="left"/>
+      <w:pPr>
+        <w:ind w:left="5040" w:hanging="360"/>
+      </w:pPr>
+      <w:rPr>
+        <w:rFonts w:ascii="Symbol" w:hAnsi="Symbol" w:hint="default"/>
+      </w:rPr>
+    </w:lvl>
+    <w:lvl w:ilvl="7" w:tplc="34090003">
+      <w:start w:val="1"/>
+      <w:numFmt w:val="bullet"/>
+      <w:lvlText w:val="o"/>
+      <w:lvlJc w:val="left"/>
+      <w:pPr>
+        <w:ind w:left="5760" w:hanging="360"/>
+      </w:pPr>
+      <w:rPr>
+        <w:rFonts w:ascii="Courier New" w:hAnsi="Courier New" w:cs="Courier New" w:hint="default"/>
+      </w:rPr>
+    </w:lvl>
+    <w:lvl w:ilvl="8" w:tplc="34090005">
+      <w:start w:val="1"/>
+      <w:numFmt w:val="bullet"/>
+      <w:lvlText w:val=""/>
+      <w:lvlJc w:val="left"/>
+      <w:pPr>
+        <w:ind w:left="6480" w:hanging="360"/>
+      </w:pPr>
+      <w:rPr>
+        <w:rFonts w:ascii="Wingdings" w:hAnsi="Wingdings" w:hint="default"/>
+      </w:rPr>
+    </w:lvl>
+  </w:abstractNum>
+  <w:abstractNum w:abstractNumId="7" w15:restartNumberingAfterBreak="0">
     <w:nsid w:val="57B750AC"/>
     <w:multiLevelType w:val="hybridMultilevel"/>
     <w:tmpl w:val="3B6CF1C0"/>
@@ -2436,7 +3138,7 @@
         <w:ind w:left="720" w:hanging="360"/>
       </w:pPr>
       <w:rPr>
-        <w:rFonts w:hint="default" w:ascii="Symbol" w:hAnsi="Symbol"/>
+        <w:rFonts w:ascii="Symbol" w:hAnsi="Symbol" w:hint="default"/>
       </w:rPr>
     </w:lvl>
     <w:lvl w:ilvl="1" w:tplc="04090003" w:tentative="1">
@@ -2451,7 +3153,7 @@
         <w:ind w:left="1440" w:hanging="360"/>
       </w:pPr>
       <w:rPr>
-        <w:rFonts w:hint="default" w:ascii="Courier New" w:hAnsi="Courier New" w:cs="Courier New"/>
+        <w:rFonts w:ascii="Courier New" w:hAnsi="Courier New" w:cs="Courier New" w:hint="default"/>
       </w:rPr>
     </w:lvl>
     <w:lvl w:ilvl="2" w:tplc="04090005" w:tentative="1">
@@ -2466,7 +3168,7 @@
         <w:ind w:left="2160" w:hanging="360"/>
       </w:pPr>
       <w:rPr>
-        <w:rFonts w:hint="default" w:ascii="Wingdings" w:hAnsi="Wingdings"/>
+        <w:rFonts w:ascii="Wingdings" w:hAnsi="Wingdings" w:hint="default"/>
       </w:rPr>
     </w:lvl>
     <w:lvl w:ilvl="3" w:tplc="04090001" w:tentative="1">
@@ -2481,7 +3183,7 @@
         <w:ind w:left="2880" w:hanging="360"/>
       </w:pPr>
       <w:rPr>
-        <w:rFonts w:hint="default" w:ascii="Symbol" w:hAnsi="Symbol"/>
+        <w:rFonts w:ascii="Symbol" w:hAnsi="Symbol" w:hint="default"/>
       </w:rPr>
     </w:lvl>
     <w:lvl w:ilvl="4" w:tplc="04090003" w:tentative="1">
@@ -2496,7 +3198,7 @@
         <w:ind w:left="3600" w:hanging="360"/>
       </w:pPr>
       <w:rPr>
-        <w:rFonts w:hint="default" w:ascii="Courier New" w:hAnsi="Courier New" w:cs="Courier New"/>
+        <w:rFonts w:ascii="Courier New" w:hAnsi="Courier New" w:cs="Courier New" w:hint="default"/>
       </w:rPr>
     </w:lvl>
     <w:lvl w:ilvl="5" w:tplc="04090005" w:tentative="1">
@@ -2511,7 +3213,7 @@
         <w:ind w:left="4320" w:hanging="360"/>
       </w:pPr>
       <w:rPr>
-        <w:rFonts w:hint="default" w:ascii="Wingdings" w:hAnsi="Wingdings"/>
+        <w:rFonts w:ascii="Wingdings" w:hAnsi="Wingdings" w:hint="default"/>
       </w:rPr>
     </w:lvl>
     <w:lvl w:ilvl="6" w:tplc="04090001" w:tentative="1">
@@ -2526,7 +3228,7 @@
         <w:ind w:left="5040" w:hanging="360"/>
       </w:pPr>
       <w:rPr>
-        <w:rFonts w:hint="default" w:ascii="Symbol" w:hAnsi="Symbol"/>
+        <w:rFonts w:ascii="Symbol" w:hAnsi="Symbol" w:hint="default"/>
       </w:rPr>
     </w:lvl>
     <w:lvl w:ilvl="7" w:tplc="04090003" w:tentative="1">
@@ -2541,7 +3243,7 @@
         <w:ind w:left="5760" w:hanging="360"/>
       </w:pPr>
       <w:rPr>
-        <w:rFonts w:hint="default" w:ascii="Courier New" w:hAnsi="Courier New" w:cs="Courier New"/>
+        <w:rFonts w:ascii="Courier New" w:hAnsi="Courier New" w:cs="Courier New" w:hint="default"/>
       </w:rPr>
     </w:lvl>
     <w:lvl w:ilvl="8" w:tplc="04090005" w:tentative="1">
@@ -2556,11 +3258,11 @@
         <w:ind w:left="6480" w:hanging="360"/>
       </w:pPr>
       <w:rPr>
-        <w:rFonts w:hint="default" w:ascii="Wingdings" w:hAnsi="Wingdings"/>
+        <w:rFonts w:ascii="Wingdings" w:hAnsi="Wingdings" w:hint="default"/>
       </w:rPr>
     </w:lvl>
   </w:abstractNum>
-  <w:abstractNum w:abstractNumId="4" w15:restartNumberingAfterBreak="0">
+  <w:abstractNum w:abstractNumId="8" w15:restartNumberingAfterBreak="0">
     <w:nsid w:val="70D56B67"/>
     <w:multiLevelType w:val="hybridMultilevel"/>
     <w:tmpl w:val="909C4214"/>
@@ -2576,7 +3278,7 @@
         <w:ind w:left="720" w:hanging="360"/>
       </w:pPr>
       <w:rPr>
-        <w:rFonts w:hint="default" w:ascii="Symbol" w:hAnsi="Symbol"/>
+        <w:rFonts w:ascii="Symbol" w:hAnsi="Symbol" w:hint="default"/>
       </w:rPr>
     </w:lvl>
     <w:lvl w:ilvl="1" w:tplc="04090003">
@@ -2591,7 +3293,7 @@
         <w:ind w:left="1440" w:hanging="360"/>
       </w:pPr>
       <w:rPr>
-        <w:rFonts w:hint="default" w:ascii="Courier New" w:hAnsi="Courier New" w:cs="Courier New"/>
+        <w:rFonts w:ascii="Courier New" w:hAnsi="Courier New" w:cs="Courier New" w:hint="default"/>
       </w:rPr>
     </w:lvl>
     <w:lvl w:ilvl="2" w:tplc="04090001">
@@ -2606,7 +3308,7 @@
         <w:ind w:left="2160" w:hanging="360"/>
       </w:pPr>
       <w:rPr>
-        <w:rFonts w:hint="default" w:ascii="Symbol" w:hAnsi="Symbol"/>
+        <w:rFonts w:ascii="Symbol" w:hAnsi="Symbol" w:hint="default"/>
       </w:rPr>
     </w:lvl>
     <w:lvl w:ilvl="3" w:tplc="04090001" w:tentative="1">
@@ -2621,7 +3323,7 @@
         <w:ind w:left="2880" w:hanging="360"/>
       </w:pPr>
       <w:rPr>
-        <w:rFonts w:hint="default" w:ascii="Symbol" w:hAnsi="Symbol"/>
+        <w:rFonts w:ascii="Symbol" w:hAnsi="Symbol" w:hint="default"/>
       </w:rPr>
     </w:lvl>
     <w:lvl w:ilvl="4" w:tplc="04090003" w:tentative="1">
@@ -2636,7 +3338,7 @@
         <w:ind w:left="3600" w:hanging="360"/>
       </w:pPr>
       <w:rPr>
-        <w:rFonts w:hint="default" w:ascii="Courier New" w:hAnsi="Courier New" w:cs="Courier New"/>
+        <w:rFonts w:ascii="Courier New" w:hAnsi="Courier New" w:cs="Courier New" w:hint="default"/>
       </w:rPr>
     </w:lvl>
     <w:lvl w:ilvl="5" w:tplc="04090005" w:tentative="1">
@@ -2651,7 +3353,7 @@
         <w:ind w:left="4320" w:hanging="360"/>
       </w:pPr>
       <w:rPr>
-        <w:rFonts w:hint="default" w:ascii="Wingdings" w:hAnsi="Wingdings"/>
+        <w:rFonts w:ascii="Wingdings" w:hAnsi="Wingdings" w:hint="default"/>
       </w:rPr>
     </w:lvl>
     <w:lvl w:ilvl="6" w:tplc="04090001" w:tentative="1">
@@ -2666,7 +3368,7 @@
         <w:ind w:left="5040" w:hanging="360"/>
       </w:pPr>
       <w:rPr>
-        <w:rFonts w:hint="default" w:ascii="Symbol" w:hAnsi="Symbol"/>
+        <w:rFonts w:ascii="Symbol" w:hAnsi="Symbol" w:hint="default"/>
       </w:rPr>
     </w:lvl>
     <w:lvl w:ilvl="7" w:tplc="04090003" w:tentative="1">
@@ -2681,7 +3383,7 @@
         <w:ind w:left="5760" w:hanging="360"/>
       </w:pPr>
       <w:rPr>
-        <w:rFonts w:hint="default" w:ascii="Courier New" w:hAnsi="Courier New" w:cs="Courier New"/>
+        <w:rFonts w:ascii="Courier New" w:hAnsi="Courier New" w:cs="Courier New" w:hint="default"/>
       </w:rPr>
     </w:lvl>
     <w:lvl w:ilvl="8" w:tplc="04090005" w:tentative="1">
@@ -2696,34 +3398,58 @@
         <w:ind w:left="6480" w:hanging="360"/>
       </w:pPr>
       <w:rPr>
-        <w:rFonts w:hint="default" w:ascii="Wingdings" w:hAnsi="Wingdings"/>
+        <w:rFonts w:ascii="Wingdings" w:hAnsi="Wingdings" w:hint="default"/>
       </w:rPr>
     </w:lvl>
   </w:abstractNum>
   <w:num w:numId="1" w16cid:durableId="1012221198">
+    <w:abstractNumId w:val="1"/>
+  </w:num>
+  <w:num w:numId="2" w16cid:durableId="1930967744">
+    <w:abstractNumId w:val="7"/>
+  </w:num>
+  <w:num w:numId="3" w16cid:durableId="236745940">
+    <w:abstractNumId w:val="3"/>
+  </w:num>
+  <w:num w:numId="4" w16cid:durableId="1972518869">
+    <w:abstractNumId w:val="5"/>
+  </w:num>
+  <w:num w:numId="5" w16cid:durableId="867068683">
+    <w:abstractNumId w:val="8"/>
+  </w:num>
+  <w:num w:numId="6" w16cid:durableId="1792744848">
+    <w:abstractNumId w:val="6"/>
+    <w:lvlOverride w:ilvl="0"/>
+    <w:lvlOverride w:ilvl="1"/>
+    <w:lvlOverride w:ilvl="2"/>
+    <w:lvlOverride w:ilvl="3"/>
+    <w:lvlOverride w:ilvl="4"/>
+    <w:lvlOverride w:ilvl="5"/>
+    <w:lvlOverride w:ilvl="6"/>
+    <w:lvlOverride w:ilvl="7"/>
+    <w:lvlOverride w:ilvl="8"/>
+  </w:num>
+  <w:num w:numId="7" w16cid:durableId="145362179">
+    <w:abstractNumId w:val="6"/>
+  </w:num>
+  <w:num w:numId="8" w16cid:durableId="1448574447">
+    <w:abstractNumId w:val="2"/>
+  </w:num>
+  <w:num w:numId="9" w16cid:durableId="1131359712">
     <w:abstractNumId w:val="0"/>
   </w:num>
-  <w:num w:numId="2" w16cid:durableId="1930967744">
-    <w:abstractNumId w:val="3"/>
-  </w:num>
-  <w:num w:numId="3" w16cid:durableId="236745940">
-    <w:abstractNumId w:val="1"/>
-  </w:num>
-  <w:num w:numId="4" w16cid:durableId="1972518869">
-    <w:abstractNumId w:val="2"/>
-  </w:num>
-  <w:num w:numId="5" w16cid:durableId="867068683">
+  <w:num w:numId="10" w16cid:durableId="585772652">
     <w:abstractNumId w:val="4"/>
   </w:num>
 </w:numbering>
 </file>
 
 <file path=word/styles.xml><?xml version="1.0" encoding="utf-8"?>
-<w:styles xmlns:wp14="http://schemas.microsoft.com/office/word/2010/wordprocessingDrawing" xmlns:mc="http://schemas.openxmlformats.org/markup-compatibility/2006" xmlns:r="http://schemas.openxmlformats.org/officeDocument/2006/relationships" xmlns:w="http://schemas.openxmlformats.org/wordprocessingml/2006/main" xmlns:w14="http://schemas.microsoft.com/office/word/2010/wordml" xmlns:w15="http://schemas.microsoft.com/office/word/2012/wordml" xmlns:w16cex="http://schemas.microsoft.com/office/word/2018/wordml/cex" xmlns:w16cid="http://schemas.microsoft.com/office/word/2016/wordml/cid" xmlns:w16="http://schemas.microsoft.com/office/word/2018/wordml" xmlns:w16sdtdh="http://schemas.microsoft.com/office/word/2020/wordml/sdtdatahash" xmlns:w16se="http://schemas.microsoft.com/office/word/2015/wordml/symex" mc:Ignorable="w14 w15 w16se w16cid w16 w16cex w16sdtdh wp14">
+<w:styles xmlns:mc="http://schemas.openxmlformats.org/markup-compatibility/2006" xmlns:r="http://schemas.openxmlformats.org/officeDocument/2006/relationships" xmlns:w="http://schemas.openxmlformats.org/wordprocessingml/2006/main" xmlns:w14="http://schemas.microsoft.com/office/word/2010/wordml" xmlns:w15="http://schemas.microsoft.com/office/word/2012/wordml" xmlns:w16cex="http://schemas.microsoft.com/office/word/2018/wordml/cex" xmlns:w16cid="http://schemas.microsoft.com/office/word/2016/wordml/cid" xmlns:w16="http://schemas.microsoft.com/office/word/2018/wordml" xmlns:w16sdtdh="http://schemas.microsoft.com/office/word/2020/wordml/sdtdatahash" xmlns:w16se="http://schemas.microsoft.com/office/word/2015/wordml/symex" mc:Ignorable="w14 w15 w16se w16cid w16 w16cex w16sdtdh">
   <w:docDefaults>
     <w:rPrDefault>
       <w:rPr>
-        <w:rFonts w:asciiTheme="minorHAnsi" w:hAnsiTheme="minorHAnsi" w:eastAsiaTheme="minorHAnsi" w:cstheme="minorBidi"/>
+        <w:rFonts w:asciiTheme="minorHAnsi" w:eastAsiaTheme="minorHAnsi" w:hAnsiTheme="minorHAnsi" w:cstheme="minorBidi"/>
         <w:sz w:val="24"/>
         <w:szCs w:val="24"/>
         <w:lang w:val="en-US" w:eastAsia="en-US" w:bidi="ar-SA"/>
@@ -2734,14 +3460,14 @@
   <w:latentStyles w:defLockedState="0" w:defUIPriority="99" w:defSemiHidden="0" w:defUnhideWhenUsed="0" w:defQFormat="0" w:count="376">
     <w:lsdException w:name="Normal" w:uiPriority="0" w:qFormat="1"/>
     <w:lsdException w:name="heading 1" w:uiPriority="0" w:qFormat="1"/>
-    <w:lsdException w:name="heading 2" w:uiPriority="9" w:semiHidden="1" w:unhideWhenUsed="1" w:qFormat="1"/>
-    <w:lsdException w:name="heading 3" w:uiPriority="9" w:semiHidden="1" w:unhideWhenUsed="1" w:qFormat="1"/>
-    <w:lsdException w:name="heading 4" w:uiPriority="9" w:semiHidden="1" w:unhideWhenUsed="1" w:qFormat="1"/>
-    <w:lsdException w:name="heading 5" w:uiPriority="9" w:semiHidden="1" w:unhideWhenUsed="1" w:qFormat="1"/>
-    <w:lsdException w:name="heading 6" w:uiPriority="9" w:semiHidden="1" w:unhideWhenUsed="1" w:qFormat="1"/>
-    <w:lsdException w:name="heading 7" w:uiPriority="9" w:semiHidden="1" w:unhideWhenUsed="1" w:qFormat="1"/>
-    <w:lsdException w:name="heading 8" w:uiPriority="9" w:semiHidden="1" w:unhideWhenUsed="1" w:qFormat="1"/>
-    <w:lsdException w:name="heading 9" w:uiPriority="9" w:semiHidden="1" w:unhideWhenUsed="1" w:qFormat="1"/>
+    <w:lsdException w:name="heading 2" w:semiHidden="1" w:uiPriority="9" w:unhideWhenUsed="1" w:qFormat="1"/>
+    <w:lsdException w:name="heading 3" w:semiHidden="1" w:uiPriority="9" w:unhideWhenUsed="1" w:qFormat="1"/>
+    <w:lsdException w:name="heading 4" w:semiHidden="1" w:uiPriority="9" w:unhideWhenUsed="1" w:qFormat="1"/>
+    <w:lsdException w:name="heading 5" w:semiHidden="1" w:uiPriority="9" w:unhideWhenUsed="1" w:qFormat="1"/>
+    <w:lsdException w:name="heading 6" w:semiHidden="1" w:uiPriority="9" w:unhideWhenUsed="1" w:qFormat="1"/>
+    <w:lsdException w:name="heading 7" w:semiHidden="1" w:uiPriority="9" w:unhideWhenUsed="1" w:qFormat="1"/>
+    <w:lsdException w:name="heading 8" w:semiHidden="1" w:uiPriority="9" w:unhideWhenUsed="1" w:qFormat="1"/>
+    <w:lsdException w:name="heading 9" w:semiHidden="1" w:uiPriority="9" w:unhideWhenUsed="1" w:qFormat="1"/>
     <w:lsdException w:name="index 1" w:semiHidden="1" w:unhideWhenUsed="1"/>
     <w:lsdException w:name="index 2" w:semiHidden="1" w:unhideWhenUsed="1"/>
     <w:lsdException w:name="index 3" w:semiHidden="1" w:unhideWhenUsed="1"/>
@@ -2751,22 +3477,22 @@
     <w:lsdException w:name="index 7" w:semiHidden="1" w:unhideWhenUsed="1"/>
     <w:lsdException w:name="index 8" w:semiHidden="1" w:unhideWhenUsed="1"/>
     <w:lsdException w:name="index 9" w:semiHidden="1" w:unhideWhenUsed="1"/>
-    <w:lsdException w:name="toc 1" w:uiPriority="39" w:semiHidden="1" w:unhideWhenUsed="1"/>
-    <w:lsdException w:name="toc 2" w:uiPriority="39" w:semiHidden="1" w:unhideWhenUsed="1"/>
-    <w:lsdException w:name="toc 3" w:uiPriority="39" w:semiHidden="1" w:unhideWhenUsed="1"/>
-    <w:lsdException w:name="toc 4" w:uiPriority="39" w:semiHidden="1" w:unhideWhenUsed="1"/>
-    <w:lsdException w:name="toc 5" w:uiPriority="39" w:semiHidden="1" w:unhideWhenUsed="1"/>
-    <w:lsdException w:name="toc 6" w:uiPriority="39" w:semiHidden="1" w:unhideWhenUsed="1"/>
-    <w:lsdException w:name="toc 7" w:uiPriority="39" w:semiHidden="1" w:unhideWhenUsed="1"/>
-    <w:lsdException w:name="toc 8" w:uiPriority="39" w:semiHidden="1" w:unhideWhenUsed="1"/>
-    <w:lsdException w:name="toc 9" w:uiPriority="39" w:semiHidden="1" w:unhideWhenUsed="1"/>
+    <w:lsdException w:name="toc 1" w:semiHidden="1" w:uiPriority="39" w:unhideWhenUsed="1"/>
+    <w:lsdException w:name="toc 2" w:semiHidden="1" w:uiPriority="39" w:unhideWhenUsed="1"/>
+    <w:lsdException w:name="toc 3" w:semiHidden="1" w:uiPriority="39" w:unhideWhenUsed="1"/>
+    <w:lsdException w:name="toc 4" w:semiHidden="1" w:uiPriority="39" w:unhideWhenUsed="1"/>
+    <w:lsdException w:name="toc 5" w:semiHidden="1" w:uiPriority="39" w:unhideWhenUsed="1"/>
+    <w:lsdException w:name="toc 6" w:semiHidden="1" w:uiPriority="39" w:unhideWhenUsed="1"/>
+    <w:lsdException w:name="toc 7" w:semiHidden="1" w:uiPriority="39" w:unhideWhenUsed="1"/>
+    <w:lsdException w:name="toc 8" w:semiHidden="1" w:uiPriority="39" w:unhideWhenUsed="1"/>
+    <w:lsdException w:name="toc 9" w:semiHidden="1" w:uiPriority="39" w:unhideWhenUsed="1"/>
     <w:lsdException w:name="Normal Indent" w:semiHidden="1" w:unhideWhenUsed="1"/>
     <w:lsdException w:name="footnote text" w:semiHidden="1" w:unhideWhenUsed="1"/>
     <w:lsdException w:name="annotation text" w:semiHidden="1" w:unhideWhenUsed="1"/>
-    <w:lsdException w:name="header" w:uiPriority="0" w:semiHidden="1" w:unhideWhenUsed="1"/>
+    <w:lsdException w:name="header" w:semiHidden="1" w:uiPriority="0" w:unhideWhenUsed="1"/>
     <w:lsdException w:name="footer" w:semiHidden="1" w:unhideWhenUsed="1"/>
     <w:lsdException w:name="index heading" w:semiHidden="1" w:unhideWhenUsed="1"/>
-    <w:lsdException w:name="caption" w:uiPriority="35" w:semiHidden="1" w:unhideWhenUsed="1" w:qFormat="1"/>
+    <w:lsdException w:name="caption" w:semiHidden="1" w:uiPriority="35" w:unhideWhenUsed="1" w:qFormat="1"/>
     <w:lsdException w:name="table of figures" w:semiHidden="1" w:unhideWhenUsed="1"/>
     <w:lsdException w:name="envelope address" w:semiHidden="1" w:unhideWhenUsed="1"/>
     <w:lsdException w:name="envelope return" w:semiHidden="1" w:unhideWhenUsed="1"/>
@@ -2797,8 +3523,8 @@
     <w:lsdException w:name="Title" w:uiPriority="10" w:qFormat="1"/>
     <w:lsdException w:name="Closing" w:semiHidden="1" w:unhideWhenUsed="1"/>
     <w:lsdException w:name="Signature" w:semiHidden="1" w:unhideWhenUsed="1"/>
-    <w:lsdException w:name="Default Paragraph Font" w:uiPriority="1" w:semiHidden="1" w:unhideWhenUsed="1"/>
-    <w:lsdException w:name="Body Text" w:uiPriority="0" w:semiHidden="1" w:unhideWhenUsed="1"/>
+    <w:lsdException w:name="Default Paragraph Font" w:semiHidden="1" w:uiPriority="1" w:unhideWhenUsed="1"/>
+    <w:lsdException w:name="Body Text" w:semiHidden="1" w:uiPriority="0" w:unhideWhenUsed="1"/>
     <w:lsdException w:name="Body Text Indent" w:semiHidden="1" w:unhideWhenUsed="1"/>
     <w:lsdException w:name="List Continue" w:semiHidden="1" w:unhideWhenUsed="1"/>
     <w:lsdException w:name="List Continue 2" w:semiHidden="1" w:unhideWhenUsed="1"/>
@@ -2997,8 +3723,8 @@
     <w:lsdException w:name="Subtle Reference" w:uiPriority="31" w:qFormat="1"/>
     <w:lsdException w:name="Intense Reference" w:uiPriority="32" w:qFormat="1"/>
     <w:lsdException w:name="Book Title" w:uiPriority="33" w:qFormat="1"/>
-    <w:lsdException w:name="Bibliography" w:uiPriority="37" w:semiHidden="1" w:unhideWhenUsed="1"/>
-    <w:lsdException w:name="TOC Heading" w:uiPriority="39" w:semiHidden="1" w:unhideWhenUsed="1" w:qFormat="1"/>
+    <w:lsdException w:name="Bibliography" w:semiHidden="1" w:uiPriority="37" w:unhideWhenUsed="1"/>
+    <w:lsdException w:name="TOC Heading" w:semiHidden="1" w:uiPriority="39" w:unhideWhenUsed="1" w:qFormat="1"/>
     <w:lsdException w:name="Plain Table 1" w:uiPriority="41"/>
     <w:lsdException w:name="Plain Table 2" w:uiPriority="42"/>
     <w:lsdException w:name="Plain Table 3" w:uiPriority="43"/>
@@ -3107,7 +3833,7 @@
     <w:lsdException w:name="Smart Hyperlink" w:semiHidden="1" w:unhideWhenUsed="1"/>
     <w:lsdException w:name="Smart Link" w:semiHidden="1" w:unhideWhenUsed="1"/>
   </w:latentStyles>
-  <w:style w:type="paragraph" w:styleId="Normal" w:default="1">
+  <w:style w:type="paragraph" w:default="1" w:styleId="Normal">
     <w:name w:val="Normal"/>
     <w:qFormat/>
   </w:style>
@@ -3124,19 +3850,19 @@
       <w:outlineLvl w:val="0"/>
     </w:pPr>
     <w:rPr>
-      <w:rFonts w:ascii="Times New Roman" w:hAnsi="Times New Roman" w:eastAsia="Times New Roman" w:cs="Times New Roman"/>
+      <w:rFonts w:ascii="Times New Roman" w:eastAsia="Times New Roman" w:hAnsi="Times New Roman" w:cs="Times New Roman"/>
       <w:b/>
       <w:sz w:val="22"/>
       <w:szCs w:val="20"/>
     </w:rPr>
   </w:style>
-  <w:style w:type="character" w:styleId="DefaultParagraphFont" w:default="1">
+  <w:style w:type="character" w:default="1" w:styleId="DefaultParagraphFont">
     <w:name w:val="Default Paragraph Font"/>
     <w:uiPriority w:val="1"/>
     <w:semiHidden/>
     <w:unhideWhenUsed/>
   </w:style>
-  <w:style w:type="table" w:styleId="TableNormal" w:default="1">
+  <w:style w:type="table" w:default="1" w:styleId="TableNormal">
     <w:name w:val="Normal Table"/>
     <w:uiPriority w:val="99"/>
     <w:semiHidden/>
@@ -3151,7 +3877,7 @@
       </w:tblCellMar>
     </w:tblPr>
   </w:style>
-  <w:style w:type="numbering" w:styleId="NoList" w:default="1">
+  <w:style w:type="numbering" w:default="1" w:styleId="NoList">
     <w:name w:val="No List"/>
     <w:uiPriority w:val="99"/>
     <w:semiHidden/>
@@ -3170,7 +3896,7 @@
       </w:tabs>
     </w:pPr>
   </w:style>
-  <w:style w:type="character" w:styleId="HeaderChar" w:customStyle="1">
+  <w:style w:type="character" w:customStyle="1" w:styleId="HeaderChar">
     <w:name w:val="Header Char"/>
     <w:basedOn w:val="DefaultParagraphFont"/>
     <w:link w:val="Header"/>
@@ -3191,20 +3917,20 @@
       </w:tabs>
     </w:pPr>
   </w:style>
-  <w:style w:type="character" w:styleId="FooterChar" w:customStyle="1">
+  <w:style w:type="character" w:customStyle="1" w:styleId="FooterChar">
     <w:name w:val="Footer Char"/>
     <w:basedOn w:val="DefaultParagraphFont"/>
     <w:link w:val="Footer"/>
     <w:uiPriority w:val="99"/>
     <w:rsid w:val="00005A27"/>
   </w:style>
-  <w:style w:type="character" w:styleId="Heading1Char" w:customStyle="1">
+  <w:style w:type="character" w:customStyle="1" w:styleId="Heading1Char">
     <w:name w:val="Heading 1 Char"/>
     <w:basedOn w:val="DefaultParagraphFont"/>
     <w:link w:val="Heading1"/>
     <w:rsid w:val="006A33D8"/>
     <w:rPr>
-      <w:rFonts w:ascii="Times New Roman" w:hAnsi="Times New Roman" w:eastAsia="Times New Roman" w:cs="Times New Roman"/>
+      <w:rFonts w:ascii="Times New Roman" w:eastAsia="Times New Roman" w:hAnsi="Times New Roman" w:cs="Times New Roman"/>
       <w:b/>
       <w:sz w:val="22"/>
       <w:szCs w:val="20"/>
@@ -3216,17 +3942,17 @@
     <w:link w:val="BodyTextChar"/>
     <w:rsid w:val="006A33D8"/>
     <w:rPr>
-      <w:rFonts w:ascii="Times New Roman" w:hAnsi="Times New Roman" w:eastAsia="Times New Roman" w:cs="Times New Roman"/>
+      <w:rFonts w:ascii="Times New Roman" w:eastAsia="Times New Roman" w:hAnsi="Times New Roman" w:cs="Times New Roman"/>
       <w:szCs w:val="20"/>
     </w:rPr>
   </w:style>
-  <w:style w:type="character" w:styleId="BodyTextChar" w:customStyle="1">
+  <w:style w:type="character" w:customStyle="1" w:styleId="BodyTextChar">
     <w:name w:val="Body Text Char"/>
     <w:basedOn w:val="DefaultParagraphFont"/>
     <w:link w:val="BodyText"/>
     <w:rsid w:val="006A33D8"/>
     <w:rPr>
-      <w:rFonts w:ascii="Times New Roman" w:hAnsi="Times New Roman" w:eastAsia="Times New Roman" w:cs="Times New Roman"/>
+      <w:rFonts w:ascii="Times New Roman" w:eastAsia="Times New Roman" w:hAnsi="Times New Roman" w:cs="Times New Roman"/>
       <w:szCs w:val="20"/>
     </w:rPr>
   </w:style>
@@ -3248,11 +3974,11 @@
     <w:uiPriority w:val="39"/>
     <w:rsid w:val="006A33D8"/>
     <w:rPr>
-      <w:rFonts w:ascii="Times New Roman" w:hAnsi="Times New Roman" w:eastAsia="Times New Roman" w:cs="Times New Roman"/>
+      <w:rFonts w:ascii="Times New Roman" w:eastAsia="Times New Roman" w:hAnsi="Times New Roman" w:cs="Times New Roman"/>
       <w:szCs w:val="20"/>
     </w:rPr>
   </w:style>
-  <w:style w:type="paragraph" w:styleId="0903fh" w:customStyle="1">
+  <w:style w:type="paragraph" w:customStyle="1" w:styleId="0903fh">
     <w:name w:val="0903_fh"/>
     <w:aliases w:val="fh"/>
     <w:basedOn w:val="Normal"/>
@@ -3262,45 +3988,23 @@
       <w:ind w:left="101" w:right="43"/>
     </w:pPr>
     <w:rPr>
-      <w:rFonts w:ascii="Arial" w:hAnsi="Arial" w:eastAsia="Times New Roman" w:cs="Times New Roman"/>
+      <w:rFonts w:ascii="Arial" w:eastAsia="Times New Roman" w:hAnsi="Arial" w:cs="Times New Roman"/>
       <w:bCs/>
       <w:color w:val="000000"/>
     </w:rPr>
   </w:style>
+  <w:style w:type="paragraph" w:styleId="NoSpacing">
+    <w:name w:val="No Spacing"/>
+    <w:uiPriority w:val="1"/>
+    <w:qFormat/>
+    <w:rsid w:val="006C1557"/>
+    <w:rPr>
+      <w:rFonts w:ascii="Calibri" w:eastAsia="Calibri" w:hAnsi="Calibri" w:cs="Times New Roman"/>
+      <w:sz w:val="22"/>
+      <w:szCs w:val="22"/>
+    </w:rPr>
+  </w:style>
 </w:styles>
-</file>
-
-<file path=word/glossary/document.xml><?xml version="1.0" encoding="utf-8"?>
-<w:glossaryDocument xmlns:w14="http://schemas.microsoft.com/office/word/2010/wordml" xmlns:w="http://schemas.openxmlformats.org/wordprocessingml/2006/main">
-  <w:docParts>
-    <w:docPart>
-      <w:docPartPr>
-        <w:name w:val="DefaultPlaceholder_1081868574"/>
-        <w:category>
-          <w:name w:val="General"/>
-          <w:gallery w:val="placeholder"/>
-        </w:category>
-        <w:types>
-          <w:type w:val="bbPlcHdr"/>
-        </w:types>
-        <w:behaviors>
-          <w:behavior w:val="content"/>
-        </w:behaviors>
-        <w:guid w:val="{f1ce1ec9-e3b3-4824-9460-20a950460ad9}"/>
-      </w:docPartPr>
-      <w:docPartBody>
-        <w:p>
-          <w:r>
-            <w:rPr>
-              <w:rStyle w:val="PlaceholderText"/>
-            </w:rPr>
-            <w:t/>
-          </w:r>
-        </w:p>
-      </w:docPartBody>
-    </w:docPart>
-  </w:docParts>
-</w:glossaryDocument>
 </file>
 
 <file path=word/theme/theme1.xml><?xml version="1.0" encoding="utf-8"?>
@@ -3565,6 +4269,15 @@
 </file>
 
 <file path=customXml/item1.xml><?xml version="1.0" encoding="utf-8"?>
+<?mso-contentType ?>
+<FormTemplates xmlns="http://schemas.microsoft.com/sharepoint/v3/contenttype/forms">
+  <Display>DocumentLibraryForm</Display>
+  <Edit>DocumentLibraryForm</Edit>
+  <New>DocumentLibraryForm</New>
+</FormTemplates>
+</file>
+
+<file path=customXml/item2.xml><?xml version="1.0" encoding="utf-8"?>
 <ct:contentTypeSchema xmlns:ct="http://schemas.microsoft.com/office/2006/metadata/contentType" xmlns:ma="http://schemas.microsoft.com/office/2006/metadata/properties/metaAttributes" ct:_="" ma:_="" ma:contentTypeName="Document" ma:contentTypeID="0x01010078E5C03F786D684AB79627F2BAF5AB3A" ma:contentTypeVersion="12" ma:contentTypeDescription="Create a new document." ma:contentTypeScope="" ma:versionID="6753d19c26ced2570449d2cfe2fd38cd">
   <xsd:schema xmlns:xsd="http://www.w3.org/2001/XMLSchema" xmlns:xs="http://www.w3.org/2001/XMLSchema" xmlns:p="http://schemas.microsoft.com/office/2006/metadata/properties" xmlns:ns2="31aac78f-6ed8-4134-ac7e-47c186d487c3" xmlns:ns3="0d803109-e11b-45d4-a4e8-5bf0740163af" targetNamespace="http://schemas.microsoft.com/office/2006/metadata/properties" ma:root="true" ma:fieldsID="59531f12ec9f3761682ad3919ac9365f" ns2:_="" ns3:_="">
     <xsd:import namespace="31aac78f-6ed8-4134-ac7e-47c186d487c3"/>
@@ -3781,15 +4494,6 @@
 </ct:contentTypeSchema>
 </file>
 
-<file path=customXml/item2.xml><?xml version="1.0" encoding="utf-8"?>
-<?mso-contentType ?>
-<FormTemplates xmlns="http://schemas.microsoft.com/sharepoint/v3/contenttype/forms">
-  <Display>DocumentLibraryForm</Display>
-  <Edit>DocumentLibraryForm</Edit>
-  <New>DocumentLibraryForm</New>
-</FormTemplates>
-</file>
-
 <file path=customXml/item3.xml><?xml version="1.0" encoding="utf-8"?>
 <p:properties xmlns:p="http://schemas.microsoft.com/office/2006/metadata/properties" xmlns:xsi="http://www.w3.org/2001/XMLSchema-instance" xmlns:pc="http://schemas.microsoft.com/office/infopath/2007/PartnerControls">
   <documentManagement>
@@ -3802,13 +4506,39 @@
 </file>
 
 <file path=customXml/itemProps1.xml><?xml version="1.0" encoding="utf-8"?>
-<ds:datastoreItem xmlns:ds="http://schemas.openxmlformats.org/officeDocument/2006/customXml" ds:itemID="{7B43F38E-456B-4B1C-80A5-F4B48880EADA}"/>
+<ds:datastoreItem xmlns:ds="http://schemas.openxmlformats.org/officeDocument/2006/customXml" ds:itemID="{36380C4D-C35F-45C0-A062-0092C697A949}">
+  <ds:schemaRefs>
+    <ds:schemaRef ds:uri="http://schemas.microsoft.com/sharepoint/v3/contenttype/forms"/>
+  </ds:schemaRefs>
+</ds:datastoreItem>
 </file>
 
 <file path=customXml/itemProps2.xml><?xml version="1.0" encoding="utf-8"?>
-<ds:datastoreItem xmlns:ds="http://schemas.openxmlformats.org/officeDocument/2006/customXml" ds:itemID="{36380C4D-C35F-45C0-A062-0092C697A949}"/>
+<ds:datastoreItem xmlns:ds="http://schemas.openxmlformats.org/officeDocument/2006/customXml" ds:itemID="{7B43F38E-456B-4B1C-80A5-F4B48880EADA}">
+  <ds:schemaRefs>
+    <ds:schemaRef ds:uri="http://schemas.microsoft.com/office/2006/metadata/contentType"/>
+    <ds:schemaRef ds:uri="http://schemas.microsoft.com/office/2006/metadata/properties/metaAttributes"/>
+    <ds:schemaRef ds:uri="http://www.w3.org/2001/XMLSchema"/>
+    <ds:schemaRef ds:uri="http://schemas.microsoft.com/office/2006/metadata/properties"/>
+    <ds:schemaRef ds:uri="31aac78f-6ed8-4134-ac7e-47c186d487c3"/>
+    <ds:schemaRef ds:uri="0d803109-e11b-45d4-a4e8-5bf0740163af"/>
+    <ds:schemaRef ds:uri="http://schemas.microsoft.com/office/2006/documentManagement/types"/>
+    <ds:schemaRef ds:uri="http://schemas.microsoft.com/office/infopath/2007/PartnerControls"/>
+    <ds:schemaRef ds:uri="http://schemas.openxmlformats.org/package/2006/metadata/core-properties"/>
+    <ds:schemaRef ds:uri="http://purl.org/dc/elements/1.1/"/>
+    <ds:schemaRef ds:uri="http://purl.org/dc/terms/"/>
+    <ds:schemaRef ds:uri="http://schemas.microsoft.com/internal/obd"/>
+  </ds:schemaRefs>
+</ds:datastoreItem>
 </file>
 
 <file path=customXml/itemProps3.xml><?xml version="1.0" encoding="utf-8"?>
-<ds:datastoreItem xmlns:ds="http://schemas.openxmlformats.org/officeDocument/2006/customXml" ds:itemID="{42FE7612-9021-46D7-85A7-16702FCB4C99}"/>
+<ds:datastoreItem xmlns:ds="http://schemas.openxmlformats.org/officeDocument/2006/customXml" ds:itemID="{42FE7612-9021-46D7-85A7-16702FCB4C99}">
+  <ds:schemaRefs>
+    <ds:schemaRef ds:uri="http://schemas.microsoft.com/office/2006/metadata/properties"/>
+    <ds:schemaRef ds:uri="http://schemas.microsoft.com/office/infopath/2007/PartnerControls"/>
+    <ds:schemaRef ds:uri="0d803109-e11b-45d4-a4e8-5bf0740163af"/>
+    <ds:schemaRef ds:uri="31aac78f-6ed8-4134-ac7e-47c186d487c3"/>
+  </ds:schemaRefs>
+</ds:datastoreItem>
 </file>
</xml_diff>

<commit_message>
adding in Risk Management Approach and Risk Identification
</commit_message>
<xml_diff>
--- a/documentation/projman/After midterm deliverables/11 RISK MANAGEMENT PLAN - DEVELOPMENTALITY.docx
+++ b/documentation/projman/After midterm deliverables/11 RISK MANAGEMENT PLAN - DEVELOPMENTALITY.docx
@@ -984,35 +984,102 @@
           <w:rFonts w:cstheme="majorHAnsi"/>
           <w:color w:val="000000" w:themeColor="text1"/>
         </w:rPr>
-        <w:t xml:space="preserve">The Barangay South Signal Village Web Application project aims to develop a web application for the Barangay </w:t>
+        <w:t xml:space="preserve">The Barangay South Signal Village Web Application project aims to develop a web application for the Barangay South Signal Village residents that can access online services of the barangay including the online document request and submitting concerns. The web application’s primary goal is to </w:t>
       </w:r>
       <w:r>
         <w:rPr>
           <w:rFonts w:cstheme="majorHAnsi"/>
           <w:color w:val="000000" w:themeColor="text1"/>
         </w:rPr>
-        <w:t>South Signal Village</w:t>
+        <w:t>provide</w:t>
       </w:r>
       <w:r>
         <w:rPr>
           <w:rFonts w:cstheme="majorHAnsi"/>
           <w:color w:val="000000" w:themeColor="text1"/>
         </w:rPr>
-        <w:t xml:space="preserve"> residents that can access online services of the barangay including the online document request and submitting concerns. The web application’s primary goal is to </w:t>
-      </w:r>
-      <w:r>
+        <w:t xml:space="preserve"> information about the barangay and online service/s for their community more efficiently, effectively, and transparently.</w:t>
+      </w:r>
+    </w:p>
+    <w:p>
+      <w:pPr>
+        <w:jc w:val="both"/>
         <w:rPr>
           <w:rFonts w:cstheme="majorHAnsi"/>
           <w:color w:val="000000" w:themeColor="text1"/>
         </w:rPr>
-        <w:t>provide</w:t>
-      </w:r>
-      <w:r>
+      </w:pPr>
+    </w:p>
+    <w:p>
+      <w:pPr>
+        <w:jc w:val="both"/>
         <w:rPr>
           <w:rFonts w:cstheme="majorHAnsi"/>
           <w:color w:val="000000" w:themeColor="text1"/>
         </w:rPr>
-        <w:t xml:space="preserve"> information about the barangay and online service/s for their community more efficiently, effectively, and transparently.</w:t>
+      </w:pPr>
+      <w:r>
+        <w:rPr>
+          <w:rFonts w:cstheme="majorHAnsi"/>
+          <w:color w:val="000000" w:themeColor="text1"/>
+        </w:rPr>
+        <w:t xml:space="preserve">In an agile project, the risk management plan </w:t>
+      </w:r>
+      <w:r>
+        <w:rPr>
+          <w:rFonts w:cstheme="majorHAnsi"/>
+          <w:color w:val="000000" w:themeColor="text1"/>
+        </w:rPr>
+        <w:t>is</w:t>
+      </w:r>
+      <w:r>
+        <w:rPr>
+          <w:rFonts w:cstheme="majorHAnsi"/>
+          <w:color w:val="000000" w:themeColor="text1"/>
+        </w:rPr>
+        <w:t xml:space="preserve"> required </w:t>
+      </w:r>
+      <w:r>
+        <w:rPr>
+          <w:rFonts w:cstheme="majorHAnsi"/>
+          <w:color w:val="000000" w:themeColor="text1"/>
+        </w:rPr>
+        <w:t xml:space="preserve">to </w:t>
+      </w:r>
+      <w:r>
+        <w:rPr>
+          <w:rFonts w:cstheme="majorHAnsi"/>
+          <w:color w:val="000000" w:themeColor="text1"/>
+        </w:rPr>
+        <w:t xml:space="preserve">incorporate </w:t>
+      </w:r>
+      <w:r>
+        <w:rPr>
+          <w:rFonts w:cstheme="majorHAnsi"/>
+          <w:color w:val="000000" w:themeColor="text1"/>
+        </w:rPr>
+        <w:t xml:space="preserve">by the project team because it aims to </w:t>
+      </w:r>
+      <w:r>
+        <w:rPr>
+          <w:rFonts w:cstheme="majorHAnsi"/>
+          <w:color w:val="000000" w:themeColor="text1"/>
+        </w:rPr>
+        <w:t>aims to detect and evaluate possible risks, as well as develop risk response techniques, as well as risk monitoring and control throughout the project's life cycle</w:t>
+      </w:r>
+      <w:r>
+        <w:rPr>
+          <w:rFonts w:cstheme="majorHAnsi"/>
+          <w:color w:val="000000" w:themeColor="text1"/>
+        </w:rPr>
+        <w:t xml:space="preserve">. </w:t>
+      </w:r>
+      <w:r>
+        <w:rPr>
+          <w:rFonts w:cstheme="majorHAnsi"/>
+          <w:color w:val="000000" w:themeColor="text1"/>
+        </w:rPr>
+        <w:t xml:space="preserve">The strategy will be integrated into the daily operations of the project and evaluated and revised as needed. </w:t>
       </w:r>
     </w:p>
     <w:p>
@@ -1023,107 +1090,12 @@
           <w:color w:val="000000" w:themeColor="text1"/>
         </w:rPr>
       </w:pPr>
-    </w:p>
-    <w:p>
-      <w:pPr>
-        <w:jc w:val="both"/>
+      <w:r>
         <w:rPr>
           <w:rFonts w:cstheme="majorHAnsi"/>
           <w:color w:val="000000" w:themeColor="text1"/>
         </w:rPr>
-      </w:pPr>
-      <w:r>
-        <w:rPr>
-          <w:rFonts w:cstheme="majorHAnsi"/>
-          <w:color w:val="000000" w:themeColor="text1"/>
-        </w:rPr>
-        <w:t xml:space="preserve">In an agile project, the risk management plan </w:t>
-      </w:r>
-      <w:r>
-        <w:rPr>
-          <w:rFonts w:cstheme="majorHAnsi"/>
-          <w:color w:val="000000" w:themeColor="text1"/>
-        </w:rPr>
-        <w:t>is</w:t>
-      </w:r>
-      <w:r>
-        <w:rPr>
-          <w:rFonts w:cstheme="majorHAnsi"/>
-          <w:color w:val="000000" w:themeColor="text1"/>
-        </w:rPr>
-        <w:t xml:space="preserve"> required </w:t>
-      </w:r>
-      <w:r>
-        <w:rPr>
-          <w:rFonts w:cstheme="majorHAnsi"/>
-          <w:color w:val="000000" w:themeColor="text1"/>
-        </w:rPr>
-        <w:t xml:space="preserve">to </w:t>
-      </w:r>
-      <w:r>
-        <w:rPr>
-          <w:rFonts w:cstheme="majorHAnsi"/>
-          <w:color w:val="000000" w:themeColor="text1"/>
-        </w:rPr>
-        <w:t xml:space="preserve">incorporate </w:t>
-      </w:r>
-      <w:r>
-        <w:rPr>
-          <w:rFonts w:cstheme="majorHAnsi"/>
-          <w:color w:val="000000" w:themeColor="text1"/>
-        </w:rPr>
-        <w:t xml:space="preserve">by the project team because it aims to </w:t>
-      </w:r>
-      <w:r>
-        <w:rPr>
-          <w:rFonts w:cstheme="majorHAnsi"/>
-          <w:color w:val="000000" w:themeColor="text1"/>
-        </w:rPr>
-        <w:t>aims to detect and evaluate possible risks, as well as develop risk response techniques, as well as risk monitoring and control throughout the project's life cycle</w:t>
-      </w:r>
-      <w:r>
-        <w:rPr>
-          <w:rFonts w:cstheme="majorHAnsi"/>
-          <w:color w:val="000000" w:themeColor="text1"/>
-        </w:rPr>
-        <w:t xml:space="preserve">. </w:t>
-      </w:r>
-      <w:r>
-        <w:rPr>
-          <w:rFonts w:cstheme="majorHAnsi"/>
-          <w:color w:val="000000" w:themeColor="text1"/>
-        </w:rPr>
-        <w:t xml:space="preserve">The strategy will be integrated into the daily operations of the project and evaluated and revised as needed. </w:t>
-      </w:r>
-    </w:p>
-    <w:p>
-      <w:pPr>
-        <w:jc w:val="both"/>
-        <w:rPr>
-          <w:rFonts w:cstheme="majorHAnsi"/>
-          <w:color w:val="000000" w:themeColor="text1"/>
-        </w:rPr>
-      </w:pPr>
-      <w:r>
-        <w:rPr>
-          <w:rFonts w:cstheme="majorHAnsi"/>
-          <w:color w:val="000000" w:themeColor="text1"/>
-        </w:rPr>
-        <w:t xml:space="preserve">The project team may guarantee that risks are </w:t>
-      </w:r>
-      <w:r>
-        <w:rPr>
-          <w:rFonts w:cstheme="majorHAnsi"/>
-          <w:color w:val="000000" w:themeColor="text1"/>
-        </w:rPr>
-        <w:t>mitigated,</w:t>
-      </w:r>
-      <w:r>
-        <w:rPr>
-          <w:rFonts w:cstheme="majorHAnsi"/>
-          <w:color w:val="000000" w:themeColor="text1"/>
-        </w:rPr>
-        <w:t xml:space="preserve"> and the project's objectives are met within the budget and timetable by proactively managing risks.</w:t>
+        <w:t>The project team may guarantee that risks are mitigated, and the project's objectives are met within the budget and timetable by proactively managing risks.</w:t>
       </w:r>
     </w:p>
     <w:p>
@@ -1377,15 +1349,20 @@
       <w:pPr>
         <w:rPr>
           <w:rFonts w:cstheme="majorHAnsi"/>
-          <w:color w:val="008000"/>
-        </w:rPr>
-      </w:pPr>
-      <w:r>
-        <w:rPr>
-          <w:rFonts w:cstheme="majorHAnsi"/>
-          <w:color w:val="008000"/>
-        </w:rPr>
-        <w:t>This section provides a general description for the approach taken to identify and manage the risks associated with the project.  It should be a short paragraph or two summarizing the approach to risk management on this project.</w:t>
+        </w:rPr>
+      </w:pPr>
+    </w:p>
+    <w:p>
+      <w:pPr>
+        <w:rPr>
+          <w:rFonts w:cstheme="majorHAnsi"/>
+        </w:rPr>
+      </w:pPr>
+      <w:r>
+        <w:rPr>
+          <w:rFonts w:cstheme="majorHAnsi"/>
+        </w:rPr>
+        <w:t>After identifying potential risks that the project team may encounter, the team will then proceed to discuss these risks with the project sponsor. The team will collaborate with the project sponsor on the ideal response that the team will implement. After the discussion and the implementation, the team will analyze the mitigation response and will apply improvements if deemed necessary.</w:t>
       </w:r>
     </w:p>
     <w:p>
@@ -1429,40 +1406,81 @@
     </w:p>
     <w:p>
       <w:pPr>
-        <w:rPr>
-          <w:rFonts w:cstheme="majorHAnsi"/>
-          <w:color w:val="008000"/>
-        </w:rPr>
-      </w:pPr>
-      <w:r>
-        <w:rPr>
-          <w:rFonts w:cstheme="majorHAnsi"/>
-          <w:color w:val="008000"/>
-        </w:rPr>
-        <w:t xml:space="preserve">This section explains the process by which the risks associated with this project were identified.  It should describe the method(s) for how the project team identified risks, the format in which risks are recorded, and the forum in which this process was conducted.  Typical methods of identifying risks are expert </w:t>
-      </w:r>
-      <w:proofErr w:type="gramStart"/>
-      <w:r>
-        <w:rPr>
-          <w:rFonts w:cstheme="majorHAnsi"/>
-          <w:color w:val="008000"/>
-        </w:rPr>
-        <w:t>interview</w:t>
-      </w:r>
-      <w:proofErr w:type="gramEnd"/>
-      <w:r>
-        <w:rPr>
-          <w:rFonts w:cstheme="majorHAnsi"/>
-          <w:color w:val="008000"/>
-        </w:rPr>
-        <w:t>, review historical information from similar projects and conducting a risk assessment meeting with the project team and key stakeholders.</w:t>
-      </w:r>
-    </w:p>
-    <w:p>
-      <w:pPr>
-        <w:rPr>
-          <w:rFonts w:cstheme="majorHAnsi"/>
-          <w:color w:val="008000"/>
+        <w:pStyle w:val="ListParagraph"/>
+        <w:numPr>
+          <w:ilvl w:val="0"/>
+          <w:numId w:val="11"/>
+        </w:numPr>
+        <w:rPr>
+          <w:rFonts w:cstheme="majorHAnsi"/>
+        </w:rPr>
+      </w:pPr>
+      <w:r>
+        <w:rPr>
+          <w:rFonts w:cstheme="majorHAnsi"/>
+        </w:rPr>
+        <w:t>Project Team Meeting</w:t>
+      </w:r>
+    </w:p>
+    <w:p>
+      <w:pPr>
+        <w:pStyle w:val="ListParagraph"/>
+        <w:numPr>
+          <w:ilvl w:val="0"/>
+          <w:numId w:val="11"/>
+        </w:numPr>
+        <w:rPr>
+          <w:rFonts w:cstheme="majorHAnsi"/>
+        </w:rPr>
+      </w:pPr>
+      <w:r>
+        <w:rPr>
+          <w:rFonts w:cstheme="majorHAnsi"/>
+        </w:rPr>
+        <w:t>Meeting with Project Sponsor</w:t>
+      </w:r>
+    </w:p>
+    <w:p>
+      <w:pPr>
+        <w:pStyle w:val="ListParagraph"/>
+        <w:numPr>
+          <w:ilvl w:val="0"/>
+          <w:numId w:val="11"/>
+        </w:numPr>
+        <w:rPr>
+          <w:rFonts w:cstheme="majorHAnsi"/>
+        </w:rPr>
+      </w:pPr>
+      <w:r>
+        <w:rPr>
+          <w:rFonts w:cstheme="majorHAnsi"/>
+        </w:rPr>
+        <w:t>Assessing Project Security</w:t>
+      </w:r>
+    </w:p>
+    <w:p>
+      <w:pPr>
+        <w:pStyle w:val="ListParagraph"/>
+        <w:numPr>
+          <w:ilvl w:val="0"/>
+          <w:numId w:val="11"/>
+        </w:numPr>
+        <w:rPr>
+          <w:rFonts w:cstheme="majorHAnsi"/>
+        </w:rPr>
+      </w:pPr>
+      <w:r>
+        <w:rPr>
+          <w:rFonts w:cstheme="majorHAnsi"/>
+        </w:rPr>
+        <w:t>Project Scope Checklist</w:t>
+      </w:r>
+    </w:p>
+    <w:p>
+      <w:pPr>
+        <w:pStyle w:val="ListParagraph"/>
+        <w:rPr>
+          <w:rFonts w:cstheme="majorHAnsi"/>
         </w:rPr>
       </w:pPr>
     </w:p>
@@ -1686,6 +1704,7 @@
         <w:rPr>
           <w:rFonts w:ascii="Calibri" w:eastAsia="Calibri" w:hAnsi="Calibri" w:cs="Calibri"/>
         </w:rPr>
+        <w:lastRenderedPageBreak/>
         <w:t>Overall, the project team will implement an agile risk management methodology that emphasizes continuous progress and flexibility. The effectiveness of the risk management plan will be assessed and adjusted as needed. This ensures that the project passes the quality standards.</w:t>
       </w:r>
     </w:p>
@@ -3263,6 +3282,119 @@
     </w:lvl>
   </w:abstractNum>
   <w:abstractNum w:abstractNumId="8" w15:restartNumberingAfterBreak="0">
+    <w:nsid w:val="6C4448DB"/>
+    <w:multiLevelType w:val="hybridMultilevel"/>
+    <w:tmpl w:val="667CF98A"/>
+    <w:lvl w:ilvl="0" w:tplc="34090001">
+      <w:start w:val="1"/>
+      <w:numFmt w:val="bullet"/>
+      <w:lvlText w:val=""/>
+      <w:lvlJc w:val="left"/>
+      <w:pPr>
+        <w:ind w:left="720" w:hanging="360"/>
+      </w:pPr>
+      <w:rPr>
+        <w:rFonts w:ascii="Symbol" w:hAnsi="Symbol" w:hint="default"/>
+      </w:rPr>
+    </w:lvl>
+    <w:lvl w:ilvl="1" w:tplc="34090003" w:tentative="1">
+      <w:start w:val="1"/>
+      <w:numFmt w:val="bullet"/>
+      <w:lvlText w:val="o"/>
+      <w:lvlJc w:val="left"/>
+      <w:pPr>
+        <w:ind w:left="1440" w:hanging="360"/>
+      </w:pPr>
+      <w:rPr>
+        <w:rFonts w:ascii="Courier New" w:hAnsi="Courier New" w:cs="Courier New" w:hint="default"/>
+      </w:rPr>
+    </w:lvl>
+    <w:lvl w:ilvl="2" w:tplc="34090005" w:tentative="1">
+      <w:start w:val="1"/>
+      <w:numFmt w:val="bullet"/>
+      <w:lvlText w:val=""/>
+      <w:lvlJc w:val="left"/>
+      <w:pPr>
+        <w:ind w:left="2160" w:hanging="360"/>
+      </w:pPr>
+      <w:rPr>
+        <w:rFonts w:ascii="Wingdings" w:hAnsi="Wingdings" w:hint="default"/>
+      </w:rPr>
+    </w:lvl>
+    <w:lvl w:ilvl="3" w:tplc="34090001" w:tentative="1">
+      <w:start w:val="1"/>
+      <w:numFmt w:val="bullet"/>
+      <w:lvlText w:val=""/>
+      <w:lvlJc w:val="left"/>
+      <w:pPr>
+        <w:ind w:left="2880" w:hanging="360"/>
+      </w:pPr>
+      <w:rPr>
+        <w:rFonts w:ascii="Symbol" w:hAnsi="Symbol" w:hint="default"/>
+      </w:rPr>
+    </w:lvl>
+    <w:lvl w:ilvl="4" w:tplc="34090003" w:tentative="1">
+      <w:start w:val="1"/>
+      <w:numFmt w:val="bullet"/>
+      <w:lvlText w:val="o"/>
+      <w:lvlJc w:val="left"/>
+      <w:pPr>
+        <w:ind w:left="3600" w:hanging="360"/>
+      </w:pPr>
+      <w:rPr>
+        <w:rFonts w:ascii="Courier New" w:hAnsi="Courier New" w:cs="Courier New" w:hint="default"/>
+      </w:rPr>
+    </w:lvl>
+    <w:lvl w:ilvl="5" w:tplc="34090005" w:tentative="1">
+      <w:start w:val="1"/>
+      <w:numFmt w:val="bullet"/>
+      <w:lvlText w:val=""/>
+      <w:lvlJc w:val="left"/>
+      <w:pPr>
+        <w:ind w:left="4320" w:hanging="360"/>
+      </w:pPr>
+      <w:rPr>
+        <w:rFonts w:ascii="Wingdings" w:hAnsi="Wingdings" w:hint="default"/>
+      </w:rPr>
+    </w:lvl>
+    <w:lvl w:ilvl="6" w:tplc="34090001" w:tentative="1">
+      <w:start w:val="1"/>
+      <w:numFmt w:val="bullet"/>
+      <w:lvlText w:val=""/>
+      <w:lvlJc w:val="left"/>
+      <w:pPr>
+        <w:ind w:left="5040" w:hanging="360"/>
+      </w:pPr>
+      <w:rPr>
+        <w:rFonts w:ascii="Symbol" w:hAnsi="Symbol" w:hint="default"/>
+      </w:rPr>
+    </w:lvl>
+    <w:lvl w:ilvl="7" w:tplc="34090003" w:tentative="1">
+      <w:start w:val="1"/>
+      <w:numFmt w:val="bullet"/>
+      <w:lvlText w:val="o"/>
+      <w:lvlJc w:val="left"/>
+      <w:pPr>
+        <w:ind w:left="5760" w:hanging="360"/>
+      </w:pPr>
+      <w:rPr>
+        <w:rFonts w:ascii="Courier New" w:hAnsi="Courier New" w:cs="Courier New" w:hint="default"/>
+      </w:rPr>
+    </w:lvl>
+    <w:lvl w:ilvl="8" w:tplc="34090005" w:tentative="1">
+      <w:start w:val="1"/>
+      <w:numFmt w:val="bullet"/>
+      <w:lvlText w:val=""/>
+      <w:lvlJc w:val="left"/>
+      <w:pPr>
+        <w:ind w:left="6480" w:hanging="360"/>
+      </w:pPr>
+      <w:rPr>
+        <w:rFonts w:ascii="Wingdings" w:hAnsi="Wingdings" w:hint="default"/>
+      </w:rPr>
+    </w:lvl>
+  </w:abstractNum>
+  <w:abstractNum w:abstractNumId="9" w15:restartNumberingAfterBreak="0">
     <w:nsid w:val="70D56B67"/>
     <w:multiLevelType w:val="hybridMultilevel"/>
     <w:tmpl w:val="909C4214"/>
@@ -3415,19 +3547,10 @@
     <w:abstractNumId w:val="5"/>
   </w:num>
   <w:num w:numId="5" w16cid:durableId="867068683">
-    <w:abstractNumId w:val="8"/>
+    <w:abstractNumId w:val="9"/>
   </w:num>
   <w:num w:numId="6" w16cid:durableId="1792744848">
     <w:abstractNumId w:val="6"/>
-    <w:lvlOverride w:ilvl="0"/>
-    <w:lvlOverride w:ilvl="1"/>
-    <w:lvlOverride w:ilvl="2"/>
-    <w:lvlOverride w:ilvl="3"/>
-    <w:lvlOverride w:ilvl="4"/>
-    <w:lvlOverride w:ilvl="5"/>
-    <w:lvlOverride w:ilvl="6"/>
-    <w:lvlOverride w:ilvl="7"/>
-    <w:lvlOverride w:ilvl="8"/>
   </w:num>
   <w:num w:numId="7" w16cid:durableId="145362179">
     <w:abstractNumId w:val="6"/>
@@ -3440,6 +3563,9 @@
   </w:num>
   <w:num w:numId="10" w16cid:durableId="585772652">
     <w:abstractNumId w:val="4"/>
+  </w:num>
+  <w:num w:numId="11" w16cid:durableId="1806121313">
+    <w:abstractNumId w:val="8"/>
   </w:num>
 </w:numbering>
 </file>
@@ -4004,6 +4130,17 @@
       <w:szCs w:val="22"/>
     </w:rPr>
   </w:style>
+  <w:style w:type="paragraph" w:styleId="ListParagraph">
+    <w:name w:val="List Paragraph"/>
+    <w:basedOn w:val="Normal"/>
+    <w:uiPriority w:val="34"/>
+    <w:qFormat/>
+    <w:rsid w:val="00C077EC"/>
+    <w:pPr>
+      <w:ind w:left="720"/>
+      <w:contextualSpacing/>
+    </w:pPr>
+  </w:style>
 </w:styles>
 </file>
 
@@ -4269,12 +4406,14 @@
 </file>
 
 <file path=customXml/item1.xml><?xml version="1.0" encoding="utf-8"?>
-<?mso-contentType ?>
-<FormTemplates xmlns="http://schemas.microsoft.com/sharepoint/v3/contenttype/forms">
-  <Display>DocumentLibraryForm</Display>
-  <Edit>DocumentLibraryForm</Edit>
-  <New>DocumentLibraryForm</New>
-</FormTemplates>
+<p:properties xmlns:p="http://schemas.microsoft.com/office/2006/metadata/properties" xmlns:xsi="http://www.w3.org/2001/XMLSchema-instance" xmlns:pc="http://schemas.microsoft.com/office/infopath/2007/PartnerControls">
+  <documentManagement>
+    <TaxCatchAll xmlns="0d803109-e11b-45d4-a4e8-5bf0740163af" xsi:nil="true"/>
+    <lcf76f155ced4ddcb4097134ff3c332f xmlns="31aac78f-6ed8-4134-ac7e-47c186d487c3">
+      <Terms xmlns="http://schemas.microsoft.com/office/infopath/2007/PartnerControls"/>
+    </lcf76f155ced4ddcb4097134ff3c332f>
+  </documentManagement>
+</p:properties>
 </file>
 
 <file path=customXml/item2.xml><?xml version="1.0" encoding="utf-8"?>
@@ -4495,20 +4634,21 @@
 </file>
 
 <file path=customXml/item3.xml><?xml version="1.0" encoding="utf-8"?>
-<p:properties xmlns:p="http://schemas.microsoft.com/office/2006/metadata/properties" xmlns:xsi="http://www.w3.org/2001/XMLSchema-instance" xmlns:pc="http://schemas.microsoft.com/office/infopath/2007/PartnerControls">
-  <documentManagement>
-    <TaxCatchAll xmlns="0d803109-e11b-45d4-a4e8-5bf0740163af" xsi:nil="true"/>
-    <lcf76f155ced4ddcb4097134ff3c332f xmlns="31aac78f-6ed8-4134-ac7e-47c186d487c3">
-      <Terms xmlns="http://schemas.microsoft.com/office/infopath/2007/PartnerControls"/>
-    </lcf76f155ced4ddcb4097134ff3c332f>
-  </documentManagement>
-</p:properties>
+<?mso-contentType ?>
+<FormTemplates xmlns="http://schemas.microsoft.com/sharepoint/v3/contenttype/forms">
+  <Display>DocumentLibraryForm</Display>
+  <Edit>DocumentLibraryForm</Edit>
+  <New>DocumentLibraryForm</New>
+</FormTemplates>
 </file>
 
 <file path=customXml/itemProps1.xml><?xml version="1.0" encoding="utf-8"?>
-<ds:datastoreItem xmlns:ds="http://schemas.openxmlformats.org/officeDocument/2006/customXml" ds:itemID="{36380C4D-C35F-45C0-A062-0092C697A949}">
+<ds:datastoreItem xmlns:ds="http://schemas.openxmlformats.org/officeDocument/2006/customXml" ds:itemID="{42FE7612-9021-46D7-85A7-16702FCB4C99}">
   <ds:schemaRefs>
-    <ds:schemaRef ds:uri="http://schemas.microsoft.com/sharepoint/v3/contenttype/forms"/>
+    <ds:schemaRef ds:uri="http://schemas.microsoft.com/office/2006/metadata/properties"/>
+    <ds:schemaRef ds:uri="http://schemas.microsoft.com/office/infopath/2007/PartnerControls"/>
+    <ds:schemaRef ds:uri="0d803109-e11b-45d4-a4e8-5bf0740163af"/>
+    <ds:schemaRef ds:uri="31aac78f-6ed8-4134-ac7e-47c186d487c3"/>
   </ds:schemaRefs>
 </ds:datastoreItem>
 </file>
@@ -4533,12 +4673,9 @@
 </file>
 
 <file path=customXml/itemProps3.xml><?xml version="1.0" encoding="utf-8"?>
-<ds:datastoreItem xmlns:ds="http://schemas.openxmlformats.org/officeDocument/2006/customXml" ds:itemID="{42FE7612-9021-46D7-85A7-16702FCB4C99}">
+<ds:datastoreItem xmlns:ds="http://schemas.openxmlformats.org/officeDocument/2006/customXml" ds:itemID="{36380C4D-C35F-45C0-A062-0092C697A949}">
   <ds:schemaRefs>
-    <ds:schemaRef ds:uri="http://schemas.microsoft.com/office/2006/metadata/properties"/>
-    <ds:schemaRef ds:uri="http://schemas.microsoft.com/office/infopath/2007/PartnerControls"/>
-    <ds:schemaRef ds:uri="0d803109-e11b-45d4-a4e8-5bf0740163af"/>
-    <ds:schemaRef ds:uri="31aac78f-6ed8-4134-ac7e-47c186d487c3"/>
+    <ds:schemaRef ds:uri="http://schemas.microsoft.com/sharepoint/v3/contenttype/forms"/>
   </ds:schemaRefs>
 </ds:datastoreItem>
 </file>
</xml_diff>

<commit_message>
Update documentation/projman/After midterm deliverables/11 RISK MANAGEMENT PLAN - DEVELOPMENTALITY.docx
</commit_message>
<xml_diff>
--- a/documentation/projman/After midterm deliverables/11 RISK MANAGEMENT PLAN - DEVELOPMENTALITY.docx
+++ b/documentation/projman/After midterm deliverables/11 RISK MANAGEMENT PLAN - DEVELOPMENTALITY.docx
@@ -1885,13 +1885,1269 @@
       <w:pPr>
         <w:rPr>
           <w:rFonts w:cstheme="majorHAnsi"/>
+        </w:rPr>
+      </w:pPr>
+      <w:r>
+        <w:rPr>
+          <w:rFonts w:cstheme="majorHAnsi"/>
+        </w:rPr>
+        <w:t xml:space="preserve">The risk register, which will be updated throughout the project, will include a detailed explanation of each risk, its </w:t>
+      </w:r>
+      <w:proofErr w:type="gramStart"/>
+      <w:r>
+        <w:rPr>
+          <w:rFonts w:cstheme="majorHAnsi"/>
+        </w:rPr>
+        <w:t>likelihood</w:t>
+      </w:r>
+      <w:proofErr w:type="gramEnd"/>
+      <w:r>
+        <w:rPr>
+          <w:rFonts w:cstheme="majorHAnsi"/>
+        </w:rPr>
+        <w:t xml:space="preserve"> and potential consequences, as well as any mitigation measures implemented. The risk register will be reviewed and updated on a regular basis to ensure that it accurately reflects the project's current state. The risk registry, which will be housed in a central location, will be accessible to all stakeholders.</w:t>
+      </w:r>
+    </w:p>
+    <w:p>
+      <w:pPr>
+        <w:rPr>
+          <w:rFonts w:cstheme="majorHAnsi"/>
+        </w:rPr>
+      </w:pPr>
+    </w:p>
+    <w:p>
+      <w:pPr>
+        <w:rPr>
+          <w:rFonts w:cstheme="majorHAnsi"/>
+        </w:rPr>
+      </w:pPr>
+      <w:r>
+        <w:rPr>
+          <w:rFonts w:cstheme="majorHAnsi"/>
+        </w:rPr>
+        <w:t xml:space="preserve">This risk management strategy is generally consistent with the Agile methodology, emphasizing early and frequent risk discovery, collaborative risk management, and continual risk monitoring. Team </w:t>
+      </w:r>
+      <w:proofErr w:type="spellStart"/>
+      <w:r>
+        <w:rPr>
+          <w:rFonts w:cstheme="majorHAnsi"/>
+        </w:rPr>
+        <w:t>Developmentality</w:t>
+      </w:r>
+      <w:proofErr w:type="spellEnd"/>
+      <w:r>
+        <w:rPr>
+          <w:rFonts w:cstheme="majorHAnsi"/>
+        </w:rPr>
+        <w:t xml:space="preserve"> can mitigate the consequences of potential risks and increase the likelihood of project success by predicting and resolving them. Furthermore, using a cloud-based project management tool such as Jira, Asana, or Trello, the risk register for the Barangay South Signal Village Web App will be saved in a shared document. This tool will be used by the project team to manage and prioritize risks, allocate responsibilities, and monitor risk mitigation progress.</w:t>
+      </w:r>
+    </w:p>
+    <w:p>
+      <w:pPr>
+        <w:rPr>
+          <w:rFonts w:cstheme="majorHAnsi"/>
+        </w:rPr>
+      </w:pPr>
+    </w:p>
+    <w:p>
+      <w:pPr>
+        <w:rPr>
+          <w:rFonts w:cstheme="majorHAnsi"/>
+        </w:rPr>
+      </w:pPr>
+      <w:r>
+        <w:rPr>
+          <w:rFonts w:cstheme="majorHAnsi"/>
+        </w:rPr>
+        <w:t xml:space="preserve">The following criteria will be used for the risk register: </w:t>
+      </w:r>
+    </w:p>
+    <w:p>
+      <w:pPr>
+        <w:pStyle w:val="ListParagraph"/>
+        <w:numPr>
+          <w:ilvl w:val="0"/>
+          <w:numId w:val="12"/>
+        </w:numPr>
+        <w:rPr>
+          <w:rFonts w:cstheme="majorHAnsi"/>
+        </w:rPr>
+      </w:pPr>
+      <w:r>
+        <w:rPr>
+          <w:rFonts w:cstheme="majorHAnsi"/>
+        </w:rPr>
+        <w:t xml:space="preserve">Risk ID - each risk will be assigned a unique identifier. </w:t>
+      </w:r>
+    </w:p>
+    <w:p>
+      <w:pPr>
+        <w:pStyle w:val="ListParagraph"/>
+        <w:numPr>
+          <w:ilvl w:val="0"/>
+          <w:numId w:val="12"/>
+        </w:numPr>
+        <w:rPr>
+          <w:rFonts w:cstheme="majorHAnsi"/>
+        </w:rPr>
+      </w:pPr>
+      <w:r>
+        <w:rPr>
+          <w:rFonts w:cstheme="majorHAnsi"/>
+        </w:rPr>
+        <w:t xml:space="preserve">Risk Description - there will be a clear and concise description of the risk event. </w:t>
+      </w:r>
+    </w:p>
+    <w:p>
+      <w:pPr>
+        <w:pStyle w:val="ListParagraph"/>
+        <w:numPr>
+          <w:ilvl w:val="0"/>
+          <w:numId w:val="12"/>
+        </w:numPr>
+        <w:rPr>
+          <w:rFonts w:cstheme="majorHAnsi"/>
+        </w:rPr>
+      </w:pPr>
+      <w:r>
+        <w:rPr>
+          <w:rFonts w:cstheme="majorHAnsi"/>
+        </w:rPr>
+        <w:t xml:space="preserve">Risk Category - will classify risks into technical, organizational, or legal categories. </w:t>
+      </w:r>
+    </w:p>
+    <w:p>
+      <w:pPr>
+        <w:pStyle w:val="ListParagraph"/>
+        <w:numPr>
+          <w:ilvl w:val="0"/>
+          <w:numId w:val="12"/>
+        </w:numPr>
+        <w:rPr>
+          <w:rFonts w:cstheme="majorHAnsi"/>
+        </w:rPr>
+      </w:pPr>
+      <w:r>
+        <w:rPr>
+          <w:rFonts w:cstheme="majorHAnsi"/>
+        </w:rPr>
+        <w:t xml:space="preserve">Risk Owner - will be responsible for monitoring and managing each risk. </w:t>
+      </w:r>
+    </w:p>
+    <w:p>
+      <w:pPr>
+        <w:pStyle w:val="ListParagraph"/>
+        <w:numPr>
+          <w:ilvl w:val="0"/>
+          <w:numId w:val="12"/>
+        </w:numPr>
+        <w:rPr>
+          <w:rFonts w:cstheme="majorHAnsi"/>
+        </w:rPr>
+      </w:pPr>
+      <w:r>
+        <w:rPr>
+          <w:rFonts w:cstheme="majorHAnsi"/>
+        </w:rPr>
+        <w:t xml:space="preserve">Probability - likelihood of a risk occurring is assessed using a scale of 1 to 5, with </w:t>
+      </w:r>
+      <w:proofErr w:type="gramStart"/>
+      <w:r>
+        <w:rPr>
+          <w:rFonts w:cstheme="majorHAnsi"/>
+        </w:rPr>
+        <w:t>1</w:t>
+      </w:r>
+      <w:proofErr w:type="gramEnd"/>
+      <w:r>
+        <w:rPr>
+          <w:rFonts w:cstheme="majorHAnsi"/>
+        </w:rPr>
+        <w:t xml:space="preserve"> </w:t>
+      </w:r>
+    </w:p>
+    <w:p>
+      <w:pPr>
+        <w:pStyle w:val="ListParagraph"/>
+        <w:numPr>
+          <w:ilvl w:val="0"/>
+          <w:numId w:val="12"/>
+        </w:numPr>
+        <w:rPr>
+          <w:rFonts w:cstheme="majorHAnsi"/>
+        </w:rPr>
+      </w:pPr>
+      <w:r>
+        <w:rPr>
+          <w:rFonts w:cstheme="majorHAnsi"/>
+        </w:rPr>
+        <w:t xml:space="preserve">indicating the lowest likelihood and 5 indicating the highest. </w:t>
+      </w:r>
+    </w:p>
+    <w:p>
+      <w:pPr>
+        <w:pStyle w:val="ListParagraph"/>
+        <w:numPr>
+          <w:ilvl w:val="0"/>
+          <w:numId w:val="12"/>
+        </w:numPr>
+        <w:rPr>
+          <w:rFonts w:cstheme="majorHAnsi"/>
+        </w:rPr>
+      </w:pPr>
+      <w:r>
+        <w:rPr>
+          <w:rFonts w:cstheme="majorHAnsi"/>
+        </w:rPr>
+        <w:lastRenderedPageBreak/>
+        <w:t xml:space="preserve">Impact - the risk's potential impact on the project is rated on a scale of 1 to 5, with </w:t>
+      </w:r>
+      <w:proofErr w:type="gramStart"/>
+      <w:r>
+        <w:rPr>
+          <w:rFonts w:cstheme="majorHAnsi"/>
+        </w:rPr>
+        <w:t>1</w:t>
+      </w:r>
+      <w:proofErr w:type="gramEnd"/>
+      <w:r>
+        <w:rPr>
+          <w:rFonts w:cstheme="majorHAnsi"/>
+        </w:rPr>
+        <w:t xml:space="preserve"> </w:t>
+      </w:r>
+    </w:p>
+    <w:p>
+      <w:pPr>
+        <w:pStyle w:val="ListParagraph"/>
+        <w:numPr>
+          <w:ilvl w:val="0"/>
+          <w:numId w:val="12"/>
+        </w:numPr>
+        <w:rPr>
+          <w:rFonts w:cstheme="majorHAnsi"/>
+        </w:rPr>
+      </w:pPr>
+      <w:r>
+        <w:rPr>
+          <w:rFonts w:cstheme="majorHAnsi"/>
+        </w:rPr>
+        <w:t xml:space="preserve">indicating the least significant impact and 5 indicating the most significant impact. </w:t>
+      </w:r>
+    </w:p>
+    <w:p>
+      <w:pPr>
+        <w:pStyle w:val="ListParagraph"/>
+        <w:numPr>
+          <w:ilvl w:val="0"/>
+          <w:numId w:val="12"/>
+        </w:numPr>
+        <w:rPr>
+          <w:rFonts w:cstheme="majorHAnsi"/>
+        </w:rPr>
+      </w:pPr>
+      <w:r>
+        <w:rPr>
+          <w:rFonts w:cstheme="majorHAnsi"/>
+        </w:rPr>
+        <w:t xml:space="preserve">Risk Score - the probability and impact scores are multiplied to determine the overall </w:t>
+      </w:r>
+      <w:proofErr w:type="gramStart"/>
+      <w:r>
+        <w:rPr>
+          <w:rFonts w:cstheme="majorHAnsi"/>
+        </w:rPr>
+        <w:t>risk</w:t>
+      </w:r>
+      <w:proofErr w:type="gramEnd"/>
+      <w:r>
+        <w:rPr>
+          <w:rFonts w:cstheme="majorHAnsi"/>
+        </w:rPr>
+        <w:t xml:space="preserve"> </w:t>
+      </w:r>
+    </w:p>
+    <w:p>
+      <w:pPr>
+        <w:pStyle w:val="ListParagraph"/>
+        <w:numPr>
+          <w:ilvl w:val="0"/>
+          <w:numId w:val="12"/>
+        </w:numPr>
+        <w:rPr>
+          <w:rFonts w:cstheme="majorHAnsi"/>
+        </w:rPr>
+      </w:pPr>
+      <w:r>
+        <w:rPr>
+          <w:rFonts w:cstheme="majorHAnsi"/>
+        </w:rPr>
+        <w:t xml:space="preserve">score. </w:t>
+      </w:r>
+    </w:p>
+    <w:p>
+      <w:pPr>
+        <w:pStyle w:val="ListParagraph"/>
+        <w:numPr>
+          <w:ilvl w:val="0"/>
+          <w:numId w:val="12"/>
+        </w:numPr>
+        <w:rPr>
+          <w:rFonts w:cstheme="majorHAnsi"/>
+        </w:rPr>
+      </w:pPr>
+      <w:r>
+        <w:rPr>
+          <w:rFonts w:cstheme="majorHAnsi"/>
+        </w:rPr>
+        <w:t xml:space="preserve">Mitigation Strategy - outlines the specific measures to be taken to mitigate the risk. </w:t>
+      </w:r>
+    </w:p>
+    <w:p>
+      <w:pPr>
+        <w:pStyle w:val="ListParagraph"/>
+        <w:numPr>
+          <w:ilvl w:val="0"/>
+          <w:numId w:val="12"/>
+        </w:numPr>
+        <w:rPr>
+          <w:rFonts w:cstheme="majorHAnsi"/>
+        </w:rPr>
+      </w:pPr>
+      <w:r>
+        <w:rPr>
+          <w:rFonts w:cstheme="majorHAnsi"/>
+        </w:rPr>
+        <w:t xml:space="preserve">Status -risk's </w:t>
+      </w:r>
+      <w:proofErr w:type="gramStart"/>
+      <w:r>
+        <w:rPr>
+          <w:rFonts w:cstheme="majorHAnsi"/>
+        </w:rPr>
+        <w:t>current status</w:t>
+      </w:r>
+      <w:proofErr w:type="gramEnd"/>
+      <w:r>
+        <w:rPr>
+          <w:rFonts w:cstheme="majorHAnsi"/>
+        </w:rPr>
+        <w:t xml:space="preserve">, whether it is open, in progress, or closed, is also documented. </w:t>
+      </w:r>
+    </w:p>
+    <w:p>
+      <w:pPr>
+        <w:pStyle w:val="ListParagraph"/>
+        <w:numPr>
+          <w:ilvl w:val="0"/>
+          <w:numId w:val="12"/>
+        </w:numPr>
+        <w:rPr>
+          <w:rFonts w:cstheme="majorHAnsi"/>
+        </w:rPr>
+      </w:pPr>
+      <w:r>
+        <w:rPr>
+          <w:rFonts w:cstheme="majorHAnsi"/>
+        </w:rPr>
+        <w:t>Target Resolution Date - anticipated date for risk resolution to be resolved.</w:t>
+      </w:r>
+    </w:p>
+    <w:p>
+      <w:pPr>
+        <w:pStyle w:val="ListParagraph"/>
+        <w:rPr>
+          <w:rFonts w:cstheme="majorHAnsi"/>
+        </w:rPr>
+      </w:pPr>
+    </w:p>
+    <w:p>
+      <w:pPr>
+        <w:rPr>
+          <w:rFonts w:cstheme="majorHAnsi"/>
+        </w:rPr>
+      </w:pPr>
+    </w:p>
+    <w:p>
+      <w:pPr>
+        <w:rPr>
+          <w:rFonts w:cstheme="majorHAnsi"/>
+        </w:rPr>
+      </w:pPr>
+      <w:r>
+        <w:rPr>
+          <w:rFonts w:cstheme="majorHAnsi"/>
+        </w:rPr>
+        <w:t>Risk register:</w:t>
+      </w:r>
+    </w:p>
+    <w:p>
+      <w:pPr>
+        <w:rPr>
+          <w:rFonts w:cstheme="majorHAnsi"/>
+        </w:rPr>
+      </w:pPr>
+    </w:p>
+    <w:tbl>
+      <w:tblPr>
+        <w:tblStyle w:val="TableGrid"/>
+        <w:tblW w:w="10774" w:type="dxa"/>
+        <w:tblInd w:w="-714" w:type="dxa"/>
+        <w:tblLook w:val="04A0" w:firstRow="1" w:lastRow="0" w:firstColumn="1" w:lastColumn="0" w:noHBand="0" w:noVBand="1"/>
+      </w:tblPr>
+      <w:tblGrid>
+        <w:gridCol w:w="626"/>
+        <w:gridCol w:w="699"/>
+        <w:gridCol w:w="1147"/>
+        <w:gridCol w:w="1864"/>
+        <w:gridCol w:w="1636"/>
+        <w:gridCol w:w="1435"/>
+        <w:gridCol w:w="1272"/>
+        <w:gridCol w:w="1040"/>
+        <w:gridCol w:w="1055"/>
+      </w:tblGrid>
+      <w:tr>
+        <w:tc>
+          <w:tcPr>
+            <w:tcW w:w="657" w:type="dxa"/>
+          </w:tcPr>
+          <w:p>
+            <w:pPr>
+              <w:rPr>
+                <w:rFonts w:cstheme="majorHAnsi"/>
+              </w:rPr>
+            </w:pPr>
+            <w:r>
+              <w:rPr>
+                <w:rFonts w:cstheme="majorHAnsi"/>
+              </w:rPr>
+              <w:t xml:space="preserve">Risk </w:t>
+            </w:r>
+          </w:p>
+          <w:p>
+            <w:pPr>
+              <w:rPr>
+                <w:rFonts w:cstheme="majorHAnsi"/>
+              </w:rPr>
+            </w:pPr>
+            <w:r>
+              <w:rPr>
+                <w:rFonts w:cstheme="majorHAnsi"/>
+              </w:rPr>
+              <w:t>ID</w:t>
+            </w:r>
+          </w:p>
+        </w:tc>
+        <w:tc>
+          <w:tcPr>
+            <w:tcW w:w="703" w:type="dxa"/>
+          </w:tcPr>
+          <w:p>
+            <w:pPr>
+              <w:rPr>
+                <w:rFonts w:cstheme="majorHAnsi"/>
+              </w:rPr>
+            </w:pPr>
+            <w:r>
+              <w:rPr>
+                <w:rFonts w:cstheme="majorHAnsi"/>
+              </w:rPr>
+              <w:t xml:space="preserve">Risk </w:t>
+            </w:r>
+          </w:p>
+          <w:p>
+            <w:pPr>
+              <w:rPr>
+                <w:rFonts w:cstheme="majorHAnsi"/>
+              </w:rPr>
+            </w:pPr>
+            <w:r>
+              <w:rPr>
+                <w:rFonts w:cstheme="majorHAnsi"/>
+              </w:rPr>
+              <w:t>Rank</w:t>
+            </w:r>
+          </w:p>
+        </w:tc>
+        <w:tc>
+          <w:tcPr>
+            <w:tcW w:w="1192" w:type="dxa"/>
+          </w:tcPr>
+          <w:p>
+            <w:pPr>
+              <w:rPr>
+                <w:rFonts w:cstheme="majorHAnsi"/>
+              </w:rPr>
+            </w:pPr>
+            <w:r>
+              <w:rPr>
+                <w:rFonts w:cstheme="majorHAnsi"/>
+              </w:rPr>
+              <w:t xml:space="preserve">Risk </w:t>
+            </w:r>
+          </w:p>
+        </w:tc>
+        <w:tc>
+          <w:tcPr>
+            <w:tcW w:w="2497" w:type="dxa"/>
+          </w:tcPr>
+          <w:p>
+            <w:pPr>
+              <w:rPr>
+                <w:rFonts w:cstheme="majorHAnsi"/>
+              </w:rPr>
+            </w:pPr>
+            <w:r>
+              <w:rPr>
+                <w:rFonts w:cstheme="majorHAnsi"/>
+              </w:rPr>
+              <w:t>Description</w:t>
+            </w:r>
+          </w:p>
+        </w:tc>
+        <w:tc>
+          <w:tcPr>
+            <w:tcW w:w="1091" w:type="dxa"/>
+          </w:tcPr>
+          <w:p>
+            <w:pPr>
+              <w:rPr>
+                <w:rFonts w:cstheme="majorHAnsi"/>
+              </w:rPr>
+            </w:pPr>
+            <w:r>
+              <w:rPr>
+                <w:rFonts w:cstheme="majorHAnsi"/>
+              </w:rPr>
+              <w:t>Category</w:t>
+            </w:r>
+          </w:p>
+        </w:tc>
+        <w:tc>
+          <w:tcPr>
+            <w:tcW w:w="1435" w:type="dxa"/>
+          </w:tcPr>
+          <w:p>
+            <w:pPr>
+              <w:rPr>
+                <w:rFonts w:cstheme="majorHAnsi"/>
+              </w:rPr>
+            </w:pPr>
+            <w:r>
+              <w:rPr>
+                <w:rFonts w:cstheme="majorHAnsi"/>
+              </w:rPr>
+              <w:t xml:space="preserve">Destination/ </w:t>
+            </w:r>
+          </w:p>
+          <w:p>
+            <w:pPr>
+              <w:rPr>
+                <w:rFonts w:cstheme="majorHAnsi"/>
+              </w:rPr>
+            </w:pPr>
+            <w:r>
+              <w:rPr>
+                <w:rFonts w:cstheme="majorHAnsi"/>
+              </w:rPr>
+              <w:t>Owner</w:t>
+            </w:r>
+          </w:p>
+        </w:tc>
+        <w:tc>
+          <w:tcPr>
+            <w:tcW w:w="1272" w:type="dxa"/>
+          </w:tcPr>
+          <w:p>
+            <w:pPr>
+              <w:rPr>
+                <w:rFonts w:cstheme="majorHAnsi"/>
+              </w:rPr>
+            </w:pPr>
+            <w:r>
+              <w:rPr>
+                <w:rFonts w:cstheme="majorHAnsi"/>
+              </w:rPr>
+              <w:t>Probability</w:t>
+            </w:r>
+          </w:p>
+        </w:tc>
+        <w:tc>
+          <w:tcPr>
+            <w:tcW w:w="979" w:type="dxa"/>
+          </w:tcPr>
+          <w:p>
+            <w:pPr>
+              <w:rPr>
+                <w:rFonts w:cstheme="majorHAnsi"/>
+              </w:rPr>
+            </w:pPr>
+            <w:r>
+              <w:rPr>
+                <w:rFonts w:cstheme="majorHAnsi"/>
+              </w:rPr>
+              <w:t>Impact</w:t>
+            </w:r>
+          </w:p>
+        </w:tc>
+        <w:tc>
+          <w:tcPr>
+            <w:tcW w:w="948" w:type="dxa"/>
+          </w:tcPr>
+          <w:p>
+            <w:pPr>
+              <w:rPr>
+                <w:rFonts w:cstheme="majorHAnsi"/>
+              </w:rPr>
+            </w:pPr>
+            <w:r>
+              <w:rPr>
+                <w:rFonts w:cstheme="majorHAnsi"/>
+              </w:rPr>
+              <w:t>Status</w:t>
+            </w:r>
+          </w:p>
+        </w:tc>
+      </w:tr>
+      <w:tr>
+        <w:tc>
+          <w:tcPr>
+            <w:tcW w:w="657" w:type="dxa"/>
+          </w:tcPr>
+          <w:p>
+            <w:pPr>
+              <w:rPr>
+                <w:rFonts w:cstheme="majorHAnsi"/>
+              </w:rPr>
+            </w:pPr>
+            <w:r>
+              <w:rPr>
+                <w:rFonts w:cstheme="majorHAnsi"/>
+              </w:rPr>
+              <w:t xml:space="preserve">RID </w:t>
+            </w:r>
+          </w:p>
+          <w:p>
+            <w:pPr>
+              <w:rPr>
+                <w:rFonts w:cstheme="majorHAnsi"/>
+              </w:rPr>
+            </w:pPr>
+            <w:r>
+              <w:rPr>
+                <w:rFonts w:cstheme="majorHAnsi"/>
+              </w:rPr>
+              <w:t>001</w:t>
+            </w:r>
+          </w:p>
+        </w:tc>
+        <w:tc>
+          <w:tcPr>
+            <w:tcW w:w="703" w:type="dxa"/>
+          </w:tcPr>
+          <w:p>
+            <w:pPr>
+              <w:rPr>
+                <w:rFonts w:cstheme="majorHAnsi"/>
+              </w:rPr>
+            </w:pPr>
+            <w:r>
+              <w:rPr>
+                <w:rFonts w:cstheme="majorHAnsi"/>
+              </w:rPr>
+              <w:t>1</w:t>
+            </w:r>
+          </w:p>
+        </w:tc>
+        <w:tc>
+          <w:tcPr>
+            <w:tcW w:w="1192" w:type="dxa"/>
+          </w:tcPr>
+          <w:p>
+            <w:pPr>
+              <w:rPr>
+                <w:rFonts w:cstheme="majorHAnsi"/>
+                <w:sz w:val="20"/>
+                <w:szCs w:val="20"/>
+              </w:rPr>
+            </w:pPr>
+            <w:r>
+              <w:rPr>
+                <w:rFonts w:cstheme="majorHAnsi"/>
+                <w:sz w:val="20"/>
+                <w:szCs w:val="20"/>
+              </w:rPr>
+              <w:t>Technic</w:t>
+            </w:r>
+            <w:r>
+              <w:rPr>
+                <w:rFonts w:cstheme="majorHAnsi"/>
+                <w:sz w:val="20"/>
+                <w:szCs w:val="20"/>
+              </w:rPr>
+              <w:t>al</w:t>
+            </w:r>
+            <w:r>
+              <w:rPr>
+                <w:rFonts w:cstheme="majorHAnsi"/>
+                <w:sz w:val="20"/>
+                <w:szCs w:val="20"/>
+              </w:rPr>
+              <w:t xml:space="preserve"> Risks</w:t>
+            </w:r>
+          </w:p>
+        </w:tc>
+        <w:tc>
+          <w:tcPr>
+            <w:tcW w:w="2497" w:type="dxa"/>
+          </w:tcPr>
+          <w:p>
+            <w:pPr>
+              <w:rPr>
+                <w:rFonts w:cstheme="majorHAnsi"/>
+              </w:rPr>
+            </w:pPr>
+            <w:r>
+              <w:rPr>
+                <w:rFonts w:cstheme="majorHAnsi"/>
+                <w:sz w:val="20"/>
+                <w:szCs w:val="20"/>
+              </w:rPr>
+              <w:t>The Barangay South Signal Village Web App may not work effectively with existing software and hardware systems, resulting in system faults and delays.</w:t>
+            </w:r>
+          </w:p>
+        </w:tc>
+        <w:tc>
+          <w:tcPr>
+            <w:tcW w:w="1091" w:type="dxa"/>
+          </w:tcPr>
+          <w:p>
+            <w:pPr>
+              <w:rPr>
+                <w:rFonts w:cstheme="majorHAnsi"/>
+              </w:rPr>
+            </w:pPr>
+            <w:r>
+              <w:rPr>
+                <w:rFonts w:cstheme="majorHAnsi"/>
+              </w:rPr>
+              <w:t>Technology</w:t>
+            </w:r>
+          </w:p>
+        </w:tc>
+        <w:tc>
+          <w:tcPr>
+            <w:tcW w:w="1435" w:type="dxa"/>
+          </w:tcPr>
+          <w:p>
+            <w:pPr>
+              <w:rPr>
+                <w:rFonts w:cstheme="majorHAnsi"/>
+              </w:rPr>
+            </w:pPr>
+            <w:r>
+              <w:rPr>
+                <w:rFonts w:cstheme="majorHAnsi"/>
+              </w:rPr>
+              <w:t>Project Lead</w:t>
+            </w:r>
+            <w:r>
+              <w:rPr>
+                <w:rFonts w:cstheme="majorHAnsi"/>
+              </w:rPr>
+              <w:t>er</w:t>
+            </w:r>
+          </w:p>
+        </w:tc>
+        <w:tc>
+          <w:tcPr>
+            <w:tcW w:w="1272" w:type="dxa"/>
+          </w:tcPr>
+          <w:p>
+            <w:pPr>
+              <w:rPr>
+                <w:rFonts w:cstheme="majorHAnsi"/>
+              </w:rPr>
+            </w:pPr>
+            <w:r>
+              <w:rPr>
+                <w:rFonts w:cstheme="majorHAnsi"/>
+              </w:rPr>
+              <w:t>High</w:t>
+            </w:r>
+          </w:p>
+        </w:tc>
+        <w:tc>
+          <w:tcPr>
+            <w:tcW w:w="979" w:type="dxa"/>
+          </w:tcPr>
+          <w:p>
+            <w:pPr>
+              <w:rPr>
+                <w:rFonts w:cstheme="majorHAnsi"/>
+              </w:rPr>
+            </w:pPr>
+            <w:r>
+              <w:rPr>
+                <w:rFonts w:cstheme="majorHAnsi"/>
+              </w:rPr>
+              <w:t>High</w:t>
+            </w:r>
+          </w:p>
+        </w:tc>
+        <w:tc>
+          <w:tcPr>
+            <w:tcW w:w="948" w:type="dxa"/>
+          </w:tcPr>
+          <w:p>
+            <w:pPr>
+              <w:rPr>
+                <w:rFonts w:cstheme="majorHAnsi"/>
+              </w:rPr>
+            </w:pPr>
+            <w:r>
+              <w:rPr>
+                <w:rFonts w:cstheme="majorHAnsi"/>
+              </w:rPr>
+              <w:t>In Progress</w:t>
+            </w:r>
+          </w:p>
+        </w:tc>
+      </w:tr>
+      <w:tr>
+        <w:tc>
+          <w:tcPr>
+            <w:tcW w:w="657" w:type="dxa"/>
+          </w:tcPr>
+          <w:p>
+            <w:pPr>
+              <w:rPr>
+                <w:rFonts w:cstheme="majorHAnsi"/>
+              </w:rPr>
+            </w:pPr>
+            <w:r>
+              <w:rPr>
+                <w:rFonts w:cstheme="majorHAnsi"/>
+              </w:rPr>
+              <w:t xml:space="preserve">RID </w:t>
+            </w:r>
+          </w:p>
+          <w:p>
+            <w:pPr>
+              <w:rPr>
+                <w:rFonts w:cstheme="majorHAnsi"/>
+              </w:rPr>
+            </w:pPr>
+            <w:r>
+              <w:rPr>
+                <w:rFonts w:cstheme="majorHAnsi"/>
+              </w:rPr>
+              <w:t>002</w:t>
+            </w:r>
+          </w:p>
+        </w:tc>
+        <w:tc>
+          <w:tcPr>
+            <w:tcW w:w="703" w:type="dxa"/>
+          </w:tcPr>
+          <w:p>
+            <w:pPr>
+              <w:rPr>
+                <w:rFonts w:cstheme="majorHAnsi"/>
+              </w:rPr>
+            </w:pPr>
+            <w:r>
+              <w:rPr>
+                <w:rFonts w:cstheme="majorHAnsi"/>
+              </w:rPr>
+              <w:t>2</w:t>
+            </w:r>
+          </w:p>
+        </w:tc>
+        <w:tc>
+          <w:tcPr>
+            <w:tcW w:w="1192" w:type="dxa"/>
+          </w:tcPr>
+          <w:p>
+            <w:pPr>
+              <w:rPr>
+                <w:rFonts w:cstheme="majorHAnsi"/>
+              </w:rPr>
+            </w:pPr>
+            <w:r>
+              <w:rPr>
+                <w:rFonts w:cstheme="majorHAnsi"/>
+              </w:rPr>
+              <w:t>Resource Risks</w:t>
+            </w:r>
+          </w:p>
+        </w:tc>
+        <w:tc>
+          <w:tcPr>
+            <w:tcW w:w="2497" w:type="dxa"/>
+          </w:tcPr>
+          <w:p>
+            <w:pPr>
+              <w:rPr>
+                <w:rFonts w:cstheme="majorHAnsi"/>
+                <w:sz w:val="20"/>
+                <w:szCs w:val="20"/>
+              </w:rPr>
+            </w:pPr>
+            <w:r>
+              <w:rPr>
+                <w:rFonts w:cstheme="majorHAnsi"/>
+                <w:sz w:val="20"/>
+                <w:szCs w:val="20"/>
+              </w:rPr>
+              <w:t>There is a risk of not having enough resources to execute the project on time, which could lead to delays and budget overruns.</w:t>
+            </w:r>
+          </w:p>
+        </w:tc>
+        <w:tc>
+          <w:tcPr>
+            <w:tcW w:w="1091" w:type="dxa"/>
+          </w:tcPr>
+          <w:p>
+            <w:pPr>
+              <w:rPr>
+                <w:rFonts w:cstheme="majorHAnsi"/>
+              </w:rPr>
+            </w:pPr>
+            <w:r>
+              <w:rPr>
+                <w:rFonts w:cstheme="majorHAnsi"/>
+              </w:rPr>
+              <w:t>Organizational</w:t>
+            </w:r>
+          </w:p>
+        </w:tc>
+        <w:tc>
+          <w:tcPr>
+            <w:tcW w:w="1435" w:type="dxa"/>
+          </w:tcPr>
+          <w:p>
+            <w:pPr>
+              <w:rPr>
+                <w:rFonts w:cstheme="majorHAnsi"/>
+              </w:rPr>
+            </w:pPr>
+            <w:r>
+              <w:rPr>
+                <w:rFonts w:cstheme="majorHAnsi"/>
+              </w:rPr>
+              <w:t xml:space="preserve">Project </w:t>
+            </w:r>
+          </w:p>
+          <w:p>
+            <w:pPr>
+              <w:rPr>
+                <w:rFonts w:cstheme="majorHAnsi"/>
+              </w:rPr>
+            </w:pPr>
+            <w:r>
+              <w:rPr>
+                <w:rFonts w:cstheme="majorHAnsi"/>
+              </w:rPr>
+              <w:t>Manager</w:t>
+            </w:r>
+          </w:p>
+        </w:tc>
+        <w:tc>
+          <w:tcPr>
+            <w:tcW w:w="1272" w:type="dxa"/>
+          </w:tcPr>
+          <w:p>
+            <w:pPr>
+              <w:rPr>
+                <w:rFonts w:cstheme="majorHAnsi"/>
+              </w:rPr>
+            </w:pPr>
+            <w:r>
+              <w:rPr>
+                <w:rFonts w:cstheme="majorHAnsi"/>
+              </w:rPr>
+              <w:t>Medium</w:t>
+            </w:r>
+          </w:p>
+        </w:tc>
+        <w:tc>
+          <w:tcPr>
+            <w:tcW w:w="979" w:type="dxa"/>
+          </w:tcPr>
+          <w:p>
+            <w:pPr>
+              <w:rPr>
+                <w:rFonts w:cstheme="majorHAnsi"/>
+              </w:rPr>
+            </w:pPr>
+            <w:r>
+              <w:rPr>
+                <w:rFonts w:cstheme="majorHAnsi"/>
+              </w:rPr>
+              <w:t>Medium</w:t>
+            </w:r>
+          </w:p>
+        </w:tc>
+        <w:tc>
+          <w:tcPr>
+            <w:tcW w:w="948" w:type="dxa"/>
+          </w:tcPr>
+          <w:p>
+            <w:pPr>
+              <w:rPr>
+                <w:rFonts w:cstheme="majorHAnsi"/>
+              </w:rPr>
+            </w:pPr>
+            <w:r>
+              <w:rPr>
+                <w:rFonts w:cstheme="majorHAnsi"/>
+              </w:rPr>
+              <w:t>In Progress</w:t>
+            </w:r>
+          </w:p>
+        </w:tc>
+      </w:tr>
+      <w:tr>
+        <w:tc>
+          <w:tcPr>
+            <w:tcW w:w="657" w:type="dxa"/>
+          </w:tcPr>
+          <w:p>
+            <w:pPr>
+              <w:rPr>
+                <w:rFonts w:cstheme="majorHAnsi"/>
+              </w:rPr>
+            </w:pPr>
+            <w:r>
+              <w:rPr>
+                <w:rFonts w:cstheme="majorHAnsi"/>
+              </w:rPr>
+              <w:t xml:space="preserve">RID </w:t>
+            </w:r>
+          </w:p>
+          <w:p>
+            <w:pPr>
+              <w:rPr>
+                <w:rFonts w:cstheme="majorHAnsi"/>
+              </w:rPr>
+            </w:pPr>
+            <w:r>
+              <w:rPr>
+                <w:rFonts w:cstheme="majorHAnsi"/>
+              </w:rPr>
+              <w:t>003</w:t>
+            </w:r>
+          </w:p>
+        </w:tc>
+        <w:tc>
+          <w:tcPr>
+            <w:tcW w:w="703" w:type="dxa"/>
+          </w:tcPr>
+          <w:p>
+            <w:pPr>
+              <w:rPr>
+                <w:rFonts w:cstheme="majorHAnsi"/>
+              </w:rPr>
+            </w:pPr>
+            <w:r>
+              <w:rPr>
+                <w:rFonts w:cstheme="majorHAnsi"/>
+              </w:rPr>
+              <w:t>2</w:t>
+            </w:r>
+          </w:p>
+        </w:tc>
+        <w:tc>
+          <w:tcPr>
+            <w:tcW w:w="1192" w:type="dxa"/>
+          </w:tcPr>
+          <w:p>
+            <w:pPr>
+              <w:rPr>
+                <w:rFonts w:cstheme="majorHAnsi"/>
+              </w:rPr>
+            </w:pPr>
+            <w:r>
+              <w:rPr>
+                <w:rFonts w:cstheme="majorHAnsi"/>
+              </w:rPr>
+              <w:t xml:space="preserve">Security </w:t>
+            </w:r>
+          </w:p>
+          <w:p>
+            <w:pPr>
+              <w:rPr>
+                <w:rFonts w:cstheme="majorHAnsi"/>
+              </w:rPr>
+            </w:pPr>
+            <w:r>
+              <w:rPr>
+                <w:rFonts w:cstheme="majorHAnsi"/>
+              </w:rPr>
+              <w:t>Risks</w:t>
+            </w:r>
+          </w:p>
+        </w:tc>
+        <w:tc>
+          <w:tcPr>
+            <w:tcW w:w="2497" w:type="dxa"/>
+          </w:tcPr>
+          <w:p>
+            <w:pPr>
+              <w:rPr>
+                <w:rFonts w:cstheme="majorHAnsi"/>
+              </w:rPr>
+            </w:pPr>
+            <w:r>
+              <w:rPr>
+                <w:rFonts w:cstheme="majorHAnsi"/>
+              </w:rPr>
+              <w:t>Data breaches and cyberattacks pose a threat to sensitive information.</w:t>
+            </w:r>
+          </w:p>
+        </w:tc>
+        <w:tc>
+          <w:tcPr>
+            <w:tcW w:w="1091" w:type="dxa"/>
+          </w:tcPr>
+          <w:p>
+            <w:pPr>
+              <w:rPr>
+                <w:rFonts w:cstheme="majorHAnsi"/>
+              </w:rPr>
+            </w:pPr>
+            <w:r>
+              <w:rPr>
+                <w:rFonts w:cstheme="majorHAnsi"/>
+              </w:rPr>
+              <w:t>Technical</w:t>
+            </w:r>
+          </w:p>
+        </w:tc>
+        <w:tc>
+          <w:tcPr>
+            <w:tcW w:w="1435" w:type="dxa"/>
+          </w:tcPr>
+          <w:p>
+            <w:pPr>
+              <w:rPr>
+                <w:rFonts w:cstheme="majorHAnsi"/>
+              </w:rPr>
+            </w:pPr>
+            <w:r>
+              <w:rPr>
+                <w:rFonts w:cstheme="majorHAnsi"/>
+              </w:rPr>
+              <w:t xml:space="preserve">System </w:t>
+            </w:r>
+          </w:p>
+          <w:p>
+            <w:pPr>
+              <w:rPr>
+                <w:rFonts w:cstheme="majorHAnsi"/>
+              </w:rPr>
+            </w:pPr>
+            <w:r>
+              <w:rPr>
+                <w:rFonts w:cstheme="majorHAnsi"/>
+              </w:rPr>
+              <w:t>Developer</w:t>
+            </w:r>
+          </w:p>
+        </w:tc>
+        <w:tc>
+          <w:tcPr>
+            <w:tcW w:w="1272" w:type="dxa"/>
+          </w:tcPr>
+          <w:p>
+            <w:pPr>
+              <w:rPr>
+                <w:rFonts w:cstheme="majorHAnsi"/>
+              </w:rPr>
+            </w:pPr>
+            <w:r>
+              <w:rPr>
+                <w:rFonts w:cstheme="majorHAnsi"/>
+              </w:rPr>
+              <w:t>Medium</w:t>
+            </w:r>
+          </w:p>
+        </w:tc>
+        <w:tc>
+          <w:tcPr>
+            <w:tcW w:w="979" w:type="dxa"/>
+          </w:tcPr>
+          <w:p>
+            <w:pPr>
+              <w:rPr>
+                <w:rFonts w:cstheme="majorHAnsi"/>
+              </w:rPr>
+            </w:pPr>
+            <w:r>
+              <w:rPr>
+                <w:rFonts w:cstheme="majorHAnsi"/>
+              </w:rPr>
+              <w:t>Medium</w:t>
+            </w:r>
+          </w:p>
+        </w:tc>
+        <w:tc>
+          <w:tcPr>
+            <w:tcW w:w="948" w:type="dxa"/>
+          </w:tcPr>
+          <w:p>
+            <w:pPr>
+              <w:rPr>
+                <w:rFonts w:cstheme="majorHAnsi"/>
+              </w:rPr>
+            </w:pPr>
+            <w:r>
+              <w:rPr>
+                <w:rFonts w:cstheme="majorHAnsi"/>
+              </w:rPr>
+              <w:t>In Progress</w:t>
+            </w:r>
+          </w:p>
+        </w:tc>
+      </w:tr>
+    </w:tbl>
+    <w:p>
+      <w:pPr>
+        <w:rPr>
+          <w:rFonts w:cstheme="majorHAnsi"/>
+        </w:rPr>
+      </w:pPr>
+    </w:p>
+    <w:p>
+      <w:pPr>
+        <w:rPr>
+          <w:rFonts w:cstheme="majorHAnsi"/>
+          <w:color w:val="008000"/>
+        </w:rPr>
+      </w:pPr>
+    </w:p>
+    <w:p>
+      <w:pPr>
+        <w:rPr>
+          <w:rFonts w:cstheme="majorHAnsi"/>
+          <w:color w:val="008000"/>
+        </w:rPr>
+      </w:pPr>
+    </w:p>
+    <w:p>
+      <w:pPr>
+        <w:rPr>
+          <w:rFonts w:cstheme="majorHAnsi"/>
           <w:b/>
           <w:smallCaps/>
           <w:sz w:val="28"/>
           <w:szCs w:val="28"/>
         </w:rPr>
       </w:pPr>
-      <w:r>
+    </w:p>
+    <w:p>
+      <w:pPr>
         <w:rPr>
           <w:rFonts w:cstheme="majorHAnsi"/>
           <w:b/>
@@ -1899,6 +3155,16 @@
           <w:sz w:val="28"/>
           <w:szCs w:val="28"/>
         </w:rPr>
+      </w:pPr>
+      <w:r>
+        <w:rPr>
+          <w:rFonts w:cstheme="majorHAnsi"/>
+          <w:b/>
+          <w:smallCaps/>
+          <w:sz w:val="28"/>
+          <w:szCs w:val="28"/>
+        </w:rPr>
+        <w:lastRenderedPageBreak/>
         <w:t xml:space="preserve">Sponsor Acceptance </w:t>
       </w:r>
     </w:p>
@@ -3395,6 +4661,119 @@
     </w:lvl>
   </w:abstractNum>
   <w:abstractNum w:abstractNumId="9" w15:restartNumberingAfterBreak="0">
+    <w:nsid w:val="6EFD39E6"/>
+    <w:multiLevelType w:val="hybridMultilevel"/>
+    <w:tmpl w:val="DB2CAD0E"/>
+    <w:lvl w:ilvl="0" w:tplc="34090001">
+      <w:start w:val="1"/>
+      <w:numFmt w:val="bullet"/>
+      <w:lvlText w:val=""/>
+      <w:lvlJc w:val="left"/>
+      <w:pPr>
+        <w:ind w:left="720" w:hanging="360"/>
+      </w:pPr>
+      <w:rPr>
+        <w:rFonts w:ascii="Symbol" w:hAnsi="Symbol" w:hint="default"/>
+      </w:rPr>
+    </w:lvl>
+    <w:lvl w:ilvl="1" w:tplc="34090003" w:tentative="1">
+      <w:start w:val="1"/>
+      <w:numFmt w:val="bullet"/>
+      <w:lvlText w:val="o"/>
+      <w:lvlJc w:val="left"/>
+      <w:pPr>
+        <w:ind w:left="1440" w:hanging="360"/>
+      </w:pPr>
+      <w:rPr>
+        <w:rFonts w:ascii="Courier New" w:hAnsi="Courier New" w:cs="Courier New" w:hint="default"/>
+      </w:rPr>
+    </w:lvl>
+    <w:lvl w:ilvl="2" w:tplc="34090005" w:tentative="1">
+      <w:start w:val="1"/>
+      <w:numFmt w:val="bullet"/>
+      <w:lvlText w:val=""/>
+      <w:lvlJc w:val="left"/>
+      <w:pPr>
+        <w:ind w:left="2160" w:hanging="360"/>
+      </w:pPr>
+      <w:rPr>
+        <w:rFonts w:ascii="Wingdings" w:hAnsi="Wingdings" w:hint="default"/>
+      </w:rPr>
+    </w:lvl>
+    <w:lvl w:ilvl="3" w:tplc="34090001" w:tentative="1">
+      <w:start w:val="1"/>
+      <w:numFmt w:val="bullet"/>
+      <w:lvlText w:val=""/>
+      <w:lvlJc w:val="left"/>
+      <w:pPr>
+        <w:ind w:left="2880" w:hanging="360"/>
+      </w:pPr>
+      <w:rPr>
+        <w:rFonts w:ascii="Symbol" w:hAnsi="Symbol" w:hint="default"/>
+      </w:rPr>
+    </w:lvl>
+    <w:lvl w:ilvl="4" w:tplc="34090003" w:tentative="1">
+      <w:start w:val="1"/>
+      <w:numFmt w:val="bullet"/>
+      <w:lvlText w:val="o"/>
+      <w:lvlJc w:val="left"/>
+      <w:pPr>
+        <w:ind w:left="3600" w:hanging="360"/>
+      </w:pPr>
+      <w:rPr>
+        <w:rFonts w:ascii="Courier New" w:hAnsi="Courier New" w:cs="Courier New" w:hint="default"/>
+      </w:rPr>
+    </w:lvl>
+    <w:lvl w:ilvl="5" w:tplc="34090005" w:tentative="1">
+      <w:start w:val="1"/>
+      <w:numFmt w:val="bullet"/>
+      <w:lvlText w:val=""/>
+      <w:lvlJc w:val="left"/>
+      <w:pPr>
+        <w:ind w:left="4320" w:hanging="360"/>
+      </w:pPr>
+      <w:rPr>
+        <w:rFonts w:ascii="Wingdings" w:hAnsi="Wingdings" w:hint="default"/>
+      </w:rPr>
+    </w:lvl>
+    <w:lvl w:ilvl="6" w:tplc="34090001" w:tentative="1">
+      <w:start w:val="1"/>
+      <w:numFmt w:val="bullet"/>
+      <w:lvlText w:val=""/>
+      <w:lvlJc w:val="left"/>
+      <w:pPr>
+        <w:ind w:left="5040" w:hanging="360"/>
+      </w:pPr>
+      <w:rPr>
+        <w:rFonts w:ascii="Symbol" w:hAnsi="Symbol" w:hint="default"/>
+      </w:rPr>
+    </w:lvl>
+    <w:lvl w:ilvl="7" w:tplc="34090003" w:tentative="1">
+      <w:start w:val="1"/>
+      <w:numFmt w:val="bullet"/>
+      <w:lvlText w:val="o"/>
+      <w:lvlJc w:val="left"/>
+      <w:pPr>
+        <w:ind w:left="5760" w:hanging="360"/>
+      </w:pPr>
+      <w:rPr>
+        <w:rFonts w:ascii="Courier New" w:hAnsi="Courier New" w:cs="Courier New" w:hint="default"/>
+      </w:rPr>
+    </w:lvl>
+    <w:lvl w:ilvl="8" w:tplc="34090005" w:tentative="1">
+      <w:start w:val="1"/>
+      <w:numFmt w:val="bullet"/>
+      <w:lvlText w:val=""/>
+      <w:lvlJc w:val="left"/>
+      <w:pPr>
+        <w:ind w:left="6480" w:hanging="360"/>
+      </w:pPr>
+      <w:rPr>
+        <w:rFonts w:ascii="Wingdings" w:hAnsi="Wingdings" w:hint="default"/>
+      </w:rPr>
+    </w:lvl>
+  </w:abstractNum>
+  <w:abstractNum w:abstractNumId="10" w15:restartNumberingAfterBreak="0">
     <w:nsid w:val="70D56B67"/>
     <w:multiLevelType w:val="hybridMultilevel"/>
     <w:tmpl w:val="909C4214"/>
@@ -3547,7 +4926,7 @@
     <w:abstractNumId w:val="5"/>
   </w:num>
   <w:num w:numId="5" w16cid:durableId="867068683">
-    <w:abstractNumId w:val="9"/>
+    <w:abstractNumId w:val="10"/>
   </w:num>
   <w:num w:numId="6" w16cid:durableId="1792744848">
     <w:abstractNumId w:val="6"/>
@@ -3566,6 +4945,9 @@
   </w:num>
   <w:num w:numId="11" w16cid:durableId="1806121313">
     <w:abstractNumId w:val="8"/>
+  </w:num>
+  <w:num w:numId="12" w16cid:durableId="1362515168">
+    <w:abstractNumId w:val="9"/>
   </w:num>
 </w:numbering>
 </file>
@@ -4141,6 +5523,22 @@
       <w:contextualSpacing/>
     </w:pPr>
   </w:style>
+  <w:style w:type="table" w:styleId="TableGrid">
+    <w:name w:val="Table Grid"/>
+    <w:basedOn w:val="TableNormal"/>
+    <w:uiPriority w:val="39"/>
+    <w:rsid w:val="006F2EDE"/>
+    <w:tblPr>
+      <w:tblBorders>
+        <w:top w:val="single" w:sz="4" w:space="0" w:color="auto"/>
+        <w:left w:val="single" w:sz="4" w:space="0" w:color="auto"/>
+        <w:bottom w:val="single" w:sz="4" w:space="0" w:color="auto"/>
+        <w:right w:val="single" w:sz="4" w:space="0" w:color="auto"/>
+        <w:insideH w:val="single" w:sz="4" w:space="0" w:color="auto"/>
+        <w:insideV w:val="single" w:sz="4" w:space="0" w:color="auto"/>
+      </w:tblBorders>
+    </w:tblPr>
+  </w:style>
 </w:styles>
 </file>
 
@@ -4406,14 +5804,12 @@
 </file>
 
 <file path=customXml/item1.xml><?xml version="1.0" encoding="utf-8"?>
-<p:properties xmlns:p="http://schemas.microsoft.com/office/2006/metadata/properties" xmlns:xsi="http://www.w3.org/2001/XMLSchema-instance" xmlns:pc="http://schemas.microsoft.com/office/infopath/2007/PartnerControls">
-  <documentManagement>
-    <TaxCatchAll xmlns="0d803109-e11b-45d4-a4e8-5bf0740163af" xsi:nil="true"/>
-    <lcf76f155ced4ddcb4097134ff3c332f xmlns="31aac78f-6ed8-4134-ac7e-47c186d487c3">
-      <Terms xmlns="http://schemas.microsoft.com/office/infopath/2007/PartnerControls"/>
-    </lcf76f155ced4ddcb4097134ff3c332f>
-  </documentManagement>
-</p:properties>
+<?mso-contentType ?>
+<FormTemplates xmlns="http://schemas.microsoft.com/sharepoint/v3/contenttype/forms">
+  <Display>DocumentLibraryForm</Display>
+  <Edit>DocumentLibraryForm</Edit>
+  <New>DocumentLibraryForm</New>
+</FormTemplates>
 </file>
 
 <file path=customXml/item2.xml><?xml version="1.0" encoding="utf-8"?>
@@ -4634,21 +6030,20 @@
 </file>
 
 <file path=customXml/item3.xml><?xml version="1.0" encoding="utf-8"?>
-<?mso-contentType ?>
-<FormTemplates xmlns="http://schemas.microsoft.com/sharepoint/v3/contenttype/forms">
-  <Display>DocumentLibraryForm</Display>
-  <Edit>DocumentLibraryForm</Edit>
-  <New>DocumentLibraryForm</New>
-</FormTemplates>
+<p:properties xmlns:p="http://schemas.microsoft.com/office/2006/metadata/properties" xmlns:xsi="http://www.w3.org/2001/XMLSchema-instance" xmlns:pc="http://schemas.microsoft.com/office/infopath/2007/PartnerControls">
+  <documentManagement>
+    <TaxCatchAll xmlns="0d803109-e11b-45d4-a4e8-5bf0740163af" xsi:nil="true"/>
+    <lcf76f155ced4ddcb4097134ff3c332f xmlns="31aac78f-6ed8-4134-ac7e-47c186d487c3">
+      <Terms xmlns="http://schemas.microsoft.com/office/infopath/2007/PartnerControls"/>
+    </lcf76f155ced4ddcb4097134ff3c332f>
+  </documentManagement>
+</p:properties>
 </file>
 
 <file path=customXml/itemProps1.xml><?xml version="1.0" encoding="utf-8"?>
-<ds:datastoreItem xmlns:ds="http://schemas.openxmlformats.org/officeDocument/2006/customXml" ds:itemID="{42FE7612-9021-46D7-85A7-16702FCB4C99}">
+<ds:datastoreItem xmlns:ds="http://schemas.openxmlformats.org/officeDocument/2006/customXml" ds:itemID="{36380C4D-C35F-45C0-A062-0092C697A949}">
   <ds:schemaRefs>
-    <ds:schemaRef ds:uri="http://schemas.microsoft.com/office/2006/metadata/properties"/>
-    <ds:schemaRef ds:uri="http://schemas.microsoft.com/office/infopath/2007/PartnerControls"/>
-    <ds:schemaRef ds:uri="0d803109-e11b-45d4-a4e8-5bf0740163af"/>
-    <ds:schemaRef ds:uri="31aac78f-6ed8-4134-ac7e-47c186d487c3"/>
+    <ds:schemaRef ds:uri="http://schemas.microsoft.com/sharepoint/v3/contenttype/forms"/>
   </ds:schemaRefs>
 </ds:datastoreItem>
 </file>
@@ -4673,9 +6068,12 @@
 </file>
 
 <file path=customXml/itemProps3.xml><?xml version="1.0" encoding="utf-8"?>
-<ds:datastoreItem xmlns:ds="http://schemas.openxmlformats.org/officeDocument/2006/customXml" ds:itemID="{36380C4D-C35F-45C0-A062-0092C697A949}">
+<ds:datastoreItem xmlns:ds="http://schemas.openxmlformats.org/officeDocument/2006/customXml" ds:itemID="{42FE7612-9021-46D7-85A7-16702FCB4C99}">
   <ds:schemaRefs>
-    <ds:schemaRef ds:uri="http://schemas.microsoft.com/sharepoint/v3/contenttype/forms"/>
+    <ds:schemaRef ds:uri="http://schemas.microsoft.com/office/2006/metadata/properties"/>
+    <ds:schemaRef ds:uri="http://schemas.microsoft.com/office/infopath/2007/PartnerControls"/>
+    <ds:schemaRef ds:uri="0d803109-e11b-45d4-a4e8-5bf0740163af"/>
+    <ds:schemaRef ds:uri="31aac78f-6ed8-4134-ac7e-47c186d487c3"/>
   </ds:schemaRefs>
 </ds:datastoreItem>
 </file>
</xml_diff>

<commit_message>
Updated the Risk Management Plan
</commit_message>
<xml_diff>
--- a/documentation/projman/After midterm deliverables/11 RISK MANAGEMENT PLAN - DEVELOPMENTALITY.docx
+++ b/documentation/projman/After midterm deliverables/11 RISK MANAGEMENT PLAN - DEVELOPMENTALITY.docx
@@ -1513,280 +1513,1153 @@
           <w:sz w:val="28"/>
           <w:szCs w:val="28"/>
         </w:rPr>
-        <w:t xml:space="preserve"> (</w:t>
-      </w:r>
-      <w:proofErr w:type="spellStart"/>
-      <w:r>
+        <w:t xml:space="preserve"> (Cess)</w:t>
+      </w:r>
+    </w:p>
+    <w:p>
+      <w:pPr>
+        <w:rPr>
+          <w:rFonts w:cstheme="majorHAnsi"/>
+          <w:color w:val="008000"/>
+        </w:rPr>
+      </w:pPr>
+      <w:r>
+        <w:rPr>
+          <w:rFonts w:cstheme="majorHAnsi"/>
+          <w:color w:val="008000"/>
+        </w:rPr>
+        <w:t xml:space="preserve">Once risks are identified it is important to determine the probability and impact of each risk in order to allow the project manager to prioritize the risk avoidance and mitigation strategy.   Risks which are more likely to occur and have a significant impact on the project will be the highest priority risks while those which are more unlikely or have a low impact will be a much lower priority.  This is usually done with a probability – impact matrix.  This section explains risks were qualified and prioritized for this project.  For more information on how to qualify and prioritize risks refer to our </w:t>
+      </w:r>
+      <w:r>
+        <w:rPr>
+          <w:rFonts w:cstheme="majorHAnsi"/>
+          <w:b/>
+          <w:i/>
+          <w:color w:val="008000"/>
+        </w:rPr>
+        <w:t>Risk Assessment Meeting Guide.</w:t>
+      </w:r>
+      <w:r>
+        <w:rPr>
+          <w:rFonts w:cstheme="majorHAnsi"/>
+          <w:color w:val="008000"/>
+        </w:rPr>
+        <w:t xml:space="preserve"> </w:t>
+      </w:r>
+    </w:p>
+    <w:p>
+      <w:pPr>
+        <w:rPr>
+          <w:rFonts w:cstheme="majorHAnsi"/>
+          <w:color w:val="008000"/>
+        </w:rPr>
+      </w:pPr>
+    </w:p>
+    <w:p>
+      <w:pPr>
+        <w:pStyle w:val="Heading1"/>
+        <w:jc w:val="left"/>
         <w:rPr>
           <w:rFonts w:asciiTheme="minorHAnsi" w:hAnsiTheme="minorHAnsi" w:cstheme="majorHAnsi"/>
           <w:smallCaps/>
           <w:sz w:val="28"/>
           <w:szCs w:val="28"/>
         </w:rPr>
-        <w:t>Cess</w:t>
-      </w:r>
-      <w:proofErr w:type="spellEnd"/>
-      <w:r>
+      </w:pPr>
+      <w:bookmarkStart w:id="5" w:name="_Toc332278603"/>
+      <w:r>
+        <w:rPr>
+          <w:rFonts w:asciiTheme="minorHAnsi" w:hAnsiTheme="minorHAnsi" w:cstheme="majorBidi"/>
+          <w:smallCaps/>
+          <w:sz w:val="28"/>
+          <w:szCs w:val="28"/>
+        </w:rPr>
+        <w:t>Risk Monitoring</w:t>
+      </w:r>
+      <w:bookmarkEnd w:id="5"/>
+      <w:r>
+        <w:rPr>
+          <w:rFonts w:asciiTheme="minorHAnsi" w:hAnsiTheme="minorHAnsi" w:cstheme="majorBidi"/>
+          <w:smallCaps/>
+          <w:sz w:val="28"/>
+          <w:szCs w:val="28"/>
+        </w:rPr>
+        <w:t xml:space="preserve"> (Dale)</w:t>
+      </w:r>
+    </w:p>
+    <w:p>
+      <w:pPr>
+        <w:spacing w:line="257" w:lineRule="auto"/>
+        <w:jc w:val="both"/>
+      </w:pPr>
+      <w:r>
+        <w:rPr>
+          <w:rFonts w:ascii="Calibri" w:eastAsia="Calibri" w:hAnsi="Calibri" w:cs="Calibri"/>
+        </w:rPr>
+        <w:t xml:space="preserve">The Risk Monitoring approach provides active management of risks throughout the project, it is important to maintain continuous monitoring throughout the project's life cycle and comprehensively record the process, including identifying conditions for risks. </w:t>
+      </w:r>
+    </w:p>
+    <w:p>
+      <w:pPr>
+        <w:spacing w:line="257" w:lineRule="auto"/>
+        <w:jc w:val="both"/>
+      </w:pPr>
+      <w:r>
+        <w:rPr>
+          <w:rFonts w:ascii="Calibri" w:eastAsia="Calibri" w:hAnsi="Calibri" w:cs="Calibri"/>
+        </w:rPr>
+        <w:t xml:space="preserve"> </w:t>
+      </w:r>
+    </w:p>
+    <w:p>
+      <w:pPr>
+        <w:spacing w:line="257" w:lineRule="auto"/>
+        <w:jc w:val="both"/>
+      </w:pPr>
+      <w:r>
+        <w:rPr>
+          <w:rFonts w:ascii="Calibri" w:eastAsia="Calibri" w:hAnsi="Calibri" w:cs="Calibri"/>
+        </w:rPr>
+        <w:t>According to the plan, the project manager will incorporate scoring risks into the project schedule and assign a dedicated risk manager to oversee their monitoring. This enables the project manager to specify when risks require immediate attention and when the risk manager should provide updates during the weekly team meetings.</w:t>
+      </w:r>
+    </w:p>
+    <w:p>
+      <w:pPr>
+        <w:spacing w:line="257" w:lineRule="auto"/>
+        <w:jc w:val="both"/>
+      </w:pPr>
+      <w:r>
+        <w:rPr>
+          <w:rFonts w:ascii="Calibri" w:eastAsia="Calibri" w:hAnsi="Calibri" w:cs="Calibri"/>
+        </w:rPr>
+        <w:t xml:space="preserve"> </w:t>
+      </w:r>
+    </w:p>
+    <w:p>
+      <w:pPr>
+        <w:spacing w:line="257" w:lineRule="auto"/>
+        <w:jc w:val="both"/>
+      </w:pPr>
+      <w:r>
+        <w:rPr>
+          <w:rFonts w:ascii="Calibri" w:eastAsia="Calibri" w:hAnsi="Calibri" w:cs="Calibri"/>
+        </w:rPr>
+        <w:t>During the team meetings, the risk manager will report on the status of identified risks, any new risks found, and the effectiveness of mitigation plans. Any new changes to the Risk Management Plan will be made with the project team.</w:t>
+      </w:r>
+    </w:p>
+    <w:p>
+      <w:pPr>
+        <w:spacing w:line="257" w:lineRule="auto"/>
+        <w:jc w:val="both"/>
+      </w:pPr>
+      <w:r>
+        <w:rPr>
+          <w:rFonts w:ascii="Calibri" w:eastAsia="Calibri" w:hAnsi="Calibri" w:cs="Calibri"/>
+        </w:rPr>
+        <w:t xml:space="preserve"> </w:t>
+      </w:r>
+    </w:p>
+    <w:p>
+      <w:pPr>
+        <w:spacing w:line="257" w:lineRule="auto"/>
+        <w:jc w:val="both"/>
+      </w:pPr>
+      <w:r>
+        <w:rPr>
+          <w:rFonts w:ascii="Calibri" w:eastAsia="Calibri" w:hAnsi="Calibri" w:cs="Calibri"/>
+        </w:rPr>
+        <w:lastRenderedPageBreak/>
+        <w:t>Overall, the project team will implement an agile risk management methodology that emphasizes continuous progress and flexibility. The effectiveness of the risk management plan will be assessed and adjusted as needed. This ensures that the project passes the quality standards.</w:t>
+      </w:r>
+    </w:p>
+    <w:p>
+      <w:pPr>
+        <w:rPr>
+          <w:rFonts w:cstheme="majorBidi"/>
+        </w:rPr>
+      </w:pPr>
+    </w:p>
+    <w:p>
+      <w:pPr>
+        <w:rPr>
+          <w:rFonts w:cstheme="majorHAnsi"/>
+        </w:rPr>
+      </w:pPr>
+    </w:p>
+    <w:p>
+      <w:pPr>
+        <w:pStyle w:val="Heading1"/>
+        <w:jc w:val="left"/>
         <w:rPr>
           <w:rFonts w:asciiTheme="minorHAnsi" w:hAnsiTheme="minorHAnsi" w:cstheme="majorHAnsi"/>
           <w:smallCaps/>
           <w:sz w:val="28"/>
           <w:szCs w:val="28"/>
         </w:rPr>
-        <w:t>)</w:t>
-      </w:r>
-    </w:p>
-    <w:p>
-      <w:pPr>
-        <w:rPr>
-          <w:rFonts w:cstheme="majorHAnsi"/>
-          <w:color w:val="008000"/>
-        </w:rPr>
-      </w:pPr>
-      <w:r>
-        <w:rPr>
-          <w:rFonts w:cstheme="majorHAnsi"/>
-          <w:color w:val="008000"/>
-        </w:rPr>
-        <w:t xml:space="preserve">Once risks are identified it is important to determine the probability and impact of each risk </w:t>
-      </w:r>
-      <w:proofErr w:type="gramStart"/>
-      <w:r>
-        <w:rPr>
-          <w:rFonts w:cstheme="majorHAnsi"/>
-          <w:color w:val="008000"/>
-        </w:rPr>
-        <w:t>in order to</w:t>
-      </w:r>
-      <w:proofErr w:type="gramEnd"/>
-      <w:r>
-        <w:rPr>
-          <w:rFonts w:cstheme="majorHAnsi"/>
-          <w:color w:val="008000"/>
-        </w:rPr>
-        <w:t xml:space="preserve"> allow the project manager to prioritize the risk avoidance and mitigation strategy.   Risks which are more likely to occur and have a significant impact on the project will be the highest priority risks while those which are more unlikely or have a low impact will be a much lower priority.  This is usually done with a probability – impact matrix.  This section explains risks were qualified and prioritized for this project.  For more information on how to qualify and prioritize risks refer to our </w:t>
-      </w:r>
-      <w:r>
-        <w:rPr>
-          <w:rFonts w:cstheme="majorHAnsi"/>
-          <w:b/>
-          <w:i/>
-          <w:color w:val="008000"/>
-        </w:rPr>
-        <w:t>Risk Assessment Meeting Guide.</w:t>
-      </w:r>
-      <w:r>
-        <w:rPr>
-          <w:rFonts w:cstheme="majorHAnsi"/>
-          <w:color w:val="008000"/>
-        </w:rPr>
-        <w:t xml:space="preserve"> </w:t>
-      </w:r>
-    </w:p>
-    <w:p>
-      <w:pPr>
-        <w:rPr>
-          <w:rFonts w:cstheme="majorHAnsi"/>
-          <w:color w:val="008000"/>
-        </w:rPr>
-      </w:pPr>
-    </w:p>
-    <w:p>
-      <w:pPr>
-        <w:pStyle w:val="Heading1"/>
-        <w:jc w:val="left"/>
+      </w:pPr>
+      <w:bookmarkStart w:id="6" w:name="_Toc332278604"/>
+      <w:r>
         <w:rPr>
           <w:rFonts w:asciiTheme="minorHAnsi" w:hAnsiTheme="minorHAnsi" w:cstheme="majorHAnsi"/>
           <w:smallCaps/>
           <w:sz w:val="28"/>
           <w:szCs w:val="28"/>
         </w:rPr>
-      </w:pPr>
-      <w:bookmarkStart w:id="5" w:name="_Toc332278603"/>
-      <w:r>
-        <w:rPr>
-          <w:rFonts w:asciiTheme="minorHAnsi" w:hAnsiTheme="minorHAnsi" w:cstheme="majorBidi"/>
-          <w:smallCaps/>
-          <w:sz w:val="28"/>
-          <w:szCs w:val="28"/>
-        </w:rPr>
-        <w:t>Risk Monitoring</w:t>
-      </w:r>
-      <w:bookmarkEnd w:id="5"/>
-      <w:r>
-        <w:rPr>
-          <w:rFonts w:asciiTheme="minorHAnsi" w:hAnsiTheme="minorHAnsi" w:cstheme="majorBidi"/>
-          <w:smallCaps/>
-          <w:sz w:val="28"/>
-          <w:szCs w:val="28"/>
-        </w:rPr>
-        <w:t xml:space="preserve"> (Dale)</w:t>
-      </w:r>
-    </w:p>
-    <w:p>
-      <w:pPr>
-        <w:spacing w:line="257" w:lineRule="auto"/>
-        <w:jc w:val="both"/>
-      </w:pPr>
-      <w:r>
-        <w:rPr>
-          <w:rFonts w:ascii="Calibri" w:eastAsia="Calibri" w:hAnsi="Calibri" w:cs="Calibri"/>
-        </w:rPr>
-        <w:t xml:space="preserve">The Risk Monitoring approach provides active management of risks throughout the project, it is important to maintain continuous monitoring throughout the project's life cycle and comprehensively record the process, including identifying conditions for risks. </w:t>
-      </w:r>
-    </w:p>
-    <w:p>
-      <w:pPr>
-        <w:spacing w:line="257" w:lineRule="auto"/>
-        <w:jc w:val="both"/>
-      </w:pPr>
-      <w:r>
-        <w:rPr>
-          <w:rFonts w:ascii="Calibri" w:eastAsia="Calibri" w:hAnsi="Calibri" w:cs="Calibri"/>
-        </w:rPr>
-        <w:t xml:space="preserve"> </w:t>
-      </w:r>
-    </w:p>
-    <w:p>
-      <w:pPr>
-        <w:spacing w:line="257" w:lineRule="auto"/>
-        <w:jc w:val="both"/>
-      </w:pPr>
-      <w:r>
-        <w:rPr>
-          <w:rFonts w:ascii="Calibri" w:eastAsia="Calibri" w:hAnsi="Calibri" w:cs="Calibri"/>
-        </w:rPr>
-        <w:t>According to the plan, the project manager will incorporate scoring risks into the project schedule and assign a dedicated risk manager to oversee their monitoring. This enables the project manager to specify when risks require immediate attention and when the risk manager should provide updates during the weekly team meetings.</w:t>
-      </w:r>
-    </w:p>
-    <w:p>
-      <w:pPr>
-        <w:spacing w:line="257" w:lineRule="auto"/>
-        <w:jc w:val="both"/>
-      </w:pPr>
-      <w:r>
-        <w:rPr>
-          <w:rFonts w:ascii="Calibri" w:eastAsia="Calibri" w:hAnsi="Calibri" w:cs="Calibri"/>
-        </w:rPr>
-        <w:t xml:space="preserve"> </w:t>
-      </w:r>
-    </w:p>
-    <w:p>
-      <w:pPr>
-        <w:spacing w:line="257" w:lineRule="auto"/>
-        <w:jc w:val="both"/>
-      </w:pPr>
-      <w:r>
-        <w:rPr>
-          <w:rFonts w:ascii="Calibri" w:eastAsia="Calibri" w:hAnsi="Calibri" w:cs="Calibri"/>
-        </w:rPr>
-        <w:t>During the team meetings, the risk manager will report on the status of identified risks, any new risks found, and the effectiveness of mitigation plans. Any new changes to the Risk Management Plan will be made with the project team.</w:t>
-      </w:r>
-    </w:p>
-    <w:p>
-      <w:pPr>
-        <w:spacing w:line="257" w:lineRule="auto"/>
-        <w:jc w:val="both"/>
-      </w:pPr>
-      <w:r>
-        <w:rPr>
-          <w:rFonts w:ascii="Calibri" w:eastAsia="Calibri" w:hAnsi="Calibri" w:cs="Calibri"/>
-        </w:rPr>
-        <w:t xml:space="preserve"> </w:t>
-      </w:r>
-    </w:p>
-    <w:p>
-      <w:pPr>
-        <w:spacing w:line="257" w:lineRule="auto"/>
-        <w:jc w:val="both"/>
-      </w:pPr>
-      <w:r>
-        <w:rPr>
-          <w:rFonts w:ascii="Calibri" w:eastAsia="Calibri" w:hAnsi="Calibri" w:cs="Calibri"/>
-        </w:rPr>
-        <w:lastRenderedPageBreak/>
-        <w:t>Overall, the project team will implement an agile risk management methodology that emphasizes continuous progress and flexibility. The effectiveness of the risk management plan will be assessed and adjusted as needed. This ensures that the project passes the quality standards.</w:t>
-      </w:r>
-    </w:p>
-    <w:p>
-      <w:pPr>
-        <w:rPr>
-          <w:rFonts w:cstheme="majorBidi"/>
-        </w:rPr>
-      </w:pPr>
-    </w:p>
-    <w:p>
-      <w:pPr>
-        <w:rPr>
-          <w:rFonts w:cstheme="majorHAnsi"/>
-        </w:rPr>
-      </w:pPr>
-    </w:p>
-    <w:p>
-      <w:pPr>
-        <w:pStyle w:val="Heading1"/>
-        <w:jc w:val="left"/>
+        <w:t>Risk Mitigation and Avoidance</w:t>
+      </w:r>
+      <w:bookmarkEnd w:id="6"/>
+      <w:r>
         <w:rPr>
           <w:rFonts w:asciiTheme="minorHAnsi" w:hAnsiTheme="minorHAnsi" w:cstheme="majorHAnsi"/>
           <w:smallCaps/>
           <w:sz w:val="28"/>
           <w:szCs w:val="28"/>
         </w:rPr>
-      </w:pPr>
-      <w:bookmarkStart w:id="6" w:name="_Toc332278604"/>
-      <w:r>
-        <w:rPr>
-          <w:rFonts w:asciiTheme="minorHAnsi" w:hAnsiTheme="minorHAnsi" w:cstheme="majorHAnsi"/>
-          <w:smallCaps/>
-          <w:sz w:val="28"/>
-          <w:szCs w:val="28"/>
-        </w:rPr>
-        <w:t>Risk Mitigation and Avoidance</w:t>
-      </w:r>
-      <w:bookmarkEnd w:id="6"/>
-      <w:r>
-        <w:rPr>
-          <w:rFonts w:asciiTheme="minorHAnsi" w:hAnsiTheme="minorHAnsi" w:cstheme="majorHAnsi"/>
-          <w:smallCaps/>
-          <w:sz w:val="28"/>
-          <w:szCs w:val="28"/>
-        </w:rPr>
-        <w:t xml:space="preserve"> (</w:t>
-      </w:r>
-      <w:proofErr w:type="spellStart"/>
-      <w:r>
-        <w:rPr>
-          <w:rFonts w:asciiTheme="minorHAnsi" w:hAnsiTheme="minorHAnsi" w:cstheme="majorHAnsi"/>
-          <w:smallCaps/>
-          <w:sz w:val="28"/>
-          <w:szCs w:val="28"/>
-        </w:rPr>
-        <w:t>Rark</w:t>
-      </w:r>
-      <w:proofErr w:type="spellEnd"/>
-      <w:r>
-        <w:rPr>
-          <w:rFonts w:asciiTheme="minorHAnsi" w:hAnsiTheme="minorHAnsi" w:cstheme="majorHAnsi"/>
-          <w:smallCaps/>
-          <w:sz w:val="28"/>
-          <w:szCs w:val="28"/>
-        </w:rPr>
-        <w:t>)</w:t>
-      </w:r>
-    </w:p>
-    <w:p>
-      <w:pPr>
-        <w:rPr>
-          <w:rFonts w:cstheme="majorHAnsi"/>
-          <w:color w:val="008000"/>
-        </w:rPr>
-      </w:pPr>
-      <w:r>
-        <w:rPr>
-          <w:rFonts w:cstheme="majorHAnsi"/>
-          <w:color w:val="008000"/>
-        </w:rPr>
-        <w:t>Once risks have been qualified, the team must determine how to address those risks which have the greatest potential probability and impact on the project.  This section explains the considerations which must be made and the options available to the project manager in managing these risks.</w:t>
+        <w:t xml:space="preserve"> (Rark)</w:t>
+      </w:r>
+    </w:p>
+    <w:p/>
+    <w:p>
+      <w:pPr>
+        <w:pStyle w:val="paragraph"/>
+        <w:spacing w:before="0" w:beforeAutospacing="0" w:after="0" w:afterAutospacing="0"/>
+        <w:textAlignment w:val="baseline"/>
+        <w:rPr>
+          <w:rStyle w:val="eop"/>
+          <w:rFonts w:ascii="Calibri" w:hAnsi="Calibri" w:cs="Calibri"/>
+        </w:rPr>
+      </w:pPr>
+      <w:r>
+        <w:rPr>
+          <w:rStyle w:val="normaltextrun"/>
+          <w:rFonts w:ascii="Calibri" w:hAnsi="Calibri" w:cs="Calibri"/>
+        </w:rPr>
+        <w:t>When developing a web application, it is important to identify and mitigate potential risks to ensure the security, reliability, and performance of the application. Incorporating these risk mitigation and avoidance strategies into the web application development process, you can help minimize vulnerabilities, ensure a secure and reliable application, and mitigate potential risks throughout the lifecycle of the application.</w:t>
+      </w:r>
+      <w:r>
+        <w:rPr>
+          <w:rStyle w:val="eop"/>
+          <w:rFonts w:ascii="Calibri" w:hAnsi="Calibri" w:cs="Calibri"/>
+        </w:rPr>
+        <w:t> </w:t>
+      </w:r>
+    </w:p>
+    <w:p>
+      <w:pPr>
+        <w:pStyle w:val="paragraph"/>
+        <w:spacing w:before="0" w:beforeAutospacing="0" w:after="0" w:afterAutospacing="0"/>
+        <w:textAlignment w:val="baseline"/>
+        <w:rPr>
+          <w:rFonts w:ascii="Segoe UI" w:hAnsi="Segoe UI" w:cs="Segoe UI"/>
+          <w:sz w:val="18"/>
+          <w:szCs w:val="18"/>
+        </w:rPr>
+      </w:pPr>
+    </w:p>
+    <w:p>
+      <w:pPr>
+        <w:pStyle w:val="paragraph"/>
+        <w:numPr>
+          <w:ilvl w:val="0"/>
+          <w:numId w:val="13"/>
+        </w:numPr>
+        <w:spacing w:before="0" w:beforeAutospacing="0" w:after="0" w:afterAutospacing="0"/>
+        <w:ind w:left="1080" w:firstLine="0"/>
+        <w:textAlignment w:val="baseline"/>
+        <w:rPr>
+          <w:rFonts w:ascii="Calibri" w:hAnsi="Calibri" w:cs="Calibri"/>
+        </w:rPr>
+      </w:pPr>
+      <w:r>
+        <w:rPr>
+          <w:rStyle w:val="normaltextrun"/>
+          <w:rFonts w:ascii="Calibri" w:hAnsi="Calibri" w:cs="Calibri"/>
+          <w:b/>
+          <w:bCs/>
+        </w:rPr>
+        <w:t>Security Risks</w:t>
+      </w:r>
+      <w:r>
+        <w:rPr>
+          <w:rStyle w:val="normaltextrun"/>
+          <w:rFonts w:ascii="Calibri" w:hAnsi="Calibri" w:cs="Calibri"/>
+        </w:rPr>
+        <w:t>:</w:t>
+      </w:r>
+      <w:r>
+        <w:rPr>
+          <w:rStyle w:val="eop"/>
+          <w:rFonts w:ascii="Calibri" w:hAnsi="Calibri" w:cs="Calibri"/>
+        </w:rPr>
+        <w:t> </w:t>
+      </w:r>
+    </w:p>
+    <w:p>
+      <w:pPr>
+        <w:pStyle w:val="paragraph"/>
+        <w:numPr>
+          <w:ilvl w:val="0"/>
+          <w:numId w:val="14"/>
+        </w:numPr>
+        <w:spacing w:before="0" w:beforeAutospacing="0" w:after="0" w:afterAutospacing="0"/>
+        <w:ind w:left="1440" w:firstLine="0"/>
+        <w:textAlignment w:val="baseline"/>
+        <w:rPr>
+          <w:rFonts w:ascii="Calibri" w:hAnsi="Calibri" w:cs="Calibri"/>
+        </w:rPr>
+      </w:pPr>
+      <w:r>
+        <w:rPr>
+          <w:rStyle w:val="normaltextrun"/>
+          <w:rFonts w:ascii="Calibri" w:hAnsi="Calibri" w:cs="Calibri"/>
+        </w:rPr>
+        <w:t xml:space="preserve">The development team needs to implement secure coding practices to prevent common security risks and vulnerabilities. </w:t>
+      </w:r>
+      <w:r>
+        <w:rPr>
+          <w:rStyle w:val="eop"/>
+          <w:rFonts w:ascii="Calibri" w:hAnsi="Calibri" w:cs="Calibri"/>
+        </w:rPr>
+        <w:t> </w:t>
+      </w:r>
+    </w:p>
+    <w:p>
+      <w:pPr>
+        <w:pStyle w:val="paragraph"/>
+        <w:numPr>
+          <w:ilvl w:val="0"/>
+          <w:numId w:val="14"/>
+        </w:numPr>
+        <w:spacing w:before="0" w:beforeAutospacing="0" w:after="0" w:afterAutospacing="0"/>
+        <w:ind w:left="1440" w:firstLine="0"/>
+        <w:textAlignment w:val="baseline"/>
+        <w:rPr>
+          <w:rFonts w:ascii="Calibri" w:hAnsi="Calibri" w:cs="Calibri"/>
+        </w:rPr>
+      </w:pPr>
+      <w:r>
+        <w:rPr>
+          <w:rStyle w:val="normaltextrun"/>
+          <w:rFonts w:ascii="Calibri" w:hAnsi="Calibri" w:cs="Calibri"/>
+        </w:rPr>
+        <w:t xml:space="preserve">Team needs to regularly update and patch the software components, frameworks, and libraries to address security vulnerabilities. </w:t>
+      </w:r>
+      <w:r>
+        <w:rPr>
+          <w:rStyle w:val="eop"/>
+          <w:rFonts w:ascii="Calibri" w:hAnsi="Calibri" w:cs="Calibri"/>
+        </w:rPr>
+        <w:t> </w:t>
+      </w:r>
+    </w:p>
+    <w:p>
+      <w:pPr>
+        <w:pStyle w:val="paragraph"/>
+        <w:numPr>
+          <w:ilvl w:val="0"/>
+          <w:numId w:val="14"/>
+        </w:numPr>
+        <w:spacing w:before="0" w:beforeAutospacing="0" w:after="0" w:afterAutospacing="0"/>
+        <w:ind w:left="1440" w:firstLine="0"/>
+        <w:textAlignment w:val="baseline"/>
+        <w:rPr>
+          <w:rFonts w:ascii="Calibri" w:hAnsi="Calibri" w:cs="Calibri"/>
+        </w:rPr>
+      </w:pPr>
+      <w:r>
+        <w:rPr>
+          <w:rStyle w:val="normaltextrun"/>
+          <w:rFonts w:ascii="Calibri" w:hAnsi="Calibri" w:cs="Calibri"/>
+        </w:rPr>
+        <w:t xml:space="preserve">Use secure authentication and authorization mechanisms to protect the user accounts and sensitive data and information. </w:t>
+      </w:r>
+      <w:r>
+        <w:rPr>
+          <w:rStyle w:val="eop"/>
+          <w:rFonts w:ascii="Calibri" w:hAnsi="Calibri" w:cs="Calibri"/>
+        </w:rPr>
+        <w:t> </w:t>
+      </w:r>
+    </w:p>
+    <w:p>
+      <w:pPr>
+        <w:pStyle w:val="paragraph"/>
+        <w:numPr>
+          <w:ilvl w:val="0"/>
+          <w:numId w:val="14"/>
+        </w:numPr>
+        <w:spacing w:before="0" w:beforeAutospacing="0" w:after="0" w:afterAutospacing="0"/>
+        <w:ind w:left="1440" w:firstLine="0"/>
+        <w:textAlignment w:val="baseline"/>
+        <w:rPr>
+          <w:rFonts w:ascii="Calibri" w:hAnsi="Calibri" w:cs="Calibri"/>
+        </w:rPr>
+      </w:pPr>
+      <w:r>
+        <w:rPr>
+          <w:rStyle w:val="normaltextrun"/>
+          <w:rFonts w:ascii="Calibri" w:hAnsi="Calibri" w:cs="Calibri"/>
+        </w:rPr>
+        <w:t xml:space="preserve">Implement secure communication protocols like HTTPS to encrypt data transmitted between the server and the client in the web application. </w:t>
+      </w:r>
+      <w:r>
+        <w:rPr>
+          <w:rStyle w:val="eop"/>
+          <w:rFonts w:ascii="Calibri" w:hAnsi="Calibri" w:cs="Calibri"/>
+        </w:rPr>
+        <w:t> </w:t>
+      </w:r>
+    </w:p>
+    <w:p>
+      <w:pPr>
+        <w:pStyle w:val="paragraph"/>
+        <w:numPr>
+          <w:ilvl w:val="0"/>
+          <w:numId w:val="14"/>
+        </w:numPr>
+        <w:spacing w:before="0" w:beforeAutospacing="0" w:after="0" w:afterAutospacing="0"/>
+        <w:ind w:left="1440" w:firstLine="0"/>
+        <w:textAlignment w:val="baseline"/>
+        <w:rPr>
+          <w:rFonts w:ascii="Calibri" w:hAnsi="Calibri" w:cs="Calibri"/>
+        </w:rPr>
+      </w:pPr>
+      <w:r>
+        <w:rPr>
+          <w:rStyle w:val="normaltextrun"/>
+          <w:rFonts w:ascii="Calibri" w:hAnsi="Calibri" w:cs="Calibri"/>
+        </w:rPr>
+        <w:t xml:space="preserve">Conduct a penetration testing to identify and address potential vulnerabilities. </w:t>
+      </w:r>
+      <w:r>
+        <w:rPr>
+          <w:rStyle w:val="eop"/>
+          <w:rFonts w:ascii="Calibri" w:hAnsi="Calibri" w:cs="Calibri"/>
+        </w:rPr>
+        <w:t> </w:t>
+      </w:r>
+    </w:p>
+    <w:p>
+      <w:pPr>
+        <w:pStyle w:val="paragraph"/>
+        <w:spacing w:before="0" w:beforeAutospacing="0" w:after="0" w:afterAutospacing="0"/>
+        <w:textAlignment w:val="baseline"/>
+        <w:rPr>
+          <w:rFonts w:ascii="Segoe UI" w:hAnsi="Segoe UI" w:cs="Segoe UI"/>
+          <w:sz w:val="18"/>
+          <w:szCs w:val="18"/>
+        </w:rPr>
+      </w:pPr>
+      <w:r>
+        <w:rPr>
+          <w:rStyle w:val="eop"/>
+          <w:rFonts w:ascii="Calibri" w:hAnsi="Calibri" w:cs="Calibri"/>
+        </w:rPr>
+        <w:t> </w:t>
+      </w:r>
+    </w:p>
+    <w:p>
+      <w:pPr>
+        <w:pStyle w:val="paragraph"/>
+        <w:numPr>
+          <w:ilvl w:val="0"/>
+          <w:numId w:val="15"/>
+        </w:numPr>
+        <w:spacing w:before="0" w:beforeAutospacing="0" w:after="0" w:afterAutospacing="0"/>
+        <w:ind w:left="1080" w:firstLine="0"/>
+        <w:textAlignment w:val="baseline"/>
+        <w:rPr>
+          <w:rFonts w:ascii="Calibri" w:hAnsi="Calibri" w:cs="Calibri"/>
+        </w:rPr>
+      </w:pPr>
+      <w:r>
+        <w:rPr>
+          <w:rStyle w:val="normaltextrun"/>
+          <w:rFonts w:ascii="Calibri" w:hAnsi="Calibri" w:cs="Calibri"/>
+          <w:b/>
+          <w:bCs/>
+        </w:rPr>
+        <w:t>Performance Risks</w:t>
+      </w:r>
+      <w:r>
+        <w:rPr>
+          <w:rStyle w:val="normaltextrun"/>
+          <w:rFonts w:ascii="Calibri" w:hAnsi="Calibri" w:cs="Calibri"/>
+        </w:rPr>
+        <w:t>:</w:t>
+      </w:r>
+      <w:r>
+        <w:rPr>
+          <w:rStyle w:val="eop"/>
+          <w:rFonts w:ascii="Calibri" w:hAnsi="Calibri" w:cs="Calibri"/>
+        </w:rPr>
+        <w:t> </w:t>
+      </w:r>
+    </w:p>
+    <w:p>
+      <w:pPr>
+        <w:pStyle w:val="paragraph"/>
+        <w:numPr>
+          <w:ilvl w:val="0"/>
+          <w:numId w:val="16"/>
+        </w:numPr>
+        <w:spacing w:before="0" w:beforeAutospacing="0" w:after="0" w:afterAutospacing="0"/>
+        <w:ind w:left="1440" w:firstLine="0"/>
+        <w:textAlignment w:val="baseline"/>
+        <w:rPr>
+          <w:rFonts w:ascii="Calibri" w:hAnsi="Calibri" w:cs="Calibri"/>
+        </w:rPr>
+      </w:pPr>
+      <w:r>
+        <w:rPr>
+          <w:rStyle w:val="normaltextrun"/>
+          <w:rFonts w:ascii="Calibri" w:hAnsi="Calibri" w:cs="Calibri"/>
+        </w:rPr>
+        <w:t xml:space="preserve">Team needs to conduct performance testing to identify potential bottlenecks and optimize the application’s performance. </w:t>
+      </w:r>
+      <w:r>
+        <w:rPr>
+          <w:rStyle w:val="eop"/>
+          <w:rFonts w:ascii="Calibri" w:hAnsi="Calibri" w:cs="Calibri"/>
+        </w:rPr>
+        <w:t> </w:t>
+      </w:r>
+    </w:p>
+    <w:p>
+      <w:pPr>
+        <w:pStyle w:val="paragraph"/>
+        <w:numPr>
+          <w:ilvl w:val="0"/>
+          <w:numId w:val="16"/>
+        </w:numPr>
+        <w:spacing w:before="0" w:beforeAutospacing="0" w:after="0" w:afterAutospacing="0"/>
+        <w:ind w:left="1440" w:firstLine="0"/>
+        <w:textAlignment w:val="baseline"/>
+        <w:rPr>
+          <w:rFonts w:ascii="Calibri" w:hAnsi="Calibri" w:cs="Calibri"/>
+        </w:rPr>
+      </w:pPr>
+      <w:r>
+        <w:rPr>
+          <w:rStyle w:val="normaltextrun"/>
+          <w:rFonts w:ascii="Calibri" w:hAnsi="Calibri" w:cs="Calibri"/>
+        </w:rPr>
+        <w:t>Optimize the database queries and ensure efficient data retrieval and manipulation.</w:t>
+      </w:r>
+      <w:r>
+        <w:rPr>
+          <w:rStyle w:val="eop"/>
+          <w:rFonts w:ascii="Calibri" w:hAnsi="Calibri" w:cs="Calibri"/>
+        </w:rPr>
+        <w:t> </w:t>
+      </w:r>
+    </w:p>
+    <w:p>
+      <w:pPr>
+        <w:pStyle w:val="paragraph"/>
+        <w:numPr>
+          <w:ilvl w:val="0"/>
+          <w:numId w:val="16"/>
+        </w:numPr>
+        <w:spacing w:before="0" w:beforeAutospacing="0" w:after="0" w:afterAutospacing="0"/>
+        <w:ind w:left="1440" w:firstLine="0"/>
+        <w:textAlignment w:val="baseline"/>
+        <w:rPr>
+          <w:rFonts w:ascii="Calibri" w:hAnsi="Calibri" w:cs="Calibri"/>
+        </w:rPr>
+      </w:pPr>
+      <w:r>
+        <w:rPr>
+          <w:rStyle w:val="normaltextrun"/>
+          <w:rFonts w:ascii="Calibri" w:hAnsi="Calibri" w:cs="Calibri"/>
+        </w:rPr>
+        <w:t>Monitor and analyze the web application performance in production to identify and address different performance issues.</w:t>
+      </w:r>
+      <w:r>
+        <w:rPr>
+          <w:rStyle w:val="eop"/>
+          <w:rFonts w:ascii="Calibri" w:hAnsi="Calibri" w:cs="Calibri"/>
+        </w:rPr>
+        <w:t> </w:t>
+      </w:r>
+    </w:p>
+    <w:p>
+      <w:pPr>
+        <w:pStyle w:val="paragraph"/>
+        <w:spacing w:before="0" w:beforeAutospacing="0" w:after="0" w:afterAutospacing="0"/>
+        <w:textAlignment w:val="baseline"/>
+        <w:rPr>
+          <w:rFonts w:ascii="Segoe UI" w:hAnsi="Segoe UI" w:cs="Segoe UI"/>
+          <w:sz w:val="18"/>
+          <w:szCs w:val="18"/>
+        </w:rPr>
+      </w:pPr>
+      <w:r>
+        <w:rPr>
+          <w:rStyle w:val="eop"/>
+          <w:rFonts w:ascii="Calibri" w:hAnsi="Calibri" w:cs="Calibri"/>
+        </w:rPr>
+        <w:t> </w:t>
+      </w:r>
+    </w:p>
+    <w:p>
+      <w:pPr>
+        <w:pStyle w:val="paragraph"/>
+        <w:spacing w:before="0" w:beforeAutospacing="0" w:after="0" w:afterAutospacing="0"/>
+        <w:textAlignment w:val="baseline"/>
+        <w:rPr>
+          <w:rFonts w:ascii="Segoe UI" w:hAnsi="Segoe UI" w:cs="Segoe UI"/>
+          <w:sz w:val="18"/>
+          <w:szCs w:val="18"/>
+        </w:rPr>
+      </w:pPr>
+      <w:r>
+        <w:rPr>
+          <w:rStyle w:val="eop"/>
+          <w:rFonts w:ascii="Calibri" w:hAnsi="Calibri" w:cs="Calibri"/>
+        </w:rPr>
+        <w:t> </w:t>
+      </w:r>
+    </w:p>
+    <w:p>
+      <w:pPr>
+        <w:pStyle w:val="paragraph"/>
+        <w:spacing w:before="0" w:beforeAutospacing="0" w:after="0" w:afterAutospacing="0"/>
+        <w:textAlignment w:val="baseline"/>
+        <w:rPr>
+          <w:rFonts w:ascii="Segoe UI" w:hAnsi="Segoe UI" w:cs="Segoe UI"/>
+          <w:sz w:val="18"/>
+          <w:szCs w:val="18"/>
+        </w:rPr>
+      </w:pPr>
+      <w:r>
+        <w:rPr>
+          <w:rStyle w:val="eop"/>
+          <w:rFonts w:ascii="Calibri" w:hAnsi="Calibri" w:cs="Calibri"/>
+        </w:rPr>
+        <w:t> </w:t>
+      </w:r>
+    </w:p>
+    <w:p>
+      <w:pPr>
+        <w:pStyle w:val="paragraph"/>
+        <w:numPr>
+          <w:ilvl w:val="0"/>
+          <w:numId w:val="17"/>
+        </w:numPr>
+        <w:spacing w:before="0" w:beforeAutospacing="0" w:after="0" w:afterAutospacing="0"/>
+        <w:ind w:left="1080" w:firstLine="0"/>
+        <w:textAlignment w:val="baseline"/>
+        <w:rPr>
+          <w:rFonts w:ascii="Calibri" w:hAnsi="Calibri" w:cs="Calibri"/>
+        </w:rPr>
+      </w:pPr>
+      <w:r>
+        <w:rPr>
+          <w:rStyle w:val="normaltextrun"/>
+          <w:rFonts w:ascii="Calibri" w:hAnsi="Calibri" w:cs="Calibri"/>
+          <w:b/>
+          <w:bCs/>
+        </w:rPr>
+        <w:t>Compliance Risks</w:t>
+      </w:r>
+      <w:r>
+        <w:rPr>
+          <w:rStyle w:val="normaltextrun"/>
+          <w:rFonts w:ascii="Calibri" w:hAnsi="Calibri" w:cs="Calibri"/>
+        </w:rPr>
+        <w:t xml:space="preserve">: </w:t>
+      </w:r>
+      <w:r>
+        <w:rPr>
+          <w:rStyle w:val="eop"/>
+          <w:rFonts w:ascii="Calibri" w:hAnsi="Calibri" w:cs="Calibri"/>
+        </w:rPr>
+        <w:t> </w:t>
+      </w:r>
+    </w:p>
+    <w:p>
+      <w:pPr>
+        <w:pStyle w:val="paragraph"/>
+        <w:numPr>
+          <w:ilvl w:val="0"/>
+          <w:numId w:val="18"/>
+        </w:numPr>
+        <w:spacing w:before="0" w:beforeAutospacing="0" w:after="0" w:afterAutospacing="0"/>
+        <w:ind w:left="1440" w:firstLine="0"/>
+        <w:textAlignment w:val="baseline"/>
+        <w:rPr>
+          <w:rFonts w:ascii="Calibri" w:hAnsi="Calibri" w:cs="Calibri"/>
+        </w:rPr>
+      </w:pPr>
+      <w:r>
+        <w:rPr>
+          <w:rStyle w:val="normaltextrun"/>
+          <w:rFonts w:ascii="Calibri" w:hAnsi="Calibri" w:cs="Calibri"/>
+        </w:rPr>
+        <w:t xml:space="preserve">Understand and comply with relevant legal and industry-specific regulations. </w:t>
+      </w:r>
+      <w:r>
+        <w:rPr>
+          <w:rStyle w:val="eop"/>
+          <w:rFonts w:ascii="Calibri" w:hAnsi="Calibri" w:cs="Calibri"/>
+        </w:rPr>
+        <w:t> </w:t>
+      </w:r>
+    </w:p>
+    <w:p>
+      <w:pPr>
+        <w:pStyle w:val="paragraph"/>
+        <w:numPr>
+          <w:ilvl w:val="0"/>
+          <w:numId w:val="18"/>
+        </w:numPr>
+        <w:spacing w:before="0" w:beforeAutospacing="0" w:after="0" w:afterAutospacing="0"/>
+        <w:ind w:left="1440" w:firstLine="0"/>
+        <w:textAlignment w:val="baseline"/>
+        <w:rPr>
+          <w:rFonts w:ascii="Calibri" w:hAnsi="Calibri" w:cs="Calibri"/>
+        </w:rPr>
+      </w:pPr>
+      <w:r>
+        <w:rPr>
+          <w:rStyle w:val="normaltextrun"/>
+          <w:rFonts w:ascii="Calibri" w:hAnsi="Calibri" w:cs="Calibri"/>
+        </w:rPr>
+        <w:t xml:space="preserve">The development team needs to implement necessary security measures and data protection practices to meet compliance requirements. </w:t>
+      </w:r>
+      <w:r>
+        <w:rPr>
+          <w:rStyle w:val="eop"/>
+          <w:rFonts w:ascii="Calibri" w:hAnsi="Calibri" w:cs="Calibri"/>
+        </w:rPr>
+        <w:t> </w:t>
+      </w:r>
+    </w:p>
+    <w:p>
+      <w:pPr>
+        <w:pStyle w:val="paragraph"/>
+        <w:numPr>
+          <w:ilvl w:val="0"/>
+          <w:numId w:val="18"/>
+        </w:numPr>
+        <w:spacing w:before="0" w:beforeAutospacing="0" w:after="0" w:afterAutospacing="0"/>
+        <w:ind w:left="1440" w:firstLine="0"/>
+        <w:textAlignment w:val="baseline"/>
+        <w:rPr>
+          <w:rFonts w:ascii="Calibri" w:hAnsi="Calibri" w:cs="Calibri"/>
+        </w:rPr>
+      </w:pPr>
+      <w:r>
+        <w:rPr>
+          <w:rStyle w:val="normaltextrun"/>
+          <w:rFonts w:ascii="Calibri" w:hAnsi="Calibri" w:cs="Calibri"/>
+        </w:rPr>
+        <w:lastRenderedPageBreak/>
+        <w:t xml:space="preserve">The team needs to regularly review, and update compliance practices based on changes in regulations. </w:t>
+      </w:r>
+      <w:r>
+        <w:rPr>
+          <w:rStyle w:val="eop"/>
+          <w:rFonts w:ascii="Calibri" w:hAnsi="Calibri" w:cs="Calibri"/>
+        </w:rPr>
+        <w:t> </w:t>
+      </w:r>
+    </w:p>
+    <w:p>
+      <w:pPr>
+        <w:pStyle w:val="paragraph"/>
+        <w:spacing w:before="0" w:beforeAutospacing="0" w:after="0" w:afterAutospacing="0"/>
+        <w:textAlignment w:val="baseline"/>
+        <w:rPr>
+          <w:rFonts w:ascii="Segoe UI" w:hAnsi="Segoe UI" w:cs="Segoe UI"/>
+          <w:sz w:val="18"/>
+          <w:szCs w:val="18"/>
+        </w:rPr>
+      </w:pPr>
+      <w:r>
+        <w:rPr>
+          <w:rStyle w:val="eop"/>
+          <w:rFonts w:ascii="Calibri" w:hAnsi="Calibri" w:cs="Calibri"/>
+        </w:rPr>
+        <w:t> </w:t>
+      </w:r>
+    </w:p>
+    <w:p>
+      <w:pPr>
+        <w:pStyle w:val="paragraph"/>
+        <w:numPr>
+          <w:ilvl w:val="0"/>
+          <w:numId w:val="19"/>
+        </w:numPr>
+        <w:spacing w:before="0" w:beforeAutospacing="0" w:after="0" w:afterAutospacing="0"/>
+        <w:ind w:left="1080" w:firstLine="0"/>
+        <w:textAlignment w:val="baseline"/>
+        <w:rPr>
+          <w:rFonts w:ascii="Calibri" w:hAnsi="Calibri" w:cs="Calibri"/>
+        </w:rPr>
+      </w:pPr>
+      <w:r>
+        <w:rPr>
+          <w:rStyle w:val="normaltextrun"/>
+          <w:rFonts w:ascii="Calibri" w:hAnsi="Calibri" w:cs="Calibri"/>
+          <w:b/>
+          <w:bCs/>
+        </w:rPr>
+        <w:t>Scalability Risks:</w:t>
+      </w:r>
+      <w:r>
+        <w:rPr>
+          <w:rStyle w:val="eop"/>
+          <w:rFonts w:ascii="Calibri" w:hAnsi="Calibri" w:cs="Calibri"/>
+        </w:rPr>
+        <w:t> </w:t>
+      </w:r>
+    </w:p>
+    <w:p>
+      <w:pPr>
+        <w:pStyle w:val="paragraph"/>
+        <w:numPr>
+          <w:ilvl w:val="0"/>
+          <w:numId w:val="20"/>
+        </w:numPr>
+        <w:spacing w:before="0" w:beforeAutospacing="0" w:after="0" w:afterAutospacing="0"/>
+        <w:ind w:left="1440" w:firstLine="0"/>
+        <w:textAlignment w:val="baseline"/>
+        <w:rPr>
+          <w:rFonts w:ascii="Calibri" w:hAnsi="Calibri" w:cs="Calibri"/>
+        </w:rPr>
+      </w:pPr>
+      <w:r>
+        <w:rPr>
+          <w:rStyle w:val="normaltextrun"/>
+          <w:rFonts w:ascii="Calibri" w:hAnsi="Calibri" w:cs="Calibri"/>
+        </w:rPr>
+        <w:t xml:space="preserve">The team needs to think and design the application with scalability, they need to consider several factors like load balancing, and database scalability. </w:t>
+      </w:r>
+      <w:r>
+        <w:rPr>
+          <w:rStyle w:val="eop"/>
+          <w:rFonts w:ascii="Calibri" w:hAnsi="Calibri" w:cs="Calibri"/>
+        </w:rPr>
+        <w:t> </w:t>
+      </w:r>
+    </w:p>
+    <w:p>
+      <w:pPr>
+        <w:pStyle w:val="paragraph"/>
+        <w:numPr>
+          <w:ilvl w:val="0"/>
+          <w:numId w:val="20"/>
+        </w:numPr>
+        <w:spacing w:before="0" w:beforeAutospacing="0" w:after="0" w:afterAutospacing="0"/>
+        <w:ind w:left="1440" w:firstLine="0"/>
+        <w:textAlignment w:val="baseline"/>
+        <w:rPr>
+          <w:rFonts w:ascii="Calibri" w:hAnsi="Calibri" w:cs="Calibri"/>
+        </w:rPr>
+      </w:pPr>
+      <w:r>
+        <w:rPr>
+          <w:rStyle w:val="normaltextrun"/>
+          <w:rFonts w:ascii="Calibri" w:hAnsi="Calibri" w:cs="Calibri"/>
+        </w:rPr>
+        <w:t xml:space="preserve">They need to regularly monitor application performance and scalability to identify and address scalability issues. </w:t>
+      </w:r>
+      <w:r>
+        <w:rPr>
+          <w:rStyle w:val="eop"/>
+          <w:rFonts w:ascii="Calibri" w:hAnsi="Calibri" w:cs="Calibri"/>
+        </w:rPr>
+        <w:t> </w:t>
+      </w:r>
+    </w:p>
+    <w:p>
+      <w:pPr>
+        <w:pStyle w:val="paragraph"/>
+        <w:spacing w:before="0" w:beforeAutospacing="0" w:after="0" w:afterAutospacing="0"/>
+        <w:textAlignment w:val="baseline"/>
+        <w:rPr>
+          <w:rFonts w:ascii="Segoe UI" w:hAnsi="Segoe UI" w:cs="Segoe UI"/>
+          <w:sz w:val="18"/>
+          <w:szCs w:val="18"/>
+        </w:rPr>
+      </w:pPr>
+      <w:r>
+        <w:rPr>
+          <w:rStyle w:val="eop"/>
+          <w:rFonts w:ascii="Calibri" w:hAnsi="Calibri" w:cs="Calibri"/>
+        </w:rPr>
+        <w:t> </w:t>
+      </w:r>
+    </w:p>
+    <w:p>
+      <w:pPr>
+        <w:pStyle w:val="paragraph"/>
+        <w:numPr>
+          <w:ilvl w:val="0"/>
+          <w:numId w:val="21"/>
+        </w:numPr>
+        <w:spacing w:before="0" w:beforeAutospacing="0" w:after="0" w:afterAutospacing="0"/>
+        <w:ind w:left="1080" w:firstLine="0"/>
+        <w:textAlignment w:val="baseline"/>
+        <w:rPr>
+          <w:rFonts w:ascii="Calibri" w:hAnsi="Calibri" w:cs="Calibri"/>
+        </w:rPr>
+      </w:pPr>
+      <w:r>
+        <w:rPr>
+          <w:rStyle w:val="normaltextrun"/>
+          <w:rFonts w:ascii="Calibri" w:hAnsi="Calibri" w:cs="Calibri"/>
+          <w:b/>
+          <w:bCs/>
+        </w:rPr>
+        <w:t>Data loss and Data Breach Risks:</w:t>
+      </w:r>
+      <w:r>
+        <w:rPr>
+          <w:rStyle w:val="normaltextrun"/>
+          <w:rFonts w:ascii="Calibri" w:hAnsi="Calibri" w:cs="Calibri"/>
+        </w:rPr>
+        <w:t xml:space="preserve"> </w:t>
+      </w:r>
+      <w:r>
+        <w:rPr>
+          <w:rStyle w:val="eop"/>
+          <w:rFonts w:ascii="Calibri" w:hAnsi="Calibri" w:cs="Calibri"/>
+        </w:rPr>
+        <w:t> </w:t>
+      </w:r>
+    </w:p>
+    <w:p>
+      <w:pPr>
+        <w:pStyle w:val="paragraph"/>
+        <w:numPr>
+          <w:ilvl w:val="0"/>
+          <w:numId w:val="22"/>
+        </w:numPr>
+        <w:spacing w:before="0" w:beforeAutospacing="0" w:after="0" w:afterAutospacing="0"/>
+        <w:ind w:left="1440" w:firstLine="0"/>
+        <w:textAlignment w:val="baseline"/>
+        <w:rPr>
+          <w:rFonts w:ascii="Calibri" w:hAnsi="Calibri" w:cs="Calibri"/>
+        </w:rPr>
+      </w:pPr>
+      <w:r>
+        <w:rPr>
+          <w:rStyle w:val="normaltextrun"/>
+          <w:rFonts w:ascii="Calibri" w:hAnsi="Calibri" w:cs="Calibri"/>
+        </w:rPr>
+        <w:t xml:space="preserve">Implement a regular data backup and disaster recovery plan to prevent any data loss along the way. </w:t>
+      </w:r>
+      <w:r>
+        <w:rPr>
+          <w:rStyle w:val="eop"/>
+          <w:rFonts w:ascii="Calibri" w:hAnsi="Calibri" w:cs="Calibri"/>
+        </w:rPr>
+        <w:t> </w:t>
+      </w:r>
+    </w:p>
+    <w:p>
+      <w:pPr>
+        <w:pStyle w:val="paragraph"/>
+        <w:numPr>
+          <w:ilvl w:val="0"/>
+          <w:numId w:val="22"/>
+        </w:numPr>
+        <w:spacing w:before="0" w:beforeAutospacing="0" w:after="0" w:afterAutospacing="0"/>
+        <w:ind w:left="1440" w:firstLine="0"/>
+        <w:textAlignment w:val="baseline"/>
+        <w:rPr>
+          <w:rFonts w:ascii="Calibri" w:hAnsi="Calibri" w:cs="Calibri"/>
+        </w:rPr>
+      </w:pPr>
+      <w:r>
+        <w:rPr>
+          <w:rStyle w:val="normaltextrun"/>
+          <w:rFonts w:ascii="Calibri" w:hAnsi="Calibri" w:cs="Calibri"/>
+        </w:rPr>
+        <w:t>Encrypt all sensitive data</w:t>
+      </w:r>
+      <w:r>
+        <w:rPr>
+          <w:rStyle w:val="eop"/>
+          <w:rFonts w:ascii="Calibri" w:hAnsi="Calibri" w:cs="Calibri"/>
+        </w:rPr>
+        <w:t> </w:t>
+      </w:r>
+    </w:p>
+    <w:p>
+      <w:pPr>
+        <w:pStyle w:val="paragraph"/>
+        <w:numPr>
+          <w:ilvl w:val="0"/>
+          <w:numId w:val="22"/>
+        </w:numPr>
+        <w:spacing w:before="0" w:beforeAutospacing="0" w:after="0" w:afterAutospacing="0"/>
+        <w:ind w:left="1440" w:firstLine="0"/>
+        <w:textAlignment w:val="baseline"/>
+        <w:rPr>
+          <w:rFonts w:ascii="Calibri" w:hAnsi="Calibri" w:cs="Calibri"/>
+        </w:rPr>
+      </w:pPr>
+      <w:r>
+        <w:rPr>
+          <w:rStyle w:val="normaltextrun"/>
+          <w:rFonts w:ascii="Calibri" w:hAnsi="Calibri" w:cs="Calibri"/>
+        </w:rPr>
+        <w:t xml:space="preserve">Implement access controls and user permissions to restrict unauthorized access to sensitive data. </w:t>
+      </w:r>
+      <w:r>
+        <w:rPr>
+          <w:rStyle w:val="eop"/>
+          <w:rFonts w:ascii="Calibri" w:hAnsi="Calibri" w:cs="Calibri"/>
+        </w:rPr>
+        <w:t> </w:t>
+      </w:r>
+    </w:p>
+    <w:p>
+      <w:pPr>
+        <w:pStyle w:val="paragraph"/>
+        <w:spacing w:before="0" w:beforeAutospacing="0" w:after="0" w:afterAutospacing="0"/>
+        <w:textAlignment w:val="baseline"/>
+        <w:rPr>
+          <w:rFonts w:ascii="Segoe UI" w:hAnsi="Segoe UI" w:cs="Segoe UI"/>
+          <w:sz w:val="18"/>
+          <w:szCs w:val="18"/>
+        </w:rPr>
+      </w:pPr>
+      <w:r>
+        <w:rPr>
+          <w:rStyle w:val="eop"/>
+          <w:rFonts w:ascii="Calibri" w:hAnsi="Calibri" w:cs="Calibri"/>
+        </w:rPr>
+        <w:t> </w:t>
+      </w:r>
+    </w:p>
+    <w:p>
+      <w:pPr>
+        <w:pStyle w:val="paragraph"/>
+        <w:numPr>
+          <w:ilvl w:val="0"/>
+          <w:numId w:val="23"/>
+        </w:numPr>
+        <w:spacing w:before="0" w:beforeAutospacing="0" w:after="0" w:afterAutospacing="0"/>
+        <w:ind w:left="1080" w:firstLine="0"/>
+        <w:textAlignment w:val="baseline"/>
+        <w:rPr>
+          <w:rFonts w:ascii="Calibri" w:hAnsi="Calibri" w:cs="Calibri"/>
+        </w:rPr>
+      </w:pPr>
+      <w:r>
+        <w:rPr>
+          <w:rStyle w:val="normaltextrun"/>
+          <w:rFonts w:ascii="Calibri" w:hAnsi="Calibri" w:cs="Calibri"/>
+          <w:b/>
+          <w:bCs/>
+        </w:rPr>
+        <w:t>Third-Party Risks</w:t>
+      </w:r>
+      <w:r>
+        <w:rPr>
+          <w:rStyle w:val="normaltextrun"/>
+          <w:rFonts w:ascii="Calibri" w:hAnsi="Calibri" w:cs="Calibri"/>
+        </w:rPr>
+        <w:t>:</w:t>
+      </w:r>
+      <w:r>
+        <w:rPr>
+          <w:rStyle w:val="eop"/>
+          <w:rFonts w:ascii="Calibri" w:hAnsi="Calibri" w:cs="Calibri"/>
+        </w:rPr>
+        <w:t> </w:t>
+      </w:r>
+    </w:p>
+    <w:p>
+      <w:pPr>
+        <w:pStyle w:val="paragraph"/>
+        <w:numPr>
+          <w:ilvl w:val="0"/>
+          <w:numId w:val="24"/>
+        </w:numPr>
+        <w:spacing w:before="0" w:beforeAutospacing="0" w:after="0" w:afterAutospacing="0"/>
+        <w:ind w:left="1440" w:firstLine="0"/>
+        <w:textAlignment w:val="baseline"/>
+        <w:rPr>
+          <w:rFonts w:ascii="Calibri" w:hAnsi="Calibri" w:cs="Calibri"/>
+        </w:rPr>
+      </w:pPr>
+      <w:r>
+        <w:rPr>
+          <w:rStyle w:val="normaltextrun"/>
+          <w:rFonts w:ascii="Calibri" w:hAnsi="Calibri" w:cs="Calibri"/>
+        </w:rPr>
+        <w:t xml:space="preserve">The team needs to stay updated with security patches and updates provided by third-party vendors. </w:t>
+      </w:r>
+      <w:r>
+        <w:rPr>
+          <w:rStyle w:val="eop"/>
+          <w:rFonts w:ascii="Calibri" w:hAnsi="Calibri" w:cs="Calibri"/>
+        </w:rPr>
+        <w:t> </w:t>
+      </w:r>
+    </w:p>
+    <w:p>
+      <w:pPr>
+        <w:pStyle w:val="paragraph"/>
+        <w:numPr>
+          <w:ilvl w:val="0"/>
+          <w:numId w:val="24"/>
+        </w:numPr>
+        <w:spacing w:before="0" w:beforeAutospacing="0" w:after="0" w:afterAutospacing="0"/>
+        <w:ind w:left="1440" w:firstLine="0"/>
+        <w:textAlignment w:val="baseline"/>
+        <w:rPr>
+          <w:rFonts w:ascii="Calibri" w:hAnsi="Calibri" w:cs="Calibri"/>
+        </w:rPr>
+      </w:pPr>
+      <w:r>
+        <w:rPr>
+          <w:rStyle w:val="normaltextrun"/>
+          <w:rFonts w:ascii="Calibri" w:hAnsi="Calibri" w:cs="Calibri"/>
+        </w:rPr>
+        <w:t xml:space="preserve">Carefully assess the security practices of third-party libraries, frameworks, and services used in the application. </w:t>
+      </w:r>
+      <w:r>
+        <w:rPr>
+          <w:rStyle w:val="eop"/>
+          <w:rFonts w:ascii="Calibri" w:hAnsi="Calibri" w:cs="Calibri"/>
+        </w:rPr>
+        <w:t> </w:t>
+      </w:r>
+    </w:p>
+    <w:p>
+      <w:pPr>
+        <w:pStyle w:val="paragraph"/>
+        <w:numPr>
+          <w:ilvl w:val="0"/>
+          <w:numId w:val="24"/>
+        </w:numPr>
+        <w:spacing w:before="0" w:beforeAutospacing="0" w:after="0" w:afterAutospacing="0"/>
+        <w:ind w:left="1440" w:firstLine="0"/>
+        <w:textAlignment w:val="baseline"/>
+        <w:rPr>
+          <w:rFonts w:ascii="Arial" w:hAnsi="Arial" w:cs="Arial"/>
+        </w:rPr>
+      </w:pPr>
+      <w:r>
+        <w:rPr>
+          <w:rStyle w:val="normaltextrun"/>
+          <w:rFonts w:ascii="Calibri" w:hAnsi="Calibri" w:cs="Calibri"/>
+        </w:rPr>
+        <w:t>Regularly review and update third-party components to mitigate potential risks.</w:t>
+      </w:r>
+      <w:r>
+        <w:rPr>
+          <w:rStyle w:val="eop"/>
+          <w:rFonts w:ascii="Calibri" w:hAnsi="Calibri" w:cs="Calibri"/>
+        </w:rPr>
+        <w:t> </w:t>
       </w:r>
     </w:p>
     <w:p>
@@ -1854,92 +2727,55 @@
           <w:rFonts w:cstheme="majorHAnsi"/>
           <w:color w:val="008000"/>
         </w:rPr>
-        <w:t xml:space="preserve">Every project must maintain a risk register </w:t>
-      </w:r>
-      <w:proofErr w:type="gramStart"/>
-      <w:r>
+        <w:t>Every project must maintain a risk register in order to track risks and associated mitigation strategies.  This section describes the risk register criteria as well as where the risk register is maintained and how these risks are tracked in the project schedule.</w:t>
+      </w:r>
+    </w:p>
+    <w:p>
+      <w:pPr>
         <w:rPr>
           <w:rFonts w:cstheme="majorHAnsi"/>
           <w:color w:val="008000"/>
         </w:rPr>
-        <w:t>in order to</w:t>
-      </w:r>
-      <w:proofErr w:type="gramEnd"/>
-      <w:r>
-        <w:rPr>
-          <w:rFonts w:cstheme="majorHAnsi"/>
-          <w:color w:val="008000"/>
-        </w:rPr>
-        <w:t xml:space="preserve"> track risks and associated mitigation strategies.  This section describes the risk register criteria as well as where the risk register is maintained and how these risks are tracked in the project schedule.</w:t>
-      </w:r>
-    </w:p>
-    <w:p>
-      <w:pPr>
-        <w:rPr>
-          <w:rFonts w:cstheme="majorHAnsi"/>
-          <w:color w:val="008000"/>
-        </w:rPr>
-      </w:pPr>
-    </w:p>
-    <w:p>
-      <w:pPr>
-        <w:rPr>
-          <w:rFonts w:cstheme="majorHAnsi"/>
-        </w:rPr>
-      </w:pPr>
-      <w:r>
-        <w:rPr>
-          <w:rFonts w:cstheme="majorHAnsi"/>
-        </w:rPr>
-        <w:t xml:space="preserve">The risk register, which will be updated throughout the project, will include a detailed explanation of each risk, its </w:t>
-      </w:r>
-      <w:proofErr w:type="gramStart"/>
-      <w:r>
-        <w:rPr>
-          <w:rFonts w:cstheme="majorHAnsi"/>
-        </w:rPr>
-        <w:t>likelihood</w:t>
-      </w:r>
-      <w:proofErr w:type="gramEnd"/>
-      <w:r>
-        <w:rPr>
-          <w:rFonts w:cstheme="majorHAnsi"/>
-        </w:rPr>
-        <w:t xml:space="preserve"> and potential consequences, as well as any mitigation measures implemented. The risk register will be reviewed and updated on a regular basis to ensure that it accurately reflects the project's current state. The risk registry, which will be housed in a central location, will be accessible to all stakeholders.</w:t>
-      </w:r>
-    </w:p>
-    <w:p>
-      <w:pPr>
-        <w:rPr>
-          <w:rFonts w:cstheme="majorHAnsi"/>
-        </w:rPr>
-      </w:pPr>
-    </w:p>
-    <w:p>
-      <w:pPr>
-        <w:rPr>
-          <w:rFonts w:cstheme="majorHAnsi"/>
-        </w:rPr>
-      </w:pPr>
-      <w:r>
-        <w:rPr>
-          <w:rFonts w:cstheme="majorHAnsi"/>
-        </w:rPr>
-        <w:t xml:space="preserve">This risk management strategy is generally consistent with the Agile methodology, emphasizing early and frequent risk discovery, collaborative risk management, and continual risk monitoring. Team </w:t>
-      </w:r>
-      <w:proofErr w:type="spellStart"/>
-      <w:r>
-        <w:rPr>
-          <w:rFonts w:cstheme="majorHAnsi"/>
-        </w:rPr>
-        <w:t>Developmentality</w:t>
-      </w:r>
-      <w:proofErr w:type="spellEnd"/>
-      <w:r>
-        <w:rPr>
-          <w:rFonts w:cstheme="majorHAnsi"/>
-        </w:rPr>
-        <w:t xml:space="preserve"> can mitigate the consequences of potential risks and increase the likelihood of project success by predicting and resolving them. Furthermore, using a cloud-based project management tool such as Jira, Asana, or Trello, the risk register for the Barangay South Signal Village Web App will be saved in a shared document. This tool will be used by the project team to manage and prioritize risks, allocate responsibilities, and monitor risk mitigation progress.</w:t>
+      </w:pPr>
+    </w:p>
+    <w:p>
+      <w:pPr>
+        <w:rPr>
+          <w:rFonts w:cstheme="majorHAnsi"/>
+        </w:rPr>
+      </w:pPr>
+      <w:r>
+        <w:rPr>
+          <w:rFonts w:cstheme="majorHAnsi"/>
+        </w:rPr>
+        <w:t>The risk register, which will be updated throughout the project, will include a detailed explanation of each risk, its likelihood and potential consequences, as well as any mitigation measures implemented. The risk register will be reviewed and updated on a regular basis to ensure that it accurately reflects the project's current state. The risk registry, which will be housed in a central location, will be accessible to all stakeholders.</w:t>
+      </w:r>
+    </w:p>
+    <w:p>
+      <w:pPr>
+        <w:rPr>
+          <w:rFonts w:cstheme="majorHAnsi"/>
+        </w:rPr>
+      </w:pPr>
+    </w:p>
+    <w:p>
+      <w:pPr>
+        <w:rPr>
+          <w:rFonts w:cstheme="majorHAnsi"/>
+        </w:rPr>
+      </w:pPr>
+      <w:r>
+        <w:rPr>
+          <w:rFonts w:cstheme="majorHAnsi"/>
+        </w:rPr>
+        <w:t>This risk management strategy is generally consistent with the Agile methodology, emphasizing early and frequent risk discovery, collaborative risk management, and continual risk monitoring. Team Developmentality can mitigate the consequences of potential risks and increase the likelihood of project success by predicting and resolving them. Furthermore, using a cloud-</w:t>
+      </w:r>
+      <w:r>
+        <w:rPr>
+          <w:rFonts w:cstheme="majorHAnsi"/>
+        </w:rPr>
+        <w:lastRenderedPageBreak/>
+        <w:t>based project management tool such as Jira, Asana, or Trello, the risk register for the Barangay South Signal Village Web App will be saved in a shared document. This tool will be used by the project team to manage and prioritize risks, allocate responsibilities, and monitor risk mitigation progress.</w:t>
       </w:r>
     </w:p>
     <w:p>
@@ -2049,21 +2885,7 @@
         <w:rPr>
           <w:rFonts w:cstheme="majorHAnsi"/>
         </w:rPr>
-        <w:t xml:space="preserve">Probability - likelihood of a risk occurring is assessed using a scale of 1 to 5, with </w:t>
-      </w:r>
-      <w:proofErr w:type="gramStart"/>
-      <w:r>
-        <w:rPr>
-          <w:rFonts w:cstheme="majorHAnsi"/>
-        </w:rPr>
-        <w:t>1</w:t>
-      </w:r>
-      <w:proofErr w:type="gramEnd"/>
-      <w:r>
-        <w:rPr>
-          <w:rFonts w:cstheme="majorHAnsi"/>
-        </w:rPr>
-        <w:t xml:space="preserve"> </w:t>
+        <w:t xml:space="preserve">Probability - likelihood of a risk occurring is assessed using a scale of 1 to 5, with 1 </w:t>
       </w:r>
     </w:p>
     <w:p>
@@ -2099,22 +2921,7 @@
         <w:rPr>
           <w:rFonts w:cstheme="majorHAnsi"/>
         </w:rPr>
-        <w:lastRenderedPageBreak/>
-        <w:t xml:space="preserve">Impact - the risk's potential impact on the project is rated on a scale of 1 to 5, with </w:t>
-      </w:r>
-      <w:proofErr w:type="gramStart"/>
-      <w:r>
-        <w:rPr>
-          <w:rFonts w:cstheme="majorHAnsi"/>
-        </w:rPr>
-        <w:t>1</w:t>
-      </w:r>
-      <w:proofErr w:type="gramEnd"/>
-      <w:r>
-        <w:rPr>
-          <w:rFonts w:cstheme="majorHAnsi"/>
-        </w:rPr>
-        <w:t xml:space="preserve"> </w:t>
+        <w:t xml:space="preserve">Impact - the risk's potential impact on the project is rated on a scale of 1 to 5, with 1 </w:t>
       </w:r>
     </w:p>
     <w:p>
@@ -2150,21 +2957,7 @@
         <w:rPr>
           <w:rFonts w:cstheme="majorHAnsi"/>
         </w:rPr>
-        <w:t xml:space="preserve">Risk Score - the probability and impact scores are multiplied to determine the overall </w:t>
-      </w:r>
-      <w:proofErr w:type="gramStart"/>
-      <w:r>
-        <w:rPr>
-          <w:rFonts w:cstheme="majorHAnsi"/>
-        </w:rPr>
-        <w:t>risk</w:t>
-      </w:r>
-      <w:proofErr w:type="gramEnd"/>
-      <w:r>
-        <w:rPr>
-          <w:rFonts w:cstheme="majorHAnsi"/>
-        </w:rPr>
-        <w:t xml:space="preserve"> </w:t>
+        <w:t xml:space="preserve">Risk Score - the probability and impact scores are multiplied to determine the overall risk </w:t>
       </w:r>
     </w:p>
     <w:p>
@@ -2218,21 +3011,7 @@
         <w:rPr>
           <w:rFonts w:cstheme="majorHAnsi"/>
         </w:rPr>
-        <w:t xml:space="preserve">Status -risk's </w:t>
-      </w:r>
-      <w:proofErr w:type="gramStart"/>
-      <w:r>
-        <w:rPr>
-          <w:rFonts w:cstheme="majorHAnsi"/>
-        </w:rPr>
-        <w:t>current status</w:t>
-      </w:r>
-      <w:proofErr w:type="gramEnd"/>
-      <w:r>
-        <w:rPr>
-          <w:rFonts w:cstheme="majorHAnsi"/>
-        </w:rPr>
-        <w:t xml:space="preserve">, whether it is open, in progress, or closed, is also documented. </w:t>
+        <w:t xml:space="preserve">Status -risk's current status, whether it is open, in progress, or closed, is also documented. </w:t>
       </w:r>
     </w:p>
     <w:p>
@@ -2799,7 +3578,16 @@
                 <w:sz w:val="20"/>
                 <w:szCs w:val="20"/>
               </w:rPr>
-              <w:t>There is a risk of not having enough resources to execute the project on time, which could lead to delays and budget overruns.</w:t>
+              <w:t xml:space="preserve">There is a risk of not having enough resources to execute the project on time, which could lead to delays </w:t>
+            </w:r>
+            <w:r>
+              <w:rPr>
+                <w:rFonts w:cstheme="majorHAnsi"/>
+                <w:sz w:val="20"/>
+                <w:szCs w:val="20"/>
+              </w:rPr>
+              <w:lastRenderedPageBreak/>
+              <w:t>and budget overruns.</w:t>
             </w:r>
           </w:p>
         </w:tc>
@@ -2817,6 +3605,7 @@
               <w:rPr>
                 <w:rFonts w:cstheme="majorHAnsi"/>
               </w:rPr>
+              <w:lastRenderedPageBreak/>
               <w:t>Organizational</w:t>
             </w:r>
           </w:p>
@@ -3163,7 +3952,6 @@
           <w:sz w:val="28"/>
           <w:szCs w:val="28"/>
         </w:rPr>
-        <w:lastRenderedPageBreak/>
         <w:t xml:space="preserve">Sponsor Acceptance </w:t>
       </w:r>
     </w:p>
@@ -3562,6 +4350,155 @@
 <file path=word/numbering.xml><?xml version="1.0" encoding="utf-8"?>
 <w:numbering xmlns:wpc="http://schemas.microsoft.com/office/word/2010/wordprocessingCanvas" xmlns:cx="http://schemas.microsoft.com/office/drawing/2014/chartex" xmlns:cx1="http://schemas.microsoft.com/office/drawing/2015/9/8/chartex" xmlns:cx2="http://schemas.microsoft.com/office/drawing/2015/10/21/chartex" xmlns:cx3="http://schemas.microsoft.com/office/drawing/2016/5/9/chartex" xmlns:cx4="http://schemas.microsoft.com/office/drawing/2016/5/10/chartex" xmlns:cx5="http://schemas.microsoft.com/office/drawing/2016/5/11/chartex" xmlns:cx6="http://schemas.microsoft.com/office/drawing/2016/5/12/chartex" xmlns:cx7="http://schemas.microsoft.com/office/drawing/2016/5/13/chartex" xmlns:cx8="http://schemas.microsoft.com/office/drawing/2016/5/14/chartex" xmlns:mc="http://schemas.openxmlformats.org/markup-compatibility/2006" xmlns:aink="http://schemas.microsoft.com/office/drawing/2016/ink" xmlns:am3d="http://schemas.microsoft.com/office/drawing/2017/model3d" xmlns:o="urn:schemas-microsoft-com:office:office" xmlns:oel="http://schemas.microsoft.com/office/2019/extlst" xmlns:r="http://schemas.openxmlformats.org/officeDocument/2006/relationships" xmlns:m="http://schemas.openxmlformats.org/officeDocument/2006/math" xmlns:v="urn:schemas-microsoft-com:vml" xmlns:wp14="http://schemas.microsoft.com/office/word/2010/wordprocessingDrawing" xmlns:wp="http://schemas.openxmlformats.org/drawingml/2006/wordprocessingDrawing" xmlns:w10="urn:schemas-microsoft-com:office:word" xmlns:w="http://schemas.openxmlformats.org/wordprocessingml/2006/main" xmlns:w14="http://schemas.microsoft.com/office/word/2010/wordml" xmlns:w15="http://schemas.microsoft.com/office/word/2012/wordml" xmlns:w16cex="http://schemas.microsoft.com/office/word/2018/wordml/cex" xmlns:w16cid="http://schemas.microsoft.com/office/word/2016/wordml/cid" xmlns:w16="http://schemas.microsoft.com/office/word/2018/wordml" xmlns:w16du="http://schemas.microsoft.com/office/word/2023/wordml/word16du" xmlns:w16sdtdh="http://schemas.microsoft.com/office/word/2020/wordml/sdtdatahash" xmlns:w16se="http://schemas.microsoft.com/office/word/2015/wordml/symex" xmlns:wpg="http://schemas.microsoft.com/office/word/2010/wordprocessingGroup" xmlns:wpi="http://schemas.microsoft.com/office/word/2010/wordprocessingInk" xmlns:wne="http://schemas.microsoft.com/office/word/2006/wordml" xmlns:wps="http://schemas.microsoft.com/office/word/2010/wordprocessingShape" mc:Ignorable="w14 w15 w16se w16cid w16 w16cex w16sdtdh wp14">
   <w:abstractNum w:abstractNumId="0" w15:restartNumberingAfterBreak="0">
+    <w:nsid w:val="045E4969"/>
+    <w:multiLevelType w:val="multilevel"/>
+    <w:tmpl w:val="2ABA6FC6"/>
+    <w:lvl w:ilvl="0">
+      <w:start w:val="1"/>
+      <w:numFmt w:val="bullet"/>
+      <w:lvlText w:val=""/>
+      <w:lvlJc w:val="left"/>
+      <w:pPr>
+        <w:tabs>
+          <w:tab w:val="num" w:pos="720"/>
+        </w:tabs>
+        <w:ind w:left="720" w:hanging="360"/>
+      </w:pPr>
+      <w:rPr>
+        <w:rFonts w:ascii="Symbol" w:hAnsi="Symbol" w:hint="default"/>
+        <w:sz w:val="20"/>
+      </w:rPr>
+    </w:lvl>
+    <w:lvl w:ilvl="1" w:tentative="1">
+      <w:start w:val="1"/>
+      <w:numFmt w:val="bullet"/>
+      <w:lvlText w:val=""/>
+      <w:lvlJc w:val="left"/>
+      <w:pPr>
+        <w:tabs>
+          <w:tab w:val="num" w:pos="1440"/>
+        </w:tabs>
+        <w:ind w:left="1440" w:hanging="360"/>
+      </w:pPr>
+      <w:rPr>
+        <w:rFonts w:ascii="Symbol" w:hAnsi="Symbol" w:hint="default"/>
+        <w:sz w:val="20"/>
+      </w:rPr>
+    </w:lvl>
+    <w:lvl w:ilvl="2" w:tentative="1">
+      <w:start w:val="1"/>
+      <w:numFmt w:val="bullet"/>
+      <w:lvlText w:val=""/>
+      <w:lvlJc w:val="left"/>
+      <w:pPr>
+        <w:tabs>
+          <w:tab w:val="num" w:pos="2160"/>
+        </w:tabs>
+        <w:ind w:left="2160" w:hanging="360"/>
+      </w:pPr>
+      <w:rPr>
+        <w:rFonts w:ascii="Symbol" w:hAnsi="Symbol" w:hint="default"/>
+        <w:sz w:val="20"/>
+      </w:rPr>
+    </w:lvl>
+    <w:lvl w:ilvl="3" w:tentative="1">
+      <w:start w:val="1"/>
+      <w:numFmt w:val="bullet"/>
+      <w:lvlText w:val=""/>
+      <w:lvlJc w:val="left"/>
+      <w:pPr>
+        <w:tabs>
+          <w:tab w:val="num" w:pos="2880"/>
+        </w:tabs>
+        <w:ind w:left="2880" w:hanging="360"/>
+      </w:pPr>
+      <w:rPr>
+        <w:rFonts w:ascii="Symbol" w:hAnsi="Symbol" w:hint="default"/>
+        <w:sz w:val="20"/>
+      </w:rPr>
+    </w:lvl>
+    <w:lvl w:ilvl="4" w:tentative="1">
+      <w:start w:val="1"/>
+      <w:numFmt w:val="bullet"/>
+      <w:lvlText w:val=""/>
+      <w:lvlJc w:val="left"/>
+      <w:pPr>
+        <w:tabs>
+          <w:tab w:val="num" w:pos="3600"/>
+        </w:tabs>
+        <w:ind w:left="3600" w:hanging="360"/>
+      </w:pPr>
+      <w:rPr>
+        <w:rFonts w:ascii="Symbol" w:hAnsi="Symbol" w:hint="default"/>
+        <w:sz w:val="20"/>
+      </w:rPr>
+    </w:lvl>
+    <w:lvl w:ilvl="5" w:tentative="1">
+      <w:start w:val="1"/>
+      <w:numFmt w:val="bullet"/>
+      <w:lvlText w:val=""/>
+      <w:lvlJc w:val="left"/>
+      <w:pPr>
+        <w:tabs>
+          <w:tab w:val="num" w:pos="4320"/>
+        </w:tabs>
+        <w:ind w:left="4320" w:hanging="360"/>
+      </w:pPr>
+      <w:rPr>
+        <w:rFonts w:ascii="Symbol" w:hAnsi="Symbol" w:hint="default"/>
+        <w:sz w:val="20"/>
+      </w:rPr>
+    </w:lvl>
+    <w:lvl w:ilvl="6" w:tentative="1">
+      <w:start w:val="1"/>
+      <w:numFmt w:val="bullet"/>
+      <w:lvlText w:val=""/>
+      <w:lvlJc w:val="left"/>
+      <w:pPr>
+        <w:tabs>
+          <w:tab w:val="num" w:pos="5040"/>
+        </w:tabs>
+        <w:ind w:left="5040" w:hanging="360"/>
+      </w:pPr>
+      <w:rPr>
+        <w:rFonts w:ascii="Symbol" w:hAnsi="Symbol" w:hint="default"/>
+        <w:sz w:val="20"/>
+      </w:rPr>
+    </w:lvl>
+    <w:lvl w:ilvl="7" w:tentative="1">
+      <w:start w:val="1"/>
+      <w:numFmt w:val="bullet"/>
+      <w:lvlText w:val=""/>
+      <w:lvlJc w:val="left"/>
+      <w:pPr>
+        <w:tabs>
+          <w:tab w:val="num" w:pos="5760"/>
+        </w:tabs>
+        <w:ind w:left="5760" w:hanging="360"/>
+      </w:pPr>
+      <w:rPr>
+        <w:rFonts w:ascii="Symbol" w:hAnsi="Symbol" w:hint="default"/>
+        <w:sz w:val="20"/>
+      </w:rPr>
+    </w:lvl>
+    <w:lvl w:ilvl="8" w:tentative="1">
+      <w:start w:val="1"/>
+      <w:numFmt w:val="bullet"/>
+      <w:lvlText w:val=""/>
+      <w:lvlJc w:val="left"/>
+      <w:pPr>
+        <w:tabs>
+          <w:tab w:val="num" w:pos="6480"/>
+        </w:tabs>
+        <w:ind w:left="6480" w:hanging="360"/>
+      </w:pPr>
+      <w:rPr>
+        <w:rFonts w:ascii="Symbol" w:hAnsi="Symbol" w:hint="default"/>
+        <w:sz w:val="20"/>
+      </w:rPr>
+    </w:lvl>
+  </w:abstractNum>
+  <w:abstractNum w:abstractNumId="1" w15:restartNumberingAfterBreak="0">
     <w:nsid w:val="048212CC"/>
     <w:multiLevelType w:val="hybridMultilevel"/>
     <w:tmpl w:val="5894C0E4"/>
@@ -3674,7 +4611,269 @@
       </w:rPr>
     </w:lvl>
   </w:abstractNum>
-  <w:abstractNum w:abstractNumId="1" w15:restartNumberingAfterBreak="0">
+  <w:abstractNum w:abstractNumId="2" w15:restartNumberingAfterBreak="0">
+    <w:nsid w:val="05646A37"/>
+    <w:multiLevelType w:val="multilevel"/>
+    <w:tmpl w:val="07021384"/>
+    <w:lvl w:ilvl="0">
+      <w:start w:val="5"/>
+      <w:numFmt w:val="decimal"/>
+      <w:lvlText w:val="%1."/>
+      <w:lvlJc w:val="left"/>
+      <w:pPr>
+        <w:tabs>
+          <w:tab w:val="num" w:pos="720"/>
+        </w:tabs>
+        <w:ind w:left="720" w:hanging="360"/>
+      </w:pPr>
+    </w:lvl>
+    <w:lvl w:ilvl="1" w:tentative="1">
+      <w:start w:val="1"/>
+      <w:numFmt w:val="decimal"/>
+      <w:lvlText w:val="%2."/>
+      <w:lvlJc w:val="left"/>
+      <w:pPr>
+        <w:tabs>
+          <w:tab w:val="num" w:pos="1440"/>
+        </w:tabs>
+        <w:ind w:left="1440" w:hanging="360"/>
+      </w:pPr>
+    </w:lvl>
+    <w:lvl w:ilvl="2" w:tentative="1">
+      <w:start w:val="1"/>
+      <w:numFmt w:val="decimal"/>
+      <w:lvlText w:val="%3."/>
+      <w:lvlJc w:val="left"/>
+      <w:pPr>
+        <w:tabs>
+          <w:tab w:val="num" w:pos="2160"/>
+        </w:tabs>
+        <w:ind w:left="2160" w:hanging="360"/>
+      </w:pPr>
+    </w:lvl>
+    <w:lvl w:ilvl="3" w:tentative="1">
+      <w:start w:val="1"/>
+      <w:numFmt w:val="decimal"/>
+      <w:lvlText w:val="%4."/>
+      <w:lvlJc w:val="left"/>
+      <w:pPr>
+        <w:tabs>
+          <w:tab w:val="num" w:pos="2880"/>
+        </w:tabs>
+        <w:ind w:left="2880" w:hanging="360"/>
+      </w:pPr>
+    </w:lvl>
+    <w:lvl w:ilvl="4" w:tentative="1">
+      <w:start w:val="1"/>
+      <w:numFmt w:val="decimal"/>
+      <w:lvlText w:val="%5."/>
+      <w:lvlJc w:val="left"/>
+      <w:pPr>
+        <w:tabs>
+          <w:tab w:val="num" w:pos="3600"/>
+        </w:tabs>
+        <w:ind w:left="3600" w:hanging="360"/>
+      </w:pPr>
+    </w:lvl>
+    <w:lvl w:ilvl="5" w:tentative="1">
+      <w:start w:val="1"/>
+      <w:numFmt w:val="decimal"/>
+      <w:lvlText w:val="%6."/>
+      <w:lvlJc w:val="left"/>
+      <w:pPr>
+        <w:tabs>
+          <w:tab w:val="num" w:pos="4320"/>
+        </w:tabs>
+        <w:ind w:left="4320" w:hanging="360"/>
+      </w:pPr>
+    </w:lvl>
+    <w:lvl w:ilvl="6" w:tentative="1">
+      <w:start w:val="1"/>
+      <w:numFmt w:val="decimal"/>
+      <w:lvlText w:val="%7."/>
+      <w:lvlJc w:val="left"/>
+      <w:pPr>
+        <w:tabs>
+          <w:tab w:val="num" w:pos="5040"/>
+        </w:tabs>
+        <w:ind w:left="5040" w:hanging="360"/>
+      </w:pPr>
+    </w:lvl>
+    <w:lvl w:ilvl="7" w:tentative="1">
+      <w:start w:val="1"/>
+      <w:numFmt w:val="decimal"/>
+      <w:lvlText w:val="%8."/>
+      <w:lvlJc w:val="left"/>
+      <w:pPr>
+        <w:tabs>
+          <w:tab w:val="num" w:pos="5760"/>
+        </w:tabs>
+        <w:ind w:left="5760" w:hanging="360"/>
+      </w:pPr>
+    </w:lvl>
+    <w:lvl w:ilvl="8" w:tentative="1">
+      <w:start w:val="1"/>
+      <w:numFmt w:val="decimal"/>
+      <w:lvlText w:val="%9."/>
+      <w:lvlJc w:val="left"/>
+      <w:pPr>
+        <w:tabs>
+          <w:tab w:val="num" w:pos="6480"/>
+        </w:tabs>
+        <w:ind w:left="6480" w:hanging="360"/>
+      </w:pPr>
+    </w:lvl>
+  </w:abstractNum>
+  <w:abstractNum w:abstractNumId="3" w15:restartNumberingAfterBreak="0">
+    <w:nsid w:val="0CCD4602"/>
+    <w:multiLevelType w:val="multilevel"/>
+    <w:tmpl w:val="F0DE2F0C"/>
+    <w:lvl w:ilvl="0">
+      <w:start w:val="1"/>
+      <w:numFmt w:val="bullet"/>
+      <w:lvlText w:val=""/>
+      <w:lvlJc w:val="left"/>
+      <w:pPr>
+        <w:tabs>
+          <w:tab w:val="num" w:pos="720"/>
+        </w:tabs>
+        <w:ind w:left="720" w:hanging="360"/>
+      </w:pPr>
+      <w:rPr>
+        <w:rFonts w:ascii="Symbol" w:hAnsi="Symbol" w:hint="default"/>
+        <w:sz w:val="20"/>
+      </w:rPr>
+    </w:lvl>
+    <w:lvl w:ilvl="1" w:tentative="1">
+      <w:start w:val="1"/>
+      <w:numFmt w:val="bullet"/>
+      <w:lvlText w:val=""/>
+      <w:lvlJc w:val="left"/>
+      <w:pPr>
+        <w:tabs>
+          <w:tab w:val="num" w:pos="1440"/>
+        </w:tabs>
+        <w:ind w:left="1440" w:hanging="360"/>
+      </w:pPr>
+      <w:rPr>
+        <w:rFonts w:ascii="Symbol" w:hAnsi="Symbol" w:hint="default"/>
+        <w:sz w:val="20"/>
+      </w:rPr>
+    </w:lvl>
+    <w:lvl w:ilvl="2" w:tentative="1">
+      <w:start w:val="1"/>
+      <w:numFmt w:val="bullet"/>
+      <w:lvlText w:val=""/>
+      <w:lvlJc w:val="left"/>
+      <w:pPr>
+        <w:tabs>
+          <w:tab w:val="num" w:pos="2160"/>
+        </w:tabs>
+        <w:ind w:left="2160" w:hanging="360"/>
+      </w:pPr>
+      <w:rPr>
+        <w:rFonts w:ascii="Symbol" w:hAnsi="Symbol" w:hint="default"/>
+        <w:sz w:val="20"/>
+      </w:rPr>
+    </w:lvl>
+    <w:lvl w:ilvl="3" w:tentative="1">
+      <w:start w:val="1"/>
+      <w:numFmt w:val="bullet"/>
+      <w:lvlText w:val=""/>
+      <w:lvlJc w:val="left"/>
+      <w:pPr>
+        <w:tabs>
+          <w:tab w:val="num" w:pos="2880"/>
+        </w:tabs>
+        <w:ind w:left="2880" w:hanging="360"/>
+      </w:pPr>
+      <w:rPr>
+        <w:rFonts w:ascii="Symbol" w:hAnsi="Symbol" w:hint="default"/>
+        <w:sz w:val="20"/>
+      </w:rPr>
+    </w:lvl>
+    <w:lvl w:ilvl="4" w:tentative="1">
+      <w:start w:val="1"/>
+      <w:numFmt w:val="bullet"/>
+      <w:lvlText w:val=""/>
+      <w:lvlJc w:val="left"/>
+      <w:pPr>
+        <w:tabs>
+          <w:tab w:val="num" w:pos="3600"/>
+        </w:tabs>
+        <w:ind w:left="3600" w:hanging="360"/>
+      </w:pPr>
+      <w:rPr>
+        <w:rFonts w:ascii="Symbol" w:hAnsi="Symbol" w:hint="default"/>
+        <w:sz w:val="20"/>
+      </w:rPr>
+    </w:lvl>
+    <w:lvl w:ilvl="5" w:tentative="1">
+      <w:start w:val="1"/>
+      <w:numFmt w:val="bullet"/>
+      <w:lvlText w:val=""/>
+      <w:lvlJc w:val="left"/>
+      <w:pPr>
+        <w:tabs>
+          <w:tab w:val="num" w:pos="4320"/>
+        </w:tabs>
+        <w:ind w:left="4320" w:hanging="360"/>
+      </w:pPr>
+      <w:rPr>
+        <w:rFonts w:ascii="Symbol" w:hAnsi="Symbol" w:hint="default"/>
+        <w:sz w:val="20"/>
+      </w:rPr>
+    </w:lvl>
+    <w:lvl w:ilvl="6" w:tentative="1">
+      <w:start w:val="1"/>
+      <w:numFmt w:val="bullet"/>
+      <w:lvlText w:val=""/>
+      <w:lvlJc w:val="left"/>
+      <w:pPr>
+        <w:tabs>
+          <w:tab w:val="num" w:pos="5040"/>
+        </w:tabs>
+        <w:ind w:left="5040" w:hanging="360"/>
+      </w:pPr>
+      <w:rPr>
+        <w:rFonts w:ascii="Symbol" w:hAnsi="Symbol" w:hint="default"/>
+        <w:sz w:val="20"/>
+      </w:rPr>
+    </w:lvl>
+    <w:lvl w:ilvl="7" w:tentative="1">
+      <w:start w:val="1"/>
+      <w:numFmt w:val="bullet"/>
+      <w:lvlText w:val=""/>
+      <w:lvlJc w:val="left"/>
+      <w:pPr>
+        <w:tabs>
+          <w:tab w:val="num" w:pos="5760"/>
+        </w:tabs>
+        <w:ind w:left="5760" w:hanging="360"/>
+      </w:pPr>
+      <w:rPr>
+        <w:rFonts w:ascii="Symbol" w:hAnsi="Symbol" w:hint="default"/>
+        <w:sz w:val="20"/>
+      </w:rPr>
+    </w:lvl>
+    <w:lvl w:ilvl="8" w:tentative="1">
+      <w:start w:val="1"/>
+      <w:numFmt w:val="bullet"/>
+      <w:lvlText w:val=""/>
+      <w:lvlJc w:val="left"/>
+      <w:pPr>
+        <w:tabs>
+          <w:tab w:val="num" w:pos="6480"/>
+        </w:tabs>
+        <w:ind w:left="6480" w:hanging="360"/>
+      </w:pPr>
+      <w:rPr>
+        <w:rFonts w:ascii="Symbol" w:hAnsi="Symbol" w:hint="default"/>
+        <w:sz w:val="20"/>
+      </w:rPr>
+    </w:lvl>
+  </w:abstractNum>
+  <w:abstractNum w:abstractNumId="4" w15:restartNumberingAfterBreak="0">
     <w:nsid w:val="100D02F6"/>
     <w:multiLevelType w:val="hybridMultilevel"/>
     <w:tmpl w:val="72441A7A"/>
@@ -3814,7 +5013,269 @@
       </w:rPr>
     </w:lvl>
   </w:abstractNum>
-  <w:abstractNum w:abstractNumId="2" w15:restartNumberingAfterBreak="0">
+  <w:abstractNum w:abstractNumId="5" w15:restartNumberingAfterBreak="0">
+    <w:nsid w:val="15675292"/>
+    <w:multiLevelType w:val="multilevel"/>
+    <w:tmpl w:val="C4A8DA94"/>
+    <w:lvl w:ilvl="0">
+      <w:start w:val="1"/>
+      <w:numFmt w:val="bullet"/>
+      <w:lvlText w:val=""/>
+      <w:lvlJc w:val="left"/>
+      <w:pPr>
+        <w:tabs>
+          <w:tab w:val="num" w:pos="720"/>
+        </w:tabs>
+        <w:ind w:left="720" w:hanging="360"/>
+      </w:pPr>
+      <w:rPr>
+        <w:rFonts w:ascii="Symbol" w:hAnsi="Symbol" w:hint="default"/>
+        <w:sz w:val="20"/>
+      </w:rPr>
+    </w:lvl>
+    <w:lvl w:ilvl="1" w:tentative="1">
+      <w:start w:val="1"/>
+      <w:numFmt w:val="bullet"/>
+      <w:lvlText w:val=""/>
+      <w:lvlJc w:val="left"/>
+      <w:pPr>
+        <w:tabs>
+          <w:tab w:val="num" w:pos="1440"/>
+        </w:tabs>
+        <w:ind w:left="1440" w:hanging="360"/>
+      </w:pPr>
+      <w:rPr>
+        <w:rFonts w:ascii="Symbol" w:hAnsi="Symbol" w:hint="default"/>
+        <w:sz w:val="20"/>
+      </w:rPr>
+    </w:lvl>
+    <w:lvl w:ilvl="2" w:tentative="1">
+      <w:start w:val="1"/>
+      <w:numFmt w:val="bullet"/>
+      <w:lvlText w:val=""/>
+      <w:lvlJc w:val="left"/>
+      <w:pPr>
+        <w:tabs>
+          <w:tab w:val="num" w:pos="2160"/>
+        </w:tabs>
+        <w:ind w:left="2160" w:hanging="360"/>
+      </w:pPr>
+      <w:rPr>
+        <w:rFonts w:ascii="Symbol" w:hAnsi="Symbol" w:hint="default"/>
+        <w:sz w:val="20"/>
+      </w:rPr>
+    </w:lvl>
+    <w:lvl w:ilvl="3" w:tentative="1">
+      <w:start w:val="1"/>
+      <w:numFmt w:val="bullet"/>
+      <w:lvlText w:val=""/>
+      <w:lvlJc w:val="left"/>
+      <w:pPr>
+        <w:tabs>
+          <w:tab w:val="num" w:pos="2880"/>
+        </w:tabs>
+        <w:ind w:left="2880" w:hanging="360"/>
+      </w:pPr>
+      <w:rPr>
+        <w:rFonts w:ascii="Symbol" w:hAnsi="Symbol" w:hint="default"/>
+        <w:sz w:val="20"/>
+      </w:rPr>
+    </w:lvl>
+    <w:lvl w:ilvl="4" w:tentative="1">
+      <w:start w:val="1"/>
+      <w:numFmt w:val="bullet"/>
+      <w:lvlText w:val=""/>
+      <w:lvlJc w:val="left"/>
+      <w:pPr>
+        <w:tabs>
+          <w:tab w:val="num" w:pos="3600"/>
+        </w:tabs>
+        <w:ind w:left="3600" w:hanging="360"/>
+      </w:pPr>
+      <w:rPr>
+        <w:rFonts w:ascii="Symbol" w:hAnsi="Symbol" w:hint="default"/>
+        <w:sz w:val="20"/>
+      </w:rPr>
+    </w:lvl>
+    <w:lvl w:ilvl="5" w:tentative="1">
+      <w:start w:val="1"/>
+      <w:numFmt w:val="bullet"/>
+      <w:lvlText w:val=""/>
+      <w:lvlJc w:val="left"/>
+      <w:pPr>
+        <w:tabs>
+          <w:tab w:val="num" w:pos="4320"/>
+        </w:tabs>
+        <w:ind w:left="4320" w:hanging="360"/>
+      </w:pPr>
+      <w:rPr>
+        <w:rFonts w:ascii="Symbol" w:hAnsi="Symbol" w:hint="default"/>
+        <w:sz w:val="20"/>
+      </w:rPr>
+    </w:lvl>
+    <w:lvl w:ilvl="6" w:tentative="1">
+      <w:start w:val="1"/>
+      <w:numFmt w:val="bullet"/>
+      <w:lvlText w:val=""/>
+      <w:lvlJc w:val="left"/>
+      <w:pPr>
+        <w:tabs>
+          <w:tab w:val="num" w:pos="5040"/>
+        </w:tabs>
+        <w:ind w:left="5040" w:hanging="360"/>
+      </w:pPr>
+      <w:rPr>
+        <w:rFonts w:ascii="Symbol" w:hAnsi="Symbol" w:hint="default"/>
+        <w:sz w:val="20"/>
+      </w:rPr>
+    </w:lvl>
+    <w:lvl w:ilvl="7" w:tentative="1">
+      <w:start w:val="1"/>
+      <w:numFmt w:val="bullet"/>
+      <w:lvlText w:val=""/>
+      <w:lvlJc w:val="left"/>
+      <w:pPr>
+        <w:tabs>
+          <w:tab w:val="num" w:pos="5760"/>
+        </w:tabs>
+        <w:ind w:left="5760" w:hanging="360"/>
+      </w:pPr>
+      <w:rPr>
+        <w:rFonts w:ascii="Symbol" w:hAnsi="Symbol" w:hint="default"/>
+        <w:sz w:val="20"/>
+      </w:rPr>
+    </w:lvl>
+    <w:lvl w:ilvl="8" w:tentative="1">
+      <w:start w:val="1"/>
+      <w:numFmt w:val="bullet"/>
+      <w:lvlText w:val=""/>
+      <w:lvlJc w:val="left"/>
+      <w:pPr>
+        <w:tabs>
+          <w:tab w:val="num" w:pos="6480"/>
+        </w:tabs>
+        <w:ind w:left="6480" w:hanging="360"/>
+      </w:pPr>
+      <w:rPr>
+        <w:rFonts w:ascii="Symbol" w:hAnsi="Symbol" w:hint="default"/>
+        <w:sz w:val="20"/>
+      </w:rPr>
+    </w:lvl>
+  </w:abstractNum>
+  <w:abstractNum w:abstractNumId="6" w15:restartNumberingAfterBreak="0">
+    <w:nsid w:val="17B95A88"/>
+    <w:multiLevelType w:val="multilevel"/>
+    <w:tmpl w:val="CF0ED61C"/>
+    <w:lvl w:ilvl="0">
+      <w:start w:val="1"/>
+      <w:numFmt w:val="decimal"/>
+      <w:lvlText w:val="%1."/>
+      <w:lvlJc w:val="left"/>
+      <w:pPr>
+        <w:tabs>
+          <w:tab w:val="num" w:pos="720"/>
+        </w:tabs>
+        <w:ind w:left="720" w:hanging="360"/>
+      </w:pPr>
+    </w:lvl>
+    <w:lvl w:ilvl="1" w:tentative="1">
+      <w:start w:val="1"/>
+      <w:numFmt w:val="decimal"/>
+      <w:lvlText w:val="%2."/>
+      <w:lvlJc w:val="left"/>
+      <w:pPr>
+        <w:tabs>
+          <w:tab w:val="num" w:pos="1440"/>
+        </w:tabs>
+        <w:ind w:left="1440" w:hanging="360"/>
+      </w:pPr>
+    </w:lvl>
+    <w:lvl w:ilvl="2" w:tentative="1">
+      <w:start w:val="1"/>
+      <w:numFmt w:val="decimal"/>
+      <w:lvlText w:val="%3."/>
+      <w:lvlJc w:val="left"/>
+      <w:pPr>
+        <w:tabs>
+          <w:tab w:val="num" w:pos="2160"/>
+        </w:tabs>
+        <w:ind w:left="2160" w:hanging="360"/>
+      </w:pPr>
+    </w:lvl>
+    <w:lvl w:ilvl="3" w:tentative="1">
+      <w:start w:val="1"/>
+      <w:numFmt w:val="decimal"/>
+      <w:lvlText w:val="%4."/>
+      <w:lvlJc w:val="left"/>
+      <w:pPr>
+        <w:tabs>
+          <w:tab w:val="num" w:pos="2880"/>
+        </w:tabs>
+        <w:ind w:left="2880" w:hanging="360"/>
+      </w:pPr>
+    </w:lvl>
+    <w:lvl w:ilvl="4" w:tentative="1">
+      <w:start w:val="1"/>
+      <w:numFmt w:val="decimal"/>
+      <w:lvlText w:val="%5."/>
+      <w:lvlJc w:val="left"/>
+      <w:pPr>
+        <w:tabs>
+          <w:tab w:val="num" w:pos="3600"/>
+        </w:tabs>
+        <w:ind w:left="3600" w:hanging="360"/>
+      </w:pPr>
+    </w:lvl>
+    <w:lvl w:ilvl="5" w:tentative="1">
+      <w:start w:val="1"/>
+      <w:numFmt w:val="decimal"/>
+      <w:lvlText w:val="%6."/>
+      <w:lvlJc w:val="left"/>
+      <w:pPr>
+        <w:tabs>
+          <w:tab w:val="num" w:pos="4320"/>
+        </w:tabs>
+        <w:ind w:left="4320" w:hanging="360"/>
+      </w:pPr>
+    </w:lvl>
+    <w:lvl w:ilvl="6" w:tentative="1">
+      <w:start w:val="1"/>
+      <w:numFmt w:val="decimal"/>
+      <w:lvlText w:val="%7."/>
+      <w:lvlJc w:val="left"/>
+      <w:pPr>
+        <w:tabs>
+          <w:tab w:val="num" w:pos="5040"/>
+        </w:tabs>
+        <w:ind w:left="5040" w:hanging="360"/>
+      </w:pPr>
+    </w:lvl>
+    <w:lvl w:ilvl="7" w:tentative="1">
+      <w:start w:val="1"/>
+      <w:numFmt w:val="decimal"/>
+      <w:lvlText w:val="%8."/>
+      <w:lvlJc w:val="left"/>
+      <w:pPr>
+        <w:tabs>
+          <w:tab w:val="num" w:pos="5760"/>
+        </w:tabs>
+        <w:ind w:left="5760" w:hanging="360"/>
+      </w:pPr>
+    </w:lvl>
+    <w:lvl w:ilvl="8" w:tentative="1">
+      <w:start w:val="1"/>
+      <w:numFmt w:val="decimal"/>
+      <w:lvlText w:val="%9."/>
+      <w:lvlJc w:val="left"/>
+      <w:pPr>
+        <w:tabs>
+          <w:tab w:val="num" w:pos="6480"/>
+        </w:tabs>
+        <w:ind w:left="6480" w:hanging="360"/>
+      </w:pPr>
+    </w:lvl>
+  </w:abstractNum>
+  <w:abstractNum w:abstractNumId="7" w15:restartNumberingAfterBreak="0">
     <w:nsid w:val="18BB780A"/>
     <w:multiLevelType w:val="hybridMultilevel"/>
     <w:tmpl w:val="AE58DA14"/>
@@ -3927,7 +5388,7 @@
       </w:rPr>
     </w:lvl>
   </w:abstractNum>
-  <w:abstractNum w:abstractNumId="3" w15:restartNumberingAfterBreak="0">
+  <w:abstractNum w:abstractNumId="8" w15:restartNumberingAfterBreak="0">
     <w:nsid w:val="1C010595"/>
     <w:multiLevelType w:val="hybridMultilevel"/>
     <w:tmpl w:val="BB4E430C"/>
@@ -4067,7 +5528,7 @@
       </w:rPr>
     </w:lvl>
   </w:abstractNum>
-  <w:abstractNum w:abstractNumId="4" w15:restartNumberingAfterBreak="0">
+  <w:abstractNum w:abstractNumId="9" w15:restartNumberingAfterBreak="0">
     <w:nsid w:val="1F582638"/>
     <w:multiLevelType w:val="hybridMultilevel"/>
     <w:tmpl w:val="B858A06A"/>
@@ -4153,7 +5614,269 @@
       </w:pPr>
     </w:lvl>
   </w:abstractNum>
-  <w:abstractNum w:abstractNumId="5" w15:restartNumberingAfterBreak="0">
+  <w:abstractNum w:abstractNumId="10" w15:restartNumberingAfterBreak="0">
+    <w:nsid w:val="24D95431"/>
+    <w:multiLevelType w:val="multilevel"/>
+    <w:tmpl w:val="6126894A"/>
+    <w:lvl w:ilvl="0">
+      <w:start w:val="2"/>
+      <w:numFmt w:val="decimal"/>
+      <w:lvlText w:val="%1."/>
+      <w:lvlJc w:val="left"/>
+      <w:pPr>
+        <w:tabs>
+          <w:tab w:val="num" w:pos="720"/>
+        </w:tabs>
+        <w:ind w:left="720" w:hanging="360"/>
+      </w:pPr>
+    </w:lvl>
+    <w:lvl w:ilvl="1" w:tentative="1">
+      <w:start w:val="1"/>
+      <w:numFmt w:val="decimal"/>
+      <w:lvlText w:val="%2."/>
+      <w:lvlJc w:val="left"/>
+      <w:pPr>
+        <w:tabs>
+          <w:tab w:val="num" w:pos="1440"/>
+        </w:tabs>
+        <w:ind w:left="1440" w:hanging="360"/>
+      </w:pPr>
+    </w:lvl>
+    <w:lvl w:ilvl="2" w:tentative="1">
+      <w:start w:val="1"/>
+      <w:numFmt w:val="decimal"/>
+      <w:lvlText w:val="%3."/>
+      <w:lvlJc w:val="left"/>
+      <w:pPr>
+        <w:tabs>
+          <w:tab w:val="num" w:pos="2160"/>
+        </w:tabs>
+        <w:ind w:left="2160" w:hanging="360"/>
+      </w:pPr>
+    </w:lvl>
+    <w:lvl w:ilvl="3" w:tentative="1">
+      <w:start w:val="1"/>
+      <w:numFmt w:val="decimal"/>
+      <w:lvlText w:val="%4."/>
+      <w:lvlJc w:val="left"/>
+      <w:pPr>
+        <w:tabs>
+          <w:tab w:val="num" w:pos="2880"/>
+        </w:tabs>
+        <w:ind w:left="2880" w:hanging="360"/>
+      </w:pPr>
+    </w:lvl>
+    <w:lvl w:ilvl="4" w:tentative="1">
+      <w:start w:val="1"/>
+      <w:numFmt w:val="decimal"/>
+      <w:lvlText w:val="%5."/>
+      <w:lvlJc w:val="left"/>
+      <w:pPr>
+        <w:tabs>
+          <w:tab w:val="num" w:pos="3600"/>
+        </w:tabs>
+        <w:ind w:left="3600" w:hanging="360"/>
+      </w:pPr>
+    </w:lvl>
+    <w:lvl w:ilvl="5" w:tentative="1">
+      <w:start w:val="1"/>
+      <w:numFmt w:val="decimal"/>
+      <w:lvlText w:val="%6."/>
+      <w:lvlJc w:val="left"/>
+      <w:pPr>
+        <w:tabs>
+          <w:tab w:val="num" w:pos="4320"/>
+        </w:tabs>
+        <w:ind w:left="4320" w:hanging="360"/>
+      </w:pPr>
+    </w:lvl>
+    <w:lvl w:ilvl="6" w:tentative="1">
+      <w:start w:val="1"/>
+      <w:numFmt w:val="decimal"/>
+      <w:lvlText w:val="%7."/>
+      <w:lvlJc w:val="left"/>
+      <w:pPr>
+        <w:tabs>
+          <w:tab w:val="num" w:pos="5040"/>
+        </w:tabs>
+        <w:ind w:left="5040" w:hanging="360"/>
+      </w:pPr>
+    </w:lvl>
+    <w:lvl w:ilvl="7" w:tentative="1">
+      <w:start w:val="1"/>
+      <w:numFmt w:val="decimal"/>
+      <w:lvlText w:val="%8."/>
+      <w:lvlJc w:val="left"/>
+      <w:pPr>
+        <w:tabs>
+          <w:tab w:val="num" w:pos="5760"/>
+        </w:tabs>
+        <w:ind w:left="5760" w:hanging="360"/>
+      </w:pPr>
+    </w:lvl>
+    <w:lvl w:ilvl="8" w:tentative="1">
+      <w:start w:val="1"/>
+      <w:numFmt w:val="decimal"/>
+      <w:lvlText w:val="%9."/>
+      <w:lvlJc w:val="left"/>
+      <w:pPr>
+        <w:tabs>
+          <w:tab w:val="num" w:pos="6480"/>
+        </w:tabs>
+        <w:ind w:left="6480" w:hanging="360"/>
+      </w:pPr>
+    </w:lvl>
+  </w:abstractNum>
+  <w:abstractNum w:abstractNumId="11" w15:restartNumberingAfterBreak="0">
+    <w:nsid w:val="25EB564F"/>
+    <w:multiLevelType w:val="multilevel"/>
+    <w:tmpl w:val="CA466DA4"/>
+    <w:lvl w:ilvl="0">
+      <w:start w:val="1"/>
+      <w:numFmt w:val="bullet"/>
+      <w:lvlText w:val=""/>
+      <w:lvlJc w:val="left"/>
+      <w:pPr>
+        <w:tabs>
+          <w:tab w:val="num" w:pos="720"/>
+        </w:tabs>
+        <w:ind w:left="720" w:hanging="360"/>
+      </w:pPr>
+      <w:rPr>
+        <w:rFonts w:ascii="Symbol" w:hAnsi="Symbol" w:hint="default"/>
+        <w:sz w:val="20"/>
+      </w:rPr>
+    </w:lvl>
+    <w:lvl w:ilvl="1" w:tentative="1">
+      <w:start w:val="1"/>
+      <w:numFmt w:val="bullet"/>
+      <w:lvlText w:val=""/>
+      <w:lvlJc w:val="left"/>
+      <w:pPr>
+        <w:tabs>
+          <w:tab w:val="num" w:pos="1440"/>
+        </w:tabs>
+        <w:ind w:left="1440" w:hanging="360"/>
+      </w:pPr>
+      <w:rPr>
+        <w:rFonts w:ascii="Symbol" w:hAnsi="Symbol" w:hint="default"/>
+        <w:sz w:val="20"/>
+      </w:rPr>
+    </w:lvl>
+    <w:lvl w:ilvl="2" w:tentative="1">
+      <w:start w:val="1"/>
+      <w:numFmt w:val="bullet"/>
+      <w:lvlText w:val=""/>
+      <w:lvlJc w:val="left"/>
+      <w:pPr>
+        <w:tabs>
+          <w:tab w:val="num" w:pos="2160"/>
+        </w:tabs>
+        <w:ind w:left="2160" w:hanging="360"/>
+      </w:pPr>
+      <w:rPr>
+        <w:rFonts w:ascii="Symbol" w:hAnsi="Symbol" w:hint="default"/>
+        <w:sz w:val="20"/>
+      </w:rPr>
+    </w:lvl>
+    <w:lvl w:ilvl="3" w:tentative="1">
+      <w:start w:val="1"/>
+      <w:numFmt w:val="bullet"/>
+      <w:lvlText w:val=""/>
+      <w:lvlJc w:val="left"/>
+      <w:pPr>
+        <w:tabs>
+          <w:tab w:val="num" w:pos="2880"/>
+        </w:tabs>
+        <w:ind w:left="2880" w:hanging="360"/>
+      </w:pPr>
+      <w:rPr>
+        <w:rFonts w:ascii="Symbol" w:hAnsi="Symbol" w:hint="default"/>
+        <w:sz w:val="20"/>
+      </w:rPr>
+    </w:lvl>
+    <w:lvl w:ilvl="4" w:tentative="1">
+      <w:start w:val="1"/>
+      <w:numFmt w:val="bullet"/>
+      <w:lvlText w:val=""/>
+      <w:lvlJc w:val="left"/>
+      <w:pPr>
+        <w:tabs>
+          <w:tab w:val="num" w:pos="3600"/>
+        </w:tabs>
+        <w:ind w:left="3600" w:hanging="360"/>
+      </w:pPr>
+      <w:rPr>
+        <w:rFonts w:ascii="Symbol" w:hAnsi="Symbol" w:hint="default"/>
+        <w:sz w:val="20"/>
+      </w:rPr>
+    </w:lvl>
+    <w:lvl w:ilvl="5" w:tentative="1">
+      <w:start w:val="1"/>
+      <w:numFmt w:val="bullet"/>
+      <w:lvlText w:val=""/>
+      <w:lvlJc w:val="left"/>
+      <w:pPr>
+        <w:tabs>
+          <w:tab w:val="num" w:pos="4320"/>
+        </w:tabs>
+        <w:ind w:left="4320" w:hanging="360"/>
+      </w:pPr>
+      <w:rPr>
+        <w:rFonts w:ascii="Symbol" w:hAnsi="Symbol" w:hint="default"/>
+        <w:sz w:val="20"/>
+      </w:rPr>
+    </w:lvl>
+    <w:lvl w:ilvl="6" w:tentative="1">
+      <w:start w:val="1"/>
+      <w:numFmt w:val="bullet"/>
+      <w:lvlText w:val=""/>
+      <w:lvlJc w:val="left"/>
+      <w:pPr>
+        <w:tabs>
+          <w:tab w:val="num" w:pos="5040"/>
+        </w:tabs>
+        <w:ind w:left="5040" w:hanging="360"/>
+      </w:pPr>
+      <w:rPr>
+        <w:rFonts w:ascii="Symbol" w:hAnsi="Symbol" w:hint="default"/>
+        <w:sz w:val="20"/>
+      </w:rPr>
+    </w:lvl>
+    <w:lvl w:ilvl="7" w:tentative="1">
+      <w:start w:val="1"/>
+      <w:numFmt w:val="bullet"/>
+      <w:lvlText w:val=""/>
+      <w:lvlJc w:val="left"/>
+      <w:pPr>
+        <w:tabs>
+          <w:tab w:val="num" w:pos="5760"/>
+        </w:tabs>
+        <w:ind w:left="5760" w:hanging="360"/>
+      </w:pPr>
+      <w:rPr>
+        <w:rFonts w:ascii="Symbol" w:hAnsi="Symbol" w:hint="default"/>
+        <w:sz w:val="20"/>
+      </w:rPr>
+    </w:lvl>
+    <w:lvl w:ilvl="8" w:tentative="1">
+      <w:start w:val="1"/>
+      <w:numFmt w:val="bullet"/>
+      <w:lvlText w:val=""/>
+      <w:lvlJc w:val="left"/>
+      <w:pPr>
+        <w:tabs>
+          <w:tab w:val="num" w:pos="6480"/>
+        </w:tabs>
+        <w:ind w:left="6480" w:hanging="360"/>
+      </w:pPr>
+      <w:rPr>
+        <w:rFonts w:ascii="Symbol" w:hAnsi="Symbol" w:hint="default"/>
+        <w:sz w:val="20"/>
+      </w:rPr>
+    </w:lvl>
+  </w:abstractNum>
+  <w:abstractNum w:abstractNumId="12" w15:restartNumberingAfterBreak="0">
     <w:nsid w:val="261E16BC"/>
     <w:multiLevelType w:val="hybridMultilevel"/>
     <w:tmpl w:val="1E9EE7A2"/>
@@ -4293,7 +6016,7 @@
       </w:rPr>
     </w:lvl>
   </w:abstractNum>
-  <w:abstractNum w:abstractNumId="6" w15:restartNumberingAfterBreak="0">
+  <w:abstractNum w:abstractNumId="13" w15:restartNumberingAfterBreak="0">
     <w:nsid w:val="4DD705ED"/>
     <w:multiLevelType w:val="hybridMultilevel"/>
     <w:tmpl w:val="2D6A8F02"/>
@@ -4406,7 +6129,305 @@
       </w:rPr>
     </w:lvl>
   </w:abstractNum>
-  <w:abstractNum w:abstractNumId="7" w15:restartNumberingAfterBreak="0">
+  <w:abstractNum w:abstractNumId="14" w15:restartNumberingAfterBreak="0">
+    <w:nsid w:val="4E8A4021"/>
+    <w:multiLevelType w:val="multilevel"/>
+    <w:tmpl w:val="CE284F6E"/>
+    <w:lvl w:ilvl="0">
+      <w:start w:val="1"/>
+      <w:numFmt w:val="bullet"/>
+      <w:lvlText w:val=""/>
+      <w:lvlJc w:val="left"/>
+      <w:pPr>
+        <w:tabs>
+          <w:tab w:val="num" w:pos="720"/>
+        </w:tabs>
+        <w:ind w:left="720" w:hanging="360"/>
+      </w:pPr>
+      <w:rPr>
+        <w:rFonts w:ascii="Symbol" w:hAnsi="Symbol" w:hint="default"/>
+        <w:sz w:val="20"/>
+      </w:rPr>
+    </w:lvl>
+    <w:lvl w:ilvl="1" w:tentative="1">
+      <w:start w:val="1"/>
+      <w:numFmt w:val="bullet"/>
+      <w:lvlText w:val=""/>
+      <w:lvlJc w:val="left"/>
+      <w:pPr>
+        <w:tabs>
+          <w:tab w:val="num" w:pos="1440"/>
+        </w:tabs>
+        <w:ind w:left="1440" w:hanging="360"/>
+      </w:pPr>
+      <w:rPr>
+        <w:rFonts w:ascii="Symbol" w:hAnsi="Symbol" w:hint="default"/>
+        <w:sz w:val="20"/>
+      </w:rPr>
+    </w:lvl>
+    <w:lvl w:ilvl="2" w:tentative="1">
+      <w:start w:val="1"/>
+      <w:numFmt w:val="bullet"/>
+      <w:lvlText w:val=""/>
+      <w:lvlJc w:val="left"/>
+      <w:pPr>
+        <w:tabs>
+          <w:tab w:val="num" w:pos="2160"/>
+        </w:tabs>
+        <w:ind w:left="2160" w:hanging="360"/>
+      </w:pPr>
+      <w:rPr>
+        <w:rFonts w:ascii="Symbol" w:hAnsi="Symbol" w:hint="default"/>
+        <w:sz w:val="20"/>
+      </w:rPr>
+    </w:lvl>
+    <w:lvl w:ilvl="3" w:tentative="1">
+      <w:start w:val="1"/>
+      <w:numFmt w:val="bullet"/>
+      <w:lvlText w:val=""/>
+      <w:lvlJc w:val="left"/>
+      <w:pPr>
+        <w:tabs>
+          <w:tab w:val="num" w:pos="2880"/>
+        </w:tabs>
+        <w:ind w:left="2880" w:hanging="360"/>
+      </w:pPr>
+      <w:rPr>
+        <w:rFonts w:ascii="Symbol" w:hAnsi="Symbol" w:hint="default"/>
+        <w:sz w:val="20"/>
+      </w:rPr>
+    </w:lvl>
+    <w:lvl w:ilvl="4" w:tentative="1">
+      <w:start w:val="1"/>
+      <w:numFmt w:val="bullet"/>
+      <w:lvlText w:val=""/>
+      <w:lvlJc w:val="left"/>
+      <w:pPr>
+        <w:tabs>
+          <w:tab w:val="num" w:pos="3600"/>
+        </w:tabs>
+        <w:ind w:left="3600" w:hanging="360"/>
+      </w:pPr>
+      <w:rPr>
+        <w:rFonts w:ascii="Symbol" w:hAnsi="Symbol" w:hint="default"/>
+        <w:sz w:val="20"/>
+      </w:rPr>
+    </w:lvl>
+    <w:lvl w:ilvl="5" w:tentative="1">
+      <w:start w:val="1"/>
+      <w:numFmt w:val="bullet"/>
+      <w:lvlText w:val=""/>
+      <w:lvlJc w:val="left"/>
+      <w:pPr>
+        <w:tabs>
+          <w:tab w:val="num" w:pos="4320"/>
+        </w:tabs>
+        <w:ind w:left="4320" w:hanging="360"/>
+      </w:pPr>
+      <w:rPr>
+        <w:rFonts w:ascii="Symbol" w:hAnsi="Symbol" w:hint="default"/>
+        <w:sz w:val="20"/>
+      </w:rPr>
+    </w:lvl>
+    <w:lvl w:ilvl="6" w:tentative="1">
+      <w:start w:val="1"/>
+      <w:numFmt w:val="bullet"/>
+      <w:lvlText w:val=""/>
+      <w:lvlJc w:val="left"/>
+      <w:pPr>
+        <w:tabs>
+          <w:tab w:val="num" w:pos="5040"/>
+        </w:tabs>
+        <w:ind w:left="5040" w:hanging="360"/>
+      </w:pPr>
+      <w:rPr>
+        <w:rFonts w:ascii="Symbol" w:hAnsi="Symbol" w:hint="default"/>
+        <w:sz w:val="20"/>
+      </w:rPr>
+    </w:lvl>
+    <w:lvl w:ilvl="7" w:tentative="1">
+      <w:start w:val="1"/>
+      <w:numFmt w:val="bullet"/>
+      <w:lvlText w:val=""/>
+      <w:lvlJc w:val="left"/>
+      <w:pPr>
+        <w:tabs>
+          <w:tab w:val="num" w:pos="5760"/>
+        </w:tabs>
+        <w:ind w:left="5760" w:hanging="360"/>
+      </w:pPr>
+      <w:rPr>
+        <w:rFonts w:ascii="Symbol" w:hAnsi="Symbol" w:hint="default"/>
+        <w:sz w:val="20"/>
+      </w:rPr>
+    </w:lvl>
+    <w:lvl w:ilvl="8" w:tentative="1">
+      <w:start w:val="1"/>
+      <w:numFmt w:val="bullet"/>
+      <w:lvlText w:val=""/>
+      <w:lvlJc w:val="left"/>
+      <w:pPr>
+        <w:tabs>
+          <w:tab w:val="num" w:pos="6480"/>
+        </w:tabs>
+        <w:ind w:left="6480" w:hanging="360"/>
+      </w:pPr>
+      <w:rPr>
+        <w:rFonts w:ascii="Symbol" w:hAnsi="Symbol" w:hint="default"/>
+        <w:sz w:val="20"/>
+      </w:rPr>
+    </w:lvl>
+  </w:abstractNum>
+  <w:abstractNum w:abstractNumId="15" w15:restartNumberingAfterBreak="0">
+    <w:nsid w:val="56F662D4"/>
+    <w:multiLevelType w:val="multilevel"/>
+    <w:tmpl w:val="796A5C26"/>
+    <w:lvl w:ilvl="0">
+      <w:start w:val="1"/>
+      <w:numFmt w:val="bullet"/>
+      <w:lvlText w:val=""/>
+      <w:lvlJc w:val="left"/>
+      <w:pPr>
+        <w:tabs>
+          <w:tab w:val="num" w:pos="720"/>
+        </w:tabs>
+        <w:ind w:left="720" w:hanging="360"/>
+      </w:pPr>
+      <w:rPr>
+        <w:rFonts w:ascii="Symbol" w:hAnsi="Symbol" w:hint="default"/>
+        <w:sz w:val="20"/>
+      </w:rPr>
+    </w:lvl>
+    <w:lvl w:ilvl="1" w:tentative="1">
+      <w:start w:val="1"/>
+      <w:numFmt w:val="bullet"/>
+      <w:lvlText w:val=""/>
+      <w:lvlJc w:val="left"/>
+      <w:pPr>
+        <w:tabs>
+          <w:tab w:val="num" w:pos="1440"/>
+        </w:tabs>
+        <w:ind w:left="1440" w:hanging="360"/>
+      </w:pPr>
+      <w:rPr>
+        <w:rFonts w:ascii="Symbol" w:hAnsi="Symbol" w:hint="default"/>
+        <w:sz w:val="20"/>
+      </w:rPr>
+    </w:lvl>
+    <w:lvl w:ilvl="2" w:tentative="1">
+      <w:start w:val="1"/>
+      <w:numFmt w:val="bullet"/>
+      <w:lvlText w:val=""/>
+      <w:lvlJc w:val="left"/>
+      <w:pPr>
+        <w:tabs>
+          <w:tab w:val="num" w:pos="2160"/>
+        </w:tabs>
+        <w:ind w:left="2160" w:hanging="360"/>
+      </w:pPr>
+      <w:rPr>
+        <w:rFonts w:ascii="Symbol" w:hAnsi="Symbol" w:hint="default"/>
+        <w:sz w:val="20"/>
+      </w:rPr>
+    </w:lvl>
+    <w:lvl w:ilvl="3" w:tentative="1">
+      <w:start w:val="1"/>
+      <w:numFmt w:val="bullet"/>
+      <w:lvlText w:val=""/>
+      <w:lvlJc w:val="left"/>
+      <w:pPr>
+        <w:tabs>
+          <w:tab w:val="num" w:pos="2880"/>
+        </w:tabs>
+        <w:ind w:left="2880" w:hanging="360"/>
+      </w:pPr>
+      <w:rPr>
+        <w:rFonts w:ascii="Symbol" w:hAnsi="Symbol" w:hint="default"/>
+        <w:sz w:val="20"/>
+      </w:rPr>
+    </w:lvl>
+    <w:lvl w:ilvl="4" w:tentative="1">
+      <w:start w:val="1"/>
+      <w:numFmt w:val="bullet"/>
+      <w:lvlText w:val=""/>
+      <w:lvlJc w:val="left"/>
+      <w:pPr>
+        <w:tabs>
+          <w:tab w:val="num" w:pos="3600"/>
+        </w:tabs>
+        <w:ind w:left="3600" w:hanging="360"/>
+      </w:pPr>
+      <w:rPr>
+        <w:rFonts w:ascii="Symbol" w:hAnsi="Symbol" w:hint="default"/>
+        <w:sz w:val="20"/>
+      </w:rPr>
+    </w:lvl>
+    <w:lvl w:ilvl="5" w:tentative="1">
+      <w:start w:val="1"/>
+      <w:numFmt w:val="bullet"/>
+      <w:lvlText w:val=""/>
+      <w:lvlJc w:val="left"/>
+      <w:pPr>
+        <w:tabs>
+          <w:tab w:val="num" w:pos="4320"/>
+        </w:tabs>
+        <w:ind w:left="4320" w:hanging="360"/>
+      </w:pPr>
+      <w:rPr>
+        <w:rFonts w:ascii="Symbol" w:hAnsi="Symbol" w:hint="default"/>
+        <w:sz w:val="20"/>
+      </w:rPr>
+    </w:lvl>
+    <w:lvl w:ilvl="6" w:tentative="1">
+      <w:start w:val="1"/>
+      <w:numFmt w:val="bullet"/>
+      <w:lvlText w:val=""/>
+      <w:lvlJc w:val="left"/>
+      <w:pPr>
+        <w:tabs>
+          <w:tab w:val="num" w:pos="5040"/>
+        </w:tabs>
+        <w:ind w:left="5040" w:hanging="360"/>
+      </w:pPr>
+      <w:rPr>
+        <w:rFonts w:ascii="Symbol" w:hAnsi="Symbol" w:hint="default"/>
+        <w:sz w:val="20"/>
+      </w:rPr>
+    </w:lvl>
+    <w:lvl w:ilvl="7" w:tentative="1">
+      <w:start w:val="1"/>
+      <w:numFmt w:val="bullet"/>
+      <w:lvlText w:val=""/>
+      <w:lvlJc w:val="left"/>
+      <w:pPr>
+        <w:tabs>
+          <w:tab w:val="num" w:pos="5760"/>
+        </w:tabs>
+        <w:ind w:left="5760" w:hanging="360"/>
+      </w:pPr>
+      <w:rPr>
+        <w:rFonts w:ascii="Symbol" w:hAnsi="Symbol" w:hint="default"/>
+        <w:sz w:val="20"/>
+      </w:rPr>
+    </w:lvl>
+    <w:lvl w:ilvl="8" w:tentative="1">
+      <w:start w:val="1"/>
+      <w:numFmt w:val="bullet"/>
+      <w:lvlText w:val=""/>
+      <w:lvlJc w:val="left"/>
+      <w:pPr>
+        <w:tabs>
+          <w:tab w:val="num" w:pos="6480"/>
+        </w:tabs>
+        <w:ind w:left="6480" w:hanging="360"/>
+      </w:pPr>
+      <w:rPr>
+        <w:rFonts w:ascii="Symbol" w:hAnsi="Symbol" w:hint="default"/>
+        <w:sz w:val="20"/>
+      </w:rPr>
+    </w:lvl>
+  </w:abstractNum>
+  <w:abstractNum w:abstractNumId="16" w15:restartNumberingAfterBreak="0">
     <w:nsid w:val="57B750AC"/>
     <w:multiLevelType w:val="hybridMultilevel"/>
     <w:tmpl w:val="3B6CF1C0"/>
@@ -4546,7 +6567,233 @@
       </w:rPr>
     </w:lvl>
   </w:abstractNum>
-  <w:abstractNum w:abstractNumId="8" w15:restartNumberingAfterBreak="0">
+  <w:abstractNum w:abstractNumId="17" w15:restartNumberingAfterBreak="0">
+    <w:nsid w:val="5E60591A"/>
+    <w:multiLevelType w:val="multilevel"/>
+    <w:tmpl w:val="2C4CCDB2"/>
+    <w:lvl w:ilvl="0">
+      <w:start w:val="4"/>
+      <w:numFmt w:val="decimal"/>
+      <w:lvlText w:val="%1."/>
+      <w:lvlJc w:val="left"/>
+      <w:pPr>
+        <w:tabs>
+          <w:tab w:val="num" w:pos="720"/>
+        </w:tabs>
+        <w:ind w:left="720" w:hanging="360"/>
+      </w:pPr>
+    </w:lvl>
+    <w:lvl w:ilvl="1" w:tentative="1">
+      <w:start w:val="1"/>
+      <w:numFmt w:val="decimal"/>
+      <w:lvlText w:val="%2."/>
+      <w:lvlJc w:val="left"/>
+      <w:pPr>
+        <w:tabs>
+          <w:tab w:val="num" w:pos="1440"/>
+        </w:tabs>
+        <w:ind w:left="1440" w:hanging="360"/>
+      </w:pPr>
+    </w:lvl>
+    <w:lvl w:ilvl="2" w:tentative="1">
+      <w:start w:val="1"/>
+      <w:numFmt w:val="decimal"/>
+      <w:lvlText w:val="%3."/>
+      <w:lvlJc w:val="left"/>
+      <w:pPr>
+        <w:tabs>
+          <w:tab w:val="num" w:pos="2160"/>
+        </w:tabs>
+        <w:ind w:left="2160" w:hanging="360"/>
+      </w:pPr>
+    </w:lvl>
+    <w:lvl w:ilvl="3" w:tentative="1">
+      <w:start w:val="1"/>
+      <w:numFmt w:val="decimal"/>
+      <w:lvlText w:val="%4."/>
+      <w:lvlJc w:val="left"/>
+      <w:pPr>
+        <w:tabs>
+          <w:tab w:val="num" w:pos="2880"/>
+        </w:tabs>
+        <w:ind w:left="2880" w:hanging="360"/>
+      </w:pPr>
+    </w:lvl>
+    <w:lvl w:ilvl="4" w:tentative="1">
+      <w:start w:val="1"/>
+      <w:numFmt w:val="decimal"/>
+      <w:lvlText w:val="%5."/>
+      <w:lvlJc w:val="left"/>
+      <w:pPr>
+        <w:tabs>
+          <w:tab w:val="num" w:pos="3600"/>
+        </w:tabs>
+        <w:ind w:left="3600" w:hanging="360"/>
+      </w:pPr>
+    </w:lvl>
+    <w:lvl w:ilvl="5" w:tentative="1">
+      <w:start w:val="1"/>
+      <w:numFmt w:val="decimal"/>
+      <w:lvlText w:val="%6."/>
+      <w:lvlJc w:val="left"/>
+      <w:pPr>
+        <w:tabs>
+          <w:tab w:val="num" w:pos="4320"/>
+        </w:tabs>
+        <w:ind w:left="4320" w:hanging="360"/>
+      </w:pPr>
+    </w:lvl>
+    <w:lvl w:ilvl="6" w:tentative="1">
+      <w:start w:val="1"/>
+      <w:numFmt w:val="decimal"/>
+      <w:lvlText w:val="%7."/>
+      <w:lvlJc w:val="left"/>
+      <w:pPr>
+        <w:tabs>
+          <w:tab w:val="num" w:pos="5040"/>
+        </w:tabs>
+        <w:ind w:left="5040" w:hanging="360"/>
+      </w:pPr>
+    </w:lvl>
+    <w:lvl w:ilvl="7" w:tentative="1">
+      <w:start w:val="1"/>
+      <w:numFmt w:val="decimal"/>
+      <w:lvlText w:val="%8."/>
+      <w:lvlJc w:val="left"/>
+      <w:pPr>
+        <w:tabs>
+          <w:tab w:val="num" w:pos="5760"/>
+        </w:tabs>
+        <w:ind w:left="5760" w:hanging="360"/>
+      </w:pPr>
+    </w:lvl>
+    <w:lvl w:ilvl="8" w:tentative="1">
+      <w:start w:val="1"/>
+      <w:numFmt w:val="decimal"/>
+      <w:lvlText w:val="%9."/>
+      <w:lvlJc w:val="left"/>
+      <w:pPr>
+        <w:tabs>
+          <w:tab w:val="num" w:pos="6480"/>
+        </w:tabs>
+        <w:ind w:left="6480" w:hanging="360"/>
+      </w:pPr>
+    </w:lvl>
+  </w:abstractNum>
+  <w:abstractNum w:abstractNumId="18" w15:restartNumberingAfterBreak="0">
+    <w:nsid w:val="61BC3B01"/>
+    <w:multiLevelType w:val="multilevel"/>
+    <w:tmpl w:val="B0F06E8C"/>
+    <w:lvl w:ilvl="0">
+      <w:start w:val="3"/>
+      <w:numFmt w:val="decimal"/>
+      <w:lvlText w:val="%1."/>
+      <w:lvlJc w:val="left"/>
+      <w:pPr>
+        <w:tabs>
+          <w:tab w:val="num" w:pos="720"/>
+        </w:tabs>
+        <w:ind w:left="720" w:hanging="360"/>
+      </w:pPr>
+    </w:lvl>
+    <w:lvl w:ilvl="1" w:tentative="1">
+      <w:start w:val="1"/>
+      <w:numFmt w:val="decimal"/>
+      <w:lvlText w:val="%2."/>
+      <w:lvlJc w:val="left"/>
+      <w:pPr>
+        <w:tabs>
+          <w:tab w:val="num" w:pos="1440"/>
+        </w:tabs>
+        <w:ind w:left="1440" w:hanging="360"/>
+      </w:pPr>
+    </w:lvl>
+    <w:lvl w:ilvl="2" w:tentative="1">
+      <w:start w:val="1"/>
+      <w:numFmt w:val="decimal"/>
+      <w:lvlText w:val="%3."/>
+      <w:lvlJc w:val="left"/>
+      <w:pPr>
+        <w:tabs>
+          <w:tab w:val="num" w:pos="2160"/>
+        </w:tabs>
+        <w:ind w:left="2160" w:hanging="360"/>
+      </w:pPr>
+    </w:lvl>
+    <w:lvl w:ilvl="3" w:tentative="1">
+      <w:start w:val="1"/>
+      <w:numFmt w:val="decimal"/>
+      <w:lvlText w:val="%4."/>
+      <w:lvlJc w:val="left"/>
+      <w:pPr>
+        <w:tabs>
+          <w:tab w:val="num" w:pos="2880"/>
+        </w:tabs>
+        <w:ind w:left="2880" w:hanging="360"/>
+      </w:pPr>
+    </w:lvl>
+    <w:lvl w:ilvl="4" w:tentative="1">
+      <w:start w:val="1"/>
+      <w:numFmt w:val="decimal"/>
+      <w:lvlText w:val="%5."/>
+      <w:lvlJc w:val="left"/>
+      <w:pPr>
+        <w:tabs>
+          <w:tab w:val="num" w:pos="3600"/>
+        </w:tabs>
+        <w:ind w:left="3600" w:hanging="360"/>
+      </w:pPr>
+    </w:lvl>
+    <w:lvl w:ilvl="5" w:tentative="1">
+      <w:start w:val="1"/>
+      <w:numFmt w:val="decimal"/>
+      <w:lvlText w:val="%6."/>
+      <w:lvlJc w:val="left"/>
+      <w:pPr>
+        <w:tabs>
+          <w:tab w:val="num" w:pos="4320"/>
+        </w:tabs>
+        <w:ind w:left="4320" w:hanging="360"/>
+      </w:pPr>
+    </w:lvl>
+    <w:lvl w:ilvl="6" w:tentative="1">
+      <w:start w:val="1"/>
+      <w:numFmt w:val="decimal"/>
+      <w:lvlText w:val="%7."/>
+      <w:lvlJc w:val="left"/>
+      <w:pPr>
+        <w:tabs>
+          <w:tab w:val="num" w:pos="5040"/>
+        </w:tabs>
+        <w:ind w:left="5040" w:hanging="360"/>
+      </w:pPr>
+    </w:lvl>
+    <w:lvl w:ilvl="7" w:tentative="1">
+      <w:start w:val="1"/>
+      <w:numFmt w:val="decimal"/>
+      <w:lvlText w:val="%8."/>
+      <w:lvlJc w:val="left"/>
+      <w:pPr>
+        <w:tabs>
+          <w:tab w:val="num" w:pos="5760"/>
+        </w:tabs>
+        <w:ind w:left="5760" w:hanging="360"/>
+      </w:pPr>
+    </w:lvl>
+    <w:lvl w:ilvl="8" w:tentative="1">
+      <w:start w:val="1"/>
+      <w:numFmt w:val="decimal"/>
+      <w:lvlText w:val="%9."/>
+      <w:lvlJc w:val="left"/>
+      <w:pPr>
+        <w:tabs>
+          <w:tab w:val="num" w:pos="6480"/>
+        </w:tabs>
+        <w:ind w:left="6480" w:hanging="360"/>
+      </w:pPr>
+    </w:lvl>
+  </w:abstractNum>
+  <w:abstractNum w:abstractNumId="19" w15:restartNumberingAfterBreak="0">
     <w:nsid w:val="6C4448DB"/>
     <w:multiLevelType w:val="hybridMultilevel"/>
     <w:tmpl w:val="667CF98A"/>
@@ -4659,7 +6906,7 @@
       </w:rPr>
     </w:lvl>
   </w:abstractNum>
-  <w:abstractNum w:abstractNumId="9" w15:restartNumberingAfterBreak="0">
+  <w:abstractNum w:abstractNumId="20" w15:restartNumberingAfterBreak="0">
     <w:nsid w:val="6EFD39E6"/>
     <w:multiLevelType w:val="hybridMultilevel"/>
     <w:tmpl w:val="DB2CAD0E"/>
@@ -4772,7 +7019,7 @@
       </w:rPr>
     </w:lvl>
   </w:abstractNum>
-  <w:abstractNum w:abstractNumId="10" w15:restartNumberingAfterBreak="0">
+  <w:abstractNum w:abstractNumId="21" w15:restartNumberingAfterBreak="0">
     <w:nsid w:val="70D56B67"/>
     <w:multiLevelType w:val="hybridMultilevel"/>
     <w:tmpl w:val="909C4214"/>
@@ -4912,41 +7159,190 @@
       </w:rPr>
     </w:lvl>
   </w:abstractNum>
+  <w:abstractNum w:abstractNumId="22" w15:restartNumberingAfterBreak="0">
+    <w:nsid w:val="741F1C29"/>
+    <w:multiLevelType w:val="multilevel"/>
+    <w:tmpl w:val="F40E4A98"/>
+    <w:lvl w:ilvl="0">
+      <w:start w:val="6"/>
+      <w:numFmt w:val="decimal"/>
+      <w:lvlText w:val="%1."/>
+      <w:lvlJc w:val="left"/>
+      <w:pPr>
+        <w:tabs>
+          <w:tab w:val="num" w:pos="720"/>
+        </w:tabs>
+        <w:ind w:left="720" w:hanging="360"/>
+      </w:pPr>
+    </w:lvl>
+    <w:lvl w:ilvl="1" w:tentative="1">
+      <w:start w:val="1"/>
+      <w:numFmt w:val="decimal"/>
+      <w:lvlText w:val="%2."/>
+      <w:lvlJc w:val="left"/>
+      <w:pPr>
+        <w:tabs>
+          <w:tab w:val="num" w:pos="1440"/>
+        </w:tabs>
+        <w:ind w:left="1440" w:hanging="360"/>
+      </w:pPr>
+    </w:lvl>
+    <w:lvl w:ilvl="2" w:tentative="1">
+      <w:start w:val="1"/>
+      <w:numFmt w:val="decimal"/>
+      <w:lvlText w:val="%3."/>
+      <w:lvlJc w:val="left"/>
+      <w:pPr>
+        <w:tabs>
+          <w:tab w:val="num" w:pos="2160"/>
+        </w:tabs>
+        <w:ind w:left="2160" w:hanging="360"/>
+      </w:pPr>
+    </w:lvl>
+    <w:lvl w:ilvl="3" w:tentative="1">
+      <w:start w:val="1"/>
+      <w:numFmt w:val="decimal"/>
+      <w:lvlText w:val="%4."/>
+      <w:lvlJc w:val="left"/>
+      <w:pPr>
+        <w:tabs>
+          <w:tab w:val="num" w:pos="2880"/>
+        </w:tabs>
+        <w:ind w:left="2880" w:hanging="360"/>
+      </w:pPr>
+    </w:lvl>
+    <w:lvl w:ilvl="4" w:tentative="1">
+      <w:start w:val="1"/>
+      <w:numFmt w:val="decimal"/>
+      <w:lvlText w:val="%5."/>
+      <w:lvlJc w:val="left"/>
+      <w:pPr>
+        <w:tabs>
+          <w:tab w:val="num" w:pos="3600"/>
+        </w:tabs>
+        <w:ind w:left="3600" w:hanging="360"/>
+      </w:pPr>
+    </w:lvl>
+    <w:lvl w:ilvl="5" w:tentative="1">
+      <w:start w:val="1"/>
+      <w:numFmt w:val="decimal"/>
+      <w:lvlText w:val="%6."/>
+      <w:lvlJc w:val="left"/>
+      <w:pPr>
+        <w:tabs>
+          <w:tab w:val="num" w:pos="4320"/>
+        </w:tabs>
+        <w:ind w:left="4320" w:hanging="360"/>
+      </w:pPr>
+    </w:lvl>
+    <w:lvl w:ilvl="6" w:tentative="1">
+      <w:start w:val="1"/>
+      <w:numFmt w:val="decimal"/>
+      <w:lvlText w:val="%7."/>
+      <w:lvlJc w:val="left"/>
+      <w:pPr>
+        <w:tabs>
+          <w:tab w:val="num" w:pos="5040"/>
+        </w:tabs>
+        <w:ind w:left="5040" w:hanging="360"/>
+      </w:pPr>
+    </w:lvl>
+    <w:lvl w:ilvl="7" w:tentative="1">
+      <w:start w:val="1"/>
+      <w:numFmt w:val="decimal"/>
+      <w:lvlText w:val="%8."/>
+      <w:lvlJc w:val="left"/>
+      <w:pPr>
+        <w:tabs>
+          <w:tab w:val="num" w:pos="5760"/>
+        </w:tabs>
+        <w:ind w:left="5760" w:hanging="360"/>
+      </w:pPr>
+    </w:lvl>
+    <w:lvl w:ilvl="8" w:tentative="1">
+      <w:start w:val="1"/>
+      <w:numFmt w:val="decimal"/>
+      <w:lvlText w:val="%9."/>
+      <w:lvlJc w:val="left"/>
+      <w:pPr>
+        <w:tabs>
+          <w:tab w:val="num" w:pos="6480"/>
+        </w:tabs>
+        <w:ind w:left="6480" w:hanging="360"/>
+      </w:pPr>
+    </w:lvl>
+  </w:abstractNum>
   <w:num w:numId="1" w16cid:durableId="1012221198">
+    <w:abstractNumId w:val="4"/>
+  </w:num>
+  <w:num w:numId="2" w16cid:durableId="1930967744">
+    <w:abstractNumId w:val="16"/>
+  </w:num>
+  <w:num w:numId="3" w16cid:durableId="236745940">
+    <w:abstractNumId w:val="8"/>
+  </w:num>
+  <w:num w:numId="4" w16cid:durableId="1972518869">
+    <w:abstractNumId w:val="12"/>
+  </w:num>
+  <w:num w:numId="5" w16cid:durableId="867068683">
+    <w:abstractNumId w:val="21"/>
+  </w:num>
+  <w:num w:numId="6" w16cid:durableId="1792744848">
+    <w:abstractNumId w:val="13"/>
+  </w:num>
+  <w:num w:numId="7" w16cid:durableId="145362179">
+    <w:abstractNumId w:val="13"/>
+  </w:num>
+  <w:num w:numId="8" w16cid:durableId="1448574447">
+    <w:abstractNumId w:val="7"/>
+  </w:num>
+  <w:num w:numId="9" w16cid:durableId="1131359712">
     <w:abstractNumId w:val="1"/>
   </w:num>
-  <w:num w:numId="2" w16cid:durableId="1930967744">
-    <w:abstractNumId w:val="7"/>
+  <w:num w:numId="10" w16cid:durableId="585772652">
+    <w:abstractNumId w:val="9"/>
   </w:num>
-  <w:num w:numId="3" w16cid:durableId="236745940">
+  <w:num w:numId="11" w16cid:durableId="1806121313">
+    <w:abstractNumId w:val="19"/>
+  </w:num>
+  <w:num w:numId="12" w16cid:durableId="1362515168">
+    <w:abstractNumId w:val="20"/>
+  </w:num>
+  <w:num w:numId="13" w16cid:durableId="1689063960">
+    <w:abstractNumId w:val="6"/>
+  </w:num>
+  <w:num w:numId="14" w16cid:durableId="1522934561">
+    <w:abstractNumId w:val="15"/>
+  </w:num>
+  <w:num w:numId="15" w16cid:durableId="1834102375">
+    <w:abstractNumId w:val="10"/>
+  </w:num>
+  <w:num w:numId="16" w16cid:durableId="1554198181">
     <w:abstractNumId w:val="3"/>
   </w:num>
-  <w:num w:numId="4" w16cid:durableId="1972518869">
+  <w:num w:numId="17" w16cid:durableId="882056735">
+    <w:abstractNumId w:val="18"/>
+  </w:num>
+  <w:num w:numId="18" w16cid:durableId="853764800">
+    <w:abstractNumId w:val="0"/>
+  </w:num>
+  <w:num w:numId="19" w16cid:durableId="81997269">
+    <w:abstractNumId w:val="17"/>
+  </w:num>
+  <w:num w:numId="20" w16cid:durableId="28722303">
     <w:abstractNumId w:val="5"/>
   </w:num>
-  <w:num w:numId="5" w16cid:durableId="867068683">
-    <w:abstractNumId w:val="10"/>
-  </w:num>
-  <w:num w:numId="6" w16cid:durableId="1792744848">
-    <w:abstractNumId w:val="6"/>
-  </w:num>
-  <w:num w:numId="7" w16cid:durableId="145362179">
-    <w:abstractNumId w:val="6"/>
-  </w:num>
-  <w:num w:numId="8" w16cid:durableId="1448574447">
+  <w:num w:numId="21" w16cid:durableId="115368766">
     <w:abstractNumId w:val="2"/>
   </w:num>
-  <w:num w:numId="9" w16cid:durableId="1131359712">
-    <w:abstractNumId w:val="0"/>
+  <w:num w:numId="22" w16cid:durableId="277763886">
+    <w:abstractNumId w:val="14"/>
   </w:num>
-  <w:num w:numId="10" w16cid:durableId="585772652">
-    <w:abstractNumId w:val="4"/>
+  <w:num w:numId="23" w16cid:durableId="1107968296">
+    <w:abstractNumId w:val="22"/>
   </w:num>
-  <w:num w:numId="11" w16cid:durableId="1806121313">
-    <w:abstractNumId w:val="8"/>
-  </w:num>
-  <w:num w:numId="12" w16cid:durableId="1362515168">
-    <w:abstractNumId w:val="9"/>
+  <w:num w:numId="24" w16cid:durableId="1787044149">
+    <w:abstractNumId w:val="11"/>
   </w:num>
 </w:numbering>
 </file>
@@ -5538,6 +7934,27 @@
       </w:tblBorders>
     </w:tblPr>
   </w:style>
+  <w:style w:type="paragraph" w:customStyle="1" w:styleId="paragraph">
+    <w:name w:val="paragraph"/>
+    <w:basedOn w:val="Normal"/>
+    <w:rsid w:val="00CF1015"/>
+    <w:pPr>
+      <w:spacing w:before="100" w:beforeAutospacing="1" w:after="100" w:afterAutospacing="1"/>
+    </w:pPr>
+    <w:rPr>
+      <w:rFonts w:ascii="Times New Roman" w:eastAsia="Times New Roman" w:hAnsi="Times New Roman" w:cs="Times New Roman"/>
+    </w:rPr>
+  </w:style>
+  <w:style w:type="character" w:customStyle="1" w:styleId="normaltextrun">
+    <w:name w:val="normaltextrun"/>
+    <w:basedOn w:val="DefaultParagraphFont"/>
+    <w:rsid w:val="00CF1015"/>
+  </w:style>
+  <w:style w:type="character" w:customStyle="1" w:styleId="eop">
+    <w:name w:val="eop"/>
+    <w:basedOn w:val="DefaultParagraphFont"/>
+    <w:rsid w:val="00CF1015"/>
+  </w:style>
 </w:styles>
 </file>
 
@@ -5803,12 +8220,14 @@
 </file>
 
 <file path=customXml/item1.xml><?xml version="1.0" encoding="utf-8"?>
-<?mso-contentType ?>
-<FormTemplates xmlns="http://schemas.microsoft.com/sharepoint/v3/contenttype/forms">
-  <Display>DocumentLibraryForm</Display>
-  <Edit>DocumentLibraryForm</Edit>
-  <New>DocumentLibraryForm</New>
-</FormTemplates>
+<p:properties xmlns:p="http://schemas.microsoft.com/office/2006/metadata/properties" xmlns:xsi="http://www.w3.org/2001/XMLSchema-instance" xmlns:pc="http://schemas.microsoft.com/office/infopath/2007/PartnerControls">
+  <documentManagement>
+    <TaxCatchAll xmlns="0d803109-e11b-45d4-a4e8-5bf0740163af" xsi:nil="true"/>
+    <lcf76f155ced4ddcb4097134ff3c332f xmlns="31aac78f-6ed8-4134-ac7e-47c186d487c3">
+      <Terms xmlns="http://schemas.microsoft.com/office/infopath/2007/PartnerControls"/>
+    </lcf76f155ced4ddcb4097134ff3c332f>
+  </documentManagement>
+</p:properties>
 </file>
 
 <file path=customXml/item2.xml><?xml version="1.0" encoding="utf-8"?>
@@ -6029,20 +8448,21 @@
 </file>
 
 <file path=customXml/item3.xml><?xml version="1.0" encoding="utf-8"?>
-<p:properties xmlns:p="http://schemas.microsoft.com/office/2006/metadata/properties" xmlns:xsi="http://www.w3.org/2001/XMLSchema-instance" xmlns:pc="http://schemas.microsoft.com/office/infopath/2007/PartnerControls">
-  <documentManagement>
-    <TaxCatchAll xmlns="0d803109-e11b-45d4-a4e8-5bf0740163af" xsi:nil="true"/>
-    <lcf76f155ced4ddcb4097134ff3c332f xmlns="31aac78f-6ed8-4134-ac7e-47c186d487c3">
-      <Terms xmlns="http://schemas.microsoft.com/office/infopath/2007/PartnerControls"/>
-    </lcf76f155ced4ddcb4097134ff3c332f>
-  </documentManagement>
-</p:properties>
+<?mso-contentType ?>
+<FormTemplates xmlns="http://schemas.microsoft.com/sharepoint/v3/contenttype/forms">
+  <Display>DocumentLibraryForm</Display>
+  <Edit>DocumentLibraryForm</Edit>
+  <New>DocumentLibraryForm</New>
+</FormTemplates>
 </file>
 
 <file path=customXml/itemProps1.xml><?xml version="1.0" encoding="utf-8"?>
-<ds:datastoreItem xmlns:ds="http://schemas.openxmlformats.org/officeDocument/2006/customXml" ds:itemID="{36380C4D-C35F-45C0-A062-0092C697A949}">
+<ds:datastoreItem xmlns:ds="http://schemas.openxmlformats.org/officeDocument/2006/customXml" ds:itemID="{42FE7612-9021-46D7-85A7-16702FCB4C99}">
   <ds:schemaRefs>
-    <ds:schemaRef ds:uri="http://schemas.microsoft.com/sharepoint/v3/contenttype/forms"/>
+    <ds:schemaRef ds:uri="http://schemas.microsoft.com/office/2006/metadata/properties"/>
+    <ds:schemaRef ds:uri="http://schemas.microsoft.com/office/infopath/2007/PartnerControls"/>
+    <ds:schemaRef ds:uri="0d803109-e11b-45d4-a4e8-5bf0740163af"/>
+    <ds:schemaRef ds:uri="31aac78f-6ed8-4134-ac7e-47c186d487c3"/>
   </ds:schemaRefs>
 </ds:datastoreItem>
 </file>
@@ -6067,12 +8487,9 @@
 </file>
 
 <file path=customXml/itemProps3.xml><?xml version="1.0" encoding="utf-8"?>
-<ds:datastoreItem xmlns:ds="http://schemas.openxmlformats.org/officeDocument/2006/customXml" ds:itemID="{42FE7612-9021-46D7-85A7-16702FCB4C99}">
+<ds:datastoreItem xmlns:ds="http://schemas.openxmlformats.org/officeDocument/2006/customXml" ds:itemID="{36380C4D-C35F-45C0-A062-0092C697A949}">
   <ds:schemaRefs>
-    <ds:schemaRef ds:uri="http://schemas.microsoft.com/office/2006/metadata/properties"/>
-    <ds:schemaRef ds:uri="http://schemas.microsoft.com/office/infopath/2007/PartnerControls"/>
-    <ds:schemaRef ds:uri="0d803109-e11b-45d4-a4e8-5bf0740163af"/>
-    <ds:schemaRef ds:uri="31aac78f-6ed8-4134-ac7e-47c186d487c3"/>
+    <ds:schemaRef ds:uri="http://schemas.microsoft.com/sharepoint/v3/contenttype/forms"/>
   </ds:schemaRefs>
 </ds:datastoreItem>
 </file>
</xml_diff>

<commit_message>
Revising Risk Management Approach and Risk Identification
</commit_message>
<xml_diff>
--- a/documentation/projman/After midterm deliverables/11 RISK MANAGEMENT PLAN - DEVELOPMENTALITY.docx
+++ b/documentation/projman/After midterm deliverables/11 RISK MANAGEMENT PLAN - DEVELOPMENTALITY.docx
@@ -1374,6 +1374,177 @@
     </w:p>
     <w:p>
       <w:pPr>
+        <w:rPr>
+          <w:rFonts w:cstheme="majorHAnsi"/>
+        </w:rPr>
+      </w:pPr>
+      <w:r>
+        <w:rPr>
+          <w:rFonts w:cstheme="majorHAnsi"/>
+        </w:rPr>
+        <w:t>Agile methodology is the methodology that the Barangay South Signal Village Web Application is based on. Thus, the team will follow the risk management for the agile methodology. Risk management involves quick and accurate response and identification of potential risks. Both the stakeholders and the team will be actively involved in the risk management process to ensure that the proper steps are taken.</w:t>
+      </w:r>
+    </w:p>
+    <w:p>
+      <w:pPr>
+        <w:rPr>
+          <w:rFonts w:cstheme="majorHAnsi"/>
+        </w:rPr>
+      </w:pPr>
+    </w:p>
+    <w:p>
+      <w:pPr>
+        <w:rPr>
+          <w:rFonts w:cstheme="majorHAnsi"/>
+        </w:rPr>
+      </w:pPr>
+      <w:r>
+        <w:rPr>
+          <w:rFonts w:cstheme="majorHAnsi"/>
+        </w:rPr>
+        <w:t>The following are the steps in the Risk Management Approach of the Barangay South Signal Village Web Application:</w:t>
+      </w:r>
+    </w:p>
+    <w:p>
+      <w:pPr>
+        <w:pStyle w:val="ListParagraph"/>
+        <w:numPr>
+          <w:ilvl w:val="0"/>
+          <w:numId w:val="32"/>
+        </w:numPr>
+        <w:rPr>
+          <w:rFonts w:cstheme="majorHAnsi"/>
+        </w:rPr>
+      </w:pPr>
+      <w:r>
+        <w:rPr>
+          <w:rFonts w:cstheme="majorHAnsi"/>
+        </w:rPr>
+        <w:t>Risk Identification: The project team will identify potential project risks through regular meetings, brainstorming sessions, project scope review, web application testing. The identified risks will be listed by each of the members that have discovered the risk based on their impact to the project.</w:t>
+      </w:r>
+    </w:p>
+    <w:p>
+      <w:pPr>
+        <w:pStyle w:val="ListParagraph"/>
+        <w:numPr>
+          <w:ilvl w:val="0"/>
+          <w:numId w:val="32"/>
+        </w:numPr>
+        <w:rPr>
+          <w:rFonts w:cstheme="majorHAnsi"/>
+        </w:rPr>
+      </w:pPr>
+      <w:r>
+        <w:rPr>
+          <w:rFonts w:cstheme="majorHAnsi"/>
+        </w:rPr>
+        <w:t>Risk Assessment</w:t>
+      </w:r>
+      <w:r>
+        <w:rPr>
+          <w:rFonts w:cstheme="majorHAnsi"/>
+        </w:rPr>
+        <w:t xml:space="preserve">: </w:t>
+      </w:r>
+      <w:r>
+        <w:rPr>
+          <w:rFonts w:cstheme="majorHAnsi"/>
+        </w:rPr>
+        <w:t xml:space="preserve"> </w:t>
+      </w:r>
+      <w:r>
+        <w:rPr>
+          <w:rFonts w:cstheme="majorHAnsi"/>
+        </w:rPr>
+        <w:t xml:space="preserve">After identifying potential risks, the team will </w:t>
+      </w:r>
+      <w:r>
+        <w:rPr>
+          <w:rFonts w:cstheme="majorHAnsi"/>
+        </w:rPr>
+        <w:t xml:space="preserve">then assess the identified risks based on their potential impact on the project. Severity and priority will be applied to the identified risks </w:t>
+      </w:r>
+      <w:r>
+        <w:rPr>
+          <w:rFonts w:cstheme="majorHAnsi"/>
+        </w:rPr>
+        <w:t>using</w:t>
+      </w:r>
+      <w:r>
+        <w:rPr>
+          <w:rFonts w:cstheme="majorHAnsi"/>
+        </w:rPr>
+        <w:t xml:space="preserve"> a risk matrix to ensure that the risks will be properly evaluated.</w:t>
+      </w:r>
+    </w:p>
+    <w:p>
+      <w:pPr>
+        <w:pStyle w:val="ListParagraph"/>
+        <w:numPr>
+          <w:ilvl w:val="0"/>
+          <w:numId w:val="32"/>
+        </w:numPr>
+        <w:rPr>
+          <w:rFonts w:cstheme="majorHAnsi"/>
+        </w:rPr>
+      </w:pPr>
+      <w:r>
+        <w:rPr>
+          <w:rFonts w:cstheme="majorHAnsi"/>
+        </w:rPr>
+        <w:t>Risk Response: The team will create a</w:t>
+      </w:r>
+      <w:r>
+        <w:rPr>
+          <w:rFonts w:cstheme="majorHAnsi"/>
+        </w:rPr>
+        <w:t xml:space="preserve"> risk</w:t>
+      </w:r>
+      <w:r>
+        <w:rPr>
+          <w:rFonts w:cstheme="majorHAnsi"/>
+        </w:rPr>
+        <w:t xml:space="preserve"> mitigation plan for risks that </w:t>
+      </w:r>
+      <w:r>
+        <w:rPr>
+          <w:rFonts w:cstheme="majorHAnsi"/>
+        </w:rPr>
+        <w:t>have</w:t>
+      </w:r>
+      <w:r>
+        <w:rPr>
+          <w:rFonts w:cstheme="majorHAnsi"/>
+        </w:rPr>
+        <w:t xml:space="preserve"> a high severity for the project. Techniques and processes in reducing, preventing, </w:t>
+      </w:r>
+      <w:r>
+        <w:rPr>
+          <w:rFonts w:cstheme="majorHAnsi"/>
+        </w:rPr>
+        <w:t xml:space="preserve">and avoiding the risks will be included in the risk mitigation plan. </w:t>
+      </w:r>
+    </w:p>
+    <w:p>
+      <w:pPr>
+        <w:pStyle w:val="ListParagraph"/>
+        <w:numPr>
+          <w:ilvl w:val="0"/>
+          <w:numId w:val="32"/>
+        </w:numPr>
+        <w:rPr>
+          <w:rFonts w:cstheme="majorHAnsi"/>
+        </w:rPr>
+      </w:pPr>
+      <w:r>
+        <w:rPr>
+          <w:rFonts w:cstheme="majorHAnsi"/>
+        </w:rPr>
+        <w:t xml:space="preserve">Risk Review: The risks will be closely monitored by the team and all changes and improvements will be properly communicated with the project sponsor. The review will reassess and identify both the old and new potential risks and determine whether the risk mitigation action is effective or needs to be changed. </w:t>
+      </w:r>
+    </w:p>
+    <w:p>
+      <w:pPr>
         <w:pStyle w:val="Heading1"/>
         <w:jc w:val="left"/>
         <w:rPr>
@@ -1406,20 +1577,118 @@
     </w:p>
     <w:p>
       <w:pPr>
+        <w:rPr>
+          <w:rFonts w:cstheme="majorHAnsi"/>
+        </w:rPr>
+      </w:pPr>
+      <w:r>
+        <w:rPr>
+          <w:rFonts w:cstheme="majorHAnsi"/>
+        </w:rPr>
+        <w:t>The risks for Barangay South Signal Village Web Application</w:t>
+      </w:r>
+      <w:r>
+        <w:rPr>
+          <w:rFonts w:cstheme="majorHAnsi"/>
+        </w:rPr>
+        <w:t xml:space="preserve"> was identified through expert interviews, historical data from previous projects, and a risk assessment meeting with the team and the stakeholders.</w:t>
+      </w:r>
+    </w:p>
+    <w:p>
+      <w:pPr>
+        <w:rPr>
+          <w:rFonts w:cstheme="majorHAnsi"/>
+        </w:rPr>
+      </w:pPr>
+    </w:p>
+    <w:p>
+      <w:pPr>
+        <w:pStyle w:val="Heading1"/>
+        <w:jc w:val="left"/>
+        <w:rPr>
+          <w:rFonts w:asciiTheme="minorHAnsi" w:eastAsiaTheme="minorHAnsi" w:hAnsiTheme="minorHAnsi" w:cstheme="majorHAnsi"/>
+          <w:b w:val="0"/>
+          <w:sz w:val="24"/>
+          <w:szCs w:val="24"/>
+        </w:rPr>
+      </w:pPr>
+      <w:bookmarkStart w:id="4" w:name="_Toc332278602"/>
+      <w:r>
+        <w:rPr>
+          <w:rFonts w:asciiTheme="minorHAnsi" w:eastAsiaTheme="minorHAnsi" w:hAnsiTheme="minorHAnsi" w:cstheme="majorHAnsi"/>
+          <w:b w:val="0"/>
+          <w:sz w:val="24"/>
+          <w:szCs w:val="24"/>
+        </w:rPr>
+        <w:t xml:space="preserve">The historical data from earlier projects was thoroughly examined and researched to identify possible risks and create plans and methods for risk mitigation. Project advisors and consultants </w:t>
+      </w:r>
+      <w:r>
+        <w:rPr>
+          <w:rFonts w:asciiTheme="minorHAnsi" w:eastAsiaTheme="minorHAnsi" w:hAnsiTheme="minorHAnsi" w:cstheme="majorHAnsi"/>
+          <w:b w:val="0"/>
+          <w:sz w:val="24"/>
+          <w:szCs w:val="24"/>
+        </w:rPr>
+        <w:lastRenderedPageBreak/>
+        <w:t xml:space="preserve">were interviewed </w:t>
+      </w:r>
+      <w:r>
+        <w:rPr>
+          <w:rFonts w:asciiTheme="minorHAnsi" w:eastAsiaTheme="minorHAnsi" w:hAnsiTheme="minorHAnsi" w:cstheme="majorHAnsi"/>
+          <w:b w:val="0"/>
+          <w:sz w:val="24"/>
+          <w:szCs w:val="24"/>
+        </w:rPr>
+        <w:t>as they are experts in developing similar systems and projects</w:t>
+      </w:r>
+      <w:r>
+        <w:rPr>
+          <w:rFonts w:asciiTheme="minorHAnsi" w:eastAsiaTheme="minorHAnsi" w:hAnsiTheme="minorHAnsi" w:cstheme="majorHAnsi"/>
+          <w:b w:val="0"/>
+          <w:sz w:val="24"/>
+          <w:szCs w:val="24"/>
+        </w:rPr>
+        <w:t xml:space="preserve"> to discover new risks, manage existing risks, and develop more effective risk mitigation strategies.</w:t>
+      </w:r>
+    </w:p>
+    <w:p/>
+    <w:p>
+      <w:r>
+        <w:t xml:space="preserve">The risk assessment meeting consists of both the project team and the stakeholders. The risks were evaluated by their impact on the project and risk mitigation strategies were discussed. </w:t>
+      </w:r>
+    </w:p>
+    <w:p/>
+    <w:p>
+      <w:r>
+        <w:t xml:space="preserve">The potential risks that were identified for the Barangay South Signal Village Web App </w:t>
+      </w:r>
+      <w:r>
+        <w:t>consists of</w:t>
+      </w:r>
+      <w:r>
+        <w:t>:</w:t>
+      </w:r>
+    </w:p>
+    <w:p/>
+    <w:p>
+      <w:pPr>
         <w:pStyle w:val="ListParagraph"/>
         <w:numPr>
           <w:ilvl w:val="0"/>
-          <w:numId w:val="11"/>
+          <w:numId w:val="33"/>
         </w:numPr>
-        <w:rPr>
-          <w:rFonts w:cstheme="majorHAnsi"/>
-        </w:rPr>
-      </w:pPr>
-      <w:r>
-        <w:rPr>
-          <w:rFonts w:cstheme="majorHAnsi"/>
-        </w:rPr>
-        <w:t>Project Team Meeting</w:t>
+      </w:pPr>
+      <w:r>
+        <w:t xml:space="preserve">Scope Creep: </w:t>
+      </w:r>
+      <w:r>
+        <w:t xml:space="preserve">The project may go beyond its original scope. Cost overruns and </w:t>
+      </w:r>
+      <w:r>
+        <w:t>schedule</w:t>
+      </w:r>
+      <w:r>
+        <w:t xml:space="preserve"> delays will result from this.</w:t>
       </w:r>
     </w:p>
     <w:p>
@@ -1427,17 +1696,14 @@
         <w:pStyle w:val="ListParagraph"/>
         <w:numPr>
           <w:ilvl w:val="0"/>
-          <w:numId w:val="11"/>
+          <w:numId w:val="33"/>
         </w:numPr>
-        <w:rPr>
-          <w:rFonts w:cstheme="majorHAnsi"/>
-        </w:rPr>
-      </w:pPr>
-      <w:r>
-        <w:rPr>
-          <w:rFonts w:cstheme="majorHAnsi"/>
-        </w:rPr>
-        <w:t>Meeting with Project Sponsor</w:t>
+      </w:pPr>
+      <w:r>
+        <w:t>Security Vulnerability</w:t>
+      </w:r>
+      <w:r>
+        <w:t xml:space="preserve"> – The project may be vulnerable to security breaches such as malware, identity theft or even data loss, which may lead to the disruption of processes within the barangay and massive damage to both the client and the residents.</w:t>
       </w:r>
     </w:p>
     <w:p>
@@ -1445,17 +1711,14 @@
         <w:pStyle w:val="ListParagraph"/>
         <w:numPr>
           <w:ilvl w:val="0"/>
-          <w:numId w:val="11"/>
+          <w:numId w:val="33"/>
         </w:numPr>
-        <w:rPr>
-          <w:rFonts w:cstheme="majorHAnsi"/>
-        </w:rPr>
-      </w:pPr>
-      <w:r>
-        <w:rPr>
-          <w:rFonts w:cstheme="majorHAnsi"/>
-        </w:rPr>
-        <w:t>Assessing Project Security</w:t>
+      </w:pPr>
+      <w:r>
+        <w:t>Human Error</w:t>
+      </w:r>
+      <w:r>
+        <w:t>: The project team may commit mistakes or errors that may impact the project.</w:t>
       </w:r>
     </w:p>
     <w:p>
@@ -1463,27 +1726,23 @@
         <w:pStyle w:val="ListParagraph"/>
         <w:numPr>
           <w:ilvl w:val="0"/>
-          <w:numId w:val="11"/>
+          <w:numId w:val="33"/>
         </w:numPr>
-        <w:rPr>
-          <w:rFonts w:cstheme="majorHAnsi"/>
-        </w:rPr>
-      </w:pPr>
-      <w:r>
-        <w:rPr>
-          <w:rFonts w:cstheme="majorHAnsi"/>
-        </w:rPr>
-        <w:t>Project Scope Checklist</w:t>
-      </w:r>
-    </w:p>
-    <w:p>
-      <w:pPr>
-        <w:pStyle w:val="ListParagraph"/>
-        <w:rPr>
-          <w:rFonts w:cstheme="majorHAnsi"/>
-        </w:rPr>
-      </w:pPr>
-    </w:p>
+      </w:pPr>
+      <w:r>
+        <w:t>Lack of resources</w:t>
+      </w:r>
+      <w:r>
+        <w:t xml:space="preserve"> – The project may not have access to relevant resources and materials that will be crucial to the completion of the project.</w:t>
+      </w:r>
+    </w:p>
+    <w:p/>
+    <w:p>
+      <w:r>
+        <w:t>To ensure that the risks are properly mitigated, the team conducted thorough testing and consultations with experts to get insights on existing or new techniques that the team can use to reduce the risks.</w:t>
+      </w:r>
+    </w:p>
+    <w:p/>
     <w:p>
       <w:pPr>
         <w:pStyle w:val="Heading1"/>
@@ -1495,7 +1754,6 @@
           <w:szCs w:val="28"/>
         </w:rPr>
       </w:pPr>
-      <w:bookmarkStart w:id="4" w:name="_Toc332278602"/>
       <w:r>
         <w:rPr>
           <w:rFonts w:asciiTheme="minorHAnsi" w:hAnsiTheme="minorHAnsi" w:cstheme="majorHAnsi"/>
@@ -1548,23 +1806,7 @@
           <w:rFonts w:cstheme="majorHAnsi"/>
           <w:color w:val="008000"/>
         </w:rPr>
-        <w:t xml:space="preserve">Once risks are identified it is important to determine the probability and impact of each risk </w:t>
-      </w:r>
-      <w:proofErr w:type="gramStart"/>
-      <w:r>
-        <w:rPr>
-          <w:rFonts w:cstheme="majorHAnsi"/>
-          <w:color w:val="008000"/>
-        </w:rPr>
-        <w:t>in order to</w:t>
-      </w:r>
-      <w:proofErr w:type="gramEnd"/>
-      <w:r>
-        <w:rPr>
-          <w:rFonts w:cstheme="majorHAnsi"/>
-          <w:color w:val="008000"/>
-        </w:rPr>
-        <w:t xml:space="preserve"> allow the project manager to prioritize the risk avoidance and mitigation strategy.   Risks which are more likely to occur and have a significant impact on the project will be the highest priority risks while those which are more unlikely or have a low impact will be a much lower priority.  This is usually done with a probability – impact matrix.  This section explains risks were qualified and prioritized for this project.  For more information on how to qualify and prioritize risks refer to our </w:t>
+        <w:t xml:space="preserve">Once risks are identified it is important to determine the probability and impact of each risk in order to allow the project manager to prioritize the risk avoidance and mitigation strategy.   Risks which are more likely to occur and have a significant impact on the project will be the highest priority risks while those which are more unlikely or have a low impact will be a much lower priority.  This is usually done with a probability – impact matrix.  This section explains risks were qualified and prioritized for this project.  For more information on how to qualify and prioritize risks refer to our </w:t>
       </w:r>
       <w:r>
         <w:rPr>
@@ -1656,7 +1898,14 @@
         <w:rPr>
           <w:rFonts w:ascii="Calibri" w:eastAsia="Calibri" w:hAnsi="Calibri" w:cs="Calibri"/>
         </w:rPr>
-        <w:t>According to the plan, the project manager will incorporate scoring risks into the project schedule and assign a dedicated risk manager to oversee their monitoring. This enables the project manager to specify when risks require immediate attention and when the risk manager should provide updates during the weekly team meetings.</w:t>
+        <w:t xml:space="preserve">According to the plan, the project manager will incorporate scoring risks into the project schedule and assign a dedicated risk manager to oversee their monitoring. This enables the project </w:t>
+      </w:r>
+      <w:r>
+        <w:rPr>
+          <w:rFonts w:ascii="Calibri" w:eastAsia="Calibri" w:hAnsi="Calibri" w:cs="Calibri"/>
+        </w:rPr>
+        <w:lastRenderedPageBreak/>
+        <w:t>manager to specify when risks require immediate attention and when the risk manager should provide updates during the weekly team meetings.</w:t>
       </w:r>
     </w:p>
     <w:p>
@@ -1704,7 +1953,6 @@
         <w:rPr>
           <w:rFonts w:ascii="Calibri" w:eastAsia="Calibri" w:hAnsi="Calibri" w:cs="Calibri"/>
         </w:rPr>
-        <w:lastRenderedPageBreak/>
         <w:t>Overall, the project team will implement an agile risk management methodology that emphasizes continuous progress and flexibility. The effectiveness of the risk management plan will be assessed and adjusted as needed. This ensures that the project passes the quality standards.</w:t>
       </w:r>
     </w:p>
@@ -2169,6 +2417,7 @@
           <w:rStyle w:val="eop"/>
           <w:rFonts w:ascii="Calibri" w:hAnsi="Calibri" w:cs="Calibri"/>
         </w:rPr>
+        <w:lastRenderedPageBreak/>
         <w:t> </w:t>
       </w:r>
     </w:p>
@@ -2295,7 +2544,6 @@
           <w:rStyle w:val="normaltextrun"/>
           <w:rFonts w:ascii="Calibri" w:hAnsi="Calibri" w:cs="Calibri"/>
         </w:rPr>
-        <w:lastRenderedPageBreak/>
         <w:t xml:space="preserve">The team needs to regularly review, and update compliance practices based on changes in regulations. </w:t>
       </w:r>
       <w:r>
@@ -2537,17 +2785,8 @@
           <w:rStyle w:val="normaltextrun"/>
           <w:rFonts w:ascii="Calibri" w:hAnsi="Calibri" w:cs="Calibri"/>
         </w:rPr>
-        <w:t xml:space="preserve">Encrypt all sensitive </w:t>
-      </w:r>
-      <w:proofErr w:type="gramStart"/>
-      <w:r>
-        <w:rPr>
-          <w:rStyle w:val="normaltextrun"/>
-          <w:rFonts w:ascii="Calibri" w:hAnsi="Calibri" w:cs="Calibri"/>
-        </w:rPr>
-        <w:t>data</w:t>
-      </w:r>
-      <w:proofErr w:type="gramEnd"/>
+        <w:t>Encrypt all sensitive data</w:t>
+      </w:r>
       <w:r>
         <w:rPr>
           <w:rStyle w:val="eop"/>
@@ -2808,21 +3047,14 @@
         <w:rPr>
           <w:rFonts w:cstheme="majorHAnsi"/>
         </w:rPr>
-        <w:t xml:space="preserve">The risk register, which will be updated throughout the project, will include a detailed explanation of each risk, its </w:t>
-      </w:r>
-      <w:proofErr w:type="gramStart"/>
-      <w:r>
-        <w:rPr>
-          <w:rFonts w:cstheme="majorHAnsi"/>
-        </w:rPr>
-        <w:t>likelihood</w:t>
-      </w:r>
-      <w:proofErr w:type="gramEnd"/>
-      <w:r>
-        <w:rPr>
-          <w:rFonts w:cstheme="majorHAnsi"/>
-        </w:rPr>
-        <w:t xml:space="preserve"> and potential consequences, as well as any mitigation measures implemented. The risk register will be reviewed and updated on a regular basis to ensure that it accurately reflects the project's current state. The risk registry, which will be housed in a central location, will be accessible to all stakeholders.</w:t>
+        <w:t xml:space="preserve">The risk register, which will be updated throughout the project, will include a detailed explanation of each risk, its likelihood and potential consequences, as well as any mitigation measures implemented. The risk register will be reviewed and updated on a regular basis to </w:t>
+      </w:r>
+      <w:r>
+        <w:rPr>
+          <w:rFonts w:cstheme="majorHAnsi"/>
+        </w:rPr>
+        <w:lastRenderedPageBreak/>
+        <w:t>ensure that it accurately reflects the project's current state. The risk registry, which will be housed in a central location, will be accessible to all stakeholders.</w:t>
       </w:r>
     </w:p>
     <w:p>
@@ -2858,14 +3090,7 @@
         <w:rPr>
           <w:rFonts w:cstheme="majorHAnsi"/>
         </w:rPr>
-        <w:t xml:space="preserve"> can mitigate the consequences of potential risks and increase the likelihood of project success by predicting and resolving them. Furthermore, using a cloud-based </w:t>
-      </w:r>
-      <w:r>
-        <w:rPr>
-          <w:rFonts w:cstheme="majorHAnsi"/>
-        </w:rPr>
-        <w:lastRenderedPageBreak/>
-        <w:t>project management tool such as Jira, Asana, or Trello, the risk register for the Barangay South Signal Village Web App will be saved in a shared document. This tool will be used by the project team to manage and prioritize risks, allocate responsibilities, and monitor risk mitigation progress.</w:t>
+        <w:t xml:space="preserve"> can mitigate the consequences of potential risks and increase the likelihood of project success by predicting and resolving them. Furthermore, using a cloud-based project management tool such as Jira, Asana, or Trello, the risk register for the Barangay South Signal Village Web App will be saved in a shared document. This tool will be used by the project team to manage and prioritize risks, allocate responsibilities, and monitor risk mitigation progress.</w:t>
       </w:r>
     </w:p>
     <w:p>
@@ -2983,21 +3208,7 @@
         <w:rPr>
           <w:rFonts w:cstheme="majorHAnsi"/>
         </w:rPr>
-        <w:t xml:space="preserve">Probability - likelihood of a risk occurring is assessed using a scale of 1 to 5, with </w:t>
-      </w:r>
-      <w:proofErr w:type="gramStart"/>
-      <w:r>
-        <w:rPr>
-          <w:rFonts w:cstheme="majorHAnsi"/>
-        </w:rPr>
-        <w:t>1</w:t>
-      </w:r>
-      <w:proofErr w:type="gramEnd"/>
-      <w:r>
-        <w:rPr>
-          <w:rFonts w:cstheme="majorHAnsi"/>
-        </w:rPr>
-        <w:t xml:space="preserve"> </w:t>
+        <w:t xml:space="preserve">Probability - likelihood of a risk occurring is assessed using a scale of 1 to 5, with 1 </w:t>
       </w:r>
     </w:p>
     <w:p>
@@ -3033,21 +3244,7 @@
         <w:rPr>
           <w:rFonts w:cstheme="majorHAnsi"/>
         </w:rPr>
-        <w:t xml:space="preserve">Impact - the risk's potential impact on the project is rated on a scale of 1 to 5, with </w:t>
-      </w:r>
-      <w:proofErr w:type="gramStart"/>
-      <w:r>
-        <w:rPr>
-          <w:rFonts w:cstheme="majorHAnsi"/>
-        </w:rPr>
-        <w:t>1</w:t>
-      </w:r>
-      <w:proofErr w:type="gramEnd"/>
-      <w:r>
-        <w:rPr>
-          <w:rFonts w:cstheme="majorHAnsi"/>
-        </w:rPr>
-        <w:t xml:space="preserve"> </w:t>
+        <w:t xml:space="preserve">Impact - the risk's potential impact on the project is rated on a scale of 1 to 5, with 1 </w:t>
       </w:r>
     </w:p>
     <w:p>
@@ -3083,21 +3280,7 @@
         <w:rPr>
           <w:rFonts w:cstheme="majorHAnsi"/>
         </w:rPr>
-        <w:t xml:space="preserve">Risk Score - the probability and impact scores are multiplied to determine the overall </w:t>
-      </w:r>
-      <w:proofErr w:type="gramStart"/>
-      <w:r>
-        <w:rPr>
-          <w:rFonts w:cstheme="majorHAnsi"/>
-        </w:rPr>
-        <w:t>risk</w:t>
-      </w:r>
-      <w:proofErr w:type="gramEnd"/>
-      <w:r>
-        <w:rPr>
-          <w:rFonts w:cstheme="majorHAnsi"/>
-        </w:rPr>
-        <w:t xml:space="preserve"> </w:t>
+        <w:t xml:space="preserve">Risk Score - the probability and impact scores are multiplied to determine the overall risk </w:t>
       </w:r>
     </w:p>
     <w:p>
@@ -3151,21 +3334,7 @@
         <w:rPr>
           <w:rFonts w:cstheme="majorHAnsi"/>
         </w:rPr>
-        <w:t xml:space="preserve">Status -risk's </w:t>
-      </w:r>
-      <w:proofErr w:type="gramStart"/>
-      <w:r>
-        <w:rPr>
-          <w:rFonts w:cstheme="majorHAnsi"/>
-        </w:rPr>
-        <w:t>current status</w:t>
-      </w:r>
-      <w:proofErr w:type="gramEnd"/>
-      <w:r>
-        <w:rPr>
-          <w:rFonts w:cstheme="majorHAnsi"/>
-        </w:rPr>
-        <w:t xml:space="preserve">, whether it is open, in progress, or closed, is also documented. </w:t>
+        <w:t xml:space="preserve">Status -risk's current status, whether it is open, in progress, or closed, is also documented. </w:t>
       </w:r>
     </w:p>
     <w:p>
@@ -3545,7 +3714,16 @@
                 <w:sz w:val="20"/>
                 <w:szCs w:val="20"/>
               </w:rPr>
-              <w:t>The Barangay South Signal Village Web App may not work effectively with existing software and hardware systems, resulting in system faults and delays.</w:t>
+              <w:t xml:space="preserve">The Barangay South Signal Village Web App may not work effectively with existing software </w:t>
+            </w:r>
+            <w:r>
+              <w:rPr>
+                <w:rFonts w:cstheme="majorHAnsi"/>
+                <w:sz w:val="20"/>
+                <w:szCs w:val="20"/>
+              </w:rPr>
+              <w:lastRenderedPageBreak/>
+              <w:t>and hardware systems, resulting in system faults and delays.</w:t>
             </w:r>
           </w:p>
         </w:tc>
@@ -3563,6 +3741,7 @@
               <w:rPr>
                 <w:rFonts w:cstheme="majorHAnsi"/>
               </w:rPr>
+              <w:lastRenderedPageBreak/>
               <w:t>Technology</w:t>
             </w:r>
           </w:p>
@@ -3732,16 +3911,7 @@
                 <w:sz w:val="20"/>
                 <w:szCs w:val="20"/>
               </w:rPr>
-              <w:t xml:space="preserve">There is a risk of not having enough resources to execute the project </w:t>
-            </w:r>
-            <w:r>
-              <w:rPr>
-                <w:rFonts w:cstheme="majorHAnsi"/>
-                <w:sz w:val="20"/>
-                <w:szCs w:val="20"/>
-              </w:rPr>
-              <w:lastRenderedPageBreak/>
-              <w:t>on time, which could lead to delays and budget overruns.</w:t>
+              <w:t>There is a risk of not having enough resources to execute the project on time, which could lead to delays and budget overruns.</w:t>
             </w:r>
           </w:p>
         </w:tc>
@@ -3759,7 +3929,6 @@
               <w:rPr>
                 <w:rFonts w:cstheme="majorHAnsi"/>
               </w:rPr>
-              <w:lastRenderedPageBreak/>
               <w:t>Organizational</w:t>
             </w:r>
           </w:p>
@@ -6510,6 +6679,119 @@
     </w:lvl>
   </w:abstractNum>
   <w:abstractNum w:abstractNumId="16" w15:restartNumberingAfterBreak="0">
+    <w:nsid w:val="307700F6"/>
+    <w:multiLevelType w:val="hybridMultilevel"/>
+    <w:tmpl w:val="08D8915A"/>
+    <w:lvl w:ilvl="0" w:tplc="34090001">
+      <w:start w:val="1"/>
+      <w:numFmt w:val="bullet"/>
+      <w:lvlText w:val=""/>
+      <w:lvlJc w:val="left"/>
+      <w:pPr>
+        <w:ind w:left="720" w:hanging="360"/>
+      </w:pPr>
+      <w:rPr>
+        <w:rFonts w:ascii="Symbol" w:hAnsi="Symbol" w:hint="default"/>
+      </w:rPr>
+    </w:lvl>
+    <w:lvl w:ilvl="1" w:tplc="34090003" w:tentative="1">
+      <w:start w:val="1"/>
+      <w:numFmt w:val="bullet"/>
+      <w:lvlText w:val="o"/>
+      <w:lvlJc w:val="left"/>
+      <w:pPr>
+        <w:ind w:left="1440" w:hanging="360"/>
+      </w:pPr>
+      <w:rPr>
+        <w:rFonts w:ascii="Courier New" w:hAnsi="Courier New" w:cs="Courier New" w:hint="default"/>
+      </w:rPr>
+    </w:lvl>
+    <w:lvl w:ilvl="2" w:tplc="34090005" w:tentative="1">
+      <w:start w:val="1"/>
+      <w:numFmt w:val="bullet"/>
+      <w:lvlText w:val=""/>
+      <w:lvlJc w:val="left"/>
+      <w:pPr>
+        <w:ind w:left="2160" w:hanging="360"/>
+      </w:pPr>
+      <w:rPr>
+        <w:rFonts w:ascii="Wingdings" w:hAnsi="Wingdings" w:hint="default"/>
+      </w:rPr>
+    </w:lvl>
+    <w:lvl w:ilvl="3" w:tplc="34090001" w:tentative="1">
+      <w:start w:val="1"/>
+      <w:numFmt w:val="bullet"/>
+      <w:lvlText w:val=""/>
+      <w:lvlJc w:val="left"/>
+      <w:pPr>
+        <w:ind w:left="2880" w:hanging="360"/>
+      </w:pPr>
+      <w:rPr>
+        <w:rFonts w:ascii="Symbol" w:hAnsi="Symbol" w:hint="default"/>
+      </w:rPr>
+    </w:lvl>
+    <w:lvl w:ilvl="4" w:tplc="34090003" w:tentative="1">
+      <w:start w:val="1"/>
+      <w:numFmt w:val="bullet"/>
+      <w:lvlText w:val="o"/>
+      <w:lvlJc w:val="left"/>
+      <w:pPr>
+        <w:ind w:left="3600" w:hanging="360"/>
+      </w:pPr>
+      <w:rPr>
+        <w:rFonts w:ascii="Courier New" w:hAnsi="Courier New" w:cs="Courier New" w:hint="default"/>
+      </w:rPr>
+    </w:lvl>
+    <w:lvl w:ilvl="5" w:tplc="34090005" w:tentative="1">
+      <w:start w:val="1"/>
+      <w:numFmt w:val="bullet"/>
+      <w:lvlText w:val=""/>
+      <w:lvlJc w:val="left"/>
+      <w:pPr>
+        <w:ind w:left="4320" w:hanging="360"/>
+      </w:pPr>
+      <w:rPr>
+        <w:rFonts w:ascii="Wingdings" w:hAnsi="Wingdings" w:hint="default"/>
+      </w:rPr>
+    </w:lvl>
+    <w:lvl w:ilvl="6" w:tplc="34090001" w:tentative="1">
+      <w:start w:val="1"/>
+      <w:numFmt w:val="bullet"/>
+      <w:lvlText w:val=""/>
+      <w:lvlJc w:val="left"/>
+      <w:pPr>
+        <w:ind w:left="5040" w:hanging="360"/>
+      </w:pPr>
+      <w:rPr>
+        <w:rFonts w:ascii="Symbol" w:hAnsi="Symbol" w:hint="default"/>
+      </w:rPr>
+    </w:lvl>
+    <w:lvl w:ilvl="7" w:tplc="34090003" w:tentative="1">
+      <w:start w:val="1"/>
+      <w:numFmt w:val="bullet"/>
+      <w:lvlText w:val="o"/>
+      <w:lvlJc w:val="left"/>
+      <w:pPr>
+        <w:ind w:left="5760" w:hanging="360"/>
+      </w:pPr>
+      <w:rPr>
+        <w:rFonts w:ascii="Courier New" w:hAnsi="Courier New" w:cs="Courier New" w:hint="default"/>
+      </w:rPr>
+    </w:lvl>
+    <w:lvl w:ilvl="8" w:tplc="34090005" w:tentative="1">
+      <w:start w:val="1"/>
+      <w:numFmt w:val="bullet"/>
+      <w:lvlText w:val=""/>
+      <w:lvlJc w:val="left"/>
+      <w:pPr>
+        <w:ind w:left="6480" w:hanging="360"/>
+      </w:pPr>
+      <w:rPr>
+        <w:rFonts w:ascii="Wingdings" w:hAnsi="Wingdings" w:hint="default"/>
+      </w:rPr>
+    </w:lvl>
+  </w:abstractNum>
+  <w:abstractNum w:abstractNumId="17" w15:restartNumberingAfterBreak="0">
     <w:nsid w:val="3EE46834"/>
     <w:multiLevelType w:val="hybridMultilevel"/>
     <w:tmpl w:val="E466CDE0"/>
@@ -6622,7 +6904,7 @@
       </w:rPr>
     </w:lvl>
   </w:abstractNum>
-  <w:abstractNum w:abstractNumId="17" w15:restartNumberingAfterBreak="0">
+  <w:abstractNum w:abstractNumId="18" w15:restartNumberingAfterBreak="0">
     <w:nsid w:val="4DD705ED"/>
     <w:multiLevelType w:val="hybridMultilevel"/>
     <w:tmpl w:val="2D6A8F02"/>
@@ -6735,7 +7017,7 @@
       </w:rPr>
     </w:lvl>
   </w:abstractNum>
-  <w:abstractNum w:abstractNumId="18" w15:restartNumberingAfterBreak="0">
+  <w:abstractNum w:abstractNumId="19" w15:restartNumberingAfterBreak="0">
     <w:nsid w:val="4E8A4021"/>
     <w:multiLevelType w:val="multilevel"/>
     <w:tmpl w:val="CE284F6E"/>
@@ -6884,7 +7166,7 @@
       </w:rPr>
     </w:lvl>
   </w:abstractNum>
-  <w:abstractNum w:abstractNumId="19" w15:restartNumberingAfterBreak="0">
+  <w:abstractNum w:abstractNumId="20" w15:restartNumberingAfterBreak="0">
     <w:nsid w:val="55D057F1"/>
     <w:multiLevelType w:val="hybridMultilevel"/>
     <w:tmpl w:val="B0B6AF9A"/>
@@ -6974,7 +7256,7 @@
       </w:pPr>
     </w:lvl>
   </w:abstractNum>
-  <w:abstractNum w:abstractNumId="20" w15:restartNumberingAfterBreak="0">
+  <w:abstractNum w:abstractNumId="21" w15:restartNumberingAfterBreak="0">
     <w:nsid w:val="56F662D4"/>
     <w:multiLevelType w:val="multilevel"/>
     <w:tmpl w:val="796A5C26"/>
@@ -7123,7 +7405,7 @@
       </w:rPr>
     </w:lvl>
   </w:abstractNum>
-  <w:abstractNum w:abstractNumId="21" w15:restartNumberingAfterBreak="0">
+  <w:abstractNum w:abstractNumId="22" w15:restartNumberingAfterBreak="0">
     <w:nsid w:val="57B750AC"/>
     <w:multiLevelType w:val="hybridMultilevel"/>
     <w:tmpl w:val="3B6CF1C0"/>
@@ -7263,7 +7545,120 @@
       </w:rPr>
     </w:lvl>
   </w:abstractNum>
-  <w:abstractNum w:abstractNumId="22" w15:restartNumberingAfterBreak="0">
+  <w:abstractNum w:abstractNumId="23" w15:restartNumberingAfterBreak="0">
+    <w:nsid w:val="5D222496"/>
+    <w:multiLevelType w:val="hybridMultilevel"/>
+    <w:tmpl w:val="8D42C568"/>
+    <w:lvl w:ilvl="0" w:tplc="34090001">
+      <w:start w:val="1"/>
+      <w:numFmt w:val="bullet"/>
+      <w:lvlText w:val=""/>
+      <w:lvlJc w:val="left"/>
+      <w:pPr>
+        <w:ind w:left="720" w:hanging="360"/>
+      </w:pPr>
+      <w:rPr>
+        <w:rFonts w:ascii="Symbol" w:hAnsi="Symbol" w:hint="default"/>
+      </w:rPr>
+    </w:lvl>
+    <w:lvl w:ilvl="1" w:tplc="34090003" w:tentative="1">
+      <w:start w:val="1"/>
+      <w:numFmt w:val="bullet"/>
+      <w:lvlText w:val="o"/>
+      <w:lvlJc w:val="left"/>
+      <w:pPr>
+        <w:ind w:left="1440" w:hanging="360"/>
+      </w:pPr>
+      <w:rPr>
+        <w:rFonts w:ascii="Courier New" w:hAnsi="Courier New" w:cs="Courier New" w:hint="default"/>
+      </w:rPr>
+    </w:lvl>
+    <w:lvl w:ilvl="2" w:tplc="34090005" w:tentative="1">
+      <w:start w:val="1"/>
+      <w:numFmt w:val="bullet"/>
+      <w:lvlText w:val=""/>
+      <w:lvlJc w:val="left"/>
+      <w:pPr>
+        <w:ind w:left="2160" w:hanging="360"/>
+      </w:pPr>
+      <w:rPr>
+        <w:rFonts w:ascii="Wingdings" w:hAnsi="Wingdings" w:hint="default"/>
+      </w:rPr>
+    </w:lvl>
+    <w:lvl w:ilvl="3" w:tplc="34090001" w:tentative="1">
+      <w:start w:val="1"/>
+      <w:numFmt w:val="bullet"/>
+      <w:lvlText w:val=""/>
+      <w:lvlJc w:val="left"/>
+      <w:pPr>
+        <w:ind w:left="2880" w:hanging="360"/>
+      </w:pPr>
+      <w:rPr>
+        <w:rFonts w:ascii="Symbol" w:hAnsi="Symbol" w:hint="default"/>
+      </w:rPr>
+    </w:lvl>
+    <w:lvl w:ilvl="4" w:tplc="34090003" w:tentative="1">
+      <w:start w:val="1"/>
+      <w:numFmt w:val="bullet"/>
+      <w:lvlText w:val="o"/>
+      <w:lvlJc w:val="left"/>
+      <w:pPr>
+        <w:ind w:left="3600" w:hanging="360"/>
+      </w:pPr>
+      <w:rPr>
+        <w:rFonts w:ascii="Courier New" w:hAnsi="Courier New" w:cs="Courier New" w:hint="default"/>
+      </w:rPr>
+    </w:lvl>
+    <w:lvl w:ilvl="5" w:tplc="34090005" w:tentative="1">
+      <w:start w:val="1"/>
+      <w:numFmt w:val="bullet"/>
+      <w:lvlText w:val=""/>
+      <w:lvlJc w:val="left"/>
+      <w:pPr>
+        <w:ind w:left="4320" w:hanging="360"/>
+      </w:pPr>
+      <w:rPr>
+        <w:rFonts w:ascii="Wingdings" w:hAnsi="Wingdings" w:hint="default"/>
+      </w:rPr>
+    </w:lvl>
+    <w:lvl w:ilvl="6" w:tplc="34090001" w:tentative="1">
+      <w:start w:val="1"/>
+      <w:numFmt w:val="bullet"/>
+      <w:lvlText w:val=""/>
+      <w:lvlJc w:val="left"/>
+      <w:pPr>
+        <w:ind w:left="5040" w:hanging="360"/>
+      </w:pPr>
+      <w:rPr>
+        <w:rFonts w:ascii="Symbol" w:hAnsi="Symbol" w:hint="default"/>
+      </w:rPr>
+    </w:lvl>
+    <w:lvl w:ilvl="7" w:tplc="34090003" w:tentative="1">
+      <w:start w:val="1"/>
+      <w:numFmt w:val="bullet"/>
+      <w:lvlText w:val="o"/>
+      <w:lvlJc w:val="left"/>
+      <w:pPr>
+        <w:ind w:left="5760" w:hanging="360"/>
+      </w:pPr>
+      <w:rPr>
+        <w:rFonts w:ascii="Courier New" w:hAnsi="Courier New" w:cs="Courier New" w:hint="default"/>
+      </w:rPr>
+    </w:lvl>
+    <w:lvl w:ilvl="8" w:tplc="34090005" w:tentative="1">
+      <w:start w:val="1"/>
+      <w:numFmt w:val="bullet"/>
+      <w:lvlText w:val=""/>
+      <w:lvlJc w:val="left"/>
+      <w:pPr>
+        <w:ind w:left="6480" w:hanging="360"/>
+      </w:pPr>
+      <w:rPr>
+        <w:rFonts w:ascii="Wingdings" w:hAnsi="Wingdings" w:hint="default"/>
+      </w:rPr>
+    </w:lvl>
+  </w:abstractNum>
+  <w:abstractNum w:abstractNumId="24" w15:restartNumberingAfterBreak="0">
     <w:nsid w:val="5E60591A"/>
     <w:multiLevelType w:val="multilevel"/>
     <w:tmpl w:val="2C4CCDB2"/>
@@ -7376,7 +7771,7 @@
       </w:pPr>
     </w:lvl>
   </w:abstractNum>
-  <w:abstractNum w:abstractNumId="23" w15:restartNumberingAfterBreak="0">
+  <w:abstractNum w:abstractNumId="25" w15:restartNumberingAfterBreak="0">
     <w:nsid w:val="61BC3B01"/>
     <w:multiLevelType w:val="multilevel"/>
     <w:tmpl w:val="B0F06E8C"/>
@@ -7489,7 +7884,7 @@
       </w:pPr>
     </w:lvl>
   </w:abstractNum>
-  <w:abstractNum w:abstractNumId="24" w15:restartNumberingAfterBreak="0">
+  <w:abstractNum w:abstractNumId="26" w15:restartNumberingAfterBreak="0">
     <w:nsid w:val="6C4448DB"/>
     <w:multiLevelType w:val="hybridMultilevel"/>
     <w:tmpl w:val="667CF98A"/>
@@ -7602,7 +7997,7 @@
       </w:rPr>
     </w:lvl>
   </w:abstractNum>
-  <w:abstractNum w:abstractNumId="25" w15:restartNumberingAfterBreak="0">
+  <w:abstractNum w:abstractNumId="27" w15:restartNumberingAfterBreak="0">
     <w:nsid w:val="6EFD39E6"/>
     <w:multiLevelType w:val="hybridMultilevel"/>
     <w:tmpl w:val="DB2CAD0E"/>
@@ -7715,7 +8110,7 @@
       </w:rPr>
     </w:lvl>
   </w:abstractNum>
-  <w:abstractNum w:abstractNumId="26" w15:restartNumberingAfterBreak="0">
+  <w:abstractNum w:abstractNumId="28" w15:restartNumberingAfterBreak="0">
     <w:nsid w:val="70D56B67"/>
     <w:multiLevelType w:val="hybridMultilevel"/>
     <w:tmpl w:val="909C4214"/>
@@ -7855,7 +8250,7 @@
       </w:rPr>
     </w:lvl>
   </w:abstractNum>
-  <w:abstractNum w:abstractNumId="27" w15:restartNumberingAfterBreak="0">
+  <w:abstractNum w:abstractNumId="29" w15:restartNumberingAfterBreak="0">
     <w:nsid w:val="733D4602"/>
     <w:multiLevelType w:val="hybridMultilevel"/>
     <w:tmpl w:val="EE8AE536"/>
@@ -7968,7 +8363,7 @@
       </w:rPr>
     </w:lvl>
   </w:abstractNum>
-  <w:abstractNum w:abstractNumId="28" w15:restartNumberingAfterBreak="0">
+  <w:abstractNum w:abstractNumId="30" w15:restartNumberingAfterBreak="0">
     <w:nsid w:val="741F1C29"/>
     <w:multiLevelType w:val="multilevel"/>
     <w:tmpl w:val="F40E4A98"/>
@@ -8081,7 +8476,7 @@
       </w:pPr>
     </w:lvl>
   </w:abstractNum>
-  <w:abstractNum w:abstractNumId="29" w15:restartNumberingAfterBreak="0">
+  <w:abstractNum w:abstractNumId="31" w15:restartNumberingAfterBreak="0">
     <w:nsid w:val="79DF2484"/>
     <w:multiLevelType w:val="hybridMultilevel"/>
     <w:tmpl w:val="48AE9C5A"/>
@@ -8198,7 +8593,7 @@
     <w:abstractNumId w:val="4"/>
   </w:num>
   <w:num w:numId="2" w16cid:durableId="1930967744">
-    <w:abstractNumId w:val="21"/>
+    <w:abstractNumId w:val="22"/>
   </w:num>
   <w:num w:numId="3" w16cid:durableId="236745940">
     <w:abstractNumId w:val="8"/>
@@ -8207,13 +8602,13 @@
     <w:abstractNumId w:val="13"/>
   </w:num>
   <w:num w:numId="5" w16cid:durableId="867068683">
-    <w:abstractNumId w:val="26"/>
+    <w:abstractNumId w:val="28"/>
   </w:num>
   <w:num w:numId="6" w16cid:durableId="1792744848">
-    <w:abstractNumId w:val="17"/>
+    <w:abstractNumId w:val="18"/>
   </w:num>
   <w:num w:numId="7" w16cid:durableId="145362179">
-    <w:abstractNumId w:val="17"/>
+    <w:abstractNumId w:val="18"/>
   </w:num>
   <w:num w:numId="8" w16cid:durableId="1448574447">
     <w:abstractNumId w:val="7"/>
@@ -8225,16 +8620,16 @@
     <w:abstractNumId w:val="10"/>
   </w:num>
   <w:num w:numId="11" w16cid:durableId="1806121313">
-    <w:abstractNumId w:val="24"/>
+    <w:abstractNumId w:val="26"/>
   </w:num>
   <w:num w:numId="12" w16cid:durableId="1362515168">
-    <w:abstractNumId w:val="25"/>
+    <w:abstractNumId w:val="27"/>
   </w:num>
   <w:num w:numId="13" w16cid:durableId="1689063960">
     <w:abstractNumId w:val="6"/>
   </w:num>
   <w:num w:numId="14" w16cid:durableId="1522934561">
-    <w:abstractNumId w:val="20"/>
+    <w:abstractNumId w:val="21"/>
   </w:num>
   <w:num w:numId="15" w16cid:durableId="1834102375">
     <w:abstractNumId w:val="11"/>
@@ -8243,13 +8638,13 @@
     <w:abstractNumId w:val="3"/>
   </w:num>
   <w:num w:numId="17" w16cid:durableId="882056735">
-    <w:abstractNumId w:val="23"/>
+    <w:abstractNumId w:val="25"/>
   </w:num>
   <w:num w:numId="18" w16cid:durableId="853764800">
     <w:abstractNumId w:val="0"/>
   </w:num>
   <w:num w:numId="19" w16cid:durableId="81997269">
-    <w:abstractNumId w:val="22"/>
+    <w:abstractNumId w:val="24"/>
   </w:num>
   <w:num w:numId="20" w16cid:durableId="28722303">
     <w:abstractNumId w:val="5"/>
@@ -8258,34 +8653,40 @@
     <w:abstractNumId w:val="2"/>
   </w:num>
   <w:num w:numId="22" w16cid:durableId="277763886">
-    <w:abstractNumId w:val="18"/>
+    <w:abstractNumId w:val="19"/>
   </w:num>
   <w:num w:numId="23" w16cid:durableId="1107968296">
-    <w:abstractNumId w:val="28"/>
+    <w:abstractNumId w:val="30"/>
   </w:num>
   <w:num w:numId="24" w16cid:durableId="1787044149">
     <w:abstractNumId w:val="12"/>
   </w:num>
   <w:num w:numId="25" w16cid:durableId="1128475922">
-    <w:abstractNumId w:val="19"/>
+    <w:abstractNumId w:val="20"/>
   </w:num>
   <w:num w:numId="26" w16cid:durableId="1509129252">
-    <w:abstractNumId w:val="16"/>
+    <w:abstractNumId w:val="17"/>
   </w:num>
   <w:num w:numId="27" w16cid:durableId="903024367">
     <w:abstractNumId w:val="14"/>
   </w:num>
   <w:num w:numId="28" w16cid:durableId="1923643489">
-    <w:abstractNumId w:val="29"/>
+    <w:abstractNumId w:val="31"/>
   </w:num>
   <w:num w:numId="29" w16cid:durableId="570850455">
-    <w:abstractNumId w:val="27"/>
+    <w:abstractNumId w:val="29"/>
   </w:num>
   <w:num w:numId="30" w16cid:durableId="707491211">
     <w:abstractNumId w:val="15"/>
   </w:num>
   <w:num w:numId="31" w16cid:durableId="736056025">
     <w:abstractNumId w:val="9"/>
+  </w:num>
+  <w:num w:numId="32" w16cid:durableId="167868766">
+    <w:abstractNumId w:val="23"/>
+  </w:num>
+  <w:num w:numId="33" w16cid:durableId="672224759">
+    <w:abstractNumId w:val="16"/>
   </w:num>
 </w:numbering>
 </file>

</xml_diff>

<commit_message>
Updated documentation/projman/After midterm deliverables/11 RISK MANAGEMENT PLAN - DEVELOPMENTALITY.docx
</commit_message>
<xml_diff>
--- a/documentation/projman/After midterm deliverables/11 RISK MANAGEMENT PLAN - DEVELOPMENTALITY.docx
+++ b/documentation/projman/After midterm deliverables/11 RISK MANAGEMENT PLAN - DEVELOPMENTALITY.docx
@@ -1342,7 +1342,7 @@
           <w:sz w:val="28"/>
           <w:szCs w:val="28"/>
         </w:rPr>
-        <w:t xml:space="preserve"> (Kins)</w:t>
+        <w:t xml:space="preserve"> </w:t>
       </w:r>
     </w:p>
     <w:p>
@@ -1545,6 +1545,20 @@
     </w:p>
     <w:p>
       <w:pPr>
+        <w:rPr>
+          <w:rFonts w:cstheme="majorHAnsi"/>
+        </w:rPr>
+      </w:pPr>
+    </w:p>
+    <w:p>
+      <w:pPr>
+        <w:rPr>
+          <w:rFonts w:cstheme="majorHAnsi"/>
+        </w:rPr>
+      </w:pPr>
+    </w:p>
+    <w:p>
+      <w:pPr>
         <w:pStyle w:val="Heading1"/>
         <w:jc w:val="left"/>
         <w:rPr>
@@ -1565,16 +1579,8 @@
         <w:t>Risk Identification</w:t>
       </w:r>
       <w:bookmarkEnd w:id="3"/>
-      <w:r>
-        <w:rPr>
-          <w:rFonts w:asciiTheme="minorHAnsi" w:hAnsiTheme="minorHAnsi" w:cstheme="majorHAnsi"/>
-          <w:smallCaps/>
-          <w:sz w:val="28"/>
-          <w:szCs w:val="28"/>
-        </w:rPr>
-        <w:t xml:space="preserve"> (Kins)</w:t>
-      </w:r>
-    </w:p>
+    </w:p>
+    <w:p/>
     <w:p>
       <w:pPr>
         <w:rPr>
@@ -1620,17 +1626,8 @@
           <w:sz w:val="24"/>
           <w:szCs w:val="24"/>
         </w:rPr>
-        <w:t xml:space="preserve">The historical data from earlier projects was thoroughly examined and researched to identify possible risks and create plans and methods for risk mitigation. Project advisors and consultants </w:t>
-      </w:r>
-      <w:r>
-        <w:rPr>
-          <w:rFonts w:asciiTheme="minorHAnsi" w:eastAsiaTheme="minorHAnsi" w:hAnsiTheme="minorHAnsi" w:cstheme="majorHAnsi"/>
-          <w:b w:val="0"/>
-          <w:sz w:val="24"/>
-          <w:szCs w:val="24"/>
-        </w:rPr>
         <w:lastRenderedPageBreak/>
-        <w:t xml:space="preserve">were interviewed </w:t>
+        <w:t xml:space="preserve">The historical data from earlier projects was thoroughly examined and researched to identify possible risks and create plans and methods for risk mitigation. Project advisors and consultants were interviewed </w:t>
       </w:r>
       <w:r>
         <w:rPr>
@@ -1743,6 +1740,7 @@
       </w:r>
     </w:p>
     <w:p/>
+    <w:p/>
     <w:p>
       <w:pPr>
         <w:pStyle w:val="Heading1"/>
@@ -1771,19 +1769,670 @@
           <w:sz w:val="28"/>
           <w:szCs w:val="28"/>
         </w:rPr>
-        <w:t xml:space="preserve"> (</w:t>
-      </w:r>
-      <w:proofErr w:type="spellStart"/>
-      <w:r>
+        <w:t xml:space="preserve"> </w:t>
+      </w:r>
+    </w:p>
+    <w:p/>
+    <w:p>
+      <w:pPr>
+        <w:jc w:val="both"/>
+        <w:rPr>
+          <w:rFonts w:cstheme="majorHAnsi"/>
+        </w:rPr>
+      </w:pPr>
+      <w:r>
+        <w:rPr>
+          <w:rFonts w:cstheme="majorHAnsi"/>
+        </w:rPr>
+        <w:t>The potential risks identified for the Barangay South Signal Village Web Application project will now be qualitatively assessed and prioritized based on their probability and impact. This process will allow the project manager to determine the critical risks that require immediate attention and develop appropriate mitigation strategies. The risk qualification and prioritization for each identified risk are as follows:</w:t>
+      </w:r>
+    </w:p>
+    <w:p>
+      <w:pPr>
+        <w:jc w:val="both"/>
+        <w:rPr>
+          <w:rFonts w:cstheme="majorHAnsi"/>
+        </w:rPr>
+      </w:pPr>
+    </w:p>
+    <w:p>
+      <w:pPr>
+        <w:jc w:val="both"/>
+        <w:rPr>
+          <w:b/>
+          <w:bCs/>
+        </w:rPr>
+      </w:pPr>
+      <w:r>
+        <w:rPr>
+          <w:b/>
+          <w:bCs/>
+        </w:rPr>
+        <w:t>1. Risk: Scope Creep</w:t>
+      </w:r>
+    </w:p>
+    <w:p>
+      <w:pPr>
+        <w:jc w:val="both"/>
+        <w:rPr>
+          <w:rFonts w:cstheme="majorHAnsi"/>
+        </w:rPr>
+      </w:pPr>
+    </w:p>
+    <w:p>
+      <w:pPr>
+        <w:pStyle w:val="ListParagraph"/>
+        <w:numPr>
+          <w:ilvl w:val="0"/>
+          <w:numId w:val="36"/>
+        </w:numPr>
+        <w:jc w:val="both"/>
+        <w:rPr>
+          <w:rFonts w:cstheme="majorHAnsi"/>
+        </w:rPr>
+      </w:pPr>
+      <w:r>
+        <w:rPr>
+          <w:rFonts w:cstheme="majorHAnsi"/>
+        </w:rPr>
+        <w:t>Probability: Medium</w:t>
+      </w:r>
+    </w:p>
+    <w:p>
+      <w:pPr>
+        <w:pStyle w:val="ListParagraph"/>
+        <w:numPr>
+          <w:ilvl w:val="0"/>
+          <w:numId w:val="36"/>
+        </w:numPr>
+        <w:jc w:val="both"/>
+        <w:rPr>
+          <w:rFonts w:cstheme="majorHAnsi"/>
+        </w:rPr>
+      </w:pPr>
+      <w:r>
+        <w:rPr>
+          <w:rFonts w:cstheme="majorHAnsi"/>
+        </w:rPr>
+        <w:t>Impact: High</w:t>
+      </w:r>
+    </w:p>
+    <w:p>
+      <w:pPr>
+        <w:pStyle w:val="ListParagraph"/>
+        <w:numPr>
+          <w:ilvl w:val="0"/>
+          <w:numId w:val="36"/>
+        </w:numPr>
+        <w:jc w:val="both"/>
+        <w:rPr>
+          <w:rFonts w:cstheme="majorHAnsi"/>
+        </w:rPr>
+      </w:pPr>
+      <w:r>
+        <w:rPr>
+          <w:rFonts w:cstheme="majorHAnsi"/>
+        </w:rPr>
+        <w:lastRenderedPageBreak/>
+        <w:t>Justification: Scope creep poses a moderate likelihood of occurring due to changing requirements or inadequate scope management. However, its impact on the project is high, resulting in cost overruns and schedule delays.</w:t>
+      </w:r>
+    </w:p>
+    <w:p>
+      <w:pPr>
+        <w:pStyle w:val="ListParagraph"/>
+        <w:numPr>
+          <w:ilvl w:val="0"/>
+          <w:numId w:val="37"/>
+        </w:numPr>
+        <w:ind w:left="567"/>
+        <w:jc w:val="both"/>
+        <w:rPr>
+          <w:rFonts w:cstheme="majorHAnsi"/>
+        </w:rPr>
+      </w:pPr>
+      <w:r>
+        <w:rPr>
+          <w:rFonts w:cstheme="majorHAnsi"/>
+        </w:rPr>
+        <w:t>Priority: High</w:t>
+      </w:r>
+    </w:p>
+    <w:p>
+      <w:pPr>
+        <w:jc w:val="both"/>
+        <w:rPr>
+          <w:rFonts w:cstheme="majorHAnsi"/>
+        </w:rPr>
+      </w:pPr>
+    </w:p>
+    <w:p>
+      <w:pPr>
+        <w:jc w:val="both"/>
+        <w:rPr>
+          <w:rFonts w:cstheme="majorHAnsi"/>
+          <w:b/>
+          <w:bCs/>
+        </w:rPr>
+      </w:pPr>
+      <w:r>
+        <w:rPr>
+          <w:rFonts w:cstheme="majorHAnsi"/>
+          <w:b/>
+          <w:bCs/>
+        </w:rPr>
+        <w:t>2. Risk: Security Vulnerability</w:t>
+      </w:r>
+    </w:p>
+    <w:p>
+      <w:pPr>
+        <w:jc w:val="both"/>
+        <w:rPr>
+          <w:rFonts w:cstheme="majorHAnsi"/>
+          <w:b/>
+          <w:bCs/>
+        </w:rPr>
+      </w:pPr>
+    </w:p>
+    <w:p>
+      <w:pPr>
+        <w:pStyle w:val="ListParagraph"/>
+        <w:numPr>
+          <w:ilvl w:val="1"/>
+          <w:numId w:val="38"/>
+        </w:numPr>
+        <w:ind w:left="567"/>
+        <w:jc w:val="both"/>
+        <w:rPr>
+          <w:rFonts w:cstheme="majorHAnsi"/>
+        </w:rPr>
+      </w:pPr>
+      <w:r>
+        <w:rPr>
+          <w:rFonts w:cstheme="majorHAnsi"/>
+        </w:rPr>
+        <w:t>Probability: High</w:t>
+      </w:r>
+    </w:p>
+    <w:p>
+      <w:pPr>
+        <w:pStyle w:val="ListParagraph"/>
+        <w:numPr>
+          <w:ilvl w:val="1"/>
+          <w:numId w:val="38"/>
+        </w:numPr>
+        <w:ind w:left="567"/>
+        <w:jc w:val="both"/>
+        <w:rPr>
+          <w:rFonts w:cstheme="majorHAnsi"/>
+        </w:rPr>
+      </w:pPr>
+      <w:r>
+        <w:rPr>
+          <w:rFonts w:cstheme="majorHAnsi"/>
+        </w:rPr>
+        <w:t>Impact: High</w:t>
+      </w:r>
+    </w:p>
+    <w:p>
+      <w:pPr>
+        <w:pStyle w:val="ListParagraph"/>
+        <w:numPr>
+          <w:ilvl w:val="1"/>
+          <w:numId w:val="38"/>
+        </w:numPr>
+        <w:ind w:left="567"/>
+        <w:jc w:val="both"/>
+        <w:rPr>
+          <w:rFonts w:cstheme="majorHAnsi"/>
+        </w:rPr>
+      </w:pPr>
+      <w:r>
+        <w:rPr>
+          <w:rFonts w:cstheme="majorHAnsi"/>
+        </w:rPr>
+        <w:t>Justification: The project's exposure to security breaches, such as malware, identity theft, or data loss, is significant, considering the sensitive information involved. The impact can lead to process disruptions and severe damage to the client and residents.</w:t>
+      </w:r>
+    </w:p>
+    <w:p>
+      <w:pPr>
+        <w:pStyle w:val="ListParagraph"/>
+        <w:numPr>
+          <w:ilvl w:val="1"/>
+          <w:numId w:val="38"/>
+        </w:numPr>
+        <w:ind w:left="567"/>
+        <w:jc w:val="both"/>
+        <w:rPr>
+          <w:rFonts w:cstheme="majorHAnsi"/>
+        </w:rPr>
+      </w:pPr>
+      <w:r>
+        <w:rPr>
+          <w:rFonts w:cstheme="majorHAnsi"/>
+        </w:rPr>
+        <w:t>Priority: High</w:t>
+      </w:r>
+    </w:p>
+    <w:p>
+      <w:pPr>
+        <w:jc w:val="both"/>
+        <w:rPr>
+          <w:rFonts w:cstheme="majorHAnsi"/>
+        </w:rPr>
+      </w:pPr>
+    </w:p>
+    <w:p>
+      <w:pPr>
+        <w:jc w:val="both"/>
+        <w:rPr>
+          <w:rFonts w:cstheme="majorHAnsi"/>
+          <w:b/>
+          <w:bCs/>
+        </w:rPr>
+      </w:pPr>
+      <w:r>
+        <w:rPr>
+          <w:rFonts w:cstheme="majorHAnsi"/>
+          <w:b/>
+          <w:bCs/>
+        </w:rPr>
+        <w:t>3. Risk: Human Error</w:t>
+      </w:r>
+    </w:p>
+    <w:p>
+      <w:pPr>
+        <w:jc w:val="both"/>
+        <w:rPr>
+          <w:rFonts w:cstheme="majorHAnsi"/>
+          <w:b/>
+          <w:bCs/>
+        </w:rPr>
+      </w:pPr>
+    </w:p>
+    <w:p>
+      <w:pPr>
+        <w:pStyle w:val="ListParagraph"/>
+        <w:numPr>
+          <w:ilvl w:val="1"/>
+          <w:numId w:val="40"/>
+        </w:numPr>
+        <w:ind w:left="567"/>
+        <w:jc w:val="both"/>
+        <w:rPr>
+          <w:rFonts w:cstheme="majorHAnsi"/>
+        </w:rPr>
+      </w:pPr>
+      <w:r>
+        <w:rPr>
+          <w:rFonts w:cstheme="majorHAnsi"/>
+        </w:rPr>
+        <w:t>Probability: Medium</w:t>
+      </w:r>
+    </w:p>
+    <w:p>
+      <w:pPr>
+        <w:pStyle w:val="ListParagraph"/>
+        <w:numPr>
+          <w:ilvl w:val="1"/>
+          <w:numId w:val="40"/>
+        </w:numPr>
+        <w:ind w:left="567"/>
+        <w:jc w:val="both"/>
+        <w:rPr>
+          <w:rFonts w:cstheme="majorHAnsi"/>
+        </w:rPr>
+      </w:pPr>
+      <w:r>
+        <w:rPr>
+          <w:rFonts w:cstheme="majorHAnsi"/>
+        </w:rPr>
+        <w:t>Impact: Medium</w:t>
+      </w:r>
+    </w:p>
+    <w:p>
+      <w:pPr>
+        <w:pStyle w:val="ListParagraph"/>
+        <w:numPr>
+          <w:ilvl w:val="1"/>
+          <w:numId w:val="40"/>
+        </w:numPr>
+        <w:ind w:left="567"/>
+        <w:jc w:val="both"/>
+        <w:rPr>
+          <w:rFonts w:cstheme="majorHAnsi"/>
+        </w:rPr>
+      </w:pPr>
+      <w:r>
+        <w:rPr>
+          <w:rFonts w:cstheme="majorHAnsi"/>
+        </w:rPr>
+        <w:t>Justification: Human error is moderately likely to occur during project execution. While its impact can affect project outcomes, it is not as severe as scope creep or security vulnerabilities.</w:t>
+      </w:r>
+    </w:p>
+    <w:p>
+      <w:pPr>
+        <w:pStyle w:val="ListParagraph"/>
+        <w:numPr>
+          <w:ilvl w:val="1"/>
+          <w:numId w:val="40"/>
+        </w:numPr>
+        <w:ind w:left="567"/>
+        <w:jc w:val="both"/>
+        <w:rPr>
+          <w:rFonts w:cstheme="majorHAnsi"/>
+        </w:rPr>
+      </w:pPr>
+      <w:r>
+        <w:rPr>
+          <w:rFonts w:cstheme="majorHAnsi"/>
+        </w:rPr>
+        <w:t>Priority: Medium</w:t>
+      </w:r>
+    </w:p>
+    <w:p>
+      <w:pPr>
+        <w:jc w:val="both"/>
+        <w:rPr>
+          <w:rFonts w:cstheme="majorHAnsi"/>
+        </w:rPr>
+      </w:pPr>
+    </w:p>
+    <w:p>
+      <w:pPr>
+        <w:pStyle w:val="ListParagraph"/>
+        <w:numPr>
+          <w:ilvl w:val="0"/>
+          <w:numId w:val="10"/>
+        </w:numPr>
+        <w:jc w:val="both"/>
+        <w:rPr>
+          <w:rFonts w:cstheme="majorHAnsi"/>
+          <w:b/>
+          <w:bCs/>
+        </w:rPr>
+      </w:pPr>
+      <w:r>
+        <w:rPr>
+          <w:rFonts w:cstheme="majorHAnsi"/>
+          <w:b/>
+          <w:bCs/>
+        </w:rPr>
+        <w:t>Risk: Lack of Resources</w:t>
+      </w:r>
+    </w:p>
+    <w:p>
+      <w:pPr>
+        <w:pStyle w:val="ListParagraph"/>
+        <w:jc w:val="both"/>
+        <w:rPr>
+          <w:rFonts w:cstheme="majorHAnsi"/>
+          <w:b/>
+          <w:bCs/>
+        </w:rPr>
+      </w:pPr>
+    </w:p>
+    <w:p>
+      <w:pPr>
+        <w:pStyle w:val="ListParagraph"/>
+        <w:numPr>
+          <w:ilvl w:val="1"/>
+          <w:numId w:val="42"/>
+        </w:numPr>
+        <w:ind w:left="567"/>
+        <w:jc w:val="both"/>
+        <w:rPr>
+          <w:rFonts w:cstheme="majorHAnsi"/>
+        </w:rPr>
+      </w:pPr>
+      <w:r>
+        <w:rPr>
+          <w:rFonts w:cstheme="majorHAnsi"/>
+        </w:rPr>
+        <w:t>Probability: Low</w:t>
+      </w:r>
+    </w:p>
+    <w:p>
+      <w:pPr>
+        <w:pStyle w:val="ListParagraph"/>
+        <w:numPr>
+          <w:ilvl w:val="1"/>
+          <w:numId w:val="42"/>
+        </w:numPr>
+        <w:ind w:left="567"/>
+        <w:jc w:val="both"/>
+        <w:rPr>
+          <w:rFonts w:cstheme="majorHAnsi"/>
+        </w:rPr>
+      </w:pPr>
+      <w:r>
+        <w:rPr>
+          <w:rFonts w:cstheme="majorHAnsi"/>
+        </w:rPr>
+        <w:t>Impact: Medium</w:t>
+      </w:r>
+    </w:p>
+    <w:p>
+      <w:pPr>
+        <w:pStyle w:val="ListParagraph"/>
+        <w:numPr>
+          <w:ilvl w:val="1"/>
+          <w:numId w:val="42"/>
+        </w:numPr>
+        <w:ind w:left="567"/>
+        <w:jc w:val="both"/>
+        <w:rPr>
+          <w:rFonts w:cstheme="majorHAnsi"/>
+        </w:rPr>
+      </w:pPr>
+      <w:r>
+        <w:rPr>
+          <w:rFonts w:cstheme="majorHAnsi"/>
+        </w:rPr>
+        <w:t>Justification: Although the probability of facing a shortage of relevant resources and materials is low, it can have a moderate impact on project completion and quality. Mitigation strategies should focus on proactive resource planning.</w:t>
+      </w:r>
+    </w:p>
+    <w:p>
+      <w:pPr>
+        <w:pStyle w:val="ListParagraph"/>
+        <w:numPr>
+          <w:ilvl w:val="1"/>
+          <w:numId w:val="42"/>
+        </w:numPr>
+        <w:ind w:left="567"/>
+        <w:jc w:val="both"/>
+        <w:rPr>
+          <w:rFonts w:cstheme="majorHAnsi"/>
+        </w:rPr>
+      </w:pPr>
+      <w:r>
+        <w:rPr>
+          <w:rFonts w:cstheme="majorHAnsi"/>
+        </w:rPr>
+        <w:t>Priority: Medium</w:t>
+      </w:r>
+    </w:p>
+    <w:p>
+      <w:pPr>
+        <w:jc w:val="both"/>
+        <w:rPr>
+          <w:rFonts w:cstheme="majorHAnsi"/>
+        </w:rPr>
+      </w:pPr>
+    </w:p>
+    <w:p>
+      <w:pPr>
+        <w:jc w:val="both"/>
+        <w:rPr>
+          <w:rFonts w:cstheme="majorHAnsi"/>
+        </w:rPr>
+      </w:pPr>
+      <w:r>
+        <w:rPr>
+          <w:rFonts w:cstheme="majorHAnsi"/>
+        </w:rPr>
+        <w:t>Based on the risk qualification and prioritization, the high-priority risks are scope creep and security vulnerability. These risks require immediate attention and dedicated mitigation efforts to minimize their potential impact on the project. The medium-priority risks, human error and lack of resources, should also be addressed, but with a lower intensity of resources and attention.</w:t>
+      </w:r>
+    </w:p>
+    <w:p>
+      <w:pPr>
+        <w:rPr>
+          <w:rFonts w:cstheme="majorHAnsi"/>
+          <w:color w:val="008000"/>
+        </w:rPr>
+      </w:pPr>
+    </w:p>
+    <w:p>
+      <w:pPr>
+        <w:rPr>
+          <w:rFonts w:cstheme="majorHAnsi"/>
+          <w:color w:val="008000"/>
+        </w:rPr>
+      </w:pPr>
+    </w:p>
+    <w:p>
+      <w:pPr>
+        <w:pStyle w:val="Heading1"/>
+        <w:jc w:val="left"/>
+        <w:rPr>
+          <w:rFonts w:asciiTheme="minorHAnsi" w:hAnsiTheme="minorHAnsi" w:cstheme="majorBidi"/>
+          <w:smallCaps/>
+          <w:sz w:val="28"/>
+          <w:szCs w:val="28"/>
+        </w:rPr>
+      </w:pPr>
+      <w:bookmarkStart w:id="5" w:name="_Toc332278603"/>
+      <w:r>
+        <w:rPr>
+          <w:rFonts w:asciiTheme="minorHAnsi" w:hAnsiTheme="minorHAnsi" w:cstheme="majorBidi"/>
+          <w:smallCaps/>
+          <w:sz w:val="28"/>
+          <w:szCs w:val="28"/>
+        </w:rPr>
+        <w:lastRenderedPageBreak/>
+        <w:t>Risk Monitoring</w:t>
+      </w:r>
+      <w:bookmarkEnd w:id="5"/>
+      <w:r>
+        <w:rPr>
+          <w:rFonts w:asciiTheme="minorHAnsi" w:hAnsiTheme="minorHAnsi" w:cstheme="majorBidi"/>
+          <w:smallCaps/>
+          <w:sz w:val="28"/>
+          <w:szCs w:val="28"/>
+        </w:rPr>
+        <w:t xml:space="preserve"> </w:t>
+      </w:r>
+    </w:p>
+    <w:p/>
+    <w:p>
+      <w:pPr>
+        <w:spacing w:line="257" w:lineRule="auto"/>
+        <w:jc w:val="both"/>
+      </w:pPr>
+      <w:r>
+        <w:rPr>
+          <w:rFonts w:ascii="Calibri" w:eastAsia="Calibri" w:hAnsi="Calibri" w:cs="Calibri"/>
+        </w:rPr>
+        <w:t xml:space="preserve">The Risk Monitoring approach provides active management of risks throughout the project, it is important to maintain continuous monitoring throughout the project's life cycle and comprehensively record the process, including identifying conditions for risks. </w:t>
+      </w:r>
+    </w:p>
+    <w:p>
+      <w:pPr>
+        <w:spacing w:line="257" w:lineRule="auto"/>
+        <w:jc w:val="both"/>
+      </w:pPr>
+      <w:r>
+        <w:rPr>
+          <w:rFonts w:ascii="Calibri" w:eastAsia="Calibri" w:hAnsi="Calibri" w:cs="Calibri"/>
+        </w:rPr>
+        <w:t xml:space="preserve"> </w:t>
+      </w:r>
+    </w:p>
+    <w:p>
+      <w:pPr>
+        <w:spacing w:line="257" w:lineRule="auto"/>
+        <w:jc w:val="both"/>
+      </w:pPr>
+      <w:r>
+        <w:rPr>
+          <w:rFonts w:ascii="Calibri" w:eastAsia="Calibri" w:hAnsi="Calibri" w:cs="Calibri"/>
+        </w:rPr>
+        <w:t>According to the plan, the project manager will incorporate scoring risks into the project schedule and assign a dedicated risk manager to oversee their monitoring. This enables the project manager to specify when risks require immediate attention and when the risk manager should provide updates during the weekly team meetings.</w:t>
+      </w:r>
+    </w:p>
+    <w:p>
+      <w:pPr>
+        <w:spacing w:line="257" w:lineRule="auto"/>
+        <w:jc w:val="both"/>
+      </w:pPr>
+      <w:r>
+        <w:rPr>
+          <w:rFonts w:ascii="Calibri" w:eastAsia="Calibri" w:hAnsi="Calibri" w:cs="Calibri"/>
+        </w:rPr>
+        <w:t xml:space="preserve"> </w:t>
+      </w:r>
+    </w:p>
+    <w:p>
+      <w:pPr>
+        <w:spacing w:line="257" w:lineRule="auto"/>
+        <w:jc w:val="both"/>
+      </w:pPr>
+      <w:r>
+        <w:rPr>
+          <w:rFonts w:ascii="Calibri" w:eastAsia="Calibri" w:hAnsi="Calibri" w:cs="Calibri"/>
+        </w:rPr>
+        <w:t>During the team meetings, the risk manager will report on the status of identified risks, any new risks found, and the effectiveness of mitigation plans. Any new changes to the Risk Management Plan will be made with the project team.</w:t>
+      </w:r>
+    </w:p>
+    <w:p>
+      <w:pPr>
+        <w:spacing w:line="257" w:lineRule="auto"/>
+        <w:jc w:val="both"/>
+      </w:pPr>
+      <w:r>
+        <w:rPr>
+          <w:rFonts w:ascii="Calibri" w:eastAsia="Calibri" w:hAnsi="Calibri" w:cs="Calibri"/>
+        </w:rPr>
+        <w:t xml:space="preserve"> </w:t>
+      </w:r>
+    </w:p>
+    <w:p>
+      <w:pPr>
+        <w:spacing w:line="257" w:lineRule="auto"/>
+        <w:jc w:val="both"/>
+      </w:pPr>
+      <w:r>
+        <w:rPr>
+          <w:rFonts w:ascii="Calibri" w:eastAsia="Calibri" w:hAnsi="Calibri" w:cs="Calibri"/>
+        </w:rPr>
+        <w:t>Overall, the project team will implement an agile risk management methodology that emphasizes continuous progress and flexibility. The effectiveness of the risk management plan will be assessed and adjusted as needed. This ensures that the project passes the quality standards.</w:t>
+      </w:r>
+    </w:p>
+    <w:p>
+      <w:pPr>
+        <w:rPr>
+          <w:rFonts w:cstheme="majorBidi"/>
+        </w:rPr>
+      </w:pPr>
+    </w:p>
+    <w:p>
+      <w:pPr>
+        <w:rPr>
+          <w:rFonts w:cstheme="majorHAnsi"/>
+        </w:rPr>
+      </w:pPr>
+    </w:p>
+    <w:p>
+      <w:pPr>
+        <w:pStyle w:val="Heading1"/>
+        <w:jc w:val="left"/>
         <w:rPr>
           <w:rFonts w:asciiTheme="minorHAnsi" w:hAnsiTheme="minorHAnsi" w:cstheme="majorHAnsi"/>
           <w:smallCaps/>
           <w:sz w:val="28"/>
           <w:szCs w:val="28"/>
         </w:rPr>
-        <w:t>Cess</w:t>
-      </w:r>
-      <w:proofErr w:type="spellEnd"/>
+      </w:pPr>
+      <w:bookmarkStart w:id="6" w:name="_Toc332278604"/>
       <w:r>
         <w:rPr>
           <w:rFonts w:asciiTheme="minorHAnsi" w:hAnsiTheme="minorHAnsi" w:cstheme="majorHAnsi"/>
@@ -1791,235 +2440,17 @@
           <w:sz w:val="28"/>
           <w:szCs w:val="28"/>
         </w:rPr>
-        <w:t>)</w:t>
-      </w:r>
-    </w:p>
-    <w:p>
-      <w:pPr>
-        <w:rPr>
-          <w:rFonts w:cstheme="majorHAnsi"/>
-          <w:color w:val="008000"/>
-        </w:rPr>
-      </w:pPr>
-      <w:r>
-        <w:rPr>
-          <w:rFonts w:cstheme="majorHAnsi"/>
-          <w:color w:val="008000"/>
-        </w:rPr>
-        <w:t xml:space="preserve">Once risks are identified it is important to determine the probability and impact of each risk in order to allow the project manager to prioritize the risk avoidance and mitigation strategy.   Risks which are more likely to occur and have a significant impact on the project will be the highest priority risks while those which are more unlikely or have a low impact will be a much lower priority.  This is usually done with a probability – impact matrix.  This section explains risks were qualified and prioritized for this project.  For more information on how to qualify and prioritize risks refer to our </w:t>
-      </w:r>
-      <w:r>
-        <w:rPr>
-          <w:rFonts w:cstheme="majorHAnsi"/>
-          <w:b/>
-          <w:i/>
-          <w:color w:val="008000"/>
-        </w:rPr>
-        <w:t>Risk Assessment Meeting Guide.</w:t>
-      </w:r>
-      <w:r>
-        <w:rPr>
-          <w:rFonts w:cstheme="majorHAnsi"/>
-          <w:color w:val="008000"/>
-        </w:rPr>
-        <w:t xml:space="preserve"> </w:t>
-      </w:r>
-    </w:p>
-    <w:p>
-      <w:pPr>
-        <w:rPr>
-          <w:rFonts w:cstheme="majorHAnsi"/>
-          <w:color w:val="008000"/>
-        </w:rPr>
-      </w:pPr>
-    </w:p>
-    <w:p>
-      <w:pPr>
-        <w:pStyle w:val="Heading1"/>
-        <w:jc w:val="left"/>
+        <w:t>Risk Mitigation and Avoidance</w:t>
+      </w:r>
+      <w:bookmarkEnd w:id="6"/>
+      <w:r>
         <w:rPr>
           <w:rFonts w:asciiTheme="minorHAnsi" w:hAnsiTheme="minorHAnsi" w:cstheme="majorHAnsi"/>
           <w:smallCaps/>
           <w:sz w:val="28"/>
           <w:szCs w:val="28"/>
         </w:rPr>
-      </w:pPr>
-      <w:bookmarkStart w:id="5" w:name="_Toc332278603"/>
-      <w:r>
-        <w:rPr>
-          <w:rFonts w:asciiTheme="minorHAnsi" w:hAnsiTheme="minorHAnsi" w:cstheme="majorBidi"/>
-          <w:smallCaps/>
-          <w:sz w:val="28"/>
-          <w:szCs w:val="28"/>
-        </w:rPr>
-        <w:t>Risk Monitoring</w:t>
-      </w:r>
-      <w:bookmarkEnd w:id="5"/>
-      <w:r>
-        <w:rPr>
-          <w:rFonts w:asciiTheme="minorHAnsi" w:hAnsiTheme="minorHAnsi" w:cstheme="majorBidi"/>
-          <w:smallCaps/>
-          <w:sz w:val="28"/>
-          <w:szCs w:val="28"/>
-        </w:rPr>
-        <w:t xml:space="preserve"> (Dale)</w:t>
-      </w:r>
-    </w:p>
-    <w:p>
-      <w:pPr>
-        <w:spacing w:line="257" w:lineRule="auto"/>
-        <w:jc w:val="both"/>
-      </w:pPr>
-      <w:r>
-        <w:rPr>
-          <w:rFonts w:ascii="Calibri" w:eastAsia="Calibri" w:hAnsi="Calibri" w:cs="Calibri"/>
-        </w:rPr>
-        <w:t xml:space="preserve">The Risk Monitoring approach provides active management of risks throughout the project, it is important to maintain continuous monitoring throughout the project's life cycle and comprehensively record the process, including identifying conditions for risks. </w:t>
-      </w:r>
-    </w:p>
-    <w:p>
-      <w:pPr>
-        <w:spacing w:line="257" w:lineRule="auto"/>
-        <w:jc w:val="both"/>
-      </w:pPr>
-      <w:r>
-        <w:rPr>
-          <w:rFonts w:ascii="Calibri" w:eastAsia="Calibri" w:hAnsi="Calibri" w:cs="Calibri"/>
-        </w:rPr>
         <w:t xml:space="preserve"> </w:t>
-      </w:r>
-    </w:p>
-    <w:p>
-      <w:pPr>
-        <w:spacing w:line="257" w:lineRule="auto"/>
-        <w:jc w:val="both"/>
-      </w:pPr>
-      <w:r>
-        <w:rPr>
-          <w:rFonts w:ascii="Calibri" w:eastAsia="Calibri" w:hAnsi="Calibri" w:cs="Calibri"/>
-        </w:rPr>
-        <w:t xml:space="preserve">According to the plan, the project manager will incorporate scoring risks into the project schedule and assign a dedicated risk manager to oversee their monitoring. This enables the project </w:t>
-      </w:r>
-      <w:r>
-        <w:rPr>
-          <w:rFonts w:ascii="Calibri" w:eastAsia="Calibri" w:hAnsi="Calibri" w:cs="Calibri"/>
-        </w:rPr>
-        <w:lastRenderedPageBreak/>
-        <w:t>manager to specify when risks require immediate attention and when the risk manager should provide updates during the weekly team meetings.</w:t>
-      </w:r>
-    </w:p>
-    <w:p>
-      <w:pPr>
-        <w:spacing w:line="257" w:lineRule="auto"/>
-        <w:jc w:val="both"/>
-      </w:pPr>
-      <w:r>
-        <w:rPr>
-          <w:rFonts w:ascii="Calibri" w:eastAsia="Calibri" w:hAnsi="Calibri" w:cs="Calibri"/>
-        </w:rPr>
-        <w:t xml:space="preserve"> </w:t>
-      </w:r>
-    </w:p>
-    <w:p>
-      <w:pPr>
-        <w:spacing w:line="257" w:lineRule="auto"/>
-        <w:jc w:val="both"/>
-      </w:pPr>
-      <w:r>
-        <w:rPr>
-          <w:rFonts w:ascii="Calibri" w:eastAsia="Calibri" w:hAnsi="Calibri" w:cs="Calibri"/>
-        </w:rPr>
-        <w:t>During the team meetings, the risk manager will report on the status of identified risks, any new risks found, and the effectiveness of mitigation plans. Any new changes to the Risk Management Plan will be made with the project team.</w:t>
-      </w:r>
-    </w:p>
-    <w:p>
-      <w:pPr>
-        <w:spacing w:line="257" w:lineRule="auto"/>
-        <w:jc w:val="both"/>
-      </w:pPr>
-      <w:r>
-        <w:rPr>
-          <w:rFonts w:ascii="Calibri" w:eastAsia="Calibri" w:hAnsi="Calibri" w:cs="Calibri"/>
-        </w:rPr>
-        <w:t xml:space="preserve"> </w:t>
-      </w:r>
-    </w:p>
-    <w:p>
-      <w:pPr>
-        <w:spacing w:line="257" w:lineRule="auto"/>
-        <w:jc w:val="both"/>
-      </w:pPr>
-      <w:r>
-        <w:rPr>
-          <w:rFonts w:ascii="Calibri" w:eastAsia="Calibri" w:hAnsi="Calibri" w:cs="Calibri"/>
-        </w:rPr>
-        <w:t>Overall, the project team will implement an agile risk management methodology that emphasizes continuous progress and flexibility. The effectiveness of the risk management plan will be assessed and adjusted as needed. This ensures that the project passes the quality standards.</w:t>
-      </w:r>
-    </w:p>
-    <w:p>
-      <w:pPr>
-        <w:rPr>
-          <w:rFonts w:cstheme="majorBidi"/>
-        </w:rPr>
-      </w:pPr>
-    </w:p>
-    <w:p>
-      <w:pPr>
-        <w:rPr>
-          <w:rFonts w:cstheme="majorHAnsi"/>
-        </w:rPr>
-      </w:pPr>
-    </w:p>
-    <w:p>
-      <w:pPr>
-        <w:pStyle w:val="Heading1"/>
-        <w:jc w:val="left"/>
-        <w:rPr>
-          <w:rFonts w:asciiTheme="minorHAnsi" w:hAnsiTheme="minorHAnsi" w:cstheme="majorHAnsi"/>
-          <w:smallCaps/>
-          <w:sz w:val="28"/>
-          <w:szCs w:val="28"/>
-        </w:rPr>
-      </w:pPr>
-      <w:bookmarkStart w:id="6" w:name="_Toc332278604"/>
-      <w:r>
-        <w:rPr>
-          <w:rFonts w:asciiTheme="minorHAnsi" w:hAnsiTheme="minorHAnsi" w:cstheme="majorHAnsi"/>
-          <w:smallCaps/>
-          <w:sz w:val="28"/>
-          <w:szCs w:val="28"/>
-        </w:rPr>
-        <w:t>Risk Mitigation and Avoidance</w:t>
-      </w:r>
-      <w:bookmarkEnd w:id="6"/>
-      <w:r>
-        <w:rPr>
-          <w:rFonts w:asciiTheme="minorHAnsi" w:hAnsiTheme="minorHAnsi" w:cstheme="majorHAnsi"/>
-          <w:smallCaps/>
-          <w:sz w:val="28"/>
-          <w:szCs w:val="28"/>
-        </w:rPr>
-        <w:t xml:space="preserve"> (</w:t>
-      </w:r>
-      <w:proofErr w:type="spellStart"/>
-      <w:r>
-        <w:rPr>
-          <w:rFonts w:asciiTheme="minorHAnsi" w:hAnsiTheme="minorHAnsi" w:cstheme="majorHAnsi"/>
-          <w:smallCaps/>
-          <w:sz w:val="28"/>
-          <w:szCs w:val="28"/>
-        </w:rPr>
-        <w:t>Rark</w:t>
-      </w:r>
-      <w:proofErr w:type="spellEnd"/>
-      <w:r>
-        <w:rPr>
-          <w:rFonts w:asciiTheme="minorHAnsi" w:hAnsiTheme="minorHAnsi" w:cstheme="majorHAnsi"/>
-          <w:smallCaps/>
-          <w:sz w:val="28"/>
-          <w:szCs w:val="28"/>
-        </w:rPr>
-        <w:t>)</w:t>
       </w:r>
     </w:p>
     <w:p/>
@@ -2239,6 +2670,7 @@
           <w:rStyle w:val="normaltextrun"/>
           <w:rFonts w:ascii="Calibri" w:hAnsi="Calibri" w:cs="Calibri"/>
         </w:rPr>
+        <w:lastRenderedPageBreak/>
         <w:t xml:space="preserve">Conduct a penetration testing to identify and address potential vulnerabilities. </w:t>
       </w:r>
       <w:r>
@@ -2417,7 +2849,6 @@
           <w:rStyle w:val="eop"/>
           <w:rFonts w:ascii="Calibri" w:hAnsi="Calibri" w:cs="Calibri"/>
         </w:rPr>
-        <w:lastRenderedPageBreak/>
         <w:t> </w:t>
       </w:r>
     </w:p>
@@ -2965,6 +3396,7 @@
           <w:rStyle w:val="normaltextrun"/>
           <w:rFonts w:ascii="Calibri" w:hAnsi="Calibri" w:cs="Calibri"/>
         </w:rPr>
+        <w:lastRenderedPageBreak/>
         <w:t>Regularly review and update third-party components to mitigate potential risks.</w:t>
       </w:r>
       <w:r>
@@ -3018,15 +3450,6 @@
         </w:rPr>
         <w:t xml:space="preserve"> </w:t>
       </w:r>
-      <w:r>
-        <w:rPr>
-          <w:rFonts w:cstheme="majorHAnsi"/>
-          <w:smallCaps/>
-          <w:sz w:val="28"/>
-          <w:szCs w:val="28"/>
-        </w:rPr>
-        <w:t>(Carl)</w:t>
-      </w:r>
     </w:p>
     <w:p>
       <w:pPr>
@@ -3047,14 +3470,7 @@
         <w:rPr>
           <w:rFonts w:cstheme="majorHAnsi"/>
         </w:rPr>
-        <w:t xml:space="preserve">The risk register, which will be updated throughout the project, will include a detailed explanation of each risk, its likelihood and potential consequences, as well as any mitigation measures implemented. The risk register will be reviewed and updated on a regular basis to </w:t>
-      </w:r>
-      <w:r>
-        <w:rPr>
-          <w:rFonts w:cstheme="majorHAnsi"/>
-        </w:rPr>
-        <w:lastRenderedPageBreak/>
-        <w:t>ensure that it accurately reflects the project's current state. The risk registry, which will be housed in a central location, will be accessible to all stakeholders.</w:t>
+        <w:t>The risk register, which will be updated throughout the project, will include a detailed explanation of each risk, its likelihood and potential consequences, as well as any mitigation measures implemented. The risk register will be reviewed and updated on a regular basis to ensure that it accurately reflects the project's current state. The risk registry, which will be housed in a central location, will be accessible to all stakeholders.</w:t>
       </w:r>
     </w:p>
     <w:p>
@@ -3076,21 +3492,7 @@
         <w:rPr>
           <w:rFonts w:cstheme="majorHAnsi"/>
         </w:rPr>
-        <w:t xml:space="preserve">This risk management strategy is generally consistent with the Agile methodology, emphasizing early and frequent risk discovery, collaborative risk management, and continual risk monitoring. Team </w:t>
-      </w:r>
-      <w:proofErr w:type="spellStart"/>
-      <w:r>
-        <w:rPr>
-          <w:rFonts w:cstheme="majorHAnsi"/>
-        </w:rPr>
-        <w:t>Developmentality</w:t>
-      </w:r>
-      <w:proofErr w:type="spellEnd"/>
-      <w:r>
-        <w:rPr>
-          <w:rFonts w:cstheme="majorHAnsi"/>
-        </w:rPr>
-        <w:t xml:space="preserve"> can mitigate the consequences of potential risks and increase the likelihood of project success by predicting and resolving them. Furthermore, using a cloud-based project management tool such as Jira, Asana, or Trello, the risk register for the Barangay South Signal Village Web App will be saved in a shared document. This tool will be used by the project team to manage and prioritize risks, allocate responsibilities, and monitor risk mitigation progress.</w:t>
+        <w:t>This risk management strategy is generally consistent with the Agile methodology, emphasizing early and frequent risk discovery, collaborative risk management, and continual risk monitoring. Team Developmentality can mitigate the consequences of potential risks and increase the likelihood of project success by predicting and resolving them. Furthermore, using a cloud-based project management tool such as Jira, Asana, or Trello, the risk register for the Barangay South Signal Village Web App will be saved in a shared document. This tool will be used by the project team to manage and prioritize risks, allocate responsibilities, and monitor risk mitigation progress.</w:t>
       </w:r>
     </w:p>
     <w:p>
@@ -3379,6 +3781,7 @@
         <w:rPr>
           <w:rFonts w:cstheme="majorHAnsi"/>
         </w:rPr>
+        <w:lastRenderedPageBreak/>
         <w:t>Risk register:</w:t>
       </w:r>
     </w:p>
@@ -3714,16 +4117,7 @@
                 <w:sz w:val="20"/>
                 <w:szCs w:val="20"/>
               </w:rPr>
-              <w:t xml:space="preserve">The Barangay South Signal Village Web App may not work effectively with existing software </w:t>
-            </w:r>
-            <w:r>
-              <w:rPr>
-                <w:rFonts w:cstheme="majorHAnsi"/>
-                <w:sz w:val="20"/>
-                <w:szCs w:val="20"/>
-              </w:rPr>
-              <w:lastRenderedPageBreak/>
-              <w:t>and hardware systems, resulting in system faults and delays.</w:t>
+              <w:t>The Barangay South Signal Village Web App may not work effectively with existing software and hardware systems, resulting in system faults and delays.</w:t>
             </w:r>
           </w:p>
         </w:tc>
@@ -3741,7 +4135,6 @@
               <w:rPr>
                 <w:rFonts w:cstheme="majorHAnsi"/>
               </w:rPr>
-              <w:lastRenderedPageBreak/>
               <w:t>Technology</w:t>
             </w:r>
           </w:p>
@@ -4673,6 +5066,118 @@
 <file path=word/numbering.xml><?xml version="1.0" encoding="utf-8"?>
 <w:numbering xmlns:wpc="http://schemas.microsoft.com/office/word/2010/wordprocessingCanvas" xmlns:cx="http://schemas.microsoft.com/office/drawing/2014/chartex" xmlns:cx1="http://schemas.microsoft.com/office/drawing/2015/9/8/chartex" xmlns:cx2="http://schemas.microsoft.com/office/drawing/2015/10/21/chartex" xmlns:cx3="http://schemas.microsoft.com/office/drawing/2016/5/9/chartex" xmlns:cx4="http://schemas.microsoft.com/office/drawing/2016/5/10/chartex" xmlns:cx5="http://schemas.microsoft.com/office/drawing/2016/5/11/chartex" xmlns:cx6="http://schemas.microsoft.com/office/drawing/2016/5/12/chartex" xmlns:cx7="http://schemas.microsoft.com/office/drawing/2016/5/13/chartex" xmlns:cx8="http://schemas.microsoft.com/office/drawing/2016/5/14/chartex" xmlns:mc="http://schemas.openxmlformats.org/markup-compatibility/2006" xmlns:aink="http://schemas.microsoft.com/office/drawing/2016/ink" xmlns:am3d="http://schemas.microsoft.com/office/drawing/2017/model3d" xmlns:o="urn:schemas-microsoft-com:office:office" xmlns:oel="http://schemas.microsoft.com/office/2019/extlst" xmlns:r="http://schemas.openxmlformats.org/officeDocument/2006/relationships" xmlns:m="http://schemas.openxmlformats.org/officeDocument/2006/math" xmlns:v="urn:schemas-microsoft-com:vml" xmlns:wp14="http://schemas.microsoft.com/office/word/2010/wordprocessingDrawing" xmlns:wp="http://schemas.openxmlformats.org/drawingml/2006/wordprocessingDrawing" xmlns:w10="urn:schemas-microsoft-com:office:word" xmlns:w="http://schemas.openxmlformats.org/wordprocessingml/2006/main" xmlns:w14="http://schemas.microsoft.com/office/word/2010/wordml" xmlns:w15="http://schemas.microsoft.com/office/word/2012/wordml" xmlns:w16cex="http://schemas.microsoft.com/office/word/2018/wordml/cex" xmlns:w16cid="http://schemas.microsoft.com/office/word/2016/wordml/cid" xmlns:w16="http://schemas.microsoft.com/office/word/2018/wordml" xmlns:w16du="http://schemas.microsoft.com/office/word/2023/wordml/word16du" xmlns:w16sdtdh="http://schemas.microsoft.com/office/word/2020/wordml/sdtdatahash" xmlns:w16se="http://schemas.microsoft.com/office/word/2015/wordml/symex" xmlns:wpg="http://schemas.microsoft.com/office/word/2010/wordprocessingGroup" xmlns:wpi="http://schemas.microsoft.com/office/word/2010/wordprocessingInk" xmlns:wne="http://schemas.microsoft.com/office/word/2006/wordml" xmlns:wps="http://schemas.microsoft.com/office/word/2010/wordprocessingShape" mc:Ignorable="w14 w15 w16se w16cid w16 w16cex w16sdtdh wp14">
   <w:abstractNum w:abstractNumId="0" w15:restartNumberingAfterBreak="0">
+    <w:nsid w:val="03724FC7"/>
+    <w:multiLevelType w:val="hybridMultilevel"/>
+    <w:tmpl w:val="53DA6DBC"/>
+    <w:lvl w:ilvl="0" w:tplc="08090001">
+      <w:start w:val="1"/>
+      <w:numFmt w:val="bullet"/>
+      <w:lvlText w:val=""/>
+      <w:lvlJc w:val="left"/>
+      <w:pPr>
+        <w:ind w:left="520" w:hanging="360"/>
+      </w:pPr>
+      <w:rPr>
+        <w:rFonts w:ascii="Symbol" w:hAnsi="Symbol" w:hint="default"/>
+      </w:rPr>
+    </w:lvl>
+    <w:lvl w:ilvl="1" w:tplc="34A85A6E">
+      <w:numFmt w:val="bullet"/>
+      <w:lvlText w:val="-"/>
+      <w:lvlJc w:val="left"/>
+      <w:pPr>
+        <w:ind w:left="1240" w:hanging="360"/>
+      </w:pPr>
+      <w:rPr>
+        <w:rFonts w:ascii="Calibri" w:eastAsiaTheme="minorHAnsi" w:hAnsi="Calibri" w:cs="Calibri" w:hint="default"/>
+      </w:rPr>
+    </w:lvl>
+    <w:lvl w:ilvl="2" w:tplc="FFFFFFFF" w:tentative="1">
+      <w:start w:val="1"/>
+      <w:numFmt w:val="bullet"/>
+      <w:lvlText w:val=""/>
+      <w:lvlJc w:val="left"/>
+      <w:pPr>
+        <w:ind w:left="1960" w:hanging="360"/>
+      </w:pPr>
+      <w:rPr>
+        <w:rFonts w:ascii="Wingdings" w:hAnsi="Wingdings" w:hint="default"/>
+      </w:rPr>
+    </w:lvl>
+    <w:lvl w:ilvl="3" w:tplc="FFFFFFFF" w:tentative="1">
+      <w:start w:val="1"/>
+      <w:numFmt w:val="bullet"/>
+      <w:lvlText w:val=""/>
+      <w:lvlJc w:val="left"/>
+      <w:pPr>
+        <w:ind w:left="2680" w:hanging="360"/>
+      </w:pPr>
+      <w:rPr>
+        <w:rFonts w:ascii="Symbol" w:hAnsi="Symbol" w:hint="default"/>
+      </w:rPr>
+    </w:lvl>
+    <w:lvl w:ilvl="4" w:tplc="FFFFFFFF" w:tentative="1">
+      <w:start w:val="1"/>
+      <w:numFmt w:val="bullet"/>
+      <w:lvlText w:val="o"/>
+      <w:lvlJc w:val="left"/>
+      <w:pPr>
+        <w:ind w:left="3400" w:hanging="360"/>
+      </w:pPr>
+      <w:rPr>
+        <w:rFonts w:ascii="Courier New" w:hAnsi="Courier New" w:cs="Courier New" w:hint="default"/>
+      </w:rPr>
+    </w:lvl>
+    <w:lvl w:ilvl="5" w:tplc="FFFFFFFF" w:tentative="1">
+      <w:start w:val="1"/>
+      <w:numFmt w:val="bullet"/>
+      <w:lvlText w:val=""/>
+      <w:lvlJc w:val="left"/>
+      <w:pPr>
+        <w:ind w:left="4120" w:hanging="360"/>
+      </w:pPr>
+      <w:rPr>
+        <w:rFonts w:ascii="Wingdings" w:hAnsi="Wingdings" w:hint="default"/>
+      </w:rPr>
+    </w:lvl>
+    <w:lvl w:ilvl="6" w:tplc="FFFFFFFF" w:tentative="1">
+      <w:start w:val="1"/>
+      <w:numFmt w:val="bullet"/>
+      <w:lvlText w:val=""/>
+      <w:lvlJc w:val="left"/>
+      <w:pPr>
+        <w:ind w:left="4840" w:hanging="360"/>
+      </w:pPr>
+      <w:rPr>
+        <w:rFonts w:ascii="Symbol" w:hAnsi="Symbol" w:hint="default"/>
+      </w:rPr>
+    </w:lvl>
+    <w:lvl w:ilvl="7" w:tplc="FFFFFFFF" w:tentative="1">
+      <w:start w:val="1"/>
+      <w:numFmt w:val="bullet"/>
+      <w:lvlText w:val="o"/>
+      <w:lvlJc w:val="left"/>
+      <w:pPr>
+        <w:ind w:left="5560" w:hanging="360"/>
+      </w:pPr>
+      <w:rPr>
+        <w:rFonts w:ascii="Courier New" w:hAnsi="Courier New" w:cs="Courier New" w:hint="default"/>
+      </w:rPr>
+    </w:lvl>
+    <w:lvl w:ilvl="8" w:tplc="FFFFFFFF" w:tentative="1">
+      <w:start w:val="1"/>
+      <w:numFmt w:val="bullet"/>
+      <w:lvlText w:val=""/>
+      <w:lvlJc w:val="left"/>
+      <w:pPr>
+        <w:ind w:left="6280" w:hanging="360"/>
+      </w:pPr>
+      <w:rPr>
+        <w:rFonts w:ascii="Wingdings" w:hAnsi="Wingdings" w:hint="default"/>
+      </w:rPr>
+    </w:lvl>
+  </w:abstractNum>
+  <w:abstractNum w:abstractNumId="1" w15:restartNumberingAfterBreak="0">
     <w:nsid w:val="045E4969"/>
     <w:multiLevelType w:val="multilevel"/>
     <w:tmpl w:val="2ABA6FC6"/>
@@ -4821,7 +5326,7 @@
       </w:rPr>
     </w:lvl>
   </w:abstractNum>
-  <w:abstractNum w:abstractNumId="1" w15:restartNumberingAfterBreak="0">
+  <w:abstractNum w:abstractNumId="2" w15:restartNumberingAfterBreak="0">
     <w:nsid w:val="048212CC"/>
     <w:multiLevelType w:val="hybridMultilevel"/>
     <w:tmpl w:val="5894C0E4"/>
@@ -4934,7 +5439,7 @@
       </w:rPr>
     </w:lvl>
   </w:abstractNum>
-  <w:abstractNum w:abstractNumId="2" w15:restartNumberingAfterBreak="0">
+  <w:abstractNum w:abstractNumId="3" w15:restartNumberingAfterBreak="0">
     <w:nsid w:val="05646A37"/>
     <w:multiLevelType w:val="multilevel"/>
     <w:tmpl w:val="07021384"/>
@@ -5047,7 +5552,7 @@
       </w:pPr>
     </w:lvl>
   </w:abstractNum>
-  <w:abstractNum w:abstractNumId="3" w15:restartNumberingAfterBreak="0">
+  <w:abstractNum w:abstractNumId="4" w15:restartNumberingAfterBreak="0">
     <w:nsid w:val="0CCD4602"/>
     <w:multiLevelType w:val="multilevel"/>
     <w:tmpl w:val="F0DE2F0C"/>
@@ -5196,7 +5701,119 @@
       </w:rPr>
     </w:lvl>
   </w:abstractNum>
-  <w:abstractNum w:abstractNumId="4" w15:restartNumberingAfterBreak="0">
+  <w:abstractNum w:abstractNumId="5" w15:restartNumberingAfterBreak="0">
+    <w:nsid w:val="0D7B52DF"/>
+    <w:multiLevelType w:val="hybridMultilevel"/>
+    <w:tmpl w:val="2E46927A"/>
+    <w:lvl w:ilvl="0" w:tplc="8C705062">
+      <w:numFmt w:val="bullet"/>
+      <w:lvlText w:val="-"/>
+      <w:lvlJc w:val="left"/>
+      <w:pPr>
+        <w:ind w:left="520" w:hanging="360"/>
+      </w:pPr>
+      <w:rPr>
+        <w:rFonts w:ascii="Calibri" w:eastAsiaTheme="minorHAnsi" w:hAnsi="Calibri" w:cs="Calibri" w:hint="default"/>
+      </w:rPr>
+    </w:lvl>
+    <w:lvl w:ilvl="1" w:tplc="08090003" w:tentative="1">
+      <w:start w:val="1"/>
+      <w:numFmt w:val="bullet"/>
+      <w:lvlText w:val="o"/>
+      <w:lvlJc w:val="left"/>
+      <w:pPr>
+        <w:ind w:left="1240" w:hanging="360"/>
+      </w:pPr>
+      <w:rPr>
+        <w:rFonts w:ascii="Courier New" w:hAnsi="Courier New" w:cs="Courier New" w:hint="default"/>
+      </w:rPr>
+    </w:lvl>
+    <w:lvl w:ilvl="2" w:tplc="08090005" w:tentative="1">
+      <w:start w:val="1"/>
+      <w:numFmt w:val="bullet"/>
+      <w:lvlText w:val=""/>
+      <w:lvlJc w:val="left"/>
+      <w:pPr>
+        <w:ind w:left="1960" w:hanging="360"/>
+      </w:pPr>
+      <w:rPr>
+        <w:rFonts w:ascii="Wingdings" w:hAnsi="Wingdings" w:hint="default"/>
+      </w:rPr>
+    </w:lvl>
+    <w:lvl w:ilvl="3" w:tplc="08090001" w:tentative="1">
+      <w:start w:val="1"/>
+      <w:numFmt w:val="bullet"/>
+      <w:lvlText w:val=""/>
+      <w:lvlJc w:val="left"/>
+      <w:pPr>
+        <w:ind w:left="2680" w:hanging="360"/>
+      </w:pPr>
+      <w:rPr>
+        <w:rFonts w:ascii="Symbol" w:hAnsi="Symbol" w:hint="default"/>
+      </w:rPr>
+    </w:lvl>
+    <w:lvl w:ilvl="4" w:tplc="08090003" w:tentative="1">
+      <w:start w:val="1"/>
+      <w:numFmt w:val="bullet"/>
+      <w:lvlText w:val="o"/>
+      <w:lvlJc w:val="left"/>
+      <w:pPr>
+        <w:ind w:left="3400" w:hanging="360"/>
+      </w:pPr>
+      <w:rPr>
+        <w:rFonts w:ascii="Courier New" w:hAnsi="Courier New" w:cs="Courier New" w:hint="default"/>
+      </w:rPr>
+    </w:lvl>
+    <w:lvl w:ilvl="5" w:tplc="08090005" w:tentative="1">
+      <w:start w:val="1"/>
+      <w:numFmt w:val="bullet"/>
+      <w:lvlText w:val=""/>
+      <w:lvlJc w:val="left"/>
+      <w:pPr>
+        <w:ind w:left="4120" w:hanging="360"/>
+      </w:pPr>
+      <w:rPr>
+        <w:rFonts w:ascii="Wingdings" w:hAnsi="Wingdings" w:hint="default"/>
+      </w:rPr>
+    </w:lvl>
+    <w:lvl w:ilvl="6" w:tplc="08090001" w:tentative="1">
+      <w:start w:val="1"/>
+      <w:numFmt w:val="bullet"/>
+      <w:lvlText w:val=""/>
+      <w:lvlJc w:val="left"/>
+      <w:pPr>
+        <w:ind w:left="4840" w:hanging="360"/>
+      </w:pPr>
+      <w:rPr>
+        <w:rFonts w:ascii="Symbol" w:hAnsi="Symbol" w:hint="default"/>
+      </w:rPr>
+    </w:lvl>
+    <w:lvl w:ilvl="7" w:tplc="08090003" w:tentative="1">
+      <w:start w:val="1"/>
+      <w:numFmt w:val="bullet"/>
+      <w:lvlText w:val="o"/>
+      <w:lvlJc w:val="left"/>
+      <w:pPr>
+        <w:ind w:left="5560" w:hanging="360"/>
+      </w:pPr>
+      <w:rPr>
+        <w:rFonts w:ascii="Courier New" w:hAnsi="Courier New" w:cs="Courier New" w:hint="default"/>
+      </w:rPr>
+    </w:lvl>
+    <w:lvl w:ilvl="8" w:tplc="08090005" w:tentative="1">
+      <w:start w:val="1"/>
+      <w:numFmt w:val="bullet"/>
+      <w:lvlText w:val=""/>
+      <w:lvlJc w:val="left"/>
+      <w:pPr>
+        <w:ind w:left="6280" w:hanging="360"/>
+      </w:pPr>
+      <w:rPr>
+        <w:rFonts w:ascii="Wingdings" w:hAnsi="Wingdings" w:hint="default"/>
+      </w:rPr>
+    </w:lvl>
+  </w:abstractNum>
+  <w:abstractNum w:abstractNumId="6" w15:restartNumberingAfterBreak="0">
     <w:nsid w:val="100D02F6"/>
     <w:multiLevelType w:val="hybridMultilevel"/>
     <w:tmpl w:val="72441A7A"/>
@@ -5336,7 +5953,7 @@
       </w:rPr>
     </w:lvl>
   </w:abstractNum>
-  <w:abstractNum w:abstractNumId="5" w15:restartNumberingAfterBreak="0">
+  <w:abstractNum w:abstractNumId="7" w15:restartNumberingAfterBreak="0">
     <w:nsid w:val="15675292"/>
     <w:multiLevelType w:val="multilevel"/>
     <w:tmpl w:val="C4A8DA94"/>
@@ -5485,7 +6102,7 @@
       </w:rPr>
     </w:lvl>
   </w:abstractNum>
-  <w:abstractNum w:abstractNumId="6" w15:restartNumberingAfterBreak="0">
+  <w:abstractNum w:abstractNumId="8" w15:restartNumberingAfterBreak="0">
     <w:nsid w:val="17B95A88"/>
     <w:multiLevelType w:val="multilevel"/>
     <w:tmpl w:val="CF0ED61C"/>
@@ -5598,7 +6215,7 @@
       </w:pPr>
     </w:lvl>
   </w:abstractNum>
-  <w:abstractNum w:abstractNumId="7" w15:restartNumberingAfterBreak="0">
+  <w:abstractNum w:abstractNumId="9" w15:restartNumberingAfterBreak="0">
     <w:nsid w:val="18BB780A"/>
     <w:multiLevelType w:val="hybridMultilevel"/>
     <w:tmpl w:val="AE58DA14"/>
@@ -5711,7 +6328,7 @@
       </w:rPr>
     </w:lvl>
   </w:abstractNum>
-  <w:abstractNum w:abstractNumId="8" w15:restartNumberingAfterBreak="0">
+  <w:abstractNum w:abstractNumId="10" w15:restartNumberingAfterBreak="0">
     <w:nsid w:val="1C010595"/>
     <w:multiLevelType w:val="hybridMultilevel"/>
     <w:tmpl w:val="BB4E430C"/>
@@ -5851,7 +6468,7 @@
       </w:rPr>
     </w:lvl>
   </w:abstractNum>
-  <w:abstractNum w:abstractNumId="9" w15:restartNumberingAfterBreak="0">
+  <w:abstractNum w:abstractNumId="11" w15:restartNumberingAfterBreak="0">
     <w:nsid w:val="1C632E42"/>
     <w:multiLevelType w:val="hybridMultilevel"/>
     <w:tmpl w:val="95AC8440"/>
@@ -5964,7 +6581,7 @@
       </w:rPr>
     </w:lvl>
   </w:abstractNum>
-  <w:abstractNum w:abstractNumId="10" w15:restartNumberingAfterBreak="0">
+  <w:abstractNum w:abstractNumId="12" w15:restartNumberingAfterBreak="0">
     <w:nsid w:val="1F582638"/>
     <w:multiLevelType w:val="hybridMultilevel"/>
     <w:tmpl w:val="B858A06A"/>
@@ -6050,7 +6667,7 @@
       </w:pPr>
     </w:lvl>
   </w:abstractNum>
-  <w:abstractNum w:abstractNumId="11" w15:restartNumberingAfterBreak="0">
+  <w:abstractNum w:abstractNumId="13" w15:restartNumberingAfterBreak="0">
     <w:nsid w:val="24D95431"/>
     <w:multiLevelType w:val="multilevel"/>
     <w:tmpl w:val="6126894A"/>
@@ -6163,7 +6780,7 @@
       </w:pPr>
     </w:lvl>
   </w:abstractNum>
-  <w:abstractNum w:abstractNumId="12" w15:restartNumberingAfterBreak="0">
+  <w:abstractNum w:abstractNumId="14" w15:restartNumberingAfterBreak="0">
     <w:nsid w:val="25EB564F"/>
     <w:multiLevelType w:val="multilevel"/>
     <w:tmpl w:val="CA466DA4"/>
@@ -6312,7 +6929,7 @@
       </w:rPr>
     </w:lvl>
   </w:abstractNum>
-  <w:abstractNum w:abstractNumId="13" w15:restartNumberingAfterBreak="0">
+  <w:abstractNum w:abstractNumId="15" w15:restartNumberingAfterBreak="0">
     <w:nsid w:val="261E16BC"/>
     <w:multiLevelType w:val="hybridMultilevel"/>
     <w:tmpl w:val="1E9EE7A2"/>
@@ -6452,7 +7069,7 @@
       </w:rPr>
     </w:lvl>
   </w:abstractNum>
-  <w:abstractNum w:abstractNumId="14" w15:restartNumberingAfterBreak="0">
+  <w:abstractNum w:abstractNumId="16" w15:restartNumberingAfterBreak="0">
     <w:nsid w:val="29985676"/>
     <w:multiLevelType w:val="hybridMultilevel"/>
     <w:tmpl w:val="66D43040"/>
@@ -6565,7 +7182,7 @@
       </w:rPr>
     </w:lvl>
   </w:abstractNum>
-  <w:abstractNum w:abstractNumId="15" w15:restartNumberingAfterBreak="0">
+  <w:abstractNum w:abstractNumId="17" w15:restartNumberingAfterBreak="0">
     <w:nsid w:val="2DAE19CA"/>
     <w:multiLevelType w:val="hybridMultilevel"/>
     <w:tmpl w:val="17382CA0"/>
@@ -6678,7 +7295,7 @@
       </w:rPr>
     </w:lvl>
   </w:abstractNum>
-  <w:abstractNum w:abstractNumId="16" w15:restartNumberingAfterBreak="0">
+  <w:abstractNum w:abstractNumId="18" w15:restartNumberingAfterBreak="0">
     <w:nsid w:val="307700F6"/>
     <w:multiLevelType w:val="hybridMultilevel"/>
     <w:tmpl w:val="08D8915A"/>
@@ -6791,7 +7408,120 @@
       </w:rPr>
     </w:lvl>
   </w:abstractNum>
-  <w:abstractNum w:abstractNumId="17" w15:restartNumberingAfterBreak="0">
+  <w:abstractNum w:abstractNumId="19" w15:restartNumberingAfterBreak="0">
+    <w:nsid w:val="35DF7C24"/>
+    <w:multiLevelType w:val="hybridMultilevel"/>
+    <w:tmpl w:val="F84E8C88"/>
+    <w:lvl w:ilvl="0" w:tplc="FFFFFFFF">
+      <w:start w:val="1"/>
+      <w:numFmt w:val="bullet"/>
+      <w:lvlText w:val=""/>
+      <w:lvlJc w:val="left"/>
+      <w:pPr>
+        <w:ind w:left="520" w:hanging="360"/>
+      </w:pPr>
+      <w:rPr>
+        <w:rFonts w:ascii="Symbol" w:hAnsi="Symbol" w:hint="default"/>
+      </w:rPr>
+    </w:lvl>
+    <w:lvl w:ilvl="1" w:tplc="08090001">
+      <w:start w:val="1"/>
+      <w:numFmt w:val="bullet"/>
+      <w:lvlText w:val=""/>
+      <w:lvlJc w:val="left"/>
+      <w:pPr>
+        <w:ind w:left="1600" w:hanging="360"/>
+      </w:pPr>
+      <w:rPr>
+        <w:rFonts w:ascii="Symbol" w:hAnsi="Symbol" w:hint="default"/>
+      </w:rPr>
+    </w:lvl>
+    <w:lvl w:ilvl="2" w:tplc="FFFFFFFF" w:tentative="1">
+      <w:start w:val="1"/>
+      <w:numFmt w:val="bullet"/>
+      <w:lvlText w:val=""/>
+      <w:lvlJc w:val="left"/>
+      <w:pPr>
+        <w:ind w:left="1960" w:hanging="360"/>
+      </w:pPr>
+      <w:rPr>
+        <w:rFonts w:ascii="Wingdings" w:hAnsi="Wingdings" w:hint="default"/>
+      </w:rPr>
+    </w:lvl>
+    <w:lvl w:ilvl="3" w:tplc="FFFFFFFF" w:tentative="1">
+      <w:start w:val="1"/>
+      <w:numFmt w:val="bullet"/>
+      <w:lvlText w:val=""/>
+      <w:lvlJc w:val="left"/>
+      <w:pPr>
+        <w:ind w:left="2680" w:hanging="360"/>
+      </w:pPr>
+      <w:rPr>
+        <w:rFonts w:ascii="Symbol" w:hAnsi="Symbol" w:hint="default"/>
+      </w:rPr>
+    </w:lvl>
+    <w:lvl w:ilvl="4" w:tplc="FFFFFFFF" w:tentative="1">
+      <w:start w:val="1"/>
+      <w:numFmt w:val="bullet"/>
+      <w:lvlText w:val="o"/>
+      <w:lvlJc w:val="left"/>
+      <w:pPr>
+        <w:ind w:left="3400" w:hanging="360"/>
+      </w:pPr>
+      <w:rPr>
+        <w:rFonts w:ascii="Courier New" w:hAnsi="Courier New" w:cs="Courier New" w:hint="default"/>
+      </w:rPr>
+    </w:lvl>
+    <w:lvl w:ilvl="5" w:tplc="FFFFFFFF" w:tentative="1">
+      <w:start w:val="1"/>
+      <w:numFmt w:val="bullet"/>
+      <w:lvlText w:val=""/>
+      <w:lvlJc w:val="left"/>
+      <w:pPr>
+        <w:ind w:left="4120" w:hanging="360"/>
+      </w:pPr>
+      <w:rPr>
+        <w:rFonts w:ascii="Wingdings" w:hAnsi="Wingdings" w:hint="default"/>
+      </w:rPr>
+    </w:lvl>
+    <w:lvl w:ilvl="6" w:tplc="FFFFFFFF" w:tentative="1">
+      <w:start w:val="1"/>
+      <w:numFmt w:val="bullet"/>
+      <w:lvlText w:val=""/>
+      <w:lvlJc w:val="left"/>
+      <w:pPr>
+        <w:ind w:left="4840" w:hanging="360"/>
+      </w:pPr>
+      <w:rPr>
+        <w:rFonts w:ascii="Symbol" w:hAnsi="Symbol" w:hint="default"/>
+      </w:rPr>
+    </w:lvl>
+    <w:lvl w:ilvl="7" w:tplc="FFFFFFFF" w:tentative="1">
+      <w:start w:val="1"/>
+      <w:numFmt w:val="bullet"/>
+      <w:lvlText w:val="o"/>
+      <w:lvlJc w:val="left"/>
+      <w:pPr>
+        <w:ind w:left="5560" w:hanging="360"/>
+      </w:pPr>
+      <w:rPr>
+        <w:rFonts w:ascii="Courier New" w:hAnsi="Courier New" w:cs="Courier New" w:hint="default"/>
+      </w:rPr>
+    </w:lvl>
+    <w:lvl w:ilvl="8" w:tplc="FFFFFFFF" w:tentative="1">
+      <w:start w:val="1"/>
+      <w:numFmt w:val="bullet"/>
+      <w:lvlText w:val=""/>
+      <w:lvlJc w:val="left"/>
+      <w:pPr>
+        <w:ind w:left="6280" w:hanging="360"/>
+      </w:pPr>
+      <w:rPr>
+        <w:rFonts w:ascii="Wingdings" w:hAnsi="Wingdings" w:hint="default"/>
+      </w:rPr>
+    </w:lvl>
+  </w:abstractNum>
+  <w:abstractNum w:abstractNumId="20" w15:restartNumberingAfterBreak="0">
     <w:nsid w:val="3EE46834"/>
     <w:multiLevelType w:val="hybridMultilevel"/>
     <w:tmpl w:val="E466CDE0"/>
@@ -6904,7 +7634,120 @@
       </w:rPr>
     </w:lvl>
   </w:abstractNum>
-  <w:abstractNum w:abstractNumId="18" w15:restartNumberingAfterBreak="0">
+  <w:abstractNum w:abstractNumId="21" w15:restartNumberingAfterBreak="0">
+    <w:nsid w:val="4D765EC8"/>
+    <w:multiLevelType w:val="hybridMultilevel"/>
+    <w:tmpl w:val="32D4554E"/>
+    <w:lvl w:ilvl="0" w:tplc="08090001">
+      <w:start w:val="1"/>
+      <w:numFmt w:val="bullet"/>
+      <w:lvlText w:val=""/>
+      <w:lvlJc w:val="left"/>
+      <w:pPr>
+        <w:ind w:left="1600" w:hanging="360"/>
+      </w:pPr>
+      <w:rPr>
+        <w:rFonts w:ascii="Symbol" w:hAnsi="Symbol" w:hint="default"/>
+      </w:rPr>
+    </w:lvl>
+    <w:lvl w:ilvl="1" w:tplc="08090003" w:tentative="1">
+      <w:start w:val="1"/>
+      <w:numFmt w:val="bullet"/>
+      <w:lvlText w:val="o"/>
+      <w:lvlJc w:val="left"/>
+      <w:pPr>
+        <w:ind w:left="2320" w:hanging="360"/>
+      </w:pPr>
+      <w:rPr>
+        <w:rFonts w:ascii="Courier New" w:hAnsi="Courier New" w:cs="Courier New" w:hint="default"/>
+      </w:rPr>
+    </w:lvl>
+    <w:lvl w:ilvl="2" w:tplc="08090005" w:tentative="1">
+      <w:start w:val="1"/>
+      <w:numFmt w:val="bullet"/>
+      <w:lvlText w:val=""/>
+      <w:lvlJc w:val="left"/>
+      <w:pPr>
+        <w:ind w:left="3040" w:hanging="360"/>
+      </w:pPr>
+      <w:rPr>
+        <w:rFonts w:ascii="Wingdings" w:hAnsi="Wingdings" w:hint="default"/>
+      </w:rPr>
+    </w:lvl>
+    <w:lvl w:ilvl="3" w:tplc="08090001" w:tentative="1">
+      <w:start w:val="1"/>
+      <w:numFmt w:val="bullet"/>
+      <w:lvlText w:val=""/>
+      <w:lvlJc w:val="left"/>
+      <w:pPr>
+        <w:ind w:left="3760" w:hanging="360"/>
+      </w:pPr>
+      <w:rPr>
+        <w:rFonts w:ascii="Symbol" w:hAnsi="Symbol" w:hint="default"/>
+      </w:rPr>
+    </w:lvl>
+    <w:lvl w:ilvl="4" w:tplc="08090003" w:tentative="1">
+      <w:start w:val="1"/>
+      <w:numFmt w:val="bullet"/>
+      <w:lvlText w:val="o"/>
+      <w:lvlJc w:val="left"/>
+      <w:pPr>
+        <w:ind w:left="4480" w:hanging="360"/>
+      </w:pPr>
+      <w:rPr>
+        <w:rFonts w:ascii="Courier New" w:hAnsi="Courier New" w:cs="Courier New" w:hint="default"/>
+      </w:rPr>
+    </w:lvl>
+    <w:lvl w:ilvl="5" w:tplc="08090005" w:tentative="1">
+      <w:start w:val="1"/>
+      <w:numFmt w:val="bullet"/>
+      <w:lvlText w:val=""/>
+      <w:lvlJc w:val="left"/>
+      <w:pPr>
+        <w:ind w:left="5200" w:hanging="360"/>
+      </w:pPr>
+      <w:rPr>
+        <w:rFonts w:ascii="Wingdings" w:hAnsi="Wingdings" w:hint="default"/>
+      </w:rPr>
+    </w:lvl>
+    <w:lvl w:ilvl="6" w:tplc="08090001" w:tentative="1">
+      <w:start w:val="1"/>
+      <w:numFmt w:val="bullet"/>
+      <w:lvlText w:val=""/>
+      <w:lvlJc w:val="left"/>
+      <w:pPr>
+        <w:ind w:left="5920" w:hanging="360"/>
+      </w:pPr>
+      <w:rPr>
+        <w:rFonts w:ascii="Symbol" w:hAnsi="Symbol" w:hint="default"/>
+      </w:rPr>
+    </w:lvl>
+    <w:lvl w:ilvl="7" w:tplc="08090003" w:tentative="1">
+      <w:start w:val="1"/>
+      <w:numFmt w:val="bullet"/>
+      <w:lvlText w:val="o"/>
+      <w:lvlJc w:val="left"/>
+      <w:pPr>
+        <w:ind w:left="6640" w:hanging="360"/>
+      </w:pPr>
+      <w:rPr>
+        <w:rFonts w:ascii="Courier New" w:hAnsi="Courier New" w:cs="Courier New" w:hint="default"/>
+      </w:rPr>
+    </w:lvl>
+    <w:lvl w:ilvl="8" w:tplc="08090005" w:tentative="1">
+      <w:start w:val="1"/>
+      <w:numFmt w:val="bullet"/>
+      <w:lvlText w:val=""/>
+      <w:lvlJc w:val="left"/>
+      <w:pPr>
+        <w:ind w:left="7360" w:hanging="360"/>
+      </w:pPr>
+      <w:rPr>
+        <w:rFonts w:ascii="Wingdings" w:hAnsi="Wingdings" w:hint="default"/>
+      </w:rPr>
+    </w:lvl>
+  </w:abstractNum>
+  <w:abstractNum w:abstractNumId="22" w15:restartNumberingAfterBreak="0">
     <w:nsid w:val="4DD705ED"/>
     <w:multiLevelType w:val="hybridMultilevel"/>
     <w:tmpl w:val="2D6A8F02"/>
@@ -7017,7 +7860,120 @@
       </w:rPr>
     </w:lvl>
   </w:abstractNum>
-  <w:abstractNum w:abstractNumId="19" w15:restartNumberingAfterBreak="0">
+  <w:abstractNum w:abstractNumId="23" w15:restartNumberingAfterBreak="0">
+    <w:nsid w:val="4DFC0731"/>
+    <w:multiLevelType w:val="hybridMultilevel"/>
+    <w:tmpl w:val="0C06B902"/>
+    <w:lvl w:ilvl="0" w:tplc="08090001">
+      <w:start w:val="1"/>
+      <w:numFmt w:val="bullet"/>
+      <w:lvlText w:val=""/>
+      <w:lvlJc w:val="left"/>
+      <w:pPr>
+        <w:ind w:left="720" w:hanging="360"/>
+      </w:pPr>
+      <w:rPr>
+        <w:rFonts w:ascii="Symbol" w:hAnsi="Symbol" w:hint="default"/>
+      </w:rPr>
+    </w:lvl>
+    <w:lvl w:ilvl="1" w:tplc="08090003">
+      <w:start w:val="1"/>
+      <w:numFmt w:val="bullet"/>
+      <w:lvlText w:val="o"/>
+      <w:lvlJc w:val="left"/>
+      <w:pPr>
+        <w:ind w:left="1440" w:hanging="360"/>
+      </w:pPr>
+      <w:rPr>
+        <w:rFonts w:ascii="Courier New" w:hAnsi="Courier New" w:cs="Courier New" w:hint="default"/>
+      </w:rPr>
+    </w:lvl>
+    <w:lvl w:ilvl="2" w:tplc="08090005" w:tentative="1">
+      <w:start w:val="1"/>
+      <w:numFmt w:val="bullet"/>
+      <w:lvlText w:val=""/>
+      <w:lvlJc w:val="left"/>
+      <w:pPr>
+        <w:ind w:left="2160" w:hanging="360"/>
+      </w:pPr>
+      <w:rPr>
+        <w:rFonts w:ascii="Wingdings" w:hAnsi="Wingdings" w:hint="default"/>
+      </w:rPr>
+    </w:lvl>
+    <w:lvl w:ilvl="3" w:tplc="08090001" w:tentative="1">
+      <w:start w:val="1"/>
+      <w:numFmt w:val="bullet"/>
+      <w:lvlText w:val=""/>
+      <w:lvlJc w:val="left"/>
+      <w:pPr>
+        <w:ind w:left="2880" w:hanging="360"/>
+      </w:pPr>
+      <w:rPr>
+        <w:rFonts w:ascii="Symbol" w:hAnsi="Symbol" w:hint="default"/>
+      </w:rPr>
+    </w:lvl>
+    <w:lvl w:ilvl="4" w:tplc="08090003" w:tentative="1">
+      <w:start w:val="1"/>
+      <w:numFmt w:val="bullet"/>
+      <w:lvlText w:val="o"/>
+      <w:lvlJc w:val="left"/>
+      <w:pPr>
+        <w:ind w:left="3600" w:hanging="360"/>
+      </w:pPr>
+      <w:rPr>
+        <w:rFonts w:ascii="Courier New" w:hAnsi="Courier New" w:cs="Courier New" w:hint="default"/>
+      </w:rPr>
+    </w:lvl>
+    <w:lvl w:ilvl="5" w:tplc="08090005" w:tentative="1">
+      <w:start w:val="1"/>
+      <w:numFmt w:val="bullet"/>
+      <w:lvlText w:val=""/>
+      <w:lvlJc w:val="left"/>
+      <w:pPr>
+        <w:ind w:left="4320" w:hanging="360"/>
+      </w:pPr>
+      <w:rPr>
+        <w:rFonts w:ascii="Wingdings" w:hAnsi="Wingdings" w:hint="default"/>
+      </w:rPr>
+    </w:lvl>
+    <w:lvl w:ilvl="6" w:tplc="08090001" w:tentative="1">
+      <w:start w:val="1"/>
+      <w:numFmt w:val="bullet"/>
+      <w:lvlText w:val=""/>
+      <w:lvlJc w:val="left"/>
+      <w:pPr>
+        <w:ind w:left="5040" w:hanging="360"/>
+      </w:pPr>
+      <w:rPr>
+        <w:rFonts w:ascii="Symbol" w:hAnsi="Symbol" w:hint="default"/>
+      </w:rPr>
+    </w:lvl>
+    <w:lvl w:ilvl="7" w:tplc="08090003" w:tentative="1">
+      <w:start w:val="1"/>
+      <w:numFmt w:val="bullet"/>
+      <w:lvlText w:val="o"/>
+      <w:lvlJc w:val="left"/>
+      <w:pPr>
+        <w:ind w:left="5760" w:hanging="360"/>
+      </w:pPr>
+      <w:rPr>
+        <w:rFonts w:ascii="Courier New" w:hAnsi="Courier New" w:cs="Courier New" w:hint="default"/>
+      </w:rPr>
+    </w:lvl>
+    <w:lvl w:ilvl="8" w:tplc="08090005" w:tentative="1">
+      <w:start w:val="1"/>
+      <w:numFmt w:val="bullet"/>
+      <w:lvlText w:val=""/>
+      <w:lvlJc w:val="left"/>
+      <w:pPr>
+        <w:ind w:left="6480" w:hanging="360"/>
+      </w:pPr>
+      <w:rPr>
+        <w:rFonts w:ascii="Wingdings" w:hAnsi="Wingdings" w:hint="default"/>
+      </w:rPr>
+    </w:lvl>
+  </w:abstractNum>
+  <w:abstractNum w:abstractNumId="24" w15:restartNumberingAfterBreak="0">
     <w:nsid w:val="4E8A4021"/>
     <w:multiLevelType w:val="multilevel"/>
     <w:tmpl w:val="CE284F6E"/>
@@ -7166,7 +8122,233 @@
       </w:rPr>
     </w:lvl>
   </w:abstractNum>
-  <w:abstractNum w:abstractNumId="20" w15:restartNumberingAfterBreak="0">
+  <w:abstractNum w:abstractNumId="25" w15:restartNumberingAfterBreak="0">
+    <w:nsid w:val="4FEB2A1A"/>
+    <w:multiLevelType w:val="hybridMultilevel"/>
+    <w:tmpl w:val="548AC534"/>
+    <w:lvl w:ilvl="0" w:tplc="FFFFFFFF">
+      <w:start w:val="1"/>
+      <w:numFmt w:val="bullet"/>
+      <w:lvlText w:val=""/>
+      <w:lvlJc w:val="left"/>
+      <w:pPr>
+        <w:ind w:left="720" w:hanging="360"/>
+      </w:pPr>
+      <w:rPr>
+        <w:rFonts w:ascii="Symbol" w:hAnsi="Symbol" w:hint="default"/>
+      </w:rPr>
+    </w:lvl>
+    <w:lvl w:ilvl="1" w:tplc="08090001">
+      <w:start w:val="1"/>
+      <w:numFmt w:val="bullet"/>
+      <w:lvlText w:val=""/>
+      <w:lvlJc w:val="left"/>
+      <w:pPr>
+        <w:ind w:left="1600" w:hanging="360"/>
+      </w:pPr>
+      <w:rPr>
+        <w:rFonts w:ascii="Symbol" w:hAnsi="Symbol" w:hint="default"/>
+      </w:rPr>
+    </w:lvl>
+    <w:lvl w:ilvl="2" w:tplc="FFFFFFFF" w:tentative="1">
+      <w:start w:val="1"/>
+      <w:numFmt w:val="bullet"/>
+      <w:lvlText w:val=""/>
+      <w:lvlJc w:val="left"/>
+      <w:pPr>
+        <w:ind w:left="2160" w:hanging="360"/>
+      </w:pPr>
+      <w:rPr>
+        <w:rFonts w:ascii="Wingdings" w:hAnsi="Wingdings" w:hint="default"/>
+      </w:rPr>
+    </w:lvl>
+    <w:lvl w:ilvl="3" w:tplc="FFFFFFFF" w:tentative="1">
+      <w:start w:val="1"/>
+      <w:numFmt w:val="bullet"/>
+      <w:lvlText w:val=""/>
+      <w:lvlJc w:val="left"/>
+      <w:pPr>
+        <w:ind w:left="2880" w:hanging="360"/>
+      </w:pPr>
+      <w:rPr>
+        <w:rFonts w:ascii="Symbol" w:hAnsi="Symbol" w:hint="default"/>
+      </w:rPr>
+    </w:lvl>
+    <w:lvl w:ilvl="4" w:tplc="FFFFFFFF" w:tentative="1">
+      <w:start w:val="1"/>
+      <w:numFmt w:val="bullet"/>
+      <w:lvlText w:val="o"/>
+      <w:lvlJc w:val="left"/>
+      <w:pPr>
+        <w:ind w:left="3600" w:hanging="360"/>
+      </w:pPr>
+      <w:rPr>
+        <w:rFonts w:ascii="Courier New" w:hAnsi="Courier New" w:cs="Courier New" w:hint="default"/>
+      </w:rPr>
+    </w:lvl>
+    <w:lvl w:ilvl="5" w:tplc="FFFFFFFF" w:tentative="1">
+      <w:start w:val="1"/>
+      <w:numFmt w:val="bullet"/>
+      <w:lvlText w:val=""/>
+      <w:lvlJc w:val="left"/>
+      <w:pPr>
+        <w:ind w:left="4320" w:hanging="360"/>
+      </w:pPr>
+      <w:rPr>
+        <w:rFonts w:ascii="Wingdings" w:hAnsi="Wingdings" w:hint="default"/>
+      </w:rPr>
+    </w:lvl>
+    <w:lvl w:ilvl="6" w:tplc="FFFFFFFF" w:tentative="1">
+      <w:start w:val="1"/>
+      <w:numFmt w:val="bullet"/>
+      <w:lvlText w:val=""/>
+      <w:lvlJc w:val="left"/>
+      <w:pPr>
+        <w:ind w:left="5040" w:hanging="360"/>
+      </w:pPr>
+      <w:rPr>
+        <w:rFonts w:ascii="Symbol" w:hAnsi="Symbol" w:hint="default"/>
+      </w:rPr>
+    </w:lvl>
+    <w:lvl w:ilvl="7" w:tplc="FFFFFFFF" w:tentative="1">
+      <w:start w:val="1"/>
+      <w:numFmt w:val="bullet"/>
+      <w:lvlText w:val="o"/>
+      <w:lvlJc w:val="left"/>
+      <w:pPr>
+        <w:ind w:left="5760" w:hanging="360"/>
+      </w:pPr>
+      <w:rPr>
+        <w:rFonts w:ascii="Courier New" w:hAnsi="Courier New" w:cs="Courier New" w:hint="default"/>
+      </w:rPr>
+    </w:lvl>
+    <w:lvl w:ilvl="8" w:tplc="FFFFFFFF" w:tentative="1">
+      <w:start w:val="1"/>
+      <w:numFmt w:val="bullet"/>
+      <w:lvlText w:val=""/>
+      <w:lvlJc w:val="left"/>
+      <w:pPr>
+        <w:ind w:left="6480" w:hanging="360"/>
+      </w:pPr>
+      <w:rPr>
+        <w:rFonts w:ascii="Wingdings" w:hAnsi="Wingdings" w:hint="default"/>
+      </w:rPr>
+    </w:lvl>
+  </w:abstractNum>
+  <w:abstractNum w:abstractNumId="26" w15:restartNumberingAfterBreak="0">
+    <w:nsid w:val="511554CB"/>
+    <w:multiLevelType w:val="hybridMultilevel"/>
+    <w:tmpl w:val="710435F0"/>
+    <w:lvl w:ilvl="0" w:tplc="08090001">
+      <w:start w:val="1"/>
+      <w:numFmt w:val="bullet"/>
+      <w:lvlText w:val=""/>
+      <w:lvlJc w:val="left"/>
+      <w:pPr>
+        <w:ind w:left="720" w:hanging="360"/>
+      </w:pPr>
+      <w:rPr>
+        <w:rFonts w:ascii="Symbol" w:hAnsi="Symbol" w:hint="default"/>
+      </w:rPr>
+    </w:lvl>
+    <w:lvl w:ilvl="1" w:tplc="08090003">
+      <w:start w:val="1"/>
+      <w:numFmt w:val="bullet"/>
+      <w:lvlText w:val="o"/>
+      <w:lvlJc w:val="left"/>
+      <w:pPr>
+        <w:ind w:left="1440" w:hanging="360"/>
+      </w:pPr>
+      <w:rPr>
+        <w:rFonts w:ascii="Courier New" w:hAnsi="Courier New" w:cs="Courier New" w:hint="default"/>
+      </w:rPr>
+    </w:lvl>
+    <w:lvl w:ilvl="2" w:tplc="08090005" w:tentative="1">
+      <w:start w:val="1"/>
+      <w:numFmt w:val="bullet"/>
+      <w:lvlText w:val=""/>
+      <w:lvlJc w:val="left"/>
+      <w:pPr>
+        <w:ind w:left="2160" w:hanging="360"/>
+      </w:pPr>
+      <w:rPr>
+        <w:rFonts w:ascii="Wingdings" w:hAnsi="Wingdings" w:hint="default"/>
+      </w:rPr>
+    </w:lvl>
+    <w:lvl w:ilvl="3" w:tplc="08090001" w:tentative="1">
+      <w:start w:val="1"/>
+      <w:numFmt w:val="bullet"/>
+      <w:lvlText w:val=""/>
+      <w:lvlJc w:val="left"/>
+      <w:pPr>
+        <w:ind w:left="2880" w:hanging="360"/>
+      </w:pPr>
+      <w:rPr>
+        <w:rFonts w:ascii="Symbol" w:hAnsi="Symbol" w:hint="default"/>
+      </w:rPr>
+    </w:lvl>
+    <w:lvl w:ilvl="4" w:tplc="08090003" w:tentative="1">
+      <w:start w:val="1"/>
+      <w:numFmt w:val="bullet"/>
+      <w:lvlText w:val="o"/>
+      <w:lvlJc w:val="left"/>
+      <w:pPr>
+        <w:ind w:left="3600" w:hanging="360"/>
+      </w:pPr>
+      <w:rPr>
+        <w:rFonts w:ascii="Courier New" w:hAnsi="Courier New" w:cs="Courier New" w:hint="default"/>
+      </w:rPr>
+    </w:lvl>
+    <w:lvl w:ilvl="5" w:tplc="08090005" w:tentative="1">
+      <w:start w:val="1"/>
+      <w:numFmt w:val="bullet"/>
+      <w:lvlText w:val=""/>
+      <w:lvlJc w:val="left"/>
+      <w:pPr>
+        <w:ind w:left="4320" w:hanging="360"/>
+      </w:pPr>
+      <w:rPr>
+        <w:rFonts w:ascii="Wingdings" w:hAnsi="Wingdings" w:hint="default"/>
+      </w:rPr>
+    </w:lvl>
+    <w:lvl w:ilvl="6" w:tplc="08090001" w:tentative="1">
+      <w:start w:val="1"/>
+      <w:numFmt w:val="bullet"/>
+      <w:lvlText w:val=""/>
+      <w:lvlJc w:val="left"/>
+      <w:pPr>
+        <w:ind w:left="5040" w:hanging="360"/>
+      </w:pPr>
+      <w:rPr>
+        <w:rFonts w:ascii="Symbol" w:hAnsi="Symbol" w:hint="default"/>
+      </w:rPr>
+    </w:lvl>
+    <w:lvl w:ilvl="7" w:tplc="08090003" w:tentative="1">
+      <w:start w:val="1"/>
+      <w:numFmt w:val="bullet"/>
+      <w:lvlText w:val="o"/>
+      <w:lvlJc w:val="left"/>
+      <w:pPr>
+        <w:ind w:left="5760" w:hanging="360"/>
+      </w:pPr>
+      <w:rPr>
+        <w:rFonts w:ascii="Courier New" w:hAnsi="Courier New" w:cs="Courier New" w:hint="default"/>
+      </w:rPr>
+    </w:lvl>
+    <w:lvl w:ilvl="8" w:tplc="08090005" w:tentative="1">
+      <w:start w:val="1"/>
+      <w:numFmt w:val="bullet"/>
+      <w:lvlText w:val=""/>
+      <w:lvlJc w:val="left"/>
+      <w:pPr>
+        <w:ind w:left="6480" w:hanging="360"/>
+      </w:pPr>
+      <w:rPr>
+        <w:rFonts w:ascii="Wingdings" w:hAnsi="Wingdings" w:hint="default"/>
+      </w:rPr>
+    </w:lvl>
+  </w:abstractNum>
+  <w:abstractNum w:abstractNumId="27" w15:restartNumberingAfterBreak="0">
     <w:nsid w:val="55D057F1"/>
     <w:multiLevelType w:val="hybridMultilevel"/>
     <w:tmpl w:val="B0B6AF9A"/>
@@ -7256,7 +8438,7 @@
       </w:pPr>
     </w:lvl>
   </w:abstractNum>
-  <w:abstractNum w:abstractNumId="21" w15:restartNumberingAfterBreak="0">
+  <w:abstractNum w:abstractNumId="28" w15:restartNumberingAfterBreak="0">
     <w:nsid w:val="56F662D4"/>
     <w:multiLevelType w:val="multilevel"/>
     <w:tmpl w:val="796A5C26"/>
@@ -7405,7 +8587,7 @@
       </w:rPr>
     </w:lvl>
   </w:abstractNum>
-  <w:abstractNum w:abstractNumId="22" w15:restartNumberingAfterBreak="0">
+  <w:abstractNum w:abstractNumId="29" w15:restartNumberingAfterBreak="0">
     <w:nsid w:val="57B750AC"/>
     <w:multiLevelType w:val="hybridMultilevel"/>
     <w:tmpl w:val="3B6CF1C0"/>
@@ -7545,7 +8727,7 @@
       </w:rPr>
     </w:lvl>
   </w:abstractNum>
-  <w:abstractNum w:abstractNumId="23" w15:restartNumberingAfterBreak="0">
+  <w:abstractNum w:abstractNumId="30" w15:restartNumberingAfterBreak="0">
     <w:nsid w:val="5D222496"/>
     <w:multiLevelType w:val="hybridMultilevel"/>
     <w:tmpl w:val="8D42C568"/>
@@ -7658,7 +8840,7 @@
       </w:rPr>
     </w:lvl>
   </w:abstractNum>
-  <w:abstractNum w:abstractNumId="24" w15:restartNumberingAfterBreak="0">
+  <w:abstractNum w:abstractNumId="31" w15:restartNumberingAfterBreak="0">
     <w:nsid w:val="5E60591A"/>
     <w:multiLevelType w:val="multilevel"/>
     <w:tmpl w:val="2C4CCDB2"/>
@@ -7771,7 +8953,120 @@
       </w:pPr>
     </w:lvl>
   </w:abstractNum>
-  <w:abstractNum w:abstractNumId="25" w15:restartNumberingAfterBreak="0">
+  <w:abstractNum w:abstractNumId="32" w15:restartNumberingAfterBreak="0">
+    <w:nsid w:val="5F521D4C"/>
+    <w:multiLevelType w:val="hybridMultilevel"/>
+    <w:tmpl w:val="7B6665D0"/>
+    <w:lvl w:ilvl="0" w:tplc="FFFFFFFF">
+      <w:start w:val="1"/>
+      <w:numFmt w:val="bullet"/>
+      <w:lvlText w:val=""/>
+      <w:lvlJc w:val="left"/>
+      <w:pPr>
+        <w:ind w:left="720" w:hanging="360"/>
+      </w:pPr>
+      <w:rPr>
+        <w:rFonts w:ascii="Symbol" w:hAnsi="Symbol" w:hint="default"/>
+      </w:rPr>
+    </w:lvl>
+    <w:lvl w:ilvl="1" w:tplc="08090001">
+      <w:start w:val="1"/>
+      <w:numFmt w:val="bullet"/>
+      <w:lvlText w:val=""/>
+      <w:lvlJc w:val="left"/>
+      <w:pPr>
+        <w:ind w:left="1600" w:hanging="360"/>
+      </w:pPr>
+      <w:rPr>
+        <w:rFonts w:ascii="Symbol" w:hAnsi="Symbol" w:hint="default"/>
+      </w:rPr>
+    </w:lvl>
+    <w:lvl w:ilvl="2" w:tplc="FFFFFFFF" w:tentative="1">
+      <w:start w:val="1"/>
+      <w:numFmt w:val="bullet"/>
+      <w:lvlText w:val=""/>
+      <w:lvlJc w:val="left"/>
+      <w:pPr>
+        <w:ind w:left="2160" w:hanging="360"/>
+      </w:pPr>
+      <w:rPr>
+        <w:rFonts w:ascii="Wingdings" w:hAnsi="Wingdings" w:hint="default"/>
+      </w:rPr>
+    </w:lvl>
+    <w:lvl w:ilvl="3" w:tplc="FFFFFFFF" w:tentative="1">
+      <w:start w:val="1"/>
+      <w:numFmt w:val="bullet"/>
+      <w:lvlText w:val=""/>
+      <w:lvlJc w:val="left"/>
+      <w:pPr>
+        <w:ind w:left="2880" w:hanging="360"/>
+      </w:pPr>
+      <w:rPr>
+        <w:rFonts w:ascii="Symbol" w:hAnsi="Symbol" w:hint="default"/>
+      </w:rPr>
+    </w:lvl>
+    <w:lvl w:ilvl="4" w:tplc="FFFFFFFF" w:tentative="1">
+      <w:start w:val="1"/>
+      <w:numFmt w:val="bullet"/>
+      <w:lvlText w:val="o"/>
+      <w:lvlJc w:val="left"/>
+      <w:pPr>
+        <w:ind w:left="3600" w:hanging="360"/>
+      </w:pPr>
+      <w:rPr>
+        <w:rFonts w:ascii="Courier New" w:hAnsi="Courier New" w:cs="Courier New" w:hint="default"/>
+      </w:rPr>
+    </w:lvl>
+    <w:lvl w:ilvl="5" w:tplc="FFFFFFFF" w:tentative="1">
+      <w:start w:val="1"/>
+      <w:numFmt w:val="bullet"/>
+      <w:lvlText w:val=""/>
+      <w:lvlJc w:val="left"/>
+      <w:pPr>
+        <w:ind w:left="4320" w:hanging="360"/>
+      </w:pPr>
+      <w:rPr>
+        <w:rFonts w:ascii="Wingdings" w:hAnsi="Wingdings" w:hint="default"/>
+      </w:rPr>
+    </w:lvl>
+    <w:lvl w:ilvl="6" w:tplc="FFFFFFFF" w:tentative="1">
+      <w:start w:val="1"/>
+      <w:numFmt w:val="bullet"/>
+      <w:lvlText w:val=""/>
+      <w:lvlJc w:val="left"/>
+      <w:pPr>
+        <w:ind w:left="5040" w:hanging="360"/>
+      </w:pPr>
+      <w:rPr>
+        <w:rFonts w:ascii="Symbol" w:hAnsi="Symbol" w:hint="default"/>
+      </w:rPr>
+    </w:lvl>
+    <w:lvl w:ilvl="7" w:tplc="FFFFFFFF" w:tentative="1">
+      <w:start w:val="1"/>
+      <w:numFmt w:val="bullet"/>
+      <w:lvlText w:val="o"/>
+      <w:lvlJc w:val="left"/>
+      <w:pPr>
+        <w:ind w:left="5760" w:hanging="360"/>
+      </w:pPr>
+      <w:rPr>
+        <w:rFonts w:ascii="Courier New" w:hAnsi="Courier New" w:cs="Courier New" w:hint="default"/>
+      </w:rPr>
+    </w:lvl>
+    <w:lvl w:ilvl="8" w:tplc="FFFFFFFF" w:tentative="1">
+      <w:start w:val="1"/>
+      <w:numFmt w:val="bullet"/>
+      <w:lvlText w:val=""/>
+      <w:lvlJc w:val="left"/>
+      <w:pPr>
+        <w:ind w:left="6480" w:hanging="360"/>
+      </w:pPr>
+      <w:rPr>
+        <w:rFonts w:ascii="Wingdings" w:hAnsi="Wingdings" w:hint="default"/>
+      </w:rPr>
+    </w:lvl>
+  </w:abstractNum>
+  <w:abstractNum w:abstractNumId="33" w15:restartNumberingAfterBreak="0">
     <w:nsid w:val="61BC3B01"/>
     <w:multiLevelType w:val="multilevel"/>
     <w:tmpl w:val="B0F06E8C"/>
@@ -7884,7 +9179,120 @@
       </w:pPr>
     </w:lvl>
   </w:abstractNum>
-  <w:abstractNum w:abstractNumId="26" w15:restartNumberingAfterBreak="0">
+  <w:abstractNum w:abstractNumId="34" w15:restartNumberingAfterBreak="0">
+    <w:nsid w:val="69163D97"/>
+    <w:multiLevelType w:val="hybridMultilevel"/>
+    <w:tmpl w:val="19F40E68"/>
+    <w:lvl w:ilvl="0" w:tplc="08090001">
+      <w:start w:val="1"/>
+      <w:numFmt w:val="bullet"/>
+      <w:lvlText w:val=""/>
+      <w:lvlJc w:val="left"/>
+      <w:pPr>
+        <w:ind w:left="720" w:hanging="360"/>
+      </w:pPr>
+      <w:rPr>
+        <w:rFonts w:ascii="Symbol" w:hAnsi="Symbol" w:hint="default"/>
+      </w:rPr>
+    </w:lvl>
+    <w:lvl w:ilvl="1" w:tplc="08090003" w:tentative="1">
+      <w:start w:val="1"/>
+      <w:numFmt w:val="bullet"/>
+      <w:lvlText w:val="o"/>
+      <w:lvlJc w:val="left"/>
+      <w:pPr>
+        <w:ind w:left="1440" w:hanging="360"/>
+      </w:pPr>
+      <w:rPr>
+        <w:rFonts w:ascii="Courier New" w:hAnsi="Courier New" w:cs="Courier New" w:hint="default"/>
+      </w:rPr>
+    </w:lvl>
+    <w:lvl w:ilvl="2" w:tplc="08090005" w:tentative="1">
+      <w:start w:val="1"/>
+      <w:numFmt w:val="bullet"/>
+      <w:lvlText w:val=""/>
+      <w:lvlJc w:val="left"/>
+      <w:pPr>
+        <w:ind w:left="2160" w:hanging="360"/>
+      </w:pPr>
+      <w:rPr>
+        <w:rFonts w:ascii="Wingdings" w:hAnsi="Wingdings" w:hint="default"/>
+      </w:rPr>
+    </w:lvl>
+    <w:lvl w:ilvl="3" w:tplc="08090001" w:tentative="1">
+      <w:start w:val="1"/>
+      <w:numFmt w:val="bullet"/>
+      <w:lvlText w:val=""/>
+      <w:lvlJc w:val="left"/>
+      <w:pPr>
+        <w:ind w:left="2880" w:hanging="360"/>
+      </w:pPr>
+      <w:rPr>
+        <w:rFonts w:ascii="Symbol" w:hAnsi="Symbol" w:hint="default"/>
+      </w:rPr>
+    </w:lvl>
+    <w:lvl w:ilvl="4" w:tplc="08090003" w:tentative="1">
+      <w:start w:val="1"/>
+      <w:numFmt w:val="bullet"/>
+      <w:lvlText w:val="o"/>
+      <w:lvlJc w:val="left"/>
+      <w:pPr>
+        <w:ind w:left="3600" w:hanging="360"/>
+      </w:pPr>
+      <w:rPr>
+        <w:rFonts w:ascii="Courier New" w:hAnsi="Courier New" w:cs="Courier New" w:hint="default"/>
+      </w:rPr>
+    </w:lvl>
+    <w:lvl w:ilvl="5" w:tplc="08090005" w:tentative="1">
+      <w:start w:val="1"/>
+      <w:numFmt w:val="bullet"/>
+      <w:lvlText w:val=""/>
+      <w:lvlJc w:val="left"/>
+      <w:pPr>
+        <w:ind w:left="4320" w:hanging="360"/>
+      </w:pPr>
+      <w:rPr>
+        <w:rFonts w:ascii="Wingdings" w:hAnsi="Wingdings" w:hint="default"/>
+      </w:rPr>
+    </w:lvl>
+    <w:lvl w:ilvl="6" w:tplc="08090001" w:tentative="1">
+      <w:start w:val="1"/>
+      <w:numFmt w:val="bullet"/>
+      <w:lvlText w:val=""/>
+      <w:lvlJc w:val="left"/>
+      <w:pPr>
+        <w:ind w:left="5040" w:hanging="360"/>
+      </w:pPr>
+      <w:rPr>
+        <w:rFonts w:ascii="Symbol" w:hAnsi="Symbol" w:hint="default"/>
+      </w:rPr>
+    </w:lvl>
+    <w:lvl w:ilvl="7" w:tplc="08090003" w:tentative="1">
+      <w:start w:val="1"/>
+      <w:numFmt w:val="bullet"/>
+      <w:lvlText w:val="o"/>
+      <w:lvlJc w:val="left"/>
+      <w:pPr>
+        <w:ind w:left="5760" w:hanging="360"/>
+      </w:pPr>
+      <w:rPr>
+        <w:rFonts w:ascii="Courier New" w:hAnsi="Courier New" w:cs="Courier New" w:hint="default"/>
+      </w:rPr>
+    </w:lvl>
+    <w:lvl w:ilvl="8" w:tplc="08090005" w:tentative="1">
+      <w:start w:val="1"/>
+      <w:numFmt w:val="bullet"/>
+      <w:lvlText w:val=""/>
+      <w:lvlJc w:val="left"/>
+      <w:pPr>
+        <w:ind w:left="6480" w:hanging="360"/>
+      </w:pPr>
+      <w:rPr>
+        <w:rFonts w:ascii="Wingdings" w:hAnsi="Wingdings" w:hint="default"/>
+      </w:rPr>
+    </w:lvl>
+  </w:abstractNum>
+  <w:abstractNum w:abstractNumId="35" w15:restartNumberingAfterBreak="0">
     <w:nsid w:val="6C4448DB"/>
     <w:multiLevelType w:val="hybridMultilevel"/>
     <w:tmpl w:val="667CF98A"/>
@@ -7997,7 +9405,7 @@
       </w:rPr>
     </w:lvl>
   </w:abstractNum>
-  <w:abstractNum w:abstractNumId="27" w15:restartNumberingAfterBreak="0">
+  <w:abstractNum w:abstractNumId="36" w15:restartNumberingAfterBreak="0">
     <w:nsid w:val="6EFD39E6"/>
     <w:multiLevelType w:val="hybridMultilevel"/>
     <w:tmpl w:val="DB2CAD0E"/>
@@ -8110,7 +9518,7 @@
       </w:rPr>
     </w:lvl>
   </w:abstractNum>
-  <w:abstractNum w:abstractNumId="28" w15:restartNumberingAfterBreak="0">
+  <w:abstractNum w:abstractNumId="37" w15:restartNumberingAfterBreak="0">
     <w:nsid w:val="70D56B67"/>
     <w:multiLevelType w:val="hybridMultilevel"/>
     <w:tmpl w:val="909C4214"/>
@@ -8250,7 +9658,7 @@
       </w:rPr>
     </w:lvl>
   </w:abstractNum>
-  <w:abstractNum w:abstractNumId="29" w15:restartNumberingAfterBreak="0">
+  <w:abstractNum w:abstractNumId="38" w15:restartNumberingAfterBreak="0">
     <w:nsid w:val="733D4602"/>
     <w:multiLevelType w:val="hybridMultilevel"/>
     <w:tmpl w:val="EE8AE536"/>
@@ -8363,7 +9771,7 @@
       </w:rPr>
     </w:lvl>
   </w:abstractNum>
-  <w:abstractNum w:abstractNumId="30" w15:restartNumberingAfterBreak="0">
+  <w:abstractNum w:abstractNumId="39" w15:restartNumberingAfterBreak="0">
     <w:nsid w:val="741F1C29"/>
     <w:multiLevelType w:val="multilevel"/>
     <w:tmpl w:val="F40E4A98"/>
@@ -8476,7 +9884,7 @@
       </w:pPr>
     </w:lvl>
   </w:abstractNum>
-  <w:abstractNum w:abstractNumId="31" w15:restartNumberingAfterBreak="0">
+  <w:abstractNum w:abstractNumId="40" w15:restartNumberingAfterBreak="0">
     <w:nsid w:val="79DF2484"/>
     <w:multiLevelType w:val="hybridMultilevel"/>
     <w:tmpl w:val="48AE9C5A"/>
@@ -8590,103 +9998,130 @@
     </w:lvl>
   </w:abstractNum>
   <w:num w:numId="1" w16cid:durableId="1012221198">
+    <w:abstractNumId w:val="6"/>
+  </w:num>
+  <w:num w:numId="2" w16cid:durableId="1930967744">
+    <w:abstractNumId w:val="29"/>
+  </w:num>
+  <w:num w:numId="3" w16cid:durableId="236745940">
+    <w:abstractNumId w:val="10"/>
+  </w:num>
+  <w:num w:numId="4" w16cid:durableId="1972518869">
+    <w:abstractNumId w:val="15"/>
+  </w:num>
+  <w:num w:numId="5" w16cid:durableId="867068683">
+    <w:abstractNumId w:val="37"/>
+  </w:num>
+  <w:num w:numId="6" w16cid:durableId="1792744848">
+    <w:abstractNumId w:val="22"/>
+  </w:num>
+  <w:num w:numId="7" w16cid:durableId="145362179">
+    <w:abstractNumId w:val="22"/>
+  </w:num>
+  <w:num w:numId="8" w16cid:durableId="1448574447">
+    <w:abstractNumId w:val="9"/>
+  </w:num>
+  <w:num w:numId="9" w16cid:durableId="1131359712">
+    <w:abstractNumId w:val="2"/>
+  </w:num>
+  <w:num w:numId="10" w16cid:durableId="585772652">
+    <w:abstractNumId w:val="12"/>
+  </w:num>
+  <w:num w:numId="11" w16cid:durableId="1806121313">
+    <w:abstractNumId w:val="35"/>
+  </w:num>
+  <w:num w:numId="12" w16cid:durableId="1362515168">
+    <w:abstractNumId w:val="36"/>
+  </w:num>
+  <w:num w:numId="13" w16cid:durableId="1689063960">
+    <w:abstractNumId w:val="8"/>
+  </w:num>
+  <w:num w:numId="14" w16cid:durableId="1522934561">
+    <w:abstractNumId w:val="28"/>
+  </w:num>
+  <w:num w:numId="15" w16cid:durableId="1834102375">
+    <w:abstractNumId w:val="13"/>
+  </w:num>
+  <w:num w:numId="16" w16cid:durableId="1554198181">
     <w:abstractNumId w:val="4"/>
   </w:num>
-  <w:num w:numId="2" w16cid:durableId="1930967744">
-    <w:abstractNumId w:val="22"/>
+  <w:num w:numId="17" w16cid:durableId="882056735">
+    <w:abstractNumId w:val="33"/>
   </w:num>
-  <w:num w:numId="3" w16cid:durableId="236745940">
-    <w:abstractNumId w:val="8"/>
+  <w:num w:numId="18" w16cid:durableId="853764800">
+    <w:abstractNumId w:val="1"/>
   </w:num>
-  <w:num w:numId="4" w16cid:durableId="1972518869">
-    <w:abstractNumId w:val="13"/>
+  <w:num w:numId="19" w16cid:durableId="81997269">
+    <w:abstractNumId w:val="31"/>
   </w:num>
-  <w:num w:numId="5" w16cid:durableId="867068683">
-    <w:abstractNumId w:val="28"/>
+  <w:num w:numId="20" w16cid:durableId="28722303">
+    <w:abstractNumId w:val="7"/>
   </w:num>
-  <w:num w:numId="6" w16cid:durableId="1792744848">
+  <w:num w:numId="21" w16cid:durableId="115368766">
+    <w:abstractNumId w:val="3"/>
+  </w:num>
+  <w:num w:numId="22" w16cid:durableId="277763886">
+    <w:abstractNumId w:val="24"/>
+  </w:num>
+  <w:num w:numId="23" w16cid:durableId="1107968296">
+    <w:abstractNumId w:val="39"/>
+  </w:num>
+  <w:num w:numId="24" w16cid:durableId="1787044149">
+    <w:abstractNumId w:val="14"/>
+  </w:num>
+  <w:num w:numId="25" w16cid:durableId="1128475922">
+    <w:abstractNumId w:val="27"/>
+  </w:num>
+  <w:num w:numId="26" w16cid:durableId="1509129252">
+    <w:abstractNumId w:val="20"/>
+  </w:num>
+  <w:num w:numId="27" w16cid:durableId="903024367">
+    <w:abstractNumId w:val="16"/>
+  </w:num>
+  <w:num w:numId="28" w16cid:durableId="1923643489">
+    <w:abstractNumId w:val="40"/>
+  </w:num>
+  <w:num w:numId="29" w16cid:durableId="570850455">
+    <w:abstractNumId w:val="38"/>
+  </w:num>
+  <w:num w:numId="30" w16cid:durableId="707491211">
+    <w:abstractNumId w:val="17"/>
+  </w:num>
+  <w:num w:numId="31" w16cid:durableId="736056025">
+    <w:abstractNumId w:val="11"/>
+  </w:num>
+  <w:num w:numId="32" w16cid:durableId="167868766">
+    <w:abstractNumId w:val="30"/>
+  </w:num>
+  <w:num w:numId="33" w16cid:durableId="672224759">
     <w:abstractNumId w:val="18"/>
   </w:num>
-  <w:num w:numId="7" w16cid:durableId="145362179">
-    <w:abstractNumId w:val="18"/>
+  <w:num w:numId="34" w16cid:durableId="1815177589">
+    <w:abstractNumId w:val="34"/>
   </w:num>
-  <w:num w:numId="8" w16cid:durableId="1448574447">
-    <w:abstractNumId w:val="7"/>
+  <w:num w:numId="35" w16cid:durableId="464471626">
+    <w:abstractNumId w:val="5"/>
   </w:num>
-  <w:num w:numId="9" w16cid:durableId="1131359712">
-    <w:abstractNumId w:val="1"/>
+  <w:num w:numId="36" w16cid:durableId="1533686871">
+    <w:abstractNumId w:val="0"/>
   </w:num>
-  <w:num w:numId="10" w16cid:durableId="585772652">
-    <w:abstractNumId w:val="10"/>
+  <w:num w:numId="37" w16cid:durableId="833298001">
+    <w:abstractNumId w:val="21"/>
   </w:num>
-  <w:num w:numId="11" w16cid:durableId="1806121313">
+  <w:num w:numId="38" w16cid:durableId="1369179886">
+    <w:abstractNumId w:val="19"/>
+  </w:num>
+  <w:num w:numId="39" w16cid:durableId="494612778">
     <w:abstractNumId w:val="26"/>
   </w:num>
-  <w:num w:numId="12" w16cid:durableId="1362515168">
-    <w:abstractNumId w:val="27"/>
+  <w:num w:numId="40" w16cid:durableId="833954719">
+    <w:abstractNumId w:val="32"/>
   </w:num>
-  <w:num w:numId="13" w16cid:durableId="1689063960">
-    <w:abstractNumId w:val="6"/>
-  </w:num>
-  <w:num w:numId="14" w16cid:durableId="1522934561">
-    <w:abstractNumId w:val="21"/>
-  </w:num>
-  <w:num w:numId="15" w16cid:durableId="1834102375">
-    <w:abstractNumId w:val="11"/>
-  </w:num>
-  <w:num w:numId="16" w16cid:durableId="1554198181">
-    <w:abstractNumId w:val="3"/>
-  </w:num>
-  <w:num w:numId="17" w16cid:durableId="882056735">
-    <w:abstractNumId w:val="25"/>
-  </w:num>
-  <w:num w:numId="18" w16cid:durableId="853764800">
-    <w:abstractNumId w:val="0"/>
-  </w:num>
-  <w:num w:numId="19" w16cid:durableId="81997269">
-    <w:abstractNumId w:val="24"/>
-  </w:num>
-  <w:num w:numId="20" w16cid:durableId="28722303">
-    <w:abstractNumId w:val="5"/>
-  </w:num>
-  <w:num w:numId="21" w16cid:durableId="115368766">
-    <w:abstractNumId w:val="2"/>
-  </w:num>
-  <w:num w:numId="22" w16cid:durableId="277763886">
-    <w:abstractNumId w:val="19"/>
-  </w:num>
-  <w:num w:numId="23" w16cid:durableId="1107968296">
-    <w:abstractNumId w:val="30"/>
-  </w:num>
-  <w:num w:numId="24" w16cid:durableId="1787044149">
-    <w:abstractNumId w:val="12"/>
-  </w:num>
-  <w:num w:numId="25" w16cid:durableId="1128475922">
-    <w:abstractNumId w:val="20"/>
-  </w:num>
-  <w:num w:numId="26" w16cid:durableId="1509129252">
-    <w:abstractNumId w:val="17"/>
-  </w:num>
-  <w:num w:numId="27" w16cid:durableId="903024367">
-    <w:abstractNumId w:val="14"/>
-  </w:num>
-  <w:num w:numId="28" w16cid:durableId="1923643489">
-    <w:abstractNumId w:val="31"/>
-  </w:num>
-  <w:num w:numId="29" w16cid:durableId="570850455">
-    <w:abstractNumId w:val="29"/>
-  </w:num>
-  <w:num w:numId="30" w16cid:durableId="707491211">
-    <w:abstractNumId w:val="15"/>
-  </w:num>
-  <w:num w:numId="31" w16cid:durableId="736056025">
-    <w:abstractNumId w:val="9"/>
-  </w:num>
-  <w:num w:numId="32" w16cid:durableId="167868766">
+  <w:num w:numId="41" w16cid:durableId="1741635769">
     <w:abstractNumId w:val="23"/>
   </w:num>
-  <w:num w:numId="33" w16cid:durableId="672224759">
-    <w:abstractNumId w:val="16"/>
+  <w:num w:numId="42" w16cid:durableId="1935631434">
+    <w:abstractNumId w:val="25"/>
   </w:num>
 </w:numbering>
 </file>
@@ -9106,7 +10541,6 @@
   <w:style w:type="character" w:default="1" w:styleId="DefaultParagraphFont">
     <w:name w:val="Default Paragraph Font"/>
     <w:uiPriority w:val="1"/>
-    <w:semiHidden/>
     <w:unhideWhenUsed/>
   </w:style>
   <w:style w:type="table" w:default="1" w:styleId="TableNormal">
@@ -9564,6 +10998,26 @@
 </file>
 
 <file path=customXml/item1.xml><?xml version="1.0" encoding="utf-8"?>
+<?mso-contentType ?>
+<FormTemplates xmlns="http://schemas.microsoft.com/sharepoint/v3/contenttype/forms">
+  <Display>DocumentLibraryForm</Display>
+  <Edit>DocumentLibraryForm</Edit>
+  <New>DocumentLibraryForm</New>
+</FormTemplates>
+</file>
+
+<file path=customXml/item2.xml><?xml version="1.0" encoding="utf-8"?>
+<p:properties xmlns:p="http://schemas.microsoft.com/office/2006/metadata/properties" xmlns:xsi="http://www.w3.org/2001/XMLSchema-instance" xmlns:pc="http://schemas.microsoft.com/office/infopath/2007/PartnerControls">
+  <documentManagement>
+    <TaxCatchAll xmlns="0d803109-e11b-45d4-a4e8-5bf0740163af" xsi:nil="true"/>
+    <lcf76f155ced4ddcb4097134ff3c332f xmlns="31aac78f-6ed8-4134-ac7e-47c186d487c3">
+      <Terms xmlns="http://schemas.microsoft.com/office/infopath/2007/PartnerControls"/>
+    </lcf76f155ced4ddcb4097134ff3c332f>
+  </documentManagement>
+</p:properties>
+</file>
+
+<file path=customXml/item3.xml><?xml version="1.0" encoding="utf-8"?>
 <ct:contentTypeSchema xmlns:ct="http://schemas.microsoft.com/office/2006/metadata/contentType" xmlns:ma="http://schemas.microsoft.com/office/2006/metadata/properties/metaAttributes" ct:_="" ma:_="" ma:contentTypeName="Document" ma:contentTypeID="0x01010078E5C03F786D684AB79627F2BAF5AB3A" ma:contentTypeVersion="12" ma:contentTypeDescription="Create a new document." ma:contentTypeScope="" ma:versionID="6753d19c26ced2570449d2cfe2fd38cd">
   <xsd:schema xmlns:xsd="http://www.w3.org/2001/XMLSchema" xmlns:xs="http://www.w3.org/2001/XMLSchema" xmlns:p="http://schemas.microsoft.com/office/2006/metadata/properties" xmlns:ns2="31aac78f-6ed8-4134-ac7e-47c186d487c3" xmlns:ns3="0d803109-e11b-45d4-a4e8-5bf0740163af" targetNamespace="http://schemas.microsoft.com/office/2006/metadata/properties" ma:root="true" ma:fieldsID="59531f12ec9f3761682ad3919ac9365f" ns2:_="" ns3:_="">
     <xsd:import namespace="31aac78f-6ed8-4134-ac7e-47c186d487c3"/>
@@ -9780,27 +11234,26 @@
 </ct:contentTypeSchema>
 </file>
 
-<file path=customXml/item2.xml><?xml version="1.0" encoding="utf-8"?>
-<p:properties xmlns:p="http://schemas.microsoft.com/office/2006/metadata/properties" xmlns:xsi="http://www.w3.org/2001/XMLSchema-instance" xmlns:pc="http://schemas.microsoft.com/office/infopath/2007/PartnerControls">
-  <documentManagement>
-    <TaxCatchAll xmlns="0d803109-e11b-45d4-a4e8-5bf0740163af" xsi:nil="true"/>
-    <lcf76f155ced4ddcb4097134ff3c332f xmlns="31aac78f-6ed8-4134-ac7e-47c186d487c3">
-      <Terms xmlns="http://schemas.microsoft.com/office/infopath/2007/PartnerControls"/>
-    </lcf76f155ced4ddcb4097134ff3c332f>
-  </documentManagement>
-</p:properties>
+<file path=customXml/itemProps1.xml><?xml version="1.0" encoding="utf-8"?>
+<ds:datastoreItem xmlns:ds="http://schemas.openxmlformats.org/officeDocument/2006/customXml" ds:itemID="{36380C4D-C35F-45C0-A062-0092C697A949}">
+  <ds:schemaRefs>
+    <ds:schemaRef ds:uri="http://schemas.microsoft.com/sharepoint/v3/contenttype/forms"/>
+  </ds:schemaRefs>
+</ds:datastoreItem>
 </file>
 
-<file path=customXml/item3.xml><?xml version="1.0" encoding="utf-8"?>
-<?mso-contentType ?>
-<FormTemplates xmlns="http://schemas.microsoft.com/sharepoint/v3/contenttype/forms">
-  <Display>DocumentLibraryForm</Display>
-  <Edit>DocumentLibraryForm</Edit>
-  <New>DocumentLibraryForm</New>
-</FormTemplates>
+<file path=customXml/itemProps2.xml><?xml version="1.0" encoding="utf-8"?>
+<ds:datastoreItem xmlns:ds="http://schemas.openxmlformats.org/officeDocument/2006/customXml" ds:itemID="{42FE7612-9021-46D7-85A7-16702FCB4C99}">
+  <ds:schemaRefs>
+    <ds:schemaRef ds:uri="http://schemas.microsoft.com/office/2006/metadata/properties"/>
+    <ds:schemaRef ds:uri="http://schemas.microsoft.com/office/infopath/2007/PartnerControls"/>
+    <ds:schemaRef ds:uri="0d803109-e11b-45d4-a4e8-5bf0740163af"/>
+    <ds:schemaRef ds:uri="31aac78f-6ed8-4134-ac7e-47c186d487c3"/>
+  </ds:schemaRefs>
+</ds:datastoreItem>
 </file>
 
-<file path=customXml/itemProps1.xml><?xml version="1.0" encoding="utf-8"?>
+<file path=customXml/itemProps3.xml><?xml version="1.0" encoding="utf-8"?>
 <ds:datastoreItem xmlns:ds="http://schemas.openxmlformats.org/officeDocument/2006/customXml" ds:itemID="{7B43F38E-456B-4B1C-80A5-F4B48880EADA}">
   <ds:schemaRefs>
     <ds:schemaRef ds:uri="http://schemas.microsoft.com/office/2006/metadata/contentType"/>
@@ -9817,23 +11270,4 @@
     <ds:schemaRef ds:uri="http://schemas.microsoft.com/internal/obd"/>
   </ds:schemaRefs>
 </ds:datastoreItem>
-</file>
-
-<file path=customXml/itemProps2.xml><?xml version="1.0" encoding="utf-8"?>
-<ds:datastoreItem xmlns:ds="http://schemas.openxmlformats.org/officeDocument/2006/customXml" ds:itemID="{42FE7612-9021-46D7-85A7-16702FCB4C99}">
-  <ds:schemaRefs>
-    <ds:schemaRef ds:uri="http://schemas.microsoft.com/office/2006/metadata/properties"/>
-    <ds:schemaRef ds:uri="http://schemas.microsoft.com/office/infopath/2007/PartnerControls"/>
-    <ds:schemaRef ds:uri="0d803109-e11b-45d4-a4e8-5bf0740163af"/>
-    <ds:schemaRef ds:uri="31aac78f-6ed8-4134-ac7e-47c186d487c3"/>
-  </ds:schemaRefs>
-</ds:datastoreItem>
-</file>
-
-<file path=customXml/itemProps3.xml><?xml version="1.0" encoding="utf-8"?>
-<ds:datastoreItem xmlns:ds="http://schemas.openxmlformats.org/officeDocument/2006/customXml" ds:itemID="{36380C4D-C35F-45C0-A062-0092C697A949}">
-  <ds:schemaRefs>
-    <ds:schemaRef ds:uri="http://schemas.microsoft.com/sharepoint/v3/contenttype/forms"/>
-  </ds:schemaRefs>
-</ds:datastoreItem>
 </file>
</xml_diff>

<commit_message>
Revision of Risk Management Plan
</commit_message>
<xml_diff>
--- a/documentation/projman/After midterm deliverables/11 RISK MANAGEMENT PLAN - DEVELOPMENTALITY.docx
+++ b/documentation/projman/After midterm deliverables/11 RISK MANAGEMENT PLAN - DEVELOPMENTALITY.docx
@@ -1351,7 +1351,7 @@
           <w:szCs w:val="24"/>
         </w:rPr>
         <w:lastRenderedPageBreak/>
-        <w:t>Internet or Power Outages</w:t>
+        <w:t>Unpredictable Risks</w:t>
       </w:r>
       <w:r>
         <w:rPr>
@@ -1375,7 +1375,7 @@
           <w:sz w:val="24"/>
           <w:szCs w:val="24"/>
         </w:rPr>
-        <w:t>work</w:t>
+        <w:t>un</w:t>
       </w:r>
       <w:r>
         <w:rPr>
@@ -1383,20 +1383,24 @@
           <w:sz w:val="24"/>
           <w:szCs w:val="24"/>
         </w:rPr>
-        <w:t xml:space="preserve"> disruption due to internet or power disruptions. These interruptions may prevent the barangay employee and the resident from using the web application or managing online services.</w:t>
-      </w:r>
-    </w:p>
-    <w:p>
-      <w:pPr>
-        <w:pStyle w:val="NoSpacing"/>
-        <w:ind w:left="720"/>
-        <w:jc w:val="both"/>
+        <w:t>predictable</w:t>
+      </w:r>
+      <w:r>
         <w:rPr>
           <w:rFonts w:asciiTheme="minorHAnsi" w:hAnsiTheme="minorHAnsi"/>
           <w:sz w:val="24"/>
           <w:szCs w:val="24"/>
         </w:rPr>
-      </w:pPr>
+        <w:t xml:space="preserve"> risks</w:t>
+      </w:r>
+      <w:r>
+        <w:rPr>
+          <w:rFonts w:asciiTheme="minorHAnsi" w:hAnsiTheme="minorHAnsi"/>
+          <w:sz w:val="24"/>
+          <w:szCs w:val="24"/>
+        </w:rPr>
+        <w:t xml:space="preserve"> (natural disasters, power outages, and internet disruptions) happening that could cause an impact on the project.</w:t>
+      </w:r>
     </w:p>
     <w:p>
       <w:pPr>
@@ -1874,16 +1878,7 @@
         <w:t xml:space="preserve"> The project may be vulnerable to security breaches such as malware, identity theft or even data loss, which may lead to the disruption of processes within the barangay and massive damage to both the client and the residents.</w:t>
       </w:r>
     </w:p>
-    <w:p>
-      <w:pPr>
-        <w:pStyle w:val="ListParagraph"/>
-      </w:pPr>
-    </w:p>
-    <w:p>
-      <w:pPr>
-        <w:pStyle w:val="ListParagraph"/>
-      </w:pPr>
-    </w:p>
+    <w:p/>
     <w:p>
       <w:pPr>
         <w:pStyle w:val="ListParagraph"/>
@@ -1937,6 +1932,73 @@
         <w:t xml:space="preserve"> The project may not have access to relevant resources and materials that will be crucial to the completion of the project.</w:t>
       </w:r>
     </w:p>
+    <w:p>
+      <w:pPr>
+        <w:pStyle w:val="ListParagraph"/>
+      </w:pPr>
+    </w:p>
+    <w:p>
+      <w:pPr>
+        <w:pStyle w:val="NoSpacing"/>
+        <w:numPr>
+          <w:ilvl w:val="0"/>
+          <w:numId w:val="44"/>
+        </w:numPr>
+        <w:jc w:val="both"/>
+        <w:rPr>
+          <w:rFonts w:asciiTheme="minorHAnsi" w:hAnsiTheme="minorHAnsi"/>
+          <w:sz w:val="24"/>
+          <w:szCs w:val="24"/>
+        </w:rPr>
+      </w:pPr>
+      <w:r>
+        <w:rPr>
+          <w:rFonts w:asciiTheme="minorHAnsi" w:hAnsiTheme="minorHAnsi"/>
+          <w:b/>
+          <w:bCs/>
+          <w:sz w:val="24"/>
+          <w:szCs w:val="24"/>
+        </w:rPr>
+        <w:t>Unpredictable Risks</w:t>
+      </w:r>
+      <w:r>
+        <w:rPr>
+          <w:rFonts w:asciiTheme="minorHAnsi" w:hAnsiTheme="minorHAnsi"/>
+          <w:sz w:val="24"/>
+          <w:szCs w:val="24"/>
+        </w:rPr>
+        <w:t>: the project team is aware of the possibility of un</w:t>
+      </w:r>
+      <w:r>
+        <w:rPr>
+          <w:rFonts w:asciiTheme="minorHAnsi" w:hAnsiTheme="minorHAnsi"/>
+          <w:sz w:val="24"/>
+          <w:szCs w:val="24"/>
+        </w:rPr>
+        <w:t>predictable</w:t>
+      </w:r>
+      <w:r>
+        <w:rPr>
+          <w:rFonts w:asciiTheme="minorHAnsi" w:hAnsiTheme="minorHAnsi"/>
+          <w:sz w:val="24"/>
+          <w:szCs w:val="24"/>
+        </w:rPr>
+        <w:t xml:space="preserve"> risks</w:t>
+      </w:r>
+      <w:r>
+        <w:rPr>
+          <w:rFonts w:asciiTheme="minorHAnsi" w:hAnsiTheme="minorHAnsi"/>
+          <w:sz w:val="24"/>
+          <w:szCs w:val="24"/>
+        </w:rPr>
+        <w:t xml:space="preserve"> (natural disasters, power outages, and internet disruptions) happening that could cause an impact on the project.</w:t>
+      </w:r>
+    </w:p>
+    <w:p>
+      <w:pPr>
+        <w:pStyle w:val="ListParagraph"/>
+      </w:pPr>
+    </w:p>
     <w:p/>
     <w:p>
       <w:r>
@@ -1966,7 +2028,6 @@
           <w:sz w:val="28"/>
           <w:szCs w:val="28"/>
         </w:rPr>
-        <w:lastRenderedPageBreak/>
         <w:t>Risk Qualification and Prioritization</w:t>
       </w:r>
       <w:bookmarkEnd w:id="4"/>
@@ -2558,6 +2619,7 @@
               <w:rPr>
                 <w:rFonts w:cstheme="majorHAnsi"/>
               </w:rPr>
+              <w:lastRenderedPageBreak/>
               <w:t>Impact</w:t>
             </w:r>
           </w:p>
@@ -2602,7 +2664,6 @@
               <w:rPr>
                 <w:rFonts w:cstheme="majorHAnsi"/>
               </w:rPr>
-              <w:lastRenderedPageBreak/>
               <w:t>Justification</w:t>
             </w:r>
           </w:p>
@@ -2914,6 +2975,233 @@
     </w:tbl>
     <w:p>
       <w:pPr>
+        <w:pStyle w:val="ListParagraph"/>
+        <w:numPr>
+          <w:ilvl w:val="0"/>
+          <w:numId w:val="10"/>
+        </w:numPr>
+        <w:jc w:val="both"/>
+        <w:rPr>
+          <w:rFonts w:cstheme="majorHAnsi"/>
+          <w:b/>
+          <w:bCs/>
+        </w:rPr>
+      </w:pPr>
+      <w:r>
+        <w:rPr>
+          <w:rFonts w:cstheme="majorHAnsi"/>
+          <w:b/>
+          <w:bCs/>
+        </w:rPr>
+        <w:t>Risk: Unpredictable risks</w:t>
+      </w:r>
+    </w:p>
+    <w:p>
+      <w:pPr>
+        <w:pStyle w:val="ListParagraph"/>
+        <w:jc w:val="both"/>
+        <w:rPr>
+          <w:rFonts w:cstheme="majorHAnsi"/>
+        </w:rPr>
+      </w:pPr>
+    </w:p>
+    <w:tbl>
+      <w:tblPr>
+        <w:tblStyle w:val="TableGrid"/>
+        <w:tblW w:w="0" w:type="auto"/>
+        <w:jc w:val="center"/>
+        <w:tblLook w:val="04A0" w:firstRow="1" w:lastRow="0" w:firstColumn="1" w:lastColumn="0" w:noHBand="0" w:noVBand="1"/>
+      </w:tblPr>
+      <w:tblGrid>
+        <w:gridCol w:w="1381"/>
+        <w:gridCol w:w="4164"/>
+      </w:tblGrid>
+      <w:tr>
+        <w:trPr>
+          <w:trHeight w:val="304"/>
+          <w:jc w:val="center"/>
+        </w:trPr>
+        <w:tc>
+          <w:tcPr>
+            <w:tcW w:w="1275" w:type="dxa"/>
+          </w:tcPr>
+          <w:p>
+            <w:pPr>
+              <w:jc w:val="both"/>
+              <w:rPr>
+                <w:rFonts w:cstheme="majorHAnsi"/>
+              </w:rPr>
+            </w:pPr>
+            <w:r>
+              <w:rPr>
+                <w:rFonts w:cstheme="majorHAnsi"/>
+              </w:rPr>
+              <w:t>Probability</w:t>
+            </w:r>
+          </w:p>
+        </w:tc>
+        <w:tc>
+          <w:tcPr>
+            <w:tcW w:w="4164" w:type="dxa"/>
+          </w:tcPr>
+          <w:p>
+            <w:pPr>
+              <w:jc w:val="center"/>
+              <w:rPr>
+                <w:rFonts w:cstheme="majorHAnsi"/>
+              </w:rPr>
+            </w:pPr>
+            <w:r>
+              <w:rPr>
+                <w:rFonts w:cstheme="majorHAnsi"/>
+              </w:rPr>
+              <w:t>Low - Medium</w:t>
+            </w:r>
+          </w:p>
+        </w:tc>
+      </w:tr>
+      <w:tr>
+        <w:trPr>
+          <w:trHeight w:val="304"/>
+          <w:jc w:val="center"/>
+        </w:trPr>
+        <w:tc>
+          <w:tcPr>
+            <w:tcW w:w="1275" w:type="dxa"/>
+          </w:tcPr>
+          <w:p>
+            <w:pPr>
+              <w:jc w:val="both"/>
+              <w:rPr>
+                <w:rFonts w:cstheme="majorHAnsi"/>
+              </w:rPr>
+            </w:pPr>
+            <w:r>
+              <w:rPr>
+                <w:rFonts w:cstheme="majorHAnsi"/>
+              </w:rPr>
+              <w:t>Impact</w:t>
+            </w:r>
+          </w:p>
+        </w:tc>
+        <w:tc>
+          <w:tcPr>
+            <w:tcW w:w="4164" w:type="dxa"/>
+          </w:tcPr>
+          <w:p>
+            <w:pPr>
+              <w:jc w:val="center"/>
+              <w:rPr>
+                <w:rFonts w:cstheme="majorHAnsi"/>
+              </w:rPr>
+            </w:pPr>
+            <w:r>
+              <w:rPr>
+                <w:rFonts w:cstheme="majorHAnsi"/>
+              </w:rPr>
+              <w:t>Medium</w:t>
+            </w:r>
+            <w:r>
+              <w:rPr>
+                <w:rFonts w:cstheme="majorHAnsi"/>
+              </w:rPr>
+              <w:t xml:space="preserve"> - High</w:t>
+            </w:r>
+          </w:p>
+        </w:tc>
+      </w:tr>
+      <w:tr>
+        <w:trPr>
+          <w:trHeight w:val="946"/>
+          <w:jc w:val="center"/>
+        </w:trPr>
+        <w:tc>
+          <w:tcPr>
+            <w:tcW w:w="1275" w:type="dxa"/>
+          </w:tcPr>
+          <w:p>
+            <w:pPr>
+              <w:jc w:val="both"/>
+              <w:rPr>
+                <w:rFonts w:cstheme="majorHAnsi"/>
+              </w:rPr>
+            </w:pPr>
+            <w:r>
+              <w:rPr>
+                <w:rFonts w:cstheme="majorHAnsi"/>
+              </w:rPr>
+              <w:t>Justification</w:t>
+            </w:r>
+          </w:p>
+        </w:tc>
+        <w:tc>
+          <w:tcPr>
+            <w:tcW w:w="4164" w:type="dxa"/>
+          </w:tcPr>
+          <w:p>
+            <w:pPr>
+              <w:jc w:val="both"/>
+              <w:rPr>
+                <w:rFonts w:cstheme="majorHAnsi"/>
+              </w:rPr>
+            </w:pPr>
+            <w:r>
+              <w:rPr>
+                <w:rFonts w:cstheme="majorHAnsi"/>
+              </w:rPr>
+              <w:t>Unpredictable risks like power shortage, internet interruptions and natural disasters have a low to medium probability of occurring. Although it seldomly occurs, its impact on the project may vary from disruption of work to a total halt of progress which is measured to have a medium to high impact.</w:t>
+            </w:r>
+          </w:p>
+        </w:tc>
+      </w:tr>
+      <w:tr>
+        <w:trPr>
+          <w:trHeight w:val="304"/>
+          <w:jc w:val="center"/>
+        </w:trPr>
+        <w:tc>
+          <w:tcPr>
+            <w:tcW w:w="1275" w:type="dxa"/>
+          </w:tcPr>
+          <w:p>
+            <w:pPr>
+              <w:jc w:val="both"/>
+              <w:rPr>
+                <w:rFonts w:cstheme="majorHAnsi"/>
+              </w:rPr>
+            </w:pPr>
+            <w:r>
+              <w:rPr>
+                <w:rFonts w:cstheme="majorHAnsi"/>
+              </w:rPr>
+              <w:t>Priority</w:t>
+            </w:r>
+          </w:p>
+        </w:tc>
+        <w:tc>
+          <w:tcPr>
+            <w:tcW w:w="4164" w:type="dxa"/>
+          </w:tcPr>
+          <w:p>
+            <w:pPr>
+              <w:jc w:val="center"/>
+              <w:rPr>
+                <w:rFonts w:cstheme="majorHAnsi"/>
+              </w:rPr>
+            </w:pPr>
+            <w:r>
+              <w:rPr>
+                <w:rFonts w:cstheme="majorHAnsi"/>
+              </w:rPr>
+              <w:t>Medium</w:t>
+            </w:r>
+          </w:p>
+        </w:tc>
+      </w:tr>
+    </w:tbl>
+    <w:p>
+      <w:pPr>
+        <w:pStyle w:val="ListParagraph"/>
         <w:jc w:val="both"/>
         <w:rPr>
           <w:rFonts w:cstheme="majorHAnsi"/>
@@ -3052,7 +3340,6 @@
         <w:rPr>
           <w:rFonts w:ascii="Calibri" w:eastAsia="Calibri" w:hAnsi="Calibri" w:cs="Calibri"/>
         </w:rPr>
-        <w:lastRenderedPageBreak/>
         <w:t>During the team meetings, the risk manager will report on the status of identified risks, any new risks found, and the effectiveness of mitigation plans. Any new changes to the Risk Management Plan will be made with the project team.</w:t>
       </w:r>
     </w:p>
@@ -3316,6 +3603,7 @@
           <w:rStyle w:val="normaltextrun"/>
           <w:rFonts w:ascii="Calibri" w:hAnsi="Calibri" w:cs="Calibri"/>
         </w:rPr>
+        <w:lastRenderedPageBreak/>
         <w:t xml:space="preserve">Implement secure communication protocols like HTTPS to encrypt data transmitted between the server and the client in the web application. </w:t>
       </w:r>
       <w:r>
@@ -3587,7 +3875,6 @@
           <w:rStyle w:val="normaltextrun"/>
           <w:rFonts w:ascii="Calibri" w:hAnsi="Calibri" w:cs="Calibri"/>
         </w:rPr>
-        <w:lastRenderedPageBreak/>
         <w:t xml:space="preserve">Understand and comply with relevant legal and industry-specific regulations. </w:t>
       </w:r>
       <w:r>
@@ -4061,6 +4348,7 @@
           <w:rStyle w:val="normaltextrun"/>
           <w:rFonts w:ascii="Calibri" w:hAnsi="Calibri" w:cs="Calibri"/>
         </w:rPr>
+        <w:lastRenderedPageBreak/>
         <w:t xml:space="preserve">Carefully assess the security practices of third-party libraries, frameworks, and services used in the application. </w:t>
       </w:r>
       <w:r>
@@ -4199,7 +4487,6 @@
         <w:rPr>
           <w:rFonts w:cstheme="majorHAnsi"/>
         </w:rPr>
-        <w:lastRenderedPageBreak/>
         <w:t xml:space="preserve">This risk management strategy is generally consistent with the Agile methodology, emphasizing early and frequent risk discovery, collaborative risk management, and continual risk monitoring. Team </w:t>
       </w:r>
       <w:proofErr w:type="spellStart"/>
@@ -5008,7 +5295,6 @@
               <w:rPr>
                 <w:rFonts w:cstheme="majorHAnsi"/>
               </w:rPr>
-              <w:lastRenderedPageBreak/>
               <w:t xml:space="preserve">RID </w:t>
             </w:r>
           </w:p>
@@ -12383,10 +12669,26 @@
 </file>
 
 <file path=customXml/item1.xml><?xml version="1.0" encoding="utf-8"?>
-<b:Sources xmlns:b="http://schemas.openxmlformats.org/officeDocument/2006/bibliography" xmlns="http://schemas.openxmlformats.org/officeDocument/2006/bibliography" SelectedStyle="\APASixthEditionOfficeOnline.xsl" StyleName="APA" Version="6"/>
+<p:properties xmlns:p="http://schemas.microsoft.com/office/2006/metadata/properties" xmlns:xsi="http://www.w3.org/2001/XMLSchema-instance" xmlns:pc="http://schemas.microsoft.com/office/infopath/2007/PartnerControls">
+  <documentManagement>
+    <TaxCatchAll xmlns="0d803109-e11b-45d4-a4e8-5bf0740163af" xsi:nil="true"/>
+    <lcf76f155ced4ddcb4097134ff3c332f xmlns="31aac78f-6ed8-4134-ac7e-47c186d487c3">
+      <Terms xmlns="http://schemas.microsoft.com/office/infopath/2007/PartnerControls"/>
+    </lcf76f155ced4ddcb4097134ff3c332f>
+  </documentManagement>
+</p:properties>
 </file>
 
 <file path=customXml/item2.xml><?xml version="1.0" encoding="utf-8"?>
+<?mso-contentType ?>
+<FormTemplates xmlns="http://schemas.microsoft.com/sharepoint/v3/contenttype/forms">
+  <Display>DocumentLibraryForm</Display>
+  <Edit>DocumentLibraryForm</Edit>
+  <New>DocumentLibraryForm</New>
+</FormTemplates>
+</file>
+
+<file path=customXml/item3.xml><?xml version="1.0" encoding="utf-8"?>
 <ct:contentTypeSchema xmlns:ct="http://schemas.microsoft.com/office/2006/metadata/contentType" xmlns:ma="http://schemas.microsoft.com/office/2006/metadata/properties/metaAttributes" ct:_="" ma:_="" ma:contentTypeName="Document" ma:contentTypeID="0x01010078E5C03F786D684AB79627F2BAF5AB3A" ma:contentTypeVersion="12" ma:contentTypeDescription="Create a new document." ma:contentTypeScope="" ma:versionID="6753d19c26ced2570449d2cfe2fd38cd">
   <xsd:schema xmlns:xsd="http://www.w3.org/2001/XMLSchema" xmlns:xs="http://www.w3.org/2001/XMLSchema" xmlns:p="http://schemas.microsoft.com/office/2006/metadata/properties" xmlns:ns2="31aac78f-6ed8-4134-ac7e-47c186d487c3" xmlns:ns3="0d803109-e11b-45d4-a4e8-5bf0740163af" targetNamespace="http://schemas.microsoft.com/office/2006/metadata/properties" ma:root="true" ma:fieldsID="59531f12ec9f3761682ad3919ac9365f" ns2:_="" ns3:_="">
     <xsd:import namespace="31aac78f-6ed8-4134-ac7e-47c186d487c3"/>
@@ -12603,35 +12905,30 @@
 </ct:contentTypeSchema>
 </file>
 
-<file path=customXml/item3.xml><?xml version="1.0" encoding="utf-8"?>
-<?mso-contentType ?>
-<FormTemplates xmlns="http://schemas.microsoft.com/sharepoint/v3/contenttype/forms">
-  <Display>DocumentLibraryForm</Display>
-  <Edit>DocumentLibraryForm</Edit>
-  <New>DocumentLibraryForm</New>
-</FormTemplates>
-</file>
-
 <file path=customXml/item4.xml><?xml version="1.0" encoding="utf-8"?>
-<p:properties xmlns:p="http://schemas.microsoft.com/office/2006/metadata/properties" xmlns:xsi="http://www.w3.org/2001/XMLSchema-instance" xmlns:pc="http://schemas.microsoft.com/office/infopath/2007/PartnerControls">
-  <documentManagement>
-    <TaxCatchAll xmlns="0d803109-e11b-45d4-a4e8-5bf0740163af" xsi:nil="true"/>
-    <lcf76f155ced4ddcb4097134ff3c332f xmlns="31aac78f-6ed8-4134-ac7e-47c186d487c3">
-      <Terms xmlns="http://schemas.microsoft.com/office/infopath/2007/PartnerControls"/>
-    </lcf76f155ced4ddcb4097134ff3c332f>
-  </documentManagement>
-</p:properties>
+<b:Sources xmlns:b="http://schemas.openxmlformats.org/officeDocument/2006/bibliography" xmlns="http://schemas.openxmlformats.org/officeDocument/2006/bibliography" SelectedStyle="\APASixthEditionOfficeOnline.xsl" StyleName="APA" Version="6"/>
 </file>
 
 <file path=customXml/itemProps1.xml><?xml version="1.0" encoding="utf-8"?>
-<ds:datastoreItem xmlns:ds="http://schemas.openxmlformats.org/officeDocument/2006/customXml" ds:itemID="{30DB62D1-88F2-4E77-8FE4-8C4CF1308604}">
+<ds:datastoreItem xmlns:ds="http://schemas.openxmlformats.org/officeDocument/2006/customXml" ds:itemID="{42FE7612-9021-46D7-85A7-16702FCB4C99}">
   <ds:schemaRefs>
-    <ds:schemaRef ds:uri="http://schemas.openxmlformats.org/officeDocument/2006/bibliography"/>
+    <ds:schemaRef ds:uri="http://schemas.microsoft.com/office/2006/metadata/properties"/>
+    <ds:schemaRef ds:uri="http://schemas.microsoft.com/office/infopath/2007/PartnerControls"/>
+    <ds:schemaRef ds:uri="0d803109-e11b-45d4-a4e8-5bf0740163af"/>
+    <ds:schemaRef ds:uri="31aac78f-6ed8-4134-ac7e-47c186d487c3"/>
   </ds:schemaRefs>
 </ds:datastoreItem>
 </file>
 
 <file path=customXml/itemProps2.xml><?xml version="1.0" encoding="utf-8"?>
+<ds:datastoreItem xmlns:ds="http://schemas.openxmlformats.org/officeDocument/2006/customXml" ds:itemID="{36380C4D-C35F-45C0-A062-0092C697A949}">
+  <ds:schemaRefs>
+    <ds:schemaRef ds:uri="http://schemas.microsoft.com/sharepoint/v3/contenttype/forms"/>
+  </ds:schemaRefs>
+</ds:datastoreItem>
+</file>
+
+<file path=customXml/itemProps3.xml><?xml version="1.0" encoding="utf-8"?>
 <ds:datastoreItem xmlns:ds="http://schemas.openxmlformats.org/officeDocument/2006/customXml" ds:itemID="{7B43F38E-456B-4B1C-80A5-F4B48880EADA}">
   <ds:schemaRefs>
     <ds:schemaRef ds:uri="http://schemas.microsoft.com/office/2006/metadata/contentType"/>
@@ -12650,21 +12947,10 @@
 </ds:datastoreItem>
 </file>
 
-<file path=customXml/itemProps3.xml><?xml version="1.0" encoding="utf-8"?>
-<ds:datastoreItem xmlns:ds="http://schemas.openxmlformats.org/officeDocument/2006/customXml" ds:itemID="{36380C4D-C35F-45C0-A062-0092C697A949}">
+<file path=customXml/itemProps4.xml><?xml version="1.0" encoding="utf-8"?>
+<ds:datastoreItem xmlns:ds="http://schemas.openxmlformats.org/officeDocument/2006/customXml" ds:itemID="{30DB62D1-88F2-4E77-8FE4-8C4CF1308604}">
   <ds:schemaRefs>
-    <ds:schemaRef ds:uri="http://schemas.microsoft.com/sharepoint/v3/contenttype/forms"/>
-  </ds:schemaRefs>
-</ds:datastoreItem>
-</file>
-
-<file path=customXml/itemProps4.xml><?xml version="1.0" encoding="utf-8"?>
-<ds:datastoreItem xmlns:ds="http://schemas.openxmlformats.org/officeDocument/2006/customXml" ds:itemID="{42FE7612-9021-46D7-85A7-16702FCB4C99}">
-  <ds:schemaRefs>
-    <ds:schemaRef ds:uri="http://schemas.microsoft.com/office/2006/metadata/properties"/>
-    <ds:schemaRef ds:uri="http://schemas.microsoft.com/office/infopath/2007/PartnerControls"/>
-    <ds:schemaRef ds:uri="0d803109-e11b-45d4-a4e8-5bf0740163af"/>
-    <ds:schemaRef ds:uri="31aac78f-6ed8-4134-ac7e-47c186d487c3"/>
+    <ds:schemaRef ds:uri="http://schemas.openxmlformats.org/officeDocument/2006/bibliography"/>
   </ds:schemaRefs>
 </ds:datastoreItem>
 </file>
</xml_diff>